<commit_message>
abstract + element assets
</commit_message>
<xml_diff>
--- a/BP.docx
+++ b/BP.docx
@@ -942,13 +942,8 @@
               </w:sdtPr>
               <w:sdtContent>
                 <w:r>
-                  <w:t xml:space="preserve">Ing. Dominik </w:t>
+                  <w:t>Ing. Dominik Janecký</w:t>
                 </w:r>
-                <w:proofErr w:type="spellStart"/>
-                <w:r>
-                  <w:t>Janecký</w:t>
-                </w:r>
-                <w:proofErr w:type="spellEnd"/>
               </w:sdtContent>
             </w:sdt>
           </w:p>
@@ -974,8 +969,6 @@
     <w:p>
       <w:pPr>
         <w:pStyle w:val="Zakladny"/>
-        <w:ind w:firstLine="0"/>
-        <w:jc w:val="left"/>
       </w:pPr>
       <w:r>
         <w:rPr>
@@ -1042,225 +1035,161 @@
     <w:p>
       <w:pPr>
         <w:pStyle w:val="Zakladny"/>
-        <w:ind w:firstLine="0"/>
-        <w:jc w:val="left"/>
       </w:pPr>
     </w:p>
     <w:p>
       <w:pPr>
         <w:pStyle w:val="Zakladny"/>
-        <w:ind w:firstLine="0"/>
-        <w:jc w:val="left"/>
       </w:pPr>
     </w:p>
     <w:p>
       <w:pPr>
         <w:pStyle w:val="Zakladny"/>
-        <w:ind w:firstLine="0"/>
-        <w:jc w:val="left"/>
       </w:pPr>
     </w:p>
     <w:p>
       <w:pPr>
         <w:pStyle w:val="Zakladny"/>
-        <w:ind w:firstLine="0"/>
-        <w:jc w:val="left"/>
       </w:pPr>
     </w:p>
     <w:p>
       <w:pPr>
         <w:pStyle w:val="Zakladny"/>
-        <w:ind w:firstLine="0"/>
-        <w:jc w:val="left"/>
       </w:pPr>
     </w:p>
     <w:p>
       <w:pPr>
         <w:pStyle w:val="Zakladny"/>
-        <w:ind w:firstLine="0"/>
-        <w:jc w:val="left"/>
       </w:pPr>
     </w:p>
     <w:p>
       <w:pPr>
         <w:pStyle w:val="Zakladny"/>
-        <w:ind w:firstLine="0"/>
-        <w:jc w:val="left"/>
       </w:pPr>
     </w:p>
     <w:p>
       <w:pPr>
         <w:pStyle w:val="Zakladny"/>
-        <w:ind w:firstLine="0"/>
-        <w:jc w:val="left"/>
       </w:pPr>
     </w:p>
     <w:p>
       <w:pPr>
         <w:pStyle w:val="Zakladny"/>
-        <w:ind w:firstLine="0"/>
-        <w:jc w:val="left"/>
       </w:pPr>
     </w:p>
     <w:p>
       <w:pPr>
         <w:pStyle w:val="Zakladny"/>
-        <w:ind w:firstLine="0"/>
-        <w:jc w:val="left"/>
       </w:pPr>
     </w:p>
     <w:p>
       <w:pPr>
         <w:pStyle w:val="Zakladny"/>
-        <w:ind w:firstLine="0"/>
-        <w:jc w:val="left"/>
       </w:pPr>
     </w:p>
     <w:p>
       <w:pPr>
         <w:pStyle w:val="Zakladny"/>
-        <w:ind w:firstLine="0"/>
-        <w:jc w:val="left"/>
       </w:pPr>
     </w:p>
     <w:p>
       <w:pPr>
         <w:pStyle w:val="Zakladny"/>
-        <w:ind w:firstLine="0"/>
-        <w:jc w:val="left"/>
       </w:pPr>
     </w:p>
     <w:p>
       <w:pPr>
         <w:pStyle w:val="Zakladny"/>
-        <w:ind w:firstLine="0"/>
-        <w:jc w:val="left"/>
       </w:pPr>
     </w:p>
     <w:p>
       <w:pPr>
         <w:pStyle w:val="Zakladny"/>
-        <w:ind w:firstLine="0"/>
-        <w:jc w:val="left"/>
       </w:pPr>
     </w:p>
     <w:p>
       <w:pPr>
         <w:pStyle w:val="Zakladny"/>
-        <w:ind w:firstLine="0"/>
-        <w:jc w:val="left"/>
       </w:pPr>
     </w:p>
     <w:p>
       <w:pPr>
         <w:pStyle w:val="Zakladny"/>
-        <w:ind w:firstLine="0"/>
-        <w:jc w:val="left"/>
       </w:pPr>
     </w:p>
     <w:p>
       <w:pPr>
         <w:pStyle w:val="Zakladny"/>
-        <w:ind w:firstLine="0"/>
-        <w:jc w:val="left"/>
       </w:pPr>
     </w:p>
     <w:p>
       <w:pPr>
         <w:pStyle w:val="Zakladny"/>
-        <w:ind w:firstLine="0"/>
-        <w:jc w:val="left"/>
       </w:pPr>
     </w:p>
     <w:p>
       <w:pPr>
         <w:pStyle w:val="Zakladny"/>
-        <w:ind w:firstLine="0"/>
-        <w:jc w:val="left"/>
       </w:pPr>
     </w:p>
     <w:p>
       <w:pPr>
         <w:pStyle w:val="Zakladny"/>
-        <w:ind w:firstLine="0"/>
-        <w:jc w:val="left"/>
       </w:pPr>
     </w:p>
     <w:p>
       <w:pPr>
         <w:pStyle w:val="Zakladny"/>
-        <w:ind w:firstLine="0"/>
-        <w:jc w:val="left"/>
       </w:pPr>
     </w:p>
     <w:p>
       <w:pPr>
         <w:pStyle w:val="Zakladny"/>
-        <w:ind w:firstLine="0"/>
-        <w:jc w:val="left"/>
       </w:pPr>
     </w:p>
     <w:p>
       <w:pPr>
         <w:pStyle w:val="Zakladny"/>
-        <w:ind w:firstLine="0"/>
-        <w:jc w:val="left"/>
       </w:pPr>
     </w:p>
     <w:p>
       <w:pPr>
         <w:pStyle w:val="Zakladny"/>
-        <w:ind w:firstLine="0"/>
-        <w:jc w:val="left"/>
       </w:pPr>
     </w:p>
     <w:p>
       <w:pPr>
         <w:pStyle w:val="Zakladny"/>
-        <w:ind w:firstLine="0"/>
-        <w:jc w:val="left"/>
       </w:pPr>
     </w:p>
     <w:p>
       <w:pPr>
         <w:pStyle w:val="Zakladny"/>
-        <w:ind w:firstLine="0"/>
-        <w:jc w:val="left"/>
       </w:pPr>
     </w:p>
     <w:p>
       <w:pPr>
         <w:pStyle w:val="Zakladny"/>
-        <w:ind w:firstLine="0"/>
-        <w:jc w:val="left"/>
       </w:pPr>
     </w:p>
     <w:p>
       <w:pPr>
         <w:pStyle w:val="Zakladny"/>
-        <w:ind w:firstLine="0"/>
-        <w:jc w:val="left"/>
       </w:pPr>
     </w:p>
     <w:p>
       <w:pPr>
         <w:pStyle w:val="Zakladny"/>
-        <w:ind w:firstLine="0"/>
-        <w:jc w:val="left"/>
       </w:pPr>
     </w:p>
     <w:p>
       <w:pPr>
         <w:pStyle w:val="Zakladny"/>
-        <w:ind w:firstLine="0"/>
-        <w:jc w:val="left"/>
       </w:pPr>
     </w:p>
     <w:p>
       <w:pPr>
         <w:pStyle w:val="Zakladny"/>
-        <w:ind w:firstLine="0"/>
-        <w:jc w:val="left"/>
       </w:pPr>
       <w:r>
         <w:rPr>
@@ -1327,8 +1256,6 @@
     <w:p>
       <w:pPr>
         <w:pStyle w:val="Zakladny"/>
-        <w:ind w:firstLine="0"/>
-        <w:jc w:val="left"/>
         <w:sectPr>
           <w:footerReference w:type="default" r:id="rId18"/>
           <w:pgSz w:w="11906" w:h="16838"/>
@@ -1375,8 +1302,6 @@
         <w:p>
           <w:pPr>
             <w:pStyle w:val="Zakladny"/>
-            <w:ind w:firstLine="0"/>
-            <w:jc w:val="left"/>
           </w:pPr>
           <w:r>
             <w:t>SLOVENSKÁ TECHNICKÁ UNIVERZITA V</w:t>
@@ -1394,8 +1319,6 @@
         <w:p>
           <w:pPr>
             <w:pStyle w:val="Zakladny"/>
-            <w:ind w:firstLine="0"/>
-            <w:jc w:val="left"/>
           </w:pPr>
           <w:r>
             <w:t>FAKULTA ELEKTROTECHNIKY A</w:t>
@@ -1437,7 +1360,6 @@
           <w:p>
             <w:pPr>
               <w:pStyle w:val="Zakladny"/>
-              <w:ind w:firstLine="0"/>
             </w:pPr>
             <w:sdt>
               <w:sdtPr>
@@ -1474,7 +1396,6 @@
           <w:p>
             <w:pPr>
               <w:pStyle w:val="Zakladny"/>
-              <w:ind w:firstLine="0"/>
             </w:pPr>
             <w:sdt>
               <w:sdtPr>
@@ -1517,7 +1438,6 @@
               <w:p>
                 <w:pPr>
                   <w:pStyle w:val="Zakladny"/>
-                  <w:ind w:firstLine="0"/>
                 </w:pPr>
                 <w:r>
                   <w:t>Bakalárska práca:</w:t>
@@ -1549,8 +1469,6 @@
               <w:p>
                 <w:pPr>
                   <w:pStyle w:val="Zakladny"/>
-                  <w:ind w:firstLine="0"/>
-                  <w:jc w:val="left"/>
                 </w:pPr>
                 <w:r>
                   <w:rPr>
@@ -1588,7 +1506,6 @@
               <w:p>
                 <w:pPr>
                   <w:pStyle w:val="Zakladny"/>
-                  <w:ind w:firstLine="0"/>
                 </w:pPr>
                 <w:r>
                   <w:t>Autor:</w:t>
@@ -1604,7 +1521,6 @@
           <w:p>
             <w:pPr>
               <w:pStyle w:val="Zakladny"/>
-              <w:ind w:firstLine="0"/>
             </w:pPr>
             <w:sdt>
               <w:sdtPr>
@@ -1630,7 +1546,6 @@
           <w:p>
             <w:pPr>
               <w:pStyle w:val="Zakladny"/>
-              <w:ind w:firstLine="0"/>
             </w:pPr>
             <w:sdt>
               <w:sdtPr>
@@ -1655,7 +1570,6 @@
           <w:p>
             <w:pPr>
               <w:pStyle w:val="Zakladny"/>
-              <w:ind w:firstLine="0"/>
             </w:pPr>
             <w:sdt>
               <w:sdtPr>
@@ -1666,13 +1580,8 @@
               </w:sdtPr>
               <w:sdtContent>
                 <w:r>
-                  <w:t xml:space="preserve">Ing. Dominik </w:t>
+                  <w:t>Ing. Dominik Janecký</w:t>
                 </w:r>
-                <w:proofErr w:type="spellStart"/>
-                <w:r>
-                  <w:t>Janecký</w:t>
-                </w:r>
-                <w:proofErr w:type="spellEnd"/>
               </w:sdtContent>
             </w:sdt>
           </w:p>
@@ -1703,7 +1612,6 @@
               <w:p>
                 <w:pPr>
                   <w:pStyle w:val="Zakladny"/>
-                  <w:ind w:firstLine="0"/>
                 </w:pPr>
                 <w:r>
                   <w:t>Miesto a rok predloženia práce:</w:t>
@@ -1727,7 +1635,6 @@
               <w:p>
                 <w:pPr>
                   <w:pStyle w:val="Zakladny"/>
-                  <w:ind w:firstLine="0"/>
                 </w:pPr>
                 <w:r>
                   <w:t xml:space="preserve">Bratislava </w:t>
@@ -1755,131 +1662,9 @@
           </w:sdtContent>
         </w:sdt>
       </w:tr>
-      <w:tr>
-        <w:tc>
-          <w:tcPr>
-            <w:tcW w:w="4106" w:type="dxa"/>
-          </w:tcPr>
-          <w:p>
-            <w:pPr>
-              <w:pStyle w:val="Zakladny"/>
-              <w:rPr>
-                <w:rStyle w:val="ZakladnyChar"/>
-              </w:rPr>
-            </w:pPr>
-          </w:p>
-        </w:tc>
-        <w:tc>
-          <w:tcPr>
-            <w:tcW w:w="4394" w:type="dxa"/>
-          </w:tcPr>
-          <w:p>
-            <w:pPr>
-              <w:pStyle w:val="Zakladny"/>
-            </w:pPr>
-          </w:p>
-        </w:tc>
-      </w:tr>
     </w:tbl>
     <w:p>
       <w:pPr>
-        <w:rPr>
-          <w:lang w:val="en-US"/>
-        </w:rPr>
-      </w:pPr>
-    </w:p>
-    <w:p>
-      <w:pPr>
-        <w:rPr>
-          <w:lang w:val="en-US"/>
-        </w:rPr>
-      </w:pPr>
-    </w:p>
-    <w:p>
-      <w:pPr>
-        <w:rPr>
-          <w:lang w:val="en-US"/>
-        </w:rPr>
-      </w:pPr>
-    </w:p>
-    <w:p>
-      <w:pPr>
-        <w:rPr>
-          <w:lang w:val="en-US"/>
-        </w:rPr>
-      </w:pPr>
-    </w:p>
-    <w:p>
-      <w:pPr>
-        <w:rPr>
-          <w:lang w:val="en-US"/>
-        </w:rPr>
-      </w:pPr>
-    </w:p>
-    <w:p>
-      <w:pPr>
-        <w:rPr>
-          <w:lang w:val="en-US"/>
-        </w:rPr>
-      </w:pPr>
-    </w:p>
-    <w:p>
-      <w:pPr>
-        <w:rPr>
-          <w:lang w:val="en-US"/>
-        </w:rPr>
-      </w:pPr>
-    </w:p>
-    <w:p>
-      <w:pPr>
-        <w:rPr>
-          <w:lang w:val="en-US"/>
-        </w:rPr>
-      </w:pPr>
-    </w:p>
-    <w:p>
-      <w:pPr>
-        <w:rPr>
-          <w:lang w:val="en-US"/>
-        </w:rPr>
-      </w:pPr>
-    </w:p>
-    <w:sdt>
-      <w:sdtPr>
-        <w:rPr>
-          <w:rStyle w:val="ZakladnyChar"/>
-        </w:rPr>
-        <w:id w:val="766351122"/>
-        <w:placeholder>
-          <w:docPart w:val="7D488B2D17834442BC09669F79E6F68D"/>
-        </w:placeholder>
-        <w:showingPlcHdr/>
-      </w:sdtPr>
-      <w:sdtEndPr>
-        <w:rPr>
-          <w:rStyle w:val="Predvolenpsmoodseku"/>
-        </w:rPr>
-      </w:sdtEndPr>
-      <w:sdtContent>
-        <w:p>
-          <w:pPr>
-            <w:pStyle w:val="Zakladny"/>
-            <w:rPr>
-              <w:rStyle w:val="ZakladnyChar"/>
-            </w:rPr>
-          </w:pPr>
-          <w:r>
-            <w:rPr>
-              <w:rStyle w:val="ZakladnyChar"/>
-              <w:color w:val="FF0000"/>
-            </w:rPr>
-            <w:t>Vložte text súhrnu, ktorý obsahuje informáciu o cieľoch práce, jej stručnom obsahu a v závere abstraktu sa charakterizuje splnenie cieľa, výsledky a význam celej práce. Píše sa súvisle ako jeden odsek a jeho rozsah je spravidla 100 až 500 slov</w:t>
-          </w:r>
-        </w:p>
-      </w:sdtContent>
-    </w:sdt>
-    <w:p>
-      <w:pPr>
         <w:pStyle w:val="Zakladny"/>
         <w:rPr>
           <w:rStyle w:val="ZakladnyChar"/>
@@ -1889,7 +1674,238 @@
     <w:p>
       <w:pPr>
         <w:pStyle w:val="Zakladny"/>
-        <w:ind w:firstLine="0"/>
+        <w:rPr>
+          <w:rStyle w:val="ZakladnyChar"/>
+        </w:rPr>
+      </w:pPr>
+      <w:r>
+        <w:rPr>
+          <w:rStyle w:val="ZakladnyChar"/>
+        </w:rPr>
+        <w:t xml:space="preserve">Témou tejto bakalárskej práce je návrh a implementácia interaktívnej aplikácie v hernom engine Unity simulujúcej históriu a budúcnosť </w:t>
+      </w:r>
+      <w:r>
+        <w:rPr>
+          <w:rStyle w:val="ZakladnyChar"/>
+        </w:rPr>
+        <w:t xml:space="preserve">našej </w:t>
+      </w:r>
+      <w:r>
+        <w:rPr>
+          <w:rStyle w:val="ZakladnyChar"/>
+        </w:rPr>
+        <w:t xml:space="preserve">slnečnej sústavy. Cieľom </w:t>
+      </w:r>
+      <w:r>
+        <w:rPr>
+          <w:rStyle w:val="ZakladnyChar"/>
+        </w:rPr>
+        <w:t xml:space="preserve">tejto </w:t>
+      </w:r>
+      <w:r>
+        <w:rPr>
+          <w:rStyle w:val="ZakladnyChar"/>
+        </w:rPr>
+        <w:t xml:space="preserve">práce je vytvoriť </w:t>
+      </w:r>
+      <w:r>
+        <w:rPr>
+          <w:rStyle w:val="ZakladnyChar"/>
+        </w:rPr>
+        <w:t>aplikáci</w:t>
+      </w:r>
+      <w:r>
+        <w:rPr>
+          <w:rStyle w:val="ZakladnyChar"/>
+        </w:rPr>
+        <w:t xml:space="preserve">u, ktorá </w:t>
+      </w:r>
+      <w:r>
+        <w:rPr>
+          <w:rStyle w:val="ZakladnyChar"/>
+        </w:rPr>
+        <w:t>umožn</w:t>
+      </w:r>
+      <w:r>
+        <w:rPr>
+          <w:rStyle w:val="ZakladnyChar"/>
+        </w:rPr>
+        <w:t xml:space="preserve">í </w:t>
+      </w:r>
+      <w:r>
+        <w:rPr>
+          <w:rStyle w:val="ZakladnyChar"/>
+        </w:rPr>
+        <w:t xml:space="preserve">prístup </w:t>
+      </w:r>
+      <w:r>
+        <w:rPr>
+          <w:rStyle w:val="ZakladnyChar"/>
+        </w:rPr>
+        <w:t>bežným ľudom</w:t>
+      </w:r>
+      <w:r>
+        <w:rPr>
+          <w:rStyle w:val="ZakladnyChar"/>
+        </w:rPr>
+        <w:t xml:space="preserve"> k</w:t>
+      </w:r>
+      <w:r>
+        <w:rPr>
+          <w:rStyle w:val="ZakladnyChar"/>
+        </w:rPr>
+        <w:t xml:space="preserve"> veľkému množstvu </w:t>
+      </w:r>
+      <w:r>
+        <w:rPr>
+          <w:rStyle w:val="ZakladnyChar"/>
+        </w:rPr>
+        <w:t>zaujímavý</w:t>
+      </w:r>
+      <w:r>
+        <w:rPr>
+          <w:rStyle w:val="ZakladnyChar"/>
+        </w:rPr>
+        <w:t xml:space="preserve">ch </w:t>
+      </w:r>
+      <w:r>
+        <w:rPr>
+          <w:rStyle w:val="ZakladnyChar"/>
+        </w:rPr>
+        <w:t>informáci</w:t>
+      </w:r>
+      <w:r>
+        <w:rPr>
+          <w:rStyle w:val="ZakladnyChar"/>
+        </w:rPr>
+        <w:t xml:space="preserve">í </w:t>
+      </w:r>
+      <w:r>
+        <w:rPr>
+          <w:rStyle w:val="ZakladnyChar"/>
+        </w:rPr>
+        <w:t xml:space="preserve">o celej slnečnej sústave v jednom ucelenom celku. </w:t>
+      </w:r>
+      <w:r>
+        <w:rPr>
+          <w:rStyle w:val="ZakladnyChar"/>
+        </w:rPr>
+        <w:t>V prvej kapitole sa práca zaoberá analýzou dostupných technológii a</w:t>
+      </w:r>
+      <w:r>
+        <w:rPr>
+          <w:rStyle w:val="ZakladnyChar"/>
+        </w:rPr>
+        <w:t xml:space="preserve"> ich </w:t>
+      </w:r>
+      <w:r>
+        <w:rPr>
+          <w:rStyle w:val="ZakladnyChar"/>
+        </w:rPr>
+        <w:t xml:space="preserve">voľbou. Druhá kapitola predstavuje porovnanie existujúcich </w:t>
+      </w:r>
+      <w:r>
+        <w:rPr>
+          <w:rStyle w:val="ZakladnyChar"/>
+        </w:rPr>
+        <w:t xml:space="preserve">riešení </w:t>
+      </w:r>
+      <w:r>
+        <w:rPr>
+          <w:rStyle w:val="ZakladnyChar"/>
+        </w:rPr>
+        <w:t>a vyvodenie ich nedostatkov. Nasledujúca kapitola sa venuje</w:t>
+      </w:r>
+      <w:r>
+        <w:rPr>
+          <w:rStyle w:val="ZakladnyChar"/>
+        </w:rPr>
+        <w:t xml:space="preserve"> návrhu a </w:t>
+      </w:r>
+      <w:r>
+        <w:rPr>
+          <w:rStyle w:val="ZakladnyChar"/>
+        </w:rPr>
+        <w:t>implementácií</w:t>
+      </w:r>
+      <w:r>
+        <w:rPr>
+          <w:rStyle w:val="ZakladnyChar"/>
+        </w:rPr>
+        <w:t xml:space="preserve"> </w:t>
+      </w:r>
+      <w:r>
+        <w:rPr>
+          <w:rStyle w:val="ZakladnyChar"/>
+        </w:rPr>
+        <w:t xml:space="preserve">interaktívnej </w:t>
+      </w:r>
+      <w:r>
+        <w:rPr>
+          <w:rStyle w:val="ZakladnyChar"/>
+        </w:rPr>
+        <w:t>aplikácie. Finálne riešenie poskytuje používateľovi si vybrať začiatočný</w:t>
+      </w:r>
+      <w:r>
+        <w:rPr>
+          <w:rStyle w:val="ZakladnyChar"/>
+        </w:rPr>
+        <w:t xml:space="preserve"> </w:t>
+      </w:r>
+      <w:r>
+        <w:rPr>
+          <w:rStyle w:val="ZakladnyChar"/>
+        </w:rPr>
+        <w:t>dátum spustenia simulácie voľný pohyb po celej slnečnej sústave a množstvo informácií o každom vesmírnom telese nachádzajúce sa v nej. V prílohe sa nachádza návod na inštaláciu a samotná aplikácia</w:t>
+      </w:r>
+      <w:r>
+        <w:rPr>
+          <w:rStyle w:val="ZakladnyChar"/>
+        </w:rPr>
+        <w:t xml:space="preserve"> </w:t>
+      </w:r>
+      <w:r>
+        <w:rPr>
+          <w:rStyle w:val="ZakladnyChar"/>
+        </w:rPr>
+        <w:t>s </w:t>
+      </w:r>
+      <w:r>
+        <w:rPr>
+          <w:rStyle w:val="ZakladnyChar"/>
+        </w:rPr>
+        <w:t>príručk</w:t>
+      </w:r>
+      <w:r>
+        <w:rPr>
+          <w:rStyle w:val="ZakladnyChar"/>
+        </w:rPr>
+        <w:t xml:space="preserve">ou </w:t>
+      </w:r>
+      <w:r>
+        <w:rPr>
+          <w:rStyle w:val="ZakladnyChar"/>
+        </w:rPr>
+        <w:t>obsluhy</w:t>
+      </w:r>
+      <w:r>
+        <w:rPr>
+          <w:rStyle w:val="ZakladnyChar"/>
+        </w:rPr>
+        <w:t xml:space="preserve">. </w:t>
+      </w:r>
+    </w:p>
+    <w:p>
+      <w:pPr>
+        <w:pStyle w:val="Zakladny"/>
+        <w:rPr>
+          <w:rStyle w:val="ZakladnyChar"/>
+        </w:rPr>
+      </w:pPr>
+    </w:p>
+    <w:p>
+      <w:pPr>
+        <w:pStyle w:val="Zakladny"/>
         <w:rPr>
           <w:rStyle w:val="ZakladnyChar"/>
         </w:rPr>
@@ -1931,21 +1947,7 @@
             <w:rPr>
               <w:rStyle w:val="ZakladnyChar"/>
             </w:rPr>
-            <w:t xml:space="preserve">Vzdelávacia aplikácia, Slnečná sústava, </w:t>
-          </w:r>
-          <w:proofErr w:type="spellStart"/>
-          <w:r>
-            <w:rPr>
-              <w:rStyle w:val="ZakladnyChar"/>
-            </w:rPr>
-            <w:t>Unity</w:t>
-          </w:r>
-          <w:proofErr w:type="spellEnd"/>
-          <w:r>
-            <w:rPr>
-              <w:rStyle w:val="ZakladnyChar"/>
-            </w:rPr>
-            <w:t>, Vznik, Zánik</w:t>
+            <w:t>Vzdelávacia aplikácia, Slnečná sústava, Unity, Vznik, Zánik</w:t>
           </w:r>
         </w:sdtContent>
       </w:sdt>
@@ -2001,7 +2003,6 @@
         <w:p>
           <w:pPr>
             <w:pStyle w:val="Zakladny"/>
-            <w:ind w:firstLine="0"/>
           </w:pPr>
           <w:r>
             <w:t>SLOVAK UNIVERSITY OF TECHNOLOGY IN BRATISLAVA</w:t>
@@ -2013,7 +2014,6 @@
         <w:p>
           <w:pPr>
             <w:pStyle w:val="Zakladny"/>
-            <w:ind w:firstLine="0"/>
           </w:pPr>
           <w:r>
             <w:t>FACULTY OF</w:t>
@@ -2055,7 +2055,6 @@
           <w:p>
             <w:pPr>
               <w:pStyle w:val="Zakladny"/>
-              <w:ind w:firstLine="0"/>
             </w:pPr>
             <w:sdt>
               <w:sdtPr>
@@ -2080,29 +2079,27 @@
           <w:p>
             <w:pPr>
               <w:pStyle w:val="Zakladny"/>
-              <w:ind w:firstLine="0"/>
+              <w:rPr>
+                <w:lang w:val="en-US"/>
+              </w:rPr>
             </w:pPr>
             <w:sdt>
               <w:sdtPr>
+                <w:rPr>
+                  <w:lang w:val="en-US"/>
+                </w:rPr>
                 <w:id w:val="-2094842236"/>
                 <w:placeholder>
                   <w:docPart w:val="196C3B6A44B1430D8362055F2345D719"/>
                 </w:placeholder>
               </w:sdtPr>
               <w:sdtContent>
-                <w:proofErr w:type="spellStart"/>
                 <w:r>
-                  <w:t>Applied</w:t>
+                  <w:rPr>
+                    <w:lang w:val="en-US"/>
+                  </w:rPr>
+                  <w:t>Applied Informatics</w:t>
                 </w:r>
-                <w:proofErr w:type="spellEnd"/>
-                <w:r>
-                  <w:t xml:space="preserve"> </w:t>
-                </w:r>
-                <w:proofErr w:type="spellStart"/>
-                <w:r>
-                  <w:t>Informatics</w:t>
-                </w:r>
-                <w:proofErr w:type="spellEnd"/>
               </w:sdtContent>
             </w:sdt>
           </w:p>
@@ -2137,7 +2134,6 @@
               <w:p>
                 <w:pPr>
                   <w:pStyle w:val="Zakladny"/>
-                  <w:ind w:firstLine="0"/>
                 </w:pPr>
                 <w:r>
                   <w:rPr>
@@ -2153,6 +2149,7 @@
           <w:sdtPr>
             <w:rPr>
               <w:rStyle w:val="ZakladnyChar"/>
+              <w:lang w:val="en-US"/>
             </w:rPr>
             <w:id w:val="133310043"/>
             <w:placeholder>
@@ -2172,170 +2169,17 @@
               <w:p>
                 <w:pPr>
                   <w:pStyle w:val="Zakladny"/>
-                  <w:ind w:firstLine="0"/>
+                  <w:rPr>
+                    <w:lang w:val="en-US"/>
+                  </w:rPr>
                 </w:pPr>
-                <w:proofErr w:type="spellStart"/>
                 <w:r>
                   <w:rPr>
                     <w:rStyle w:val="ZakladnyChar"/>
+                    <w:lang w:val="en-US"/>
                   </w:rPr>
-                  <w:t>An</w:t>
+                  <w:t>An Interactive application simulating the Solar System from its formation to its demise</w:t>
                 </w:r>
-                <w:proofErr w:type="spellEnd"/>
-                <w:r>
-                  <w:rPr>
-                    <w:rStyle w:val="ZakladnyChar"/>
-                  </w:rPr>
-                  <w:t xml:space="preserve"> </w:t>
-                </w:r>
-                <w:proofErr w:type="spellStart"/>
-                <w:r>
-                  <w:rPr>
-                    <w:rStyle w:val="ZakladnyChar"/>
-                  </w:rPr>
-                  <w:t>Interactive</w:t>
-                </w:r>
-                <w:proofErr w:type="spellEnd"/>
-                <w:r>
-                  <w:rPr>
-                    <w:rStyle w:val="ZakladnyChar"/>
-                  </w:rPr>
-                  <w:t xml:space="preserve"> </w:t>
-                </w:r>
-                <w:proofErr w:type="spellStart"/>
-                <w:r>
-                  <w:rPr>
-                    <w:rStyle w:val="ZakladnyChar"/>
-                  </w:rPr>
-                  <w:t>application</w:t>
-                </w:r>
-                <w:proofErr w:type="spellEnd"/>
-                <w:r>
-                  <w:rPr>
-                    <w:rStyle w:val="ZakladnyChar"/>
-                  </w:rPr>
-                  <w:t xml:space="preserve"> </w:t>
-                </w:r>
-                <w:proofErr w:type="spellStart"/>
-                <w:r>
-                  <w:rPr>
-                    <w:rStyle w:val="ZakladnyChar"/>
-                  </w:rPr>
-                  <w:t>simulating</w:t>
-                </w:r>
-                <w:proofErr w:type="spellEnd"/>
-                <w:r>
-                  <w:rPr>
-                    <w:rStyle w:val="ZakladnyChar"/>
-                  </w:rPr>
-                  <w:t xml:space="preserve"> </w:t>
-                </w:r>
-                <w:proofErr w:type="spellStart"/>
-                <w:r>
-                  <w:rPr>
-                    <w:rStyle w:val="ZakladnyChar"/>
-                  </w:rPr>
-                  <w:t>the</w:t>
-                </w:r>
-                <w:proofErr w:type="spellEnd"/>
-                <w:r>
-                  <w:rPr>
-                    <w:rStyle w:val="ZakladnyChar"/>
-                  </w:rPr>
-                  <w:t xml:space="preserve"> </w:t>
-                </w:r>
-                <w:proofErr w:type="spellStart"/>
-                <w:r>
-                  <w:rPr>
-                    <w:rStyle w:val="ZakladnyChar"/>
-                  </w:rPr>
-                  <w:t>Solar</w:t>
-                </w:r>
-                <w:proofErr w:type="spellEnd"/>
-                <w:r>
-                  <w:rPr>
-                    <w:rStyle w:val="ZakladnyChar"/>
-                  </w:rPr>
-                  <w:t xml:space="preserve"> </w:t>
-                </w:r>
-                <w:proofErr w:type="spellStart"/>
-                <w:r>
-                  <w:rPr>
-                    <w:rStyle w:val="ZakladnyChar"/>
-                  </w:rPr>
-                  <w:t>System</w:t>
-                </w:r>
-                <w:proofErr w:type="spellEnd"/>
-                <w:r>
-                  <w:rPr>
-                    <w:rStyle w:val="ZakladnyChar"/>
-                  </w:rPr>
-                  <w:t xml:space="preserve"> </w:t>
-                </w:r>
-                <w:proofErr w:type="spellStart"/>
-                <w:r>
-                  <w:rPr>
-                    <w:rStyle w:val="ZakladnyChar"/>
-                  </w:rPr>
-                  <w:t>from</w:t>
-                </w:r>
-                <w:proofErr w:type="spellEnd"/>
-                <w:r>
-                  <w:rPr>
-                    <w:rStyle w:val="ZakladnyChar"/>
-                  </w:rPr>
-                  <w:t xml:space="preserve"> </w:t>
-                </w:r>
-                <w:proofErr w:type="spellStart"/>
-                <w:r>
-                  <w:rPr>
-                    <w:rStyle w:val="ZakladnyChar"/>
-                  </w:rPr>
-                  <w:t>its</w:t>
-                </w:r>
-                <w:proofErr w:type="spellEnd"/>
-                <w:r>
-                  <w:rPr>
-                    <w:rStyle w:val="ZakladnyChar"/>
-                  </w:rPr>
-                  <w:t xml:space="preserve"> </w:t>
-                </w:r>
-                <w:proofErr w:type="spellStart"/>
-                <w:r>
-                  <w:rPr>
-                    <w:rStyle w:val="ZakladnyChar"/>
-                  </w:rPr>
-                  <w:t>formation</w:t>
-                </w:r>
-                <w:proofErr w:type="spellEnd"/>
-                <w:r>
-                  <w:rPr>
-                    <w:rStyle w:val="ZakladnyChar"/>
-                  </w:rPr>
-                  <w:t xml:space="preserve"> to </w:t>
-                </w:r>
-                <w:proofErr w:type="spellStart"/>
-                <w:r>
-                  <w:rPr>
-                    <w:rStyle w:val="ZakladnyChar"/>
-                  </w:rPr>
-                  <w:t>its</w:t>
-                </w:r>
-                <w:proofErr w:type="spellEnd"/>
-                <w:r>
-                  <w:rPr>
-                    <w:rStyle w:val="ZakladnyChar"/>
-                  </w:rPr>
-                  <w:t xml:space="preserve"> </w:t>
-                </w:r>
-                <w:proofErr w:type="spellStart"/>
-                <w:r>
-                  <w:rPr>
-                    <w:rStyle w:val="ZakladnyChar"/>
-                  </w:rPr>
-                  <w:t>demise</w:t>
-                </w:r>
-                <w:proofErr w:type="spellEnd"/>
               </w:p>
             </w:tc>
           </w:sdtContent>
@@ -2367,7 +2211,6 @@
               <w:p>
                 <w:pPr>
                   <w:pStyle w:val="Zakladny"/>
-                  <w:ind w:firstLine="0"/>
                 </w:pPr>
                 <w:r>
                   <w:t>Autor:</w:t>
@@ -2383,7 +2226,6 @@
           <w:p>
             <w:pPr>
               <w:pStyle w:val="Zakladny"/>
-              <w:ind w:firstLine="0"/>
             </w:pPr>
             <w:sdt>
               <w:sdtPr>
@@ -2409,7 +2251,6 @@
           <w:p>
             <w:pPr>
               <w:pStyle w:val="Zakladny"/>
-              <w:ind w:firstLine="0"/>
             </w:pPr>
             <w:sdt>
               <w:sdtPr>
@@ -2441,7 +2282,6 @@
           <w:p>
             <w:pPr>
               <w:pStyle w:val="Zakladny"/>
-              <w:ind w:firstLine="0"/>
             </w:pPr>
             <w:sdt>
               <w:sdtPr>
@@ -2452,13 +2292,8 @@
               </w:sdtPr>
               <w:sdtContent>
                 <w:r>
-                  <w:t xml:space="preserve">Ing. Dominik </w:t>
+                  <w:t>Ing. Dominik Janecký</w:t>
                 </w:r>
-                <w:proofErr w:type="spellStart"/>
-                <w:r>
-                  <w:t>Janecký</w:t>
-                </w:r>
-                <w:proofErr w:type="spellEnd"/>
               </w:sdtContent>
             </w:sdt>
           </w:p>
@@ -2490,7 +2325,6 @@
               <w:p>
                 <w:pPr>
                   <w:pStyle w:val="Zakladny"/>
-                  <w:ind w:firstLine="0"/>
                 </w:pPr>
                 <w:r>
                   <w:rPr>
@@ -2520,7 +2354,6 @@
               <w:p>
                 <w:pPr>
                   <w:pStyle w:val="Zakladny"/>
-                  <w:ind w:firstLine="0"/>
                 </w:pPr>
                 <w:r>
                   <w:t xml:space="preserve">Bratislava </w:t>
@@ -2549,49 +2382,6 @@
         </w:sdt>
       </w:tr>
     </w:tbl>
-    <w:p/>
-    <w:p/>
-    <w:p/>
-    <w:p/>
-    <w:p/>
-    <w:p/>
-    <w:p/>
-    <w:p/>
-    <w:p/>
-    <w:sdt>
-      <w:sdtPr>
-        <w:rPr>
-          <w:rStyle w:val="ZakladnyChar"/>
-        </w:rPr>
-        <w:id w:val="132220108"/>
-        <w:placeholder>
-          <w:docPart w:val="51F7D4DCEEF44065B29EF2E4EED2DAA4"/>
-        </w:placeholder>
-        <w:showingPlcHdr/>
-      </w:sdtPr>
-      <w:sdtEndPr>
-        <w:rPr>
-          <w:rStyle w:val="Predvolenpsmoodseku"/>
-        </w:rPr>
-      </w:sdtEndPr>
-      <w:sdtContent>
-        <w:p>
-          <w:pPr>
-            <w:pStyle w:val="Zakladny"/>
-            <w:rPr>
-              <w:rStyle w:val="ZakladnyChar"/>
-            </w:rPr>
-          </w:pPr>
-          <w:r>
-            <w:rPr>
-              <w:rStyle w:val="ZakladnyChar"/>
-              <w:color w:val="FF0000"/>
-            </w:rPr>
-            <w:t>Vložte text súhrnu, ktorý obsahuje informáciu o cieľoch práce, jej stručnom obsahu a v závere abstraktu sa charakterizuje splnenie cieľa, výsledky a význam celej práce. Píše sa súvisle ako jeden odsek a jeho rozsah je spravidla 100 až 500 slov</w:t>
-          </w:r>
-        </w:p>
-      </w:sdtContent>
-    </w:sdt>
     <w:p>
       <w:pPr>
         <w:pStyle w:val="Zakladny"/>
@@ -2603,7 +2393,47 @@
     <w:p>
       <w:pPr>
         <w:pStyle w:val="Zakladny"/>
-        <w:ind w:firstLine="0"/>
+        <w:rPr>
+          <w:rStyle w:val="ZakladnyChar"/>
+          <w:lang w:val="en-US"/>
+        </w:rPr>
+      </w:pPr>
+      <w:r>
+        <w:rPr>
+          <w:rStyle w:val="ZakladnyChar"/>
+          <w:lang w:val="en-US"/>
+        </w:rPr>
+        <w:t xml:space="preserve">The topic of this bachelor’s thesis is the design and implementation of an interactive application made in the game engine Unity that simulates the history and future of our solar system. The goal of this thesis is to create an application that will give access to a huge amount of interesting information about the entire solar system in one comprehensive package for ordinary people. The first chapter deals with the analysis and selection of available technologies. The second chapter presents a comparison of existing solutions and identifies their shortcomings. The following chapter deals with the design and implementation of the interactive application. The final solution provides the user with the ability to select the start date of the simulation, free movement trough the solar system and a wealth of information about each celestial body. The appendix contains </w:t>
+      </w:r>
+      <w:proofErr w:type="spellStart"/>
+      <w:r>
+        <w:rPr>
+          <w:rStyle w:val="ZakladnyChar"/>
+          <w:lang w:val="en-US"/>
+        </w:rPr>
+        <w:t>a</w:t>
+      </w:r>
+      <w:proofErr w:type="spellEnd"/>
+      <w:r>
+        <w:rPr>
+          <w:rStyle w:val="ZakladnyChar"/>
+          <w:lang w:val="en-US"/>
+        </w:rPr>
+        <w:t> installation guide and the application with an user manual.</w:t>
+      </w:r>
+    </w:p>
+    <w:p>
+      <w:pPr>
+        <w:pStyle w:val="Zakladny"/>
+        <w:rPr>
+          <w:rStyle w:val="ZakladnyChar"/>
+          <w:lang w:val="en-US"/>
+        </w:rPr>
+      </w:pPr>
+    </w:p>
+    <w:p>
+      <w:pPr>
+        <w:pStyle w:val="Zakladny"/>
         <w:sectPr>
           <w:pgSz w:w="11906" w:h="16838"/>
           <w:pgMar w:top="1701" w:right="1418" w:bottom="1701" w:left="1701" w:header="709" w:footer="709" w:gutter="0"/>
@@ -2650,105 +2480,19 @@
           </w:rPr>
         </w:sdtEndPr>
         <w:sdtContent>
-          <w:proofErr w:type="spellStart"/>
           <w:r>
             <w:rPr>
               <w:rStyle w:val="ZakladnyChar"/>
-            </w:rPr>
-            <w:t>Education</w:t>
-          </w:r>
-          <w:proofErr w:type="spellEnd"/>
-          <w:r>
-            <w:rPr>
-              <w:rStyle w:val="ZakladnyChar"/>
-            </w:rPr>
-            <w:t xml:space="preserve"> </w:t>
-          </w:r>
-          <w:proofErr w:type="spellStart"/>
-          <w:r>
-            <w:rPr>
-              <w:rStyle w:val="ZakladnyChar"/>
-            </w:rPr>
-            <w:t>application</w:t>
-          </w:r>
-          <w:proofErr w:type="spellEnd"/>
-          <w:r>
-            <w:rPr>
-              <w:rStyle w:val="ZakladnyChar"/>
-            </w:rPr>
-            <w:t xml:space="preserve">, </w:t>
-          </w:r>
-          <w:proofErr w:type="spellStart"/>
-          <w:r>
-            <w:rPr>
-              <w:rStyle w:val="ZakladnyChar"/>
-            </w:rPr>
-            <w:t>Solar</w:t>
-          </w:r>
-          <w:proofErr w:type="spellEnd"/>
-          <w:r>
-            <w:rPr>
-              <w:rStyle w:val="ZakladnyChar"/>
-            </w:rPr>
-            <w:t xml:space="preserve"> </w:t>
-          </w:r>
-          <w:proofErr w:type="spellStart"/>
-          <w:r>
-            <w:rPr>
-              <w:rStyle w:val="ZakladnyChar"/>
-            </w:rPr>
-            <w:t>System</w:t>
-          </w:r>
-          <w:proofErr w:type="spellEnd"/>
-          <w:r>
-            <w:rPr>
-              <w:rStyle w:val="ZakladnyChar"/>
-            </w:rPr>
-            <w:t xml:space="preserve">, </w:t>
-          </w:r>
-          <w:proofErr w:type="spellStart"/>
-          <w:r>
-            <w:rPr>
-              <w:rStyle w:val="ZakladnyChar"/>
-            </w:rPr>
-            <w:t>Unity</w:t>
-          </w:r>
-          <w:proofErr w:type="spellEnd"/>
-          <w:r>
-            <w:rPr>
-              <w:rStyle w:val="ZakladnyChar"/>
-            </w:rPr>
-            <w:t xml:space="preserve">, </w:t>
-          </w:r>
-          <w:proofErr w:type="spellStart"/>
-          <w:r>
-            <w:rPr>
-              <w:rStyle w:val="ZakladnyChar"/>
-            </w:rPr>
-            <w:t>Formation</w:t>
-          </w:r>
-          <w:proofErr w:type="spellEnd"/>
-          <w:r>
-            <w:rPr>
-              <w:rStyle w:val="ZakladnyChar"/>
-            </w:rPr>
-            <w:t xml:space="preserve">, </w:t>
-          </w:r>
-          <w:proofErr w:type="spellStart"/>
-          <w:r>
-            <w:rPr>
-              <w:rStyle w:val="ZakladnyChar"/>
-            </w:rPr>
-            <w:t>Demise</w:t>
-          </w:r>
-          <w:proofErr w:type="spellEnd"/>
+              <w:lang w:val="en-US"/>
+            </w:rPr>
+            <w:t>Education application, Solar System, Unity, Formation, Demise</w:t>
+          </w:r>
         </w:sdtContent>
       </w:sdt>
     </w:p>
     <w:p>
       <w:pPr>
         <w:pStyle w:val="Zakladny"/>
-        <w:ind w:firstLine="0"/>
       </w:pPr>
       <w:sdt>
         <w:sdtPr>
@@ -2772,7 +2516,6 @@
     <w:p>
       <w:pPr>
         <w:pStyle w:val="Zakladny"/>
-        <w:ind w:firstLine="0"/>
         <w:rPr>
           <w:rStyle w:val="ZakladnyChar"/>
         </w:rPr>
@@ -3057,16 +2800,8 @@
             <w:rPr>
               <w:rStyle w:val="ZakladnyChar"/>
             </w:rPr>
-            <w:t xml:space="preserve">Ing. Dominika </w:t>
-          </w:r>
-          <w:proofErr w:type="spellStart"/>
-          <w:r>
-            <w:rPr>
-              <w:rStyle w:val="ZakladnyChar"/>
-            </w:rPr>
-            <w:t>Janeckého</w:t>
-          </w:r>
-          <w:proofErr w:type="spellEnd"/>
+            <w:t>Ing. Dominika Janeckého</w:t>
+          </w:r>
         </w:sdtContent>
       </w:sdt>
       <w:r>
@@ -3079,7 +2814,6 @@
     <w:p>
       <w:pPr>
         <w:pStyle w:val="Zakladny"/>
-        <w:ind w:firstLine="0"/>
         <w:rPr>
           <w:rStyle w:val="ZakladnyChar"/>
         </w:rPr>
@@ -3088,7 +2822,6 @@
     <w:p>
       <w:pPr>
         <w:pStyle w:val="Zakladny"/>
-        <w:ind w:firstLine="0"/>
         <w:rPr>
           <w:rStyle w:val="ZakladnyChar"/>
         </w:rPr>
@@ -3155,7 +2888,7 @@
           <w:rStyle w:val="ZakladnyChar"/>
           <w:noProof/>
         </w:rPr>
-        <w:t>28.03.2024</w:t>
+        <w:t>21.04.2024</w:t>
       </w:r>
       <w:r>
         <w:rPr>
@@ -3167,7 +2900,6 @@
     <w:p>
       <w:pPr>
         <w:pStyle w:val="Zakladny"/>
-        <w:ind w:firstLine="0"/>
         <w:rPr>
           <w:rStyle w:val="ZakladnyChar"/>
         </w:rPr>
@@ -3176,7 +2908,6 @@
     <w:p>
       <w:pPr>
         <w:pStyle w:val="Zakladny"/>
-        <w:ind w:firstLine="0"/>
         <w:rPr>
           <w:rStyle w:val="ZakladnyChar"/>
         </w:rPr>
@@ -3185,7 +2916,6 @@
     <w:p>
       <w:pPr>
         <w:pStyle w:val="Zakladny"/>
-        <w:ind w:firstLine="0"/>
         <w:rPr>
           <w:rStyle w:val="ZakladnyChar"/>
         </w:rPr>
@@ -3206,7 +2936,6 @@
         <w:p>
           <w:pPr>
             <w:pStyle w:val="Zakladny"/>
-            <w:ind w:firstLine="0"/>
             <w:rPr>
               <w:rStyle w:val="ZakladnyChar"/>
             </w:rPr>
@@ -3221,7 +2950,6 @@
         <w:p>
           <w:pPr>
             <w:pStyle w:val="Zakladny"/>
-            <w:ind w:firstLine="0"/>
             <w:rPr>
               <w:rStyle w:val="ZakladnyChar"/>
             </w:rPr>
@@ -3264,7 +2992,6 @@
         <w:p>
           <w:pPr>
             <w:pStyle w:val="Zakladny"/>
-            <w:ind w:firstLine="0"/>
           </w:pPr>
           <w:r>
             <w:rPr>
@@ -3294,27 +3021,12 @@
         <w:p>
           <w:pPr>
             <w:pStyle w:val="Zakladny"/>
-            <w:ind w:firstLine="0"/>
           </w:pPr>
           <w:r>
             <w:rPr>
               <w:rStyle w:val="ZakladnyChar"/>
             </w:rPr>
-            <w:t xml:space="preserve">Ďakujem môjmu vedúcemu práce Ing. Dominikovi </w:t>
-          </w:r>
-          <w:proofErr w:type="spellStart"/>
-          <w:r>
-            <w:rPr>
-              <w:rStyle w:val="ZakladnyChar"/>
-            </w:rPr>
-            <w:t>Janeckému</w:t>
-          </w:r>
-          <w:proofErr w:type="spellEnd"/>
-          <w:r>
-            <w:rPr>
-              <w:rStyle w:val="ZakladnyChar"/>
-            </w:rPr>
-            <w:t xml:space="preserve"> za poskytnutú podporu a odbornú pomoc. Taktiež by som sa chcel poďakovať svojej rodine a kamarátom za podporu počas štúdia.</w:t>
+            <w:t>Ďakujem môjmu vedúcemu práce Ing. Dominikovi Janeckému za poskytnutú podporu a odbornú pomoc. Taktiež by som sa chcel poďakovať svojej rodine a kamarátom za podporu počas štúdia.</w:t>
           </w:r>
         </w:p>
       </w:sdtContent>
@@ -3352,8 +3064,6 @@
         <w:p>
           <w:pPr>
             <w:pStyle w:val="Zakladny"/>
-            <w:ind w:firstLine="0"/>
-            <w:jc w:val="left"/>
           </w:pPr>
           <w:r>
             <w:rPr>
@@ -3399,7 +3109,6 @@
             <w:pStyle w:val="Obsah1"/>
             <w:rPr>
               <w:rFonts w:asciiTheme="minorHAnsi" w:hAnsiTheme="minorHAnsi" w:cstheme="minorBidi"/>
-              <w:b w:val="0"/>
               <w:noProof/>
               <w:kern w:val="2"/>
               <w:szCs w:val="24"/>
@@ -3425,7 +3134,6 @@
           <w:r>
             <w:rPr>
               <w:rFonts w:asciiTheme="minorHAnsi" w:hAnsiTheme="minorHAnsi" w:cstheme="minorBidi"/>
-              <w:b w:val="0"/>
               <w:noProof/>
               <w:kern w:val="2"/>
               <w:szCs w:val="24"/>
@@ -3481,7 +3189,6 @@
             <w:pStyle w:val="Obsah1"/>
             <w:rPr>
               <w:rFonts w:asciiTheme="minorHAnsi" w:hAnsiTheme="minorHAnsi" w:cstheme="minorBidi"/>
-              <w:b w:val="0"/>
               <w:noProof/>
               <w:kern w:val="2"/>
               <w:szCs w:val="24"/>
@@ -3498,7 +3205,6 @@
           <w:r>
             <w:rPr>
               <w:rFonts w:asciiTheme="minorHAnsi" w:hAnsiTheme="minorHAnsi" w:cstheme="minorBidi"/>
-              <w:b w:val="0"/>
               <w:noProof/>
               <w:kern w:val="2"/>
               <w:szCs w:val="24"/>
@@ -3560,7 +3266,6 @@
             <w:pStyle w:val="Obsah1"/>
             <w:rPr>
               <w:rFonts w:asciiTheme="minorHAnsi" w:hAnsiTheme="minorHAnsi" w:cstheme="minorBidi"/>
-              <w:b w:val="0"/>
               <w:noProof/>
               <w:kern w:val="2"/>
               <w:szCs w:val="24"/>
@@ -3577,7 +3282,6 @@
           <w:r>
             <w:rPr>
               <w:rFonts w:asciiTheme="minorHAnsi" w:hAnsiTheme="minorHAnsi" w:cstheme="minorBidi"/>
-              <w:b w:val="0"/>
               <w:noProof/>
               <w:kern w:val="2"/>
               <w:szCs w:val="24"/>
@@ -4137,7 +3841,6 @@
             <w:pStyle w:val="Obsah1"/>
             <w:rPr>
               <w:rFonts w:asciiTheme="minorHAnsi" w:hAnsiTheme="minorHAnsi" w:cstheme="minorBidi"/>
-              <w:b w:val="0"/>
               <w:noProof/>
               <w:kern w:val="2"/>
               <w:szCs w:val="24"/>
@@ -4154,7 +3857,6 @@
           <w:r>
             <w:rPr>
               <w:rFonts w:asciiTheme="minorHAnsi" w:hAnsiTheme="minorHAnsi" w:cstheme="minorBidi"/>
-              <w:b w:val="0"/>
               <w:noProof/>
               <w:kern w:val="2"/>
               <w:szCs w:val="24"/>
@@ -4382,7 +4084,6 @@
             <w:pStyle w:val="Obsah1"/>
             <w:rPr>
               <w:rFonts w:asciiTheme="minorHAnsi" w:hAnsiTheme="minorHAnsi" w:cstheme="minorBidi"/>
-              <w:b w:val="0"/>
               <w:noProof/>
               <w:kern w:val="2"/>
               <w:szCs w:val="24"/>
@@ -4399,7 +4100,6 @@
           <w:r>
             <w:rPr>
               <w:rFonts w:asciiTheme="minorHAnsi" w:hAnsiTheme="minorHAnsi" w:cstheme="minorBidi"/>
-              <w:b w:val="0"/>
               <w:noProof/>
               <w:kern w:val="2"/>
               <w:szCs w:val="24"/>
@@ -4453,12 +4153,8 @@
         <w:p>
           <w:pPr>
             <w:pStyle w:val="Obsah1"/>
-            <w:tabs>
-              <w:tab w:val="left" w:pos="3013"/>
-            </w:tabs>
             <w:rPr>
               <w:rFonts w:asciiTheme="minorHAnsi" w:hAnsiTheme="minorHAnsi" w:cstheme="minorBidi"/>
-              <w:b w:val="0"/>
               <w:noProof/>
               <w:kern w:val="2"/>
               <w:szCs w:val="24"/>
@@ -4475,7 +4171,6 @@
           <w:r>
             <w:rPr>
               <w:rFonts w:asciiTheme="minorHAnsi" w:hAnsiTheme="minorHAnsi" w:cstheme="minorBidi"/>
-              <w:b w:val="0"/>
               <w:noProof/>
               <w:kern w:val="2"/>
               <w:szCs w:val="24"/>
@@ -4531,7 +4226,6 @@
             <w:pStyle w:val="Obsah1"/>
             <w:rPr>
               <w:rFonts w:asciiTheme="minorHAnsi" w:hAnsiTheme="minorHAnsi" w:cstheme="minorBidi"/>
-              <w:b w:val="0"/>
               <w:noProof/>
               <w:kern w:val="2"/>
               <w:szCs w:val="24"/>
@@ -4548,7 +4242,6 @@
           <w:r>
             <w:rPr>
               <w:rFonts w:asciiTheme="minorHAnsi" w:hAnsiTheme="minorHAnsi" w:cstheme="minorBidi"/>
-              <w:b w:val="0"/>
               <w:noProof/>
               <w:kern w:val="2"/>
               <w:szCs w:val="24"/>
@@ -4610,7 +4303,6 @@
             <w:pStyle w:val="Obsah1"/>
             <w:rPr>
               <w:rFonts w:asciiTheme="minorHAnsi" w:hAnsiTheme="minorHAnsi" w:cstheme="minorBidi"/>
-              <w:b w:val="0"/>
               <w:noProof/>
               <w:kern w:val="2"/>
               <w:szCs w:val="24"/>
@@ -4710,8 +4402,6 @@
         <w:p>
           <w:pPr>
             <w:pStyle w:val="Zakladny"/>
-            <w:ind w:firstLine="0"/>
-            <w:jc w:val="left"/>
             <w:rPr>
               <w:rStyle w:val="NadpisneslovanChar"/>
             </w:rPr>
@@ -4858,22 +4548,14 @@
     <w:p>
       <w:pPr>
         <w:pStyle w:val="Zakladny"/>
-        <w:ind w:firstLine="0"/>
-        <w:rPr>
-          <w:szCs w:val="24"/>
-        </w:rPr>
-      </w:pPr>
-      <w:r>
-        <w:rPr>
-          <w:szCs w:val="24"/>
-        </w:rPr>
+      </w:pPr>
+      <w:r>
         <w:fldChar w:fldCharType="end"/>
       </w:r>
     </w:p>
     <w:p>
       <w:pPr>
         <w:pStyle w:val="Zakladny"/>
-        <w:ind w:firstLine="0"/>
       </w:pPr>
       <w:sdt>
         <w:sdtPr>
@@ -5710,8 +5392,6 @@
     <w:p>
       <w:pPr>
         <w:pStyle w:val="Zakladny"/>
-        <w:keepNext/>
-        <w:jc w:val="center"/>
       </w:pPr>
       <w:r>
         <w:rPr>
@@ -6617,11 +6297,11 @@
       </w:r>
       <w:proofErr w:type="spellEnd"/>
       <w:r>
-        <w:t xml:space="preserve"> New Roman, 14 b, Tučné, Zarážka: Vľavo: 0 cm Opakovaná zarážka: 0,6 cm, Vľavo, Riadkovanie: jednoduché, Medzera Pred: 14 b Za:14 b, Kontrola osamotených riadkov, Zviazať s nasledujúcim, Zviazať riadky dohromady, Viacúrovňové + Úroveň: 3 + </w:t>
+        <w:t xml:space="preserve"> New Roman, 14 b, Tučné, Zarážka: Vľavo: 0 cm Opakovaná zarážka: 0,6 cm, Vľavo, Riadkovanie: jednoduché, Medzera Pred: 14 b Za:14 b, Kontrola osamotených riadkov, Zviazať s nasledujúcim, Zviazať riadky dohromady, Viacúrovňové + Úroveň: 3 + Štýl </w:t>
       </w:r>
       <w:r>
         <w:lastRenderedPageBreak/>
-        <w:t>Štýl číslovania: 1, 2, 3, … + Číslovať od: 1 + Zarovnanie: Vľavo + Zarovnať na:  0 cm + Zarážka: 0,6 cm, Štýl: Prepojené, Zobraziť v galérii štýlov</w:t>
+        <w:t>číslovania: 1, 2, 3, … + Číslovať od: 1 + Zarovnanie: Vľavo + Zarovnať na:  0 cm + Zarážka: 0,6 cm, Štýl: Prepojené, Zobraziť v galérii štýlov</w:t>
       </w:r>
     </w:p>
     <w:p>
@@ -6661,7 +6341,6 @@
     <w:p>
       <w:pPr>
         <w:pStyle w:val="Zakladny"/>
-        <w:ind w:firstLine="0"/>
       </w:pPr>
       <w:r>
         <w:t>Za:  10 b, Štýl: Skryť, kým nie je použité, Zobraziť v galérii štýlov, Priorita: 36, Podľa: Normálny</w:t>
@@ -6670,7 +6349,6 @@
     <w:p>
       <w:pPr>
         <w:pStyle w:val="Zakladny"/>
-        <w:ind w:firstLine="0"/>
       </w:pPr>
       <w:r>
         <w:t>Použitie: na popis obrázkov, tabuliek a grafov</w:t>
@@ -6679,7 +6357,6 @@
     <w:p>
       <w:pPr>
         <w:pStyle w:val="Zakladny"/>
-        <w:ind w:firstLine="0"/>
       </w:pPr>
     </w:p>
     <w:p>
@@ -6708,8 +6385,8 @@
         <w:br w:type="page"/>
       </w:r>
     </w:p>
-    <w:bookmarkStart w:id="21" w:name="_Toc378775596" w:displacedByCustomXml="next"/>
-    <w:bookmarkStart w:id="22" w:name="_Toc378776136" w:displacedByCustomXml="next"/>
+    <w:bookmarkStart w:id="21" w:name="_Toc378776136" w:displacedByCustomXml="next"/>
+    <w:bookmarkStart w:id="22" w:name="_Toc378775596" w:displacedByCustomXml="next"/>
     <w:bookmarkStart w:id="23" w:name="_Toc155627386" w:displacedByCustomXml="next"/>
     <w:sdt>
       <w:sdtPr>
@@ -6839,12 +6516,11 @@
     <w:bookmarkEnd w:id="24" w:displacedByCustomXml="prev"/>
     <w:p>
       <w:pPr>
-        <w:ind w:firstLine="708"/>
-      </w:pPr>
-    </w:p>
-    <w:p>
-      <w:pPr>
         <w:pStyle w:val="Zakladny"/>
+        <w:numPr>
+          <w:ilvl w:val="0"/>
+          <w:numId w:val="33"/>
+        </w:numPr>
       </w:pPr>
       <w:r>
         <w:fldChar w:fldCharType="begin"/>
@@ -6854,12 +6530,6 @@
       </w:r>
       <w:r>
         <w:fldChar w:fldCharType="separate"/>
-      </w:r>
-      <w:r>
-        <w:rPr>
-          <w:noProof/>
-        </w:rPr>
-        <w:t xml:space="preserve">1. </w:t>
       </w:r>
       <w:r>
         <w:rPr>
@@ -6887,7 +6557,19 @@
         <w:rPr>
           <w:noProof/>
         </w:rPr>
-        <w:t xml:space="preserve">[prekl.] Vozák David, Beroun Libor, Dokoupil Petr, Ptáček Lubomír Sokol Boris. 3. Praha : Computer </w:t>
+        <w:t>[prekl.] Vozák David, Beroun Libor, Dokoupil Petr,</w:t>
+      </w:r>
+      <w:r>
+        <w:rPr>
+          <w:noProof/>
+        </w:rPr>
+        <w:t xml:space="preserve"> </w:t>
+      </w:r>
+      <w:r>
+        <w:rPr>
+          <w:noProof/>
+        </w:rPr>
+        <w:t xml:space="preserve">Ptáček Lubomír Sokol Boris. 3. Praha : Computer </w:t>
       </w:r>
       <w:r>
         <w:rPr>
@@ -7680,7 +7362,6 @@
   <w:p>
     <w:pPr>
       <w:pStyle w:val="Zakladny"/>
-      <w:jc w:val="center"/>
       <w:rPr>
         <w:rStyle w:val="ObalChar"/>
       </w:rPr>
@@ -8619,6 +8300,92 @@
       </w:pPr>
     </w:lvl>
   </w:abstractNum>
+  <w:abstractNum w:abstractNumId="8" w15:restartNumberingAfterBreak="0">
+    <w:nsid w:val="74B05C56"/>
+    <w:multiLevelType w:val="hybridMultilevel"/>
+    <w:tmpl w:val="1F30DE96"/>
+    <w:lvl w:ilvl="0" w:tplc="041B000F">
+      <w:start w:val="1"/>
+      <w:numFmt w:val="decimal"/>
+      <w:lvlText w:val="%1."/>
+      <w:lvlJc w:val="left"/>
+      <w:pPr>
+        <w:ind w:left="720" w:hanging="360"/>
+      </w:pPr>
+    </w:lvl>
+    <w:lvl w:ilvl="1" w:tplc="041B0019" w:tentative="1">
+      <w:start w:val="1"/>
+      <w:numFmt w:val="lowerLetter"/>
+      <w:lvlText w:val="%2."/>
+      <w:lvlJc w:val="left"/>
+      <w:pPr>
+        <w:ind w:left="1440" w:hanging="360"/>
+      </w:pPr>
+    </w:lvl>
+    <w:lvl w:ilvl="2" w:tplc="041B001B" w:tentative="1">
+      <w:start w:val="1"/>
+      <w:numFmt w:val="lowerRoman"/>
+      <w:lvlText w:val="%3."/>
+      <w:lvlJc w:val="right"/>
+      <w:pPr>
+        <w:ind w:left="2160" w:hanging="180"/>
+      </w:pPr>
+    </w:lvl>
+    <w:lvl w:ilvl="3" w:tplc="041B000F" w:tentative="1">
+      <w:start w:val="1"/>
+      <w:numFmt w:val="decimal"/>
+      <w:lvlText w:val="%4."/>
+      <w:lvlJc w:val="left"/>
+      <w:pPr>
+        <w:ind w:left="2880" w:hanging="360"/>
+      </w:pPr>
+    </w:lvl>
+    <w:lvl w:ilvl="4" w:tplc="041B0019" w:tentative="1">
+      <w:start w:val="1"/>
+      <w:numFmt w:val="lowerLetter"/>
+      <w:lvlText w:val="%5."/>
+      <w:lvlJc w:val="left"/>
+      <w:pPr>
+        <w:ind w:left="3600" w:hanging="360"/>
+      </w:pPr>
+    </w:lvl>
+    <w:lvl w:ilvl="5" w:tplc="041B001B" w:tentative="1">
+      <w:start w:val="1"/>
+      <w:numFmt w:val="lowerRoman"/>
+      <w:lvlText w:val="%6."/>
+      <w:lvlJc w:val="right"/>
+      <w:pPr>
+        <w:ind w:left="4320" w:hanging="180"/>
+      </w:pPr>
+    </w:lvl>
+    <w:lvl w:ilvl="6" w:tplc="041B000F" w:tentative="1">
+      <w:start w:val="1"/>
+      <w:numFmt w:val="decimal"/>
+      <w:lvlText w:val="%7."/>
+      <w:lvlJc w:val="left"/>
+      <w:pPr>
+        <w:ind w:left="5040" w:hanging="360"/>
+      </w:pPr>
+    </w:lvl>
+    <w:lvl w:ilvl="7" w:tplc="041B0019" w:tentative="1">
+      <w:start w:val="1"/>
+      <w:numFmt w:val="lowerLetter"/>
+      <w:lvlText w:val="%8."/>
+      <w:lvlJc w:val="left"/>
+      <w:pPr>
+        <w:ind w:left="5760" w:hanging="360"/>
+      </w:pPr>
+    </w:lvl>
+    <w:lvl w:ilvl="8" w:tplc="041B001B" w:tentative="1">
+      <w:start w:val="1"/>
+      <w:numFmt w:val="lowerRoman"/>
+      <w:lvlText w:val="%9."/>
+      <w:lvlJc w:val="right"/>
+      <w:pPr>
+        <w:ind w:left="6480" w:hanging="180"/>
+      </w:pPr>
+    </w:lvl>
+  </w:abstractNum>
   <w:num w:numId="1" w16cid:durableId="727461184">
     <w:abstractNumId w:val="4"/>
   </w:num>
@@ -9308,6 +9075,9 @@
     <w:lvlOverride w:ilvl="8">
       <w:startOverride w:val="1"/>
     </w:lvlOverride>
+  </w:num>
+  <w:num w:numId="33" w16cid:durableId="1131704520">
+    <w:abstractNumId w:val="8"/>
   </w:num>
 </w:numbering>
 </file>
@@ -9987,10 +9757,9 @@
     <w:link w:val="ZakladnyChar"/>
     <w:autoRedefine/>
     <w:qFormat/>
-    <w:rsid w:val="00C87FEB"/>
+    <w:rsid w:val="00F947FE"/>
     <w:pPr>
       <w:spacing w:after="0" w:line="360" w:lineRule="auto"/>
-      <w:ind w:firstLine="454"/>
       <w:jc w:val="both"/>
     </w:pPr>
     <w:rPr>
@@ -10026,7 +9795,7 @@
     <w:name w:val="Zakladny Char"/>
     <w:basedOn w:val="Predvolenpsmoodseku"/>
     <w:link w:val="Zakladny"/>
-    <w:rsid w:val="00C87FEB"/>
+    <w:rsid w:val="00F947FE"/>
     <w:rPr>
       <w:rFonts w:ascii="Times New Roman" w:hAnsi="Times New Roman" w:cs="Times New Roman"/>
       <w:sz w:val="24"/>
@@ -10375,7 +10144,6 @@
         <w:tab w:val="right" w:leader="dot" w:pos="8777"/>
       </w:tabs>
       <w:spacing w:before="240"/>
-      <w:ind w:firstLine="0"/>
     </w:pPr>
     <w:rPr>
       <w:rFonts w:eastAsiaTheme="minorEastAsia"/>
@@ -11390,36 +11158,6 @@
     </w:docPart>
     <w:docPart>
       <w:docPartPr>
-        <w:name w:val="7D488B2D17834442BC09669F79E6F68D"/>
-        <w:category>
-          <w:name w:val="Všeobecné"/>
-          <w:gallery w:val="placeholder"/>
-        </w:category>
-        <w:types>
-          <w:type w:val="bbPlcHdr"/>
-        </w:types>
-        <w:behaviors>
-          <w:behavior w:val="content"/>
-        </w:behaviors>
-        <w:guid w:val="{C9FF95AF-F197-4722-A89D-59D90094C1F3}"/>
-      </w:docPartPr>
-      <w:docPartBody>
-        <w:p>
-          <w:pPr>
-            <w:pStyle w:val="7D488B2D17834442BC09669F79E6F68D9"/>
-          </w:pPr>
-          <w:r>
-            <w:rPr>
-              <w:rStyle w:val="ZakladnyChar"/>
-              <w:color w:val="FF0000"/>
-            </w:rPr>
-            <w:t>Vložte text súhrnu, ktorý obsahuje informáciu o cieľoch práce, jej stručnom obsahu a v závere abstraktu sa charakterizuje splnenie cieľa, výsledky a význam celej práce. Píše sa súvisle ako jeden odsek a jeho rozsah je spravidla 100 až 500 slov</w:t>
-          </w:r>
-        </w:p>
-      </w:docPartBody>
-    </w:docPart>
-    <w:docPart>
-      <w:docPartPr>
         <w:name w:val="E3849F4D47BC4A0780D8A30D228D8DDD"/>
         <w:category>
           <w:name w:val="Všeobecné"/>
@@ -11851,36 +11589,6 @@
           </w:r>
           <w:r>
             <w:fldChar w:fldCharType="end"/>
-          </w:r>
-        </w:p>
-      </w:docPartBody>
-    </w:docPart>
-    <w:docPart>
-      <w:docPartPr>
-        <w:name w:val="51F7D4DCEEF44065B29EF2E4EED2DAA4"/>
-        <w:category>
-          <w:name w:val="Všeobecné"/>
-          <w:gallery w:val="placeholder"/>
-        </w:category>
-        <w:types>
-          <w:type w:val="bbPlcHdr"/>
-        </w:types>
-        <w:behaviors>
-          <w:behavior w:val="content"/>
-        </w:behaviors>
-        <w:guid w:val="{8A8D1AB9-C996-4C3D-95FA-0FD1AA04D48F}"/>
-      </w:docPartPr>
-      <w:docPartBody>
-        <w:p>
-          <w:pPr>
-            <w:pStyle w:val="51F7D4DCEEF44065B29EF2E4EED2DAA49"/>
-          </w:pPr>
-          <w:r>
-            <w:rPr>
-              <w:rStyle w:val="ZakladnyChar"/>
-              <w:color w:val="FF0000"/>
-            </w:rPr>
-            <w:t>Vložte text súhrnu, ktorý obsahuje informáciu o cieľoch práce, jej stručnom obsahu a v závere abstraktu sa charakterizuje splnenie cieľa, výsledky a význam celej práce. Píše sa súvisle ako jeden odsek a jeho rozsah je spravidla 100 až 500 slov</w:t>
           </w:r>
         </w:p>
       </w:docPartBody>
@@ -13276,6 +12984,7 @@
     <w:rsid w:val="003C6AF8"/>
     <w:rsid w:val="00405DB0"/>
     <w:rsid w:val="00430F7D"/>
+    <w:rsid w:val="004C1C4E"/>
     <w:rsid w:val="00570E9C"/>
     <w:rsid w:val="00A668FD"/>
     <w:rsid w:val="00AC2D08"/>
@@ -15038,6 +14747,13 @@
 </file>
 
 <file path=customXml/item1.xml><?xml version="1.0" encoding="utf-8"?>
+<tns:customPropertyEditors xmlns:tns="http://schemas.microsoft.com/office/2006/customDocumentInformationPanel">
+  <tns:showOnOpen>false</tns:showOnOpen>
+  <tns:defaultPropertyEditorNamespace>Standard properties</tns:defaultPropertyEditorNamespace>
+</tns:customPropertyEditors>
+</file>
+
+<file path=customXml/item2.xml><?xml version="1.0" encoding="utf-8"?>
 <b:Sources xmlns:b="http://schemas.openxmlformats.org/officeDocument/2006/bibliography" xmlns="http://schemas.openxmlformats.org/officeDocument/2006/bibliography" SelectedStyle="\ISO690Nmerical.XSL" StyleName="ISO 690 – Číselný odkaz" Version="1987">
   <b:Source>
     <b:Tag>Pra07</b:Tag>
@@ -15075,25 +14791,18 @@
 </b:Sources>
 </file>
 
-<file path=customXml/item2.xml><?xml version="1.0" encoding="utf-8"?>
-<tns:customPropertyEditors xmlns:tns="http://schemas.microsoft.com/office/2006/customDocumentInformationPanel">
-  <tns:showOnOpen>false</tns:showOnOpen>
-  <tns:defaultPropertyEditorNamespace>Standard properties</tns:defaultPropertyEditorNamespace>
-</tns:customPropertyEditors>
+<file path=customXml/itemProps1.xml><?xml version="1.0" encoding="utf-8"?>
+<ds:datastoreItem xmlns:ds="http://schemas.openxmlformats.org/officeDocument/2006/customXml" ds:itemID="{75EDBFD0-BBAC-4566-9C67-CE4E0F2888F6}">
+  <ds:schemaRefs>
+    <ds:schemaRef ds:uri="http://schemas.microsoft.com/office/2006/customDocumentInformationPanel"/>
+  </ds:schemaRefs>
+</ds:datastoreItem>
 </file>
 
-<file path=customXml/itemProps1.xml><?xml version="1.0" encoding="utf-8"?>
+<file path=customXml/itemProps2.xml><?xml version="1.0" encoding="utf-8"?>
 <ds:datastoreItem xmlns:ds="http://schemas.openxmlformats.org/officeDocument/2006/customXml" ds:itemID="{77984FCD-90C3-414C-9616-A828D3018E43}">
   <ds:schemaRefs>
     <ds:schemaRef ds:uri="http://schemas.openxmlformats.org/officeDocument/2006/bibliography"/>
   </ds:schemaRefs>
 </ds:datastoreItem>
-</file>
-
-<file path=customXml/itemProps2.xml><?xml version="1.0" encoding="utf-8"?>
-<ds:datastoreItem xmlns:ds="http://schemas.openxmlformats.org/officeDocument/2006/customXml" ds:itemID="{75EDBFD0-BBAC-4566-9C67-CE4E0F2888F6}">
-  <ds:schemaRefs>
-    <ds:schemaRef ds:uri="http://schemas.microsoft.com/office/2006/customDocumentInformationPanel"/>
-  </ds:schemaRefs>
-</ds:datastoreItem>
 </file>
</xml_diff>

<commit_message>
added intro to thesis
</commit_message>
<xml_diff>
--- a/BP.docx
+++ b/BP.docx
@@ -2938,7 +2938,7 @@
           <w:rStyle w:val="ZakladnyChar"/>
           <w:noProof/>
         </w:rPr>
-        <w:t>07.05.2024</w:t>
+        <w:t>09.05.2024</w:t>
       </w:r>
       <w:r>
         <w:rPr>
@@ -3159,7 +3159,6 @@
             <w:pStyle w:val="Obsah1"/>
             <w:rPr>
               <w:rFonts w:asciiTheme="minorHAnsi" w:hAnsiTheme="minorHAnsi" w:cstheme="minorBidi"/>
-              <w:b w:val="0"/>
               <w:noProof/>
               <w:kern w:val="2"/>
               <w:szCs w:val="24"/>
@@ -3168,21 +3167,12 @@
             </w:rPr>
           </w:pPr>
           <w:r>
-            <w:rPr>
-              <w:b w:val="0"/>
-            </w:rPr>
             <w:fldChar w:fldCharType="begin"/>
           </w:r>
           <w:r>
-            <w:rPr>
-              <w:b w:val="0"/>
-            </w:rPr>
             <w:instrText xml:space="preserve"> TOC \h \z \t "Nadpis 1.úrovne;1;Nadpis 2.urovne;2;Nadpis 3.urovne;3;Nadpis nečíslovaný;1" </w:instrText>
           </w:r>
           <w:r>
-            <w:rPr>
-              <w:b w:val="0"/>
-            </w:rPr>
             <w:fldChar w:fldCharType="separate"/>
           </w:r>
           <w:hyperlink w:anchor="_Toc165976376" w:history="1">
@@ -3196,7 +3186,6 @@
             <w:r>
               <w:rPr>
                 <w:rFonts w:asciiTheme="minorHAnsi" w:hAnsiTheme="minorHAnsi" w:cstheme="minorBidi"/>
-                <w:b w:val="0"/>
                 <w:noProof/>
                 <w:kern w:val="2"/>
                 <w:szCs w:val="24"/>
@@ -3260,7 +3249,6 @@
             <w:pStyle w:val="Obsah1"/>
             <w:rPr>
               <w:rFonts w:asciiTheme="minorHAnsi" w:hAnsiTheme="minorHAnsi" w:cstheme="minorBidi"/>
-              <w:b w:val="0"/>
               <w:noProof/>
               <w:kern w:val="2"/>
               <w:szCs w:val="24"/>
@@ -3279,7 +3267,6 @@
             <w:r>
               <w:rPr>
                 <w:rFonts w:asciiTheme="minorHAnsi" w:hAnsiTheme="minorHAnsi" w:cstheme="minorBidi"/>
-                <w:b w:val="0"/>
                 <w:noProof/>
                 <w:kern w:val="2"/>
                 <w:szCs w:val="24"/>
@@ -3350,7 +3337,6 @@
             <w:pStyle w:val="Obsah1"/>
             <w:rPr>
               <w:rFonts w:asciiTheme="minorHAnsi" w:hAnsiTheme="minorHAnsi" w:cstheme="minorBidi"/>
-              <w:b w:val="0"/>
               <w:noProof/>
               <w:kern w:val="2"/>
               <w:szCs w:val="24"/>
@@ -3369,7 +3355,6 @@
             <w:r>
               <w:rPr>
                 <w:rFonts w:asciiTheme="minorHAnsi" w:hAnsiTheme="minorHAnsi" w:cstheme="minorBidi"/>
-                <w:b w:val="0"/>
                 <w:noProof/>
                 <w:kern w:val="2"/>
                 <w:szCs w:val="24"/>
@@ -4004,7 +3989,6 @@
             <w:pStyle w:val="Obsah1"/>
             <w:rPr>
               <w:rFonts w:asciiTheme="minorHAnsi" w:hAnsiTheme="minorHAnsi" w:cstheme="minorBidi"/>
-              <w:b w:val="0"/>
               <w:noProof/>
               <w:kern w:val="2"/>
               <w:szCs w:val="24"/>
@@ -4023,7 +4007,6 @@
             <w:r>
               <w:rPr>
                 <w:rFonts w:asciiTheme="minorHAnsi" w:hAnsiTheme="minorHAnsi" w:cstheme="minorBidi"/>
-                <w:b w:val="0"/>
                 <w:noProof/>
                 <w:kern w:val="2"/>
                 <w:szCs w:val="24"/>
@@ -4282,7 +4265,6 @@
             <w:pStyle w:val="Obsah1"/>
             <w:rPr>
               <w:rFonts w:asciiTheme="minorHAnsi" w:hAnsiTheme="minorHAnsi" w:cstheme="minorBidi"/>
-              <w:b w:val="0"/>
               <w:noProof/>
               <w:kern w:val="2"/>
               <w:szCs w:val="24"/>
@@ -4301,7 +4283,6 @@
             <w:r>
               <w:rPr>
                 <w:rFonts w:asciiTheme="minorHAnsi" w:hAnsiTheme="minorHAnsi" w:cstheme="minorBidi"/>
-                <w:b w:val="0"/>
                 <w:noProof/>
                 <w:kern w:val="2"/>
                 <w:szCs w:val="24"/>
@@ -4363,12 +4344,8 @@
         <w:p>
           <w:pPr>
             <w:pStyle w:val="Obsah1"/>
-            <w:tabs>
-              <w:tab w:val="left" w:pos="3013"/>
-            </w:tabs>
             <w:rPr>
               <w:rFonts w:asciiTheme="minorHAnsi" w:hAnsiTheme="minorHAnsi" w:cstheme="minorBidi"/>
-              <w:b w:val="0"/>
               <w:noProof/>
               <w:kern w:val="2"/>
               <w:szCs w:val="24"/>
@@ -4387,7 +4364,6 @@
             <w:r>
               <w:rPr>
                 <w:rFonts w:asciiTheme="minorHAnsi" w:hAnsiTheme="minorHAnsi" w:cstheme="minorBidi"/>
-                <w:b w:val="0"/>
                 <w:noProof/>
                 <w:kern w:val="2"/>
                 <w:szCs w:val="24"/>
@@ -4451,7 +4427,6 @@
             <w:pStyle w:val="Obsah1"/>
             <w:rPr>
               <w:rFonts w:asciiTheme="minorHAnsi" w:hAnsiTheme="minorHAnsi" w:cstheme="minorBidi"/>
-              <w:b w:val="0"/>
               <w:noProof/>
               <w:kern w:val="2"/>
               <w:szCs w:val="24"/>
@@ -4470,7 +4445,6 @@
             <w:r>
               <w:rPr>
                 <w:rFonts w:asciiTheme="minorHAnsi" w:hAnsiTheme="minorHAnsi" w:cstheme="minorBidi"/>
-                <w:b w:val="0"/>
                 <w:noProof/>
                 <w:kern w:val="2"/>
                 <w:szCs w:val="24"/>
@@ -4541,7 +4515,6 @@
             <w:pStyle w:val="Obsah1"/>
             <w:rPr>
               <w:rFonts w:asciiTheme="minorHAnsi" w:hAnsiTheme="minorHAnsi" w:cstheme="minorBidi"/>
-              <w:b w:val="0"/>
               <w:noProof/>
               <w:kern w:val="2"/>
               <w:szCs w:val="24"/>
@@ -5031,29 +5004,218 @@
       <w:pPr>
         <w:pStyle w:val="Zakladny"/>
       </w:pPr>
+      <w:r>
+        <w:t xml:space="preserve">V posledných rokoch </w:t>
+      </w:r>
+      <w:r>
+        <w:t xml:space="preserve">dosiahol </w:t>
+      </w:r>
+      <w:r>
+        <w:t xml:space="preserve">záujem o prieskum </w:t>
+      </w:r>
+      <w:r>
+        <w:t xml:space="preserve">vesmíru </w:t>
+      </w:r>
+      <w:r>
+        <w:t xml:space="preserve">dosahuje svoje historické maximum, </w:t>
+      </w:r>
+      <w:r>
+        <w:t xml:space="preserve">čo </w:t>
+      </w:r>
+      <w:r>
+        <w:t>sa prejavuje v č</w:t>
+      </w:r>
+      <w:r>
+        <w:t xml:space="preserve">oraz </w:t>
+      </w:r>
+      <w:r>
+        <w:t>častejší</w:t>
+      </w:r>
+      <w:r>
+        <w:t xml:space="preserve">mi </w:t>
+      </w:r>
+      <w:r>
+        <w:t>štart</w:t>
+      </w:r>
+      <w:r>
+        <w:t xml:space="preserve">mi </w:t>
+      </w:r>
+      <w:r>
+        <w:t xml:space="preserve">rakiet </w:t>
+      </w:r>
+      <w:r>
+        <w:t xml:space="preserve">smerujúcich </w:t>
+      </w:r>
+      <w:r>
+        <w:t>k</w:t>
+      </w:r>
+      <w:r>
+        <w:t> obežnej dráhe</w:t>
+      </w:r>
+      <w:r>
+        <w:t> mesiacu</w:t>
+      </w:r>
+      <w:r>
+        <w:t xml:space="preserve"> a aj jeho povrchu v rámci </w:t>
+      </w:r>
+      <w:r>
+        <w:t xml:space="preserve">rôznych </w:t>
+      </w:r>
+      <w:r>
+        <w:t>národných vesmírnych programov</w:t>
+      </w:r>
+      <w:r>
+        <w:t xml:space="preserve">. </w:t>
+      </w:r>
+      <w:r>
+        <w:t>T</w:t>
+      </w:r>
+      <w:r>
+        <w:t xml:space="preserve">ento fenomén </w:t>
+      </w:r>
+      <w:r>
+        <w:t xml:space="preserve">je často označovaný </w:t>
+      </w:r>
+      <w:r>
+        <w:t xml:space="preserve">ako druhé vesmírne preteky, </w:t>
+      </w:r>
+      <w:r>
+        <w:t>tentoraz</w:t>
+      </w:r>
+      <w:r>
+        <w:t xml:space="preserve"> </w:t>
+      </w:r>
+      <w:r>
+        <w:t>medzi USA a</w:t>
+      </w:r>
+      <w:r>
+        <w:t> </w:t>
+      </w:r>
+      <w:r>
+        <w:t>Čínou</w:t>
+      </w:r>
+      <w:r>
+        <w:t>, ktorých cieľom je opätovné pristátie človeka</w:t>
+      </w:r>
+      <w:r>
+        <w:t xml:space="preserve"> na mesiac.</w:t>
+      </w:r>
     </w:p>
     <w:p>
       <w:pPr>
-        <w:ind w:firstLine="708"/>
-      </w:pPr>
-      <w:r>
-        <w:rPr>
-          <w:color w:val="FF0000"/>
-        </w:rPr>
-        <w:br w:type="page"/>
+        <w:pStyle w:val="Zakladny"/>
+      </w:pPr>
+      <w:r>
+        <w:tab/>
+      </w:r>
+      <w:r>
+        <w:t>Tento zvýšený záujem o vesmír je poháňaný technologickým pokrokom v oblasti výpočtovej techniky a internetu, ktorý umožňuje bežným používateľom jednoduchý prístup k širokému spektru informácií. Súčasne sa zlepšuje grafické rozhranie, čo umožňuje realistickejšie vizualizácie vesmíru. Dnes sa najčastejšie stretávame s vizualizáciou vesmíru prostredníctvom kníh, dokumentárnych filmov a vedeckých článkov. Avšak obsah týchto médií je často obmedzený a poskytuje iba čiastočný pohľad na problematiku.</w:t>
+      </w:r>
+      <w:r>
+        <w:t xml:space="preserve"> </w:t>
+      </w:r>
+      <w:r>
+        <w:t>Okrem toho tieto zdroje neposkytujú možnosť interakcie</w:t>
+      </w:r>
+      <w:r>
+        <w:t xml:space="preserve">. </w:t>
+      </w:r>
+      <w:r>
+        <w:t>V dôsledku toho sa môže stať, že tieto tradičné formy prezentácie vesmíru neuspokoja narastajúci dopyt po interaktívnych a prehľadných zdrojoch informácií.</w:t>
       </w:r>
     </w:p>
     <w:p>
       <w:pPr>
+        <w:pStyle w:val="Zakladny"/>
+      </w:pPr>
+      <w:r>
+        <w:t>Ako efektívnu alternatívu, ktorá by prekonala tieto nedostatky, možno považovať interaktívne aplikácie. Tieto aplikácie umožňujú používateľom aktívne skúmať vesmírne koncepty, poskytujú širšie množstvo informácií a umožňujú interakciu</w:t>
+      </w:r>
+      <w:r>
+        <w:t xml:space="preserve">. </w:t>
+      </w:r>
+      <w:r>
+        <w:t>Navrhovanie a implementácia interaktívnych aplikácií je kľúčové pre vytváranie pútavých vzdelávacích nástrojov, ktoré nielen dopĺňajú tradičné médiá, ale aj otvárajú cestu k lepšiemu pochopeniu a interaktívnemu prieskumu vesmíru.</w:t>
+      </w:r>
+    </w:p>
+    <w:p>
+      <w:pPr>
+        <w:pStyle w:val="Zakladny"/>
+      </w:pPr>
+      <w:r>
+        <w:tab/>
+      </w:r>
+      <w:r>
+        <w:t>Cieľom tejto bakalárskej práce je navrhnúť a implementovať interaktívnu aplikáciu, ktorá zobrazuje vznik a zánik našej slnečnej sústavy, pričom zjednocuje širokú škálu dostupných informácií a sprostredkúva komplexné javy bežným používateľom. Aplikácia bude následne sprístupnená verejnosti s cieľom zvýšiť záujem o vesmír a podporiť širšie pochopenie jeho fungovania.</w:t>
+      </w:r>
+      <w:r>
+        <w:t xml:space="preserve"> </w:t>
+      </w:r>
+      <w:r>
+        <w:t xml:space="preserve">Zdrojový kód aplikácie je navrhnutý tak, aby bol </w:t>
+      </w:r>
+      <w:r>
+        <w:t xml:space="preserve">jednoducho </w:t>
+      </w:r>
+      <w:r>
+        <w:t xml:space="preserve"> </w:t>
+      </w:r>
+      <w:proofErr w:type="spellStart"/>
+      <w:r>
+        <w:t>aktualizovateľný</w:t>
+      </w:r>
+      <w:proofErr w:type="spellEnd"/>
+      <w:r>
+        <w:t>, čo umož</w:t>
+      </w:r>
+      <w:r>
+        <w:t>ní rýchlu implementáciu nových poznatkov</w:t>
+      </w:r>
+      <w:r>
+        <w:t xml:space="preserve"> o vesmírnych telesách alebo na najnovšie objavy v menej preskúmaných častiach slnečnej sústavy. </w:t>
+      </w:r>
+      <w:r>
+        <w:t xml:space="preserve">Týmto </w:t>
+      </w:r>
+      <w:r>
+        <w:t>zabezpeč</w:t>
+      </w:r>
+      <w:r>
+        <w:t>íme</w:t>
+      </w:r>
+      <w:r>
+        <w:t>, že aplikácia zostane relevantná aj s</w:t>
+      </w:r>
+      <w:r>
+        <w:t xml:space="preserve"> väčším odstupom </w:t>
+      </w:r>
+      <w:r>
+        <w:t>času</w:t>
+      </w:r>
+      <w:r>
+        <w:t>.</w:t>
+      </w:r>
+      <w:r>
+        <w:br/>
+      </w:r>
+      <w:r>
+        <w:rPr>
+          <w:color w:val="FF0000"/>
+        </w:rPr>
+        <w:br w:type="page"/>
+      </w:r>
+    </w:p>
+    <w:p>
+      <w:pPr>
         <w:pStyle w:val="Nadpis1rovne"/>
         <w:rPr>
           <w:rStyle w:val="ZakladnyChar"/>
           <w:sz w:val="44"/>
         </w:rPr>
       </w:pPr>
-      <w:bookmarkStart w:id="1" w:name="_Toc378775589"/>
-      <w:bookmarkStart w:id="2" w:name="_Toc378776129"/>
-      <w:bookmarkStart w:id="3" w:name="_Toc165976377"/>
+      <w:bookmarkStart w:id="1" w:name="_Toc165976377"/>
+      <w:bookmarkStart w:id="2" w:name="_Toc378775589"/>
+      <w:bookmarkStart w:id="3" w:name="_Toc378776129"/>
       <w:r>
         <w:rPr>
           <w:rStyle w:val="ZakladnyChar"/>
@@ -5062,7 +5224,7 @@
         <w:lastRenderedPageBreak/>
         <w:t>Forma a náplň práce</w:t>
       </w:r>
-      <w:bookmarkEnd w:id="3"/>
+      <w:bookmarkEnd w:id="1"/>
     </w:p>
     <w:p>
       <w:pPr>
@@ -5165,8 +5327,8 @@
         <w:lastRenderedPageBreak/>
         <w:t>Jadro</w:t>
       </w:r>
-      <w:bookmarkEnd w:id="1"/>
       <w:bookmarkEnd w:id="2"/>
+      <w:bookmarkEnd w:id="3"/>
       <w:bookmarkEnd w:id="4"/>
     </w:p>
     <w:p>
@@ -6595,9 +6757,9 @@
         <w:br w:type="page"/>
       </w:r>
     </w:p>
-    <w:bookmarkStart w:id="21" w:name="_Toc165976388" w:displacedByCustomXml="next"/>
-    <w:bookmarkStart w:id="22" w:name="_Toc378775596" w:displacedByCustomXml="next"/>
-    <w:bookmarkStart w:id="23" w:name="_Toc378776136" w:displacedByCustomXml="next"/>
+    <w:bookmarkStart w:id="21" w:name="_Toc378775596" w:displacedByCustomXml="next"/>
+    <w:bookmarkStart w:id="22" w:name="_Toc378776136" w:displacedByCustomXml="next"/>
+    <w:bookmarkStart w:id="23" w:name="_Toc165976388" w:displacedByCustomXml="next"/>
     <w:sdt>
       <w:sdtPr>
         <w:rPr>
@@ -6628,8 +6790,8 @@
             </w:rPr>
             <w:t>Záver</w:t>
           </w:r>
-          <w:bookmarkEnd w:id="23"/>
           <w:bookmarkEnd w:id="22"/>
+          <w:bookmarkEnd w:id="21"/>
           <w:r>
             <w:rPr>
               <w:rStyle w:val="NadpisneslovanChar"/>
@@ -6640,7 +6802,7 @@
         </w:p>
       </w:sdtContent>
     </w:sdt>
-    <w:bookmarkEnd w:id="21" w:displacedByCustomXml="prev"/>
+    <w:bookmarkEnd w:id="23" w:displacedByCustomXml="prev"/>
     <w:sdt>
       <w:sdtPr>
         <w:rPr>
@@ -6857,6 +7019,196 @@
         <w:fldChar w:fldCharType="end"/>
       </w:r>
     </w:p>
+    <w:p>
+      <w:pPr>
+        <w:pStyle w:val="Zakladny"/>
+        <w:numPr>
+          <w:ilvl w:val="0"/>
+          <w:numId w:val="33"/>
+        </w:numPr>
+      </w:pPr>
+      <w:r>
+        <w:rPr>
+          <w:b/>
+          <w:bCs/>
+        </w:rPr>
+        <w:t>Petrova, M.</w:t>
+      </w:r>
+      <w:r>
+        <w:rPr>
+          <w:i/>
+          <w:iCs/>
+        </w:rPr>
+        <w:t xml:space="preserve"> </w:t>
+      </w:r>
+      <w:proofErr w:type="spellStart"/>
+      <w:r>
+        <w:rPr>
+          <w:i/>
+          <w:iCs/>
+        </w:rPr>
+        <w:t>Why</w:t>
+      </w:r>
+      <w:proofErr w:type="spellEnd"/>
+      <w:r>
+        <w:rPr>
+          <w:i/>
+          <w:iCs/>
+        </w:rPr>
+        <w:t xml:space="preserve"> </w:t>
+      </w:r>
+      <w:proofErr w:type="spellStart"/>
+      <w:r>
+        <w:rPr>
+          <w:i/>
+          <w:iCs/>
+        </w:rPr>
+        <w:t>there</w:t>
+      </w:r>
+      <w:proofErr w:type="spellEnd"/>
+      <w:r>
+        <w:rPr>
+          <w:i/>
+          <w:iCs/>
+        </w:rPr>
+        <w:t xml:space="preserve"> </w:t>
+      </w:r>
+      <w:proofErr w:type="spellStart"/>
+      <w:r>
+        <w:rPr>
+          <w:i/>
+          <w:iCs/>
+        </w:rPr>
+        <w:t>is</w:t>
+      </w:r>
+      <w:proofErr w:type="spellEnd"/>
+      <w:r>
+        <w:rPr>
+          <w:i/>
+          <w:iCs/>
+        </w:rPr>
+        <w:t xml:space="preserve"> a new </w:t>
+      </w:r>
+      <w:proofErr w:type="spellStart"/>
+      <w:r>
+        <w:rPr>
+          <w:i/>
+          <w:iCs/>
+        </w:rPr>
+        <w:t>global</w:t>
+      </w:r>
+      <w:proofErr w:type="spellEnd"/>
+      <w:r>
+        <w:rPr>
+          <w:i/>
+          <w:iCs/>
+        </w:rPr>
+        <w:t xml:space="preserve"> </w:t>
+      </w:r>
+      <w:proofErr w:type="spellStart"/>
+      <w:r>
+        <w:rPr>
+          <w:i/>
+          <w:iCs/>
+        </w:rPr>
+        <w:t>race</w:t>
+      </w:r>
+      <w:proofErr w:type="spellEnd"/>
+      <w:r>
+        <w:rPr>
+          <w:i/>
+          <w:iCs/>
+        </w:rPr>
+        <w:t xml:space="preserve"> to </w:t>
+      </w:r>
+      <w:proofErr w:type="spellStart"/>
+      <w:r>
+        <w:rPr>
+          <w:i/>
+          <w:iCs/>
+        </w:rPr>
+        <w:t>the</w:t>
+      </w:r>
+      <w:proofErr w:type="spellEnd"/>
+      <w:r>
+        <w:rPr>
+          <w:i/>
+          <w:iCs/>
+        </w:rPr>
+        <w:t xml:space="preserve"> </w:t>
+      </w:r>
+      <w:proofErr w:type="spellStart"/>
+      <w:r>
+        <w:rPr>
+          <w:i/>
+          <w:iCs/>
+        </w:rPr>
+        <w:t>moon</w:t>
+      </w:r>
+      <w:proofErr w:type="spellEnd"/>
+      <w:r>
+        <w:t>,</w:t>
+      </w:r>
+      <w:r>
+        <w:t xml:space="preserve"> [online]. </w:t>
+      </w:r>
+      <w:r>
+        <w:t>20</w:t>
+      </w:r>
+      <w:r>
+        <w:t>.0</w:t>
+      </w:r>
+      <w:r>
+        <w:t>1</w:t>
+      </w:r>
+      <w:r>
+        <w:t>.202</w:t>
+      </w:r>
+      <w:r>
+        <w:t>4</w:t>
+      </w:r>
+      <w:r>
+        <w:t xml:space="preserve">, [cit. </w:t>
+      </w:r>
+      <w:r>
+        <w:t>09</w:t>
+      </w:r>
+      <w:r>
+        <w:t>.0</w:t>
+      </w:r>
+      <w:r>
+        <w:t>5</w:t>
+      </w:r>
+      <w:r>
+        <w:t>.202</w:t>
+      </w:r>
+      <w:r>
+        <w:t>4</w:t>
+      </w:r>
+      <w:r>
+        <w:t>]. Dostupné z:</w:t>
+      </w:r>
+      <w:r>
+        <w:t xml:space="preserve"> </w:t>
+      </w:r>
+      <w:hyperlink r:id="rId20" w:history="1">
+        <w:r>
+          <w:rPr>
+            <w:rStyle w:val="Hypertextovprepojenie"/>
+          </w:rPr>
+          <w:t>https://www.cnbc.com/2024/01/20/why-there-is-a-new-global-race-to-the-moon-.html</w:t>
+        </w:r>
+      </w:hyperlink>
+    </w:p>
+    <w:p>
+      <w:pPr>
+        <w:pStyle w:val="Zakladny"/>
+        <w:numPr>
+          <w:ilvl w:val="0"/>
+          <w:numId w:val="33"/>
+        </w:numPr>
+      </w:pPr>
+    </w:p>
     <w:p/>
     <w:p/>
     <w:p>
@@ -6865,7 +7217,7 @@
           <w:tab w:val="center" w:pos="4393"/>
         </w:tabs>
         <w:sectPr>
-          <w:footerReference w:type="default" r:id="rId20"/>
+          <w:footerReference w:type="default" r:id="rId21"/>
           <w:pgSz w:w="11906" w:h="16838" w:code="9"/>
           <w:pgMar w:top="1701" w:right="1418" w:bottom="1701" w:left="1701" w:header="709" w:footer="709" w:gutter="0"/>
           <w:pgNumType w:start="1"/>
@@ -7037,7 +7389,7 @@
       </w:pPr>
     </w:p>
     <w:sectPr>
-      <w:footerReference w:type="default" r:id="rId21"/>
+      <w:footerReference w:type="default" r:id="rId22"/>
       <w:pgSz w:w="11906" w:h="16838" w:code="9"/>
       <w:pgMar w:top="1701" w:right="1418" w:bottom="1701" w:left="1701" w:header="709" w:footer="709" w:gutter="0"/>
       <w:pgNumType w:fmt="upperRoman" w:start="1"/>
@@ -7614,7 +7966,13 @@
           <w:rPr>
             <w:noProof/>
           </w:rPr>
-          <w:t>II</w:t>
+          <w:t>I</w:t>
+        </w:r>
+        <w:r>
+          <w:rPr>
+            <w:noProof/>
+          </w:rPr>
+          <w:t>I</w:t>
         </w:r>
         <w:r>
           <w:rPr>
@@ -9311,7 +9669,7 @@
   </w:docDefaults>
   <w:latentStyles w:defLockedState="0" w:defUIPriority="99" w:defSemiHidden="0" w:defUnhideWhenUsed="0" w:defQFormat="0" w:count="376">
     <w:lsdException w:name="Normal" w:uiPriority="0"/>
-    <w:lsdException w:name="heading 1" w:uiPriority="9"/>
+    <w:lsdException w:name="heading 1" w:uiPriority="9" w:qFormat="1"/>
     <w:lsdException w:name="heading 2" w:semiHidden="1" w:uiPriority="9" w:unhideWhenUsed="1"/>
     <w:lsdException w:name="heading 3" w:semiHidden="1" w:uiPriority="9" w:unhideWhenUsed="1"/>
     <w:lsdException w:name="heading 4" w:semiHidden="1" w:uiPriority="9" w:unhideWhenUsed="1" w:qFormat="1"/>
@@ -9697,6 +10055,7 @@
     <w:next w:val="Normlny"/>
     <w:link w:val="Nadpis1Char"/>
     <w:uiPriority w:val="9"/>
+    <w:qFormat/>
     <w:rsid w:val="00D004AE"/>
     <w:pPr>
       <w:keepNext/>
@@ -9967,9 +10326,10 @@
     <w:link w:val="ZakladnyChar"/>
     <w:autoRedefine/>
     <w:qFormat/>
-    <w:rsid w:val="00F947FE"/>
+    <w:rsid w:val="0076629B"/>
     <w:pPr>
       <w:spacing w:after="0" w:line="360" w:lineRule="auto"/>
+      <w:ind w:firstLine="340"/>
       <w:jc w:val="both"/>
     </w:pPr>
     <w:rPr>
@@ -10005,7 +10365,7 @@
     <w:name w:val="Zakladny Char"/>
     <w:basedOn w:val="Predvolenpsmoodseku"/>
     <w:link w:val="Zakladny"/>
-    <w:rsid w:val="00F947FE"/>
+    <w:rsid w:val="0076629B"/>
     <w:rPr>
       <w:rFonts w:ascii="Times New Roman" w:hAnsi="Times New Roman" w:cs="Times New Roman"/>
       <w:sz w:val="24"/>
@@ -10660,6 +11020,18 @@
     <w:pPr>
       <w:spacing w:after="0"/>
     </w:pPr>
+  </w:style>
+  <w:style w:type="character" w:styleId="Nevyrieenzmienka">
+    <w:name w:val="Unresolved Mention"/>
+    <w:basedOn w:val="Predvolenpsmoodseku"/>
+    <w:uiPriority w:val="99"/>
+    <w:semiHidden/>
+    <w:unhideWhenUsed/>
+    <w:rsid w:val="00C54960"/>
+    <w:rPr>
+      <w:color w:val="605E5C"/>
+      <w:shd w:val="clear" w:color="auto" w:fill="E1DFDD"/>
+    </w:rPr>
   </w:style>
 </w:styles>
 </file>
@@ -12767,6 +13139,7 @@
     <w:sig w:usb0="E0002EFF" w:usb1="C000785B" w:usb2="00000009" w:usb3="00000000" w:csb0="000001FF" w:csb1="00000000"/>
   </w:font>
   <w:font w:name="Calibri">
+    <w:altName w:val="Calibri"/>
     <w:panose1 w:val="020F0502020204030204"/>
     <w:charset w:val="EE"/>
     <w:family w:val="swiss"/>
@@ -13168,6 +13541,8 @@
     <w:rsid w:val="00570E9C"/>
     <w:rsid w:val="005E1E0C"/>
     <w:rsid w:val="006516B5"/>
+    <w:rsid w:val="008C285B"/>
+    <w:rsid w:val="009859E1"/>
     <w:rsid w:val="00A668FD"/>
     <w:rsid w:val="00AC2D08"/>
     <w:rsid w:val="00DC1C6D"/>

</xml_diff>

<commit_message>
WR: finished graphics editors
</commit_message>
<xml_diff>
--- a/BP.docx
+++ b/BP.docx
@@ -2973,7 +2973,7 @@
           <w:rStyle w:val="ZakladnyChar"/>
           <w:noProof/>
         </w:rPr>
-        <w:t>13.05.2024</w:t>
+        <w:t>14.05.2024</w:t>
       </w:r>
       <w:r>
         <w:rPr>
@@ -3216,7 +3216,7 @@
           <w:r>
             <w:fldChar w:fldCharType="separate"/>
           </w:r>
-          <w:hyperlink w:anchor="_Toc166505989" w:history="1">
+          <w:hyperlink w:anchor="_Toc166581150" w:history="1">
             <w:r>
               <w:rPr>
                 <w:rStyle w:val="Hypertextovprepojenie"/>
@@ -3255,7 +3255,7 @@
                 <w:noProof/>
                 <w:webHidden/>
               </w:rPr>
-              <w:instrText xml:space="preserve"> PAGEREF _Toc166505989 \h </w:instrText>
+              <w:instrText xml:space="preserve"> PAGEREF _Toc166581150 \h </w:instrText>
             </w:r>
             <w:r>
               <w:rPr>
@@ -3299,7 +3299,7 @@
               <w14:ligatures w14:val="standardContextual"/>
             </w:rPr>
           </w:pPr>
-          <w:hyperlink w:anchor="_Toc166505990" w:history="1">
+          <w:hyperlink w:anchor="_Toc166581151" w:history="1">
             <w:r>
               <w:rPr>
                 <w:rStyle w:val="Hypertextovprepojenie"/>
@@ -3345,7 +3345,7 @@
                 <w:noProof/>
                 <w:webHidden/>
               </w:rPr>
-              <w:instrText xml:space="preserve"> PAGEREF _Toc166505990 \h </w:instrText>
+              <w:instrText xml:space="preserve"> PAGEREF _Toc166581151 \h </w:instrText>
             </w:r>
             <w:r>
               <w:rPr>
@@ -3393,7 +3393,7 @@
               <w14:ligatures w14:val="standardContextual"/>
             </w:rPr>
           </w:pPr>
-          <w:hyperlink w:anchor="_Toc166505991" w:history="1">
+          <w:hyperlink w:anchor="_Toc166581152" w:history="1">
             <w:r>
               <w:rPr>
                 <w:rStyle w:val="Hypertextovprepojenie"/>
@@ -3439,7 +3439,7 @@
                 <w:noProof/>
                 <w:webHidden/>
               </w:rPr>
-              <w:instrText xml:space="preserve"> PAGEREF _Toc166505991 \h </w:instrText>
+              <w:instrText xml:space="preserve"> PAGEREF _Toc166581152 \h </w:instrText>
             </w:r>
             <w:r>
               <w:rPr>
@@ -3487,7 +3487,7 @@
               <w14:ligatures w14:val="standardContextual"/>
             </w:rPr>
           </w:pPr>
-          <w:hyperlink w:anchor="_Toc166505992" w:history="1">
+          <w:hyperlink w:anchor="_Toc166581153" w:history="1">
             <w:r>
               <w:rPr>
                 <w:rStyle w:val="Hypertextovprepojenie"/>
@@ -3533,7 +3533,7 @@
                 <w:noProof/>
                 <w:webHidden/>
               </w:rPr>
-              <w:instrText xml:space="preserve"> PAGEREF _Toc166505992 \h </w:instrText>
+              <w:instrText xml:space="preserve"> PAGEREF _Toc166581153 \h </w:instrText>
             </w:r>
             <w:r>
               <w:rPr>
@@ -3581,7 +3581,7 @@
               <w14:ligatures w14:val="standardContextual"/>
             </w:rPr>
           </w:pPr>
-          <w:hyperlink w:anchor="_Toc166505993" w:history="1">
+          <w:hyperlink w:anchor="_Toc166581154" w:history="1">
             <w:r>
               <w:rPr>
                 <w:rStyle w:val="Hypertextovprepojenie"/>
@@ -3627,7 +3627,7 @@
                 <w:noProof/>
                 <w:webHidden/>
               </w:rPr>
-              <w:instrText xml:space="preserve"> PAGEREF _Toc166505993 \h </w:instrText>
+              <w:instrText xml:space="preserve"> PAGEREF _Toc166581154 \h </w:instrText>
             </w:r>
             <w:r>
               <w:rPr>
@@ -3675,7 +3675,7 @@
               <w14:ligatures w14:val="standardContextual"/>
             </w:rPr>
           </w:pPr>
-          <w:hyperlink w:anchor="_Toc166505994" w:history="1">
+          <w:hyperlink w:anchor="_Toc166581155" w:history="1">
             <w:r>
               <w:rPr>
                 <w:rStyle w:val="Hypertextovprepojenie"/>
@@ -3721,7 +3721,7 @@
                 <w:noProof/>
                 <w:webHidden/>
               </w:rPr>
-              <w:instrText xml:space="preserve"> PAGEREF _Toc166505994 \h </w:instrText>
+              <w:instrText xml:space="preserve"> PAGEREF _Toc166581155 \h </w:instrText>
             </w:r>
             <w:r>
               <w:rPr>
@@ -3769,7 +3769,7 @@
               <w14:ligatures w14:val="standardContextual"/>
             </w:rPr>
           </w:pPr>
-          <w:hyperlink w:anchor="_Toc166505995" w:history="1">
+          <w:hyperlink w:anchor="_Toc166581156" w:history="1">
             <w:r>
               <w:rPr>
                 <w:rStyle w:val="Hypertextovprepojenie"/>
@@ -3815,7 +3815,7 @@
                 <w:noProof/>
                 <w:webHidden/>
               </w:rPr>
-              <w:instrText xml:space="preserve"> PAGEREF _Toc166505995 \h </w:instrText>
+              <w:instrText xml:space="preserve"> PAGEREF _Toc166581156 \h </w:instrText>
             </w:r>
             <w:r>
               <w:rPr>
@@ -3863,7 +3863,7 @@
               <w14:ligatures w14:val="standardContextual"/>
             </w:rPr>
           </w:pPr>
-          <w:hyperlink w:anchor="_Toc166505996" w:history="1">
+          <w:hyperlink w:anchor="_Toc166581157" w:history="1">
             <w:r>
               <w:rPr>
                 <w:rStyle w:val="Hypertextovprepojenie"/>
@@ -3909,7 +3909,7 @@
                 <w:noProof/>
                 <w:webHidden/>
               </w:rPr>
-              <w:instrText xml:space="preserve"> PAGEREF _Toc166505996 \h </w:instrText>
+              <w:instrText xml:space="preserve"> PAGEREF _Toc166581157 \h </w:instrText>
             </w:r>
             <w:r>
               <w:rPr>
@@ -3957,7 +3957,7 @@
               <w14:ligatures w14:val="standardContextual"/>
             </w:rPr>
           </w:pPr>
-          <w:hyperlink w:anchor="_Toc166505997" w:history="1">
+          <w:hyperlink w:anchor="_Toc166581158" w:history="1">
             <w:r>
               <w:rPr>
                 <w:rStyle w:val="Hypertextovprepojenie"/>
@@ -4003,7 +4003,7 @@
                 <w:noProof/>
                 <w:webHidden/>
               </w:rPr>
-              <w:instrText xml:space="preserve"> PAGEREF _Toc166505997 \h </w:instrText>
+              <w:instrText xml:space="preserve"> PAGEREF _Toc166581158 \h </w:instrText>
             </w:r>
             <w:r>
               <w:rPr>
@@ -4051,7 +4051,7 @@
               <w14:ligatures w14:val="standardContextual"/>
             </w:rPr>
           </w:pPr>
-          <w:hyperlink w:anchor="_Toc166505998" w:history="1">
+          <w:hyperlink w:anchor="_Toc166581159" w:history="1">
             <w:r>
               <w:rPr>
                 <w:rStyle w:val="Hypertextovprepojenie"/>
@@ -4097,7 +4097,7 @@
                 <w:noProof/>
                 <w:webHidden/>
               </w:rPr>
-              <w:instrText xml:space="preserve"> PAGEREF _Toc166505998 \h </w:instrText>
+              <w:instrText xml:space="preserve"> PAGEREF _Toc166581159 \h </w:instrText>
             </w:r>
             <w:r>
               <w:rPr>
@@ -4145,7 +4145,7 @@
               <w14:ligatures w14:val="standardContextual"/>
             </w:rPr>
           </w:pPr>
-          <w:hyperlink w:anchor="_Toc166505999" w:history="1">
+          <w:hyperlink w:anchor="_Toc166581160" w:history="1">
             <w:r>
               <w:rPr>
                 <w:rStyle w:val="Hypertextovprepojenie"/>
@@ -4191,7 +4191,7 @@
                 <w:noProof/>
                 <w:webHidden/>
               </w:rPr>
-              <w:instrText xml:space="preserve"> PAGEREF _Toc166505999 \h </w:instrText>
+              <w:instrText xml:space="preserve"> PAGEREF _Toc166581160 \h </w:instrText>
             </w:r>
             <w:r>
               <w:rPr>
@@ -4239,7 +4239,7 @@
               <w14:ligatures w14:val="standardContextual"/>
             </w:rPr>
           </w:pPr>
-          <w:hyperlink w:anchor="_Toc166506000" w:history="1">
+          <w:hyperlink w:anchor="_Toc166581161" w:history="1">
             <w:r>
               <w:rPr>
                 <w:rStyle w:val="Hypertextovprepojenie"/>
@@ -4285,7 +4285,7 @@
                 <w:noProof/>
                 <w:webHidden/>
               </w:rPr>
-              <w:instrText xml:space="preserve"> PAGEREF _Toc166506000 \h </w:instrText>
+              <w:instrText xml:space="preserve"> PAGEREF _Toc166581161 \h </w:instrText>
             </w:r>
             <w:r>
               <w:rPr>
@@ -4333,7 +4333,7 @@
               <w14:ligatures w14:val="standardContextual"/>
             </w:rPr>
           </w:pPr>
-          <w:hyperlink w:anchor="_Toc166506001" w:history="1">
+          <w:hyperlink w:anchor="_Toc166581162" w:history="1">
             <w:r>
               <w:rPr>
                 <w:rStyle w:val="Hypertextovprepojenie"/>
@@ -4379,7 +4379,7 @@
                 <w:noProof/>
                 <w:webHidden/>
               </w:rPr>
-              <w:instrText xml:space="preserve"> PAGEREF _Toc166506001 \h </w:instrText>
+              <w:instrText xml:space="preserve"> PAGEREF _Toc166581162 \h </w:instrText>
             </w:r>
             <w:r>
               <w:rPr>
@@ -4427,7 +4427,7 @@
               <w14:ligatures w14:val="standardContextual"/>
             </w:rPr>
           </w:pPr>
-          <w:hyperlink w:anchor="_Toc166506002" w:history="1">
+          <w:hyperlink w:anchor="_Toc166581163" w:history="1">
             <w:r>
               <w:rPr>
                 <w:rStyle w:val="Hypertextovprepojenie"/>
@@ -4473,7 +4473,7 @@
                 <w:noProof/>
                 <w:webHidden/>
               </w:rPr>
-              <w:instrText xml:space="preserve"> PAGEREF _Toc166506002 \h </w:instrText>
+              <w:instrText xml:space="preserve"> PAGEREF _Toc166581163 \h </w:instrText>
             </w:r>
             <w:r>
               <w:rPr>
@@ -4521,7 +4521,7 @@
               <w14:ligatures w14:val="standardContextual"/>
             </w:rPr>
           </w:pPr>
-          <w:hyperlink w:anchor="_Toc166506003" w:history="1">
+          <w:hyperlink w:anchor="_Toc166581164" w:history="1">
             <w:r>
               <w:rPr>
                 <w:rStyle w:val="Hypertextovprepojenie"/>
@@ -4567,7 +4567,7 @@
                 <w:noProof/>
                 <w:webHidden/>
               </w:rPr>
-              <w:instrText xml:space="preserve"> PAGEREF _Toc166506003 \h </w:instrText>
+              <w:instrText xml:space="preserve"> PAGEREF _Toc166581164 \h </w:instrText>
             </w:r>
             <w:r>
               <w:rPr>
@@ -4615,7 +4615,7 @@
               <w14:ligatures w14:val="standardContextual"/>
             </w:rPr>
           </w:pPr>
-          <w:hyperlink w:anchor="_Toc166506004" w:history="1">
+          <w:hyperlink w:anchor="_Toc166581165" w:history="1">
             <w:r>
               <w:rPr>
                 <w:rStyle w:val="Hypertextovprepojenie"/>
@@ -4661,7 +4661,7 @@
                 <w:noProof/>
                 <w:webHidden/>
               </w:rPr>
-              <w:instrText xml:space="preserve"> PAGEREF _Toc166506004 \h </w:instrText>
+              <w:instrText xml:space="preserve"> PAGEREF _Toc166581165 \h </w:instrText>
             </w:r>
             <w:r>
               <w:rPr>
@@ -4709,7 +4709,7 @@
               <w14:ligatures w14:val="standardContextual"/>
             </w:rPr>
           </w:pPr>
-          <w:hyperlink w:anchor="_Toc166506005" w:history="1">
+          <w:hyperlink w:anchor="_Toc166581166" w:history="1">
             <w:r>
               <w:rPr>
                 <w:rStyle w:val="Hypertextovprepojenie"/>
@@ -4734,7 +4734,7 @@
                 <w:rStyle w:val="Hypertextovprepojenie"/>
                 <w:noProof/>
               </w:rPr>
-              <w:t>Gimp</w:t>
+              <w:t>GIMP</w:t>
             </w:r>
             <w:r>
               <w:rPr>
@@ -4755,7 +4755,7 @@
                 <w:noProof/>
                 <w:webHidden/>
               </w:rPr>
-              <w:instrText xml:space="preserve"> PAGEREF _Toc166506005 \h </w:instrText>
+              <w:instrText xml:space="preserve"> PAGEREF _Toc166581166 \h </w:instrText>
             </w:r>
             <w:r>
               <w:rPr>
@@ -4803,7 +4803,7 @@
               <w14:ligatures w14:val="standardContextual"/>
             </w:rPr>
           </w:pPr>
-          <w:hyperlink w:anchor="_Toc166506006" w:history="1">
+          <w:hyperlink w:anchor="_Toc166581167" w:history="1">
             <w:r>
               <w:rPr>
                 <w:rStyle w:val="Hypertextovprepojenie"/>
@@ -4849,7 +4849,7 @@
                 <w:noProof/>
                 <w:webHidden/>
               </w:rPr>
-              <w:instrText xml:space="preserve"> PAGEREF _Toc166506006 \h </w:instrText>
+              <w:instrText xml:space="preserve"> PAGEREF _Toc166581167 \h </w:instrText>
             </w:r>
             <w:r>
               <w:rPr>
@@ -4869,7 +4869,101 @@
                 <w:noProof/>
                 <w:webHidden/>
               </w:rPr>
-              <w:t>8</w:t>
+              <w:t>9</w:t>
+            </w:r>
+            <w:r>
+              <w:rPr>
+                <w:noProof/>
+                <w:webHidden/>
+              </w:rPr>
+              <w:fldChar w:fldCharType="end"/>
+            </w:r>
+          </w:hyperlink>
+        </w:p>
+        <w:p>
+          <w:pPr>
+            <w:pStyle w:val="Obsah2"/>
+            <w:tabs>
+              <w:tab w:val="left" w:pos="851"/>
+              <w:tab w:val="right" w:leader="dot" w:pos="8777"/>
+            </w:tabs>
+            <w:rPr>
+              <w:rFonts w:asciiTheme="minorHAnsi" w:hAnsiTheme="minorHAnsi" w:cstheme="minorBidi"/>
+              <w:noProof/>
+              <w:kern w:val="2"/>
+              <w:sz w:val="24"/>
+              <w:szCs w:val="24"/>
+              <w:lang w:val="sk-SK" w:eastAsia="sk-SK"/>
+              <w14:ligatures w14:val="standardContextual"/>
+            </w:rPr>
+          </w:pPr>
+          <w:hyperlink w:anchor="_Toc166581168" w:history="1">
+            <w:r>
+              <w:rPr>
+                <w:rStyle w:val="Hypertextovprepojenie"/>
+                <w:noProof/>
+              </w:rPr>
+              <w:t>1.5</w:t>
+            </w:r>
+            <w:r>
+              <w:rPr>
+                <w:rFonts w:asciiTheme="minorHAnsi" w:hAnsiTheme="minorHAnsi" w:cstheme="minorBidi"/>
+                <w:noProof/>
+                <w:kern w:val="2"/>
+                <w:sz w:val="24"/>
+                <w:szCs w:val="24"/>
+                <w:lang w:val="sk-SK" w:eastAsia="sk-SK"/>
+                <w14:ligatures w14:val="standardContextual"/>
+              </w:rPr>
+              <w:tab/>
+            </w:r>
+            <w:r>
+              <w:rPr>
+                <w:rStyle w:val="Hypertextovprepojenie"/>
+                <w:noProof/>
+              </w:rPr>
+              <w:t>Umelá Inteligencia</w:t>
+            </w:r>
+            <w:r>
+              <w:rPr>
+                <w:noProof/>
+                <w:webHidden/>
+              </w:rPr>
+              <w:tab/>
+            </w:r>
+            <w:r>
+              <w:rPr>
+                <w:noProof/>
+                <w:webHidden/>
+              </w:rPr>
+              <w:fldChar w:fldCharType="begin"/>
+            </w:r>
+            <w:r>
+              <w:rPr>
+                <w:noProof/>
+                <w:webHidden/>
+              </w:rPr>
+              <w:instrText xml:space="preserve"> PAGEREF _Toc166581168 \h </w:instrText>
+            </w:r>
+            <w:r>
+              <w:rPr>
+                <w:noProof/>
+                <w:webHidden/>
+              </w:rPr>
+            </w:r>
+            <w:r>
+              <w:rPr>
+                <w:noProof/>
+                <w:webHidden/>
+              </w:rPr>
+              <w:fldChar w:fldCharType="separate"/>
+            </w:r>
+            <w:r>
+              <w:rPr>
+                <w:noProof/>
+                <w:webHidden/>
+              </w:rPr>
+              <w:t>9</w:t>
             </w:r>
             <w:r>
               <w:rPr>
@@ -4897,13 +4991,13 @@
               <w14:ligatures w14:val="standardContextual"/>
             </w:rPr>
           </w:pPr>
-          <w:hyperlink w:anchor="_Toc166506007" w:history="1">
+          <w:hyperlink w:anchor="_Toc166581169" w:history="1">
             <w:r>
               <w:rPr>
                 <w:rStyle w:val="Hypertextovprepojenie"/>
                 <w:noProof/>
               </w:rPr>
-              <w:t>1.4.3</w:t>
+              <w:t>1.5.1</w:t>
             </w:r>
             <w:r>
               <w:rPr>
@@ -4943,7 +5037,7 @@
                 <w:noProof/>
                 <w:webHidden/>
               </w:rPr>
-              <w:instrText xml:space="preserve"> PAGEREF _Toc166506007 \h </w:instrText>
+              <w:instrText xml:space="preserve"> PAGEREF _Toc166581169 \h </w:instrText>
             </w:r>
             <w:r>
               <w:rPr>
@@ -4963,7 +5057,7 @@
                 <w:noProof/>
                 <w:webHidden/>
               </w:rPr>
-              <w:t>8</w:t>
+              <w:t>9</w:t>
             </w:r>
             <w:r>
               <w:rPr>
@@ -4987,7 +5081,7 @@
               <w14:ligatures w14:val="standardContextual"/>
             </w:rPr>
           </w:pPr>
-          <w:hyperlink w:anchor="_Toc166506008" w:history="1">
+          <w:hyperlink w:anchor="_Toc166581170" w:history="1">
             <w:r>
               <w:rPr>
                 <w:rStyle w:val="Hypertextovprepojenie"/>
@@ -5033,7 +5127,7 @@
                 <w:noProof/>
                 <w:webHidden/>
               </w:rPr>
-              <w:instrText xml:space="preserve"> PAGEREF _Toc166506008 \h </w:instrText>
+              <w:instrText xml:space="preserve"> PAGEREF _Toc166581170 \h </w:instrText>
             </w:r>
             <w:r>
               <w:rPr>
@@ -5053,7 +5147,7 @@
                 <w:noProof/>
                 <w:webHidden/>
               </w:rPr>
-              <w:t>9</w:t>
+              <w:t>10</w:t>
             </w:r>
             <w:r>
               <w:rPr>
@@ -5081,7 +5175,7 @@
               <w14:ligatures w14:val="standardContextual"/>
             </w:rPr>
           </w:pPr>
-          <w:hyperlink w:anchor="_Toc166506009" w:history="1">
+          <w:hyperlink w:anchor="_Toc166581171" w:history="1">
             <w:r>
               <w:rPr>
                 <w:rStyle w:val="Hypertextovprepojenie"/>
@@ -5127,7 +5221,7 @@
                 <w:noProof/>
                 <w:webHidden/>
               </w:rPr>
-              <w:instrText xml:space="preserve"> PAGEREF _Toc166506009 \h </w:instrText>
+              <w:instrText xml:space="preserve"> PAGEREF _Toc166581171 \h </w:instrText>
             </w:r>
             <w:r>
               <w:rPr>
@@ -5147,7 +5241,7 @@
                 <w:noProof/>
                 <w:webHidden/>
               </w:rPr>
-              <w:t>9</w:t>
+              <w:t>10</w:t>
             </w:r>
             <w:r>
               <w:rPr>
@@ -5175,7 +5269,7 @@
               <w14:ligatures w14:val="standardContextual"/>
             </w:rPr>
           </w:pPr>
-          <w:hyperlink w:anchor="_Toc166506010" w:history="1">
+          <w:hyperlink w:anchor="_Toc166581172" w:history="1">
             <w:r>
               <w:rPr>
                 <w:rStyle w:val="Hypertextovprepojenie"/>
@@ -5221,7 +5315,7 @@
                 <w:noProof/>
                 <w:webHidden/>
               </w:rPr>
-              <w:instrText xml:space="preserve"> PAGEREF _Toc166506010 \h </w:instrText>
+              <w:instrText xml:space="preserve"> PAGEREF _Toc166581172 \h </w:instrText>
             </w:r>
             <w:r>
               <w:rPr>
@@ -5241,7 +5335,7 @@
                 <w:noProof/>
                 <w:webHidden/>
               </w:rPr>
-              <w:t>9</w:t>
+              <w:t>10</w:t>
             </w:r>
             <w:r>
               <w:rPr>
@@ -5269,7 +5363,7 @@
               <w14:ligatures w14:val="standardContextual"/>
             </w:rPr>
           </w:pPr>
-          <w:hyperlink w:anchor="_Toc166506011" w:history="1">
+          <w:hyperlink w:anchor="_Toc166581173" w:history="1">
             <w:r>
               <w:rPr>
                 <w:rStyle w:val="Hypertextovprepojenie"/>
@@ -5315,7 +5409,7 @@
                 <w:noProof/>
                 <w:webHidden/>
               </w:rPr>
-              <w:instrText xml:space="preserve"> PAGEREF _Toc166506011 \h </w:instrText>
+              <w:instrText xml:space="preserve"> PAGEREF _Toc166581173 \h </w:instrText>
             </w:r>
             <w:r>
               <w:rPr>
@@ -5335,7 +5429,7 @@
                 <w:noProof/>
                 <w:webHidden/>
               </w:rPr>
-              <w:t>9</w:t>
+              <w:t>10</w:t>
             </w:r>
             <w:r>
               <w:rPr>
@@ -5359,7 +5453,7 @@
               <w14:ligatures w14:val="standardContextual"/>
             </w:rPr>
           </w:pPr>
-          <w:hyperlink w:anchor="_Toc166506012" w:history="1">
+          <w:hyperlink w:anchor="_Toc166581174" w:history="1">
             <w:r>
               <w:rPr>
                 <w:rStyle w:val="Hypertextovprepojenie"/>
@@ -5405,7 +5499,7 @@
                 <w:noProof/>
                 <w:webHidden/>
               </w:rPr>
-              <w:instrText xml:space="preserve"> PAGEREF _Toc166506012 \h </w:instrText>
+              <w:instrText xml:space="preserve"> PAGEREF _Toc166581174 \h </w:instrText>
             </w:r>
             <w:r>
               <w:rPr>
@@ -5425,7 +5519,7 @@
                 <w:noProof/>
                 <w:webHidden/>
               </w:rPr>
-              <w:t>10</w:t>
+              <w:t>11</w:t>
             </w:r>
             <w:r>
               <w:rPr>
@@ -5453,7 +5547,7 @@
               <w14:ligatures w14:val="standardContextual"/>
             </w:rPr>
           </w:pPr>
-          <w:hyperlink w:anchor="_Toc166506013" w:history="1">
+          <w:hyperlink w:anchor="_Toc166581175" w:history="1">
             <w:r>
               <w:rPr>
                 <w:rStyle w:val="Hypertextovprepojenie"/>
@@ -5499,7 +5593,7 @@
                 <w:noProof/>
                 <w:webHidden/>
               </w:rPr>
-              <w:instrText xml:space="preserve"> PAGEREF _Toc166506013 \h </w:instrText>
+              <w:instrText xml:space="preserve"> PAGEREF _Toc166581175 \h </w:instrText>
             </w:r>
             <w:r>
               <w:rPr>
@@ -5519,7 +5613,7 @@
                 <w:noProof/>
                 <w:webHidden/>
               </w:rPr>
-              <w:t>10</w:t>
+              <w:t>11</w:t>
             </w:r>
             <w:r>
               <w:rPr>
@@ -5543,7 +5637,7 @@
               <w14:ligatures w14:val="standardContextual"/>
             </w:rPr>
           </w:pPr>
-          <w:hyperlink w:anchor="_Toc166506014" w:history="1">
+          <w:hyperlink w:anchor="_Toc166581176" w:history="1">
             <w:r>
               <w:rPr>
                 <w:rStyle w:val="Hypertextovprepojenie"/>
@@ -5589,7 +5683,7 @@
                 <w:noProof/>
                 <w:webHidden/>
               </w:rPr>
-              <w:instrText xml:space="preserve"> PAGEREF _Toc166506014 \h </w:instrText>
+              <w:instrText xml:space="preserve"> PAGEREF _Toc166581176 \h </w:instrText>
             </w:r>
             <w:r>
               <w:rPr>
@@ -5609,7 +5703,7 @@
                 <w:noProof/>
                 <w:webHidden/>
               </w:rPr>
-              <w:t>11</w:t>
+              <w:t>12</w:t>
             </w:r>
             <w:r>
               <w:rPr>
@@ -5636,7 +5730,7 @@
               <w14:ligatures w14:val="standardContextual"/>
             </w:rPr>
           </w:pPr>
-          <w:hyperlink w:anchor="_Toc166506015" w:history="1">
+          <w:hyperlink w:anchor="_Toc166581177" w:history="1">
             <w:r>
               <w:rPr>
                 <w:rStyle w:val="Hypertextovprepojenie"/>
@@ -5675,7 +5769,7 @@
                 <w:noProof/>
                 <w:webHidden/>
               </w:rPr>
-              <w:instrText xml:space="preserve"> PAGEREF _Toc166506015 \h </w:instrText>
+              <w:instrText xml:space="preserve"> PAGEREF _Toc166581177 \h </w:instrText>
             </w:r>
             <w:r>
               <w:rPr>
@@ -5695,7 +5789,7 @@
                 <w:noProof/>
                 <w:webHidden/>
               </w:rPr>
-              <w:t>12</w:t>
+              <w:t>13</w:t>
             </w:r>
             <w:r>
               <w:rPr>
@@ -5722,7 +5816,7 @@
               <w14:ligatures w14:val="standardContextual"/>
             </w:rPr>
           </w:pPr>
-          <w:hyperlink w:anchor="_Toc166506016" w:history="1">
+          <w:hyperlink w:anchor="_Toc166581178" w:history="1">
             <w:r>
               <w:rPr>
                 <w:rStyle w:val="Hypertextovprepojenie"/>
@@ -5761,7 +5855,7 @@
                 <w:noProof/>
                 <w:webHidden/>
               </w:rPr>
-              <w:instrText xml:space="preserve"> PAGEREF _Toc166506016 \h </w:instrText>
+              <w:instrText xml:space="preserve"> PAGEREF _Toc166581178 \h </w:instrText>
             </w:r>
             <w:r>
               <w:rPr>
@@ -5781,7 +5875,7 @@
                 <w:noProof/>
                 <w:webHidden/>
               </w:rPr>
-              <w:t>13</w:t>
+              <w:t>14</w:t>
             </w:r>
             <w:r>
               <w:rPr>
@@ -5808,7 +5902,7 @@
               <w14:ligatures w14:val="standardContextual"/>
             </w:rPr>
           </w:pPr>
-          <w:hyperlink w:anchor="_Toc166506017" w:history="1">
+          <w:hyperlink w:anchor="_Toc166581179" w:history="1">
             <w:r>
               <w:rPr>
                 <w:rStyle w:val="Hypertextovprepojenie"/>
@@ -5854,7 +5948,7 @@
                 <w:noProof/>
                 <w:webHidden/>
               </w:rPr>
-              <w:instrText xml:space="preserve"> PAGEREF _Toc166506017 \h </w:instrText>
+              <w:instrText xml:space="preserve"> PAGEREF _Toc166581179 \h </w:instrText>
             </w:r>
             <w:r>
               <w:rPr>
@@ -5898,7 +5992,7 @@
               <w14:ligatures w14:val="standardContextual"/>
             </w:rPr>
           </w:pPr>
-          <w:hyperlink w:anchor="_Toc166506018" w:history="1">
+          <w:hyperlink w:anchor="_Toc166581180" w:history="1">
             <w:r>
               <w:rPr>
                 <w:rStyle w:val="Hypertextovprepojenie"/>
@@ -5925,7 +6019,7 @@
                 <w:noProof/>
                 <w:webHidden/>
               </w:rPr>
-              <w:instrText xml:space="preserve"> PAGEREF _Toc166506018 \h </w:instrText>
+              <w:instrText xml:space="preserve"> PAGEREF _Toc166581180 \h </w:instrText>
             </w:r>
             <w:r>
               <w:rPr>
@@ -6412,6 +6506,21 @@
           <w:pPr>
             <w:rPr>
               <w:rStyle w:val="ZakladnyChar"/>
+              <w:lang w:val="en-US"/>
+            </w:rPr>
+          </w:pPr>
+          <w:r>
+            <w:rPr>
+              <w:rStyle w:val="ZakladnyChar"/>
+              <w:lang w:val="en-US"/>
+            </w:rPr>
+            <w:t xml:space="preserve">PS – Photoshop </w:t>
+          </w:r>
+        </w:p>
+        <w:p>
+          <w:pPr>
+            <w:rPr>
+              <w:rStyle w:val="ZakladnyChar"/>
             </w:rPr>
           </w:pPr>
           <w:r>
@@ -6439,7 +6548,7 @@
         </w:sectPr>
       </w:pPr>
     </w:p>
-    <w:bookmarkStart w:id="0" w:name="_Toc166505989" w:displacedByCustomXml="next"/>
+    <w:bookmarkStart w:id="0" w:name="_Toc166581150" w:displacedByCustomXml="next"/>
     <w:sdt>
       <w:sdtPr>
         <w:id w:val="523750043"/>
@@ -6731,9 +6840,9 @@
           <w:sz w:val="44"/>
         </w:rPr>
       </w:pPr>
-      <w:bookmarkStart w:id="1" w:name="_Toc166505990"/>
-      <w:bookmarkStart w:id="2" w:name="_Toc378775589"/>
-      <w:bookmarkStart w:id="3" w:name="_Toc378776129"/>
+      <w:bookmarkStart w:id="1" w:name="_Toc378775589"/>
+      <w:bookmarkStart w:id="2" w:name="_Toc378776129"/>
+      <w:bookmarkStart w:id="3" w:name="_Toc166581151"/>
       <w:r>
         <w:rPr>
           <w:rStyle w:val="ZakladnyChar"/>
@@ -6756,7 +6865,7 @@
         </w:rPr>
         <w:t>í</w:t>
       </w:r>
-      <w:bookmarkEnd w:id="1"/>
+      <w:bookmarkEnd w:id="3"/>
     </w:p>
     <w:p>
       <w:pPr>
@@ -6854,7 +6963,7 @@
       <w:pPr>
         <w:pStyle w:val="Nadpis2urovne"/>
       </w:pPr>
-      <w:bookmarkStart w:id="4" w:name="_Toc166505991"/>
+      <w:bookmarkStart w:id="4" w:name="_Toc166581152"/>
       <w:r>
         <w:t>Herný Engine</w:t>
       </w:r>
@@ -6897,7 +7006,7 @@
       <w:pPr>
         <w:pStyle w:val="Nadpis3urovne"/>
       </w:pPr>
-      <w:bookmarkStart w:id="5" w:name="_Toc166505992"/>
+      <w:bookmarkStart w:id="5" w:name="_Toc166581153"/>
       <w:proofErr w:type="spellStart"/>
       <w:r>
         <w:t>Unreal</w:t>
@@ -7165,7 +7274,7 @@
       <w:pPr>
         <w:pStyle w:val="Nadpis3urovne"/>
       </w:pPr>
-      <w:bookmarkStart w:id="6" w:name="_Toc166505993"/>
+      <w:bookmarkStart w:id="6" w:name="_Toc166581154"/>
       <w:proofErr w:type="spellStart"/>
       <w:r>
         <w:t>Godot</w:t>
@@ -7459,7 +7568,7 @@
       <w:pPr>
         <w:pStyle w:val="Nadpis3urovne"/>
       </w:pPr>
-      <w:bookmarkStart w:id="7" w:name="_Toc166505994"/>
+      <w:bookmarkStart w:id="7" w:name="_Toc166581155"/>
       <w:proofErr w:type="spellStart"/>
       <w:r>
         <w:t>Hazel</w:t>
@@ -7748,7 +7857,7 @@
       <w:pPr>
         <w:pStyle w:val="Nadpis3urovne"/>
       </w:pPr>
-      <w:bookmarkStart w:id="8" w:name="_Toc166505995"/>
+      <w:bookmarkStart w:id="8" w:name="_Toc166581156"/>
       <w:r>
         <w:t>Unity</w:t>
       </w:r>
@@ -8007,7 +8116,7 @@
       <w:pPr>
         <w:pStyle w:val="Nadpis2urovne"/>
       </w:pPr>
-      <w:bookmarkStart w:id="9" w:name="_Toc166505996"/>
+      <w:bookmarkStart w:id="9" w:name="_Toc166581157"/>
       <w:r>
         <w:lastRenderedPageBreak/>
         <w:t>Vývojové prostredie</w:t>
@@ -8206,7 +8315,7 @@
       <w:pPr>
         <w:pStyle w:val="Nadpis3urovne"/>
       </w:pPr>
-      <w:bookmarkStart w:id="10" w:name="_Toc166505997"/>
+      <w:bookmarkStart w:id="10" w:name="_Toc166581158"/>
       <w:proofErr w:type="spellStart"/>
       <w:r>
         <w:t>Visual</w:t>
@@ -8358,7 +8467,7 @@
       <w:pPr>
         <w:pStyle w:val="Nadpis3urovne"/>
       </w:pPr>
-      <w:bookmarkStart w:id="11" w:name="_Toc166505998"/>
+      <w:bookmarkStart w:id="11" w:name="_Toc166581159"/>
       <w:proofErr w:type="spellStart"/>
       <w:r>
         <w:t>Jetbrains</w:t>
@@ -8448,7 +8557,7 @@
       <w:pPr>
         <w:pStyle w:val="Nadpis3urovne"/>
       </w:pPr>
-      <w:bookmarkStart w:id="12" w:name="_Toc166505999"/>
+      <w:bookmarkStart w:id="12" w:name="_Toc166581160"/>
       <w:proofErr w:type="spellStart"/>
       <w:r>
         <w:lastRenderedPageBreak/>
@@ -8576,7 +8685,7 @@
       <w:pPr>
         <w:pStyle w:val="Nadpis2urovne"/>
       </w:pPr>
-      <w:bookmarkStart w:id="13" w:name="_Toc166506000"/>
+      <w:bookmarkStart w:id="13" w:name="_Toc166581161"/>
       <w:r>
         <w:t xml:space="preserve">3D </w:t>
       </w:r>
@@ -8635,7 +8744,7 @@
       <w:pPr>
         <w:pStyle w:val="Nadpis3urovne"/>
       </w:pPr>
-      <w:bookmarkStart w:id="14" w:name="_Toc166506001"/>
+      <w:bookmarkStart w:id="14" w:name="_Toc166581162"/>
       <w:proofErr w:type="spellStart"/>
       <w:r>
         <w:t>Blender</w:t>
@@ -8948,7 +9057,7 @@
       <w:pPr>
         <w:pStyle w:val="Nadpis3urovne"/>
       </w:pPr>
-      <w:bookmarkStart w:id="15" w:name="_Toc166506002"/>
+      <w:bookmarkStart w:id="15" w:name="_Toc166581163"/>
       <w:proofErr w:type="spellStart"/>
       <w:r>
         <w:t>Cinema</w:t>
@@ -9163,7 +9272,7 @@
       <w:pPr>
         <w:pStyle w:val="Nadpis3urovne"/>
       </w:pPr>
-      <w:bookmarkStart w:id="16" w:name="_Toc166506003"/>
+      <w:bookmarkStart w:id="16" w:name="_Toc166581164"/>
       <w:proofErr w:type="spellStart"/>
       <w:r>
         <w:t>Autodesk</w:t>
@@ -9414,7 +9523,7 @@
       <w:pPr>
         <w:pStyle w:val="Nadpis2urovne"/>
       </w:pPr>
-      <w:bookmarkStart w:id="17" w:name="_Toc166506004"/>
+      <w:bookmarkStart w:id="17" w:name="_Toc166581165"/>
       <w:r>
         <w:t>Grafick</w:t>
       </w:r>
@@ -9562,9 +9671,11 @@
       <w:pPr>
         <w:pStyle w:val="Nadpis3urovne"/>
       </w:pPr>
+      <w:bookmarkStart w:id="18" w:name="_Toc166581166"/>
       <w:r>
         <w:t>GIMP</w:t>
       </w:r>
+      <w:bookmarkEnd w:id="18"/>
     </w:p>
     <w:p>
       <w:pPr>
@@ -9630,32 +9741,63 @@
     </w:p>
     <w:p>
       <w:pPr>
-        <w:pStyle w:val="Nadpis3urovne"/>
-      </w:pPr>
-      <w:bookmarkStart w:id="18" w:name="_Toc166506006"/>
-      <w:r>
-        <w:t>Adobe Photoshop</w:t>
-      </w:r>
-      <w:bookmarkEnd w:id="18"/>
-    </w:p>
-    <w:p>
-      <w:pPr>
-        <w:pStyle w:val="Zakladny"/>
-      </w:pPr>
-    </w:p>
-    <w:p>
-      <w:pPr>
         <w:pStyle w:val="Zakladny"/>
         <w:ind w:firstLine="0"/>
       </w:pPr>
-    </w:p>
-    <w:p>
-      <w:pPr>
-        <w:pStyle w:val="Nadpis2urovne"/>
-      </w:pPr>
-      <w:r>
-        <w:lastRenderedPageBreak/>
-        <w:t>Umelá Inteligencia</w:t>
+      <w:r>
+        <w:t>Výhody GIMP:</w:t>
+      </w:r>
+    </w:p>
+    <w:p>
+      <w:pPr>
+        <w:pStyle w:val="Zakladny"/>
+        <w:numPr>
+          <w:ilvl w:val="0"/>
+          <w:numId w:val="54"/>
+        </w:numPr>
+      </w:pPr>
+      <w:proofErr w:type="spellStart"/>
+      <w:r>
+        <w:t>Open-source</w:t>
+      </w:r>
+      <w:proofErr w:type="spellEnd"/>
+      <w:r>
+        <w:t xml:space="preserve"> bezplatn</w:t>
+      </w:r>
+      <w:r>
+        <w:t>á alternatíva pre Adobe Photoshop.</w:t>
+      </w:r>
+    </w:p>
+    <w:p>
+      <w:pPr>
+        <w:pStyle w:val="Zakladny"/>
+        <w:numPr>
+          <w:ilvl w:val="0"/>
+          <w:numId w:val="54"/>
+        </w:numPr>
+      </w:pPr>
+      <w:r>
+        <w:t>Jednoduchý UI, vhodné pre začiatočníkov a pre malé projekty.</w:t>
+      </w:r>
+    </w:p>
+    <w:p>
+      <w:pPr>
+        <w:pStyle w:val="Zakladny"/>
+        <w:numPr>
+          <w:ilvl w:val="0"/>
+          <w:numId w:val="54"/>
+        </w:numPr>
+      </w:pPr>
+      <w:r>
+        <w:t xml:space="preserve">Možnosť vylepšenia základnej verzie pomocou </w:t>
+      </w:r>
+      <w:proofErr w:type="spellStart"/>
+      <w:r>
+        <w:t>balíčkou</w:t>
+      </w:r>
+      <w:proofErr w:type="spellEnd"/>
+      <w:r>
+        <w:t>.</w:t>
       </w:r>
     </w:p>
     <w:p>
@@ -9663,40 +9805,403 @@
         <w:pStyle w:val="Zakladny"/>
         <w:ind w:firstLine="0"/>
       </w:pPr>
+      <w:r>
+        <w:lastRenderedPageBreak/>
+        <w:t>Nevýhody GIMP:</w:t>
+      </w:r>
+    </w:p>
+    <w:p>
+      <w:pPr>
+        <w:pStyle w:val="Zakladny"/>
+        <w:numPr>
+          <w:ilvl w:val="0"/>
+          <w:numId w:val="53"/>
+        </w:numPr>
+      </w:pPr>
+      <w:r>
+        <w:t>Menší počet nástrojov a funkcionalít ako Photoshop</w:t>
+      </w:r>
+    </w:p>
+    <w:p>
+      <w:pPr>
+        <w:pStyle w:val="Zakladny"/>
+        <w:numPr>
+          <w:ilvl w:val="0"/>
+          <w:numId w:val="53"/>
+        </w:numPr>
+      </w:pPr>
+      <w:r>
+        <w:t>Nepodporuje prácu s RAW formátom obrázkov</w:t>
+      </w:r>
+    </w:p>
+    <w:p>
+      <w:pPr>
+        <w:pStyle w:val="Zakladny"/>
+        <w:numPr>
+          <w:ilvl w:val="0"/>
+          <w:numId w:val="53"/>
+        </w:numPr>
+      </w:pPr>
+      <w:r>
+        <w:t>Malá integrácia s iným softvérom</w:t>
+      </w:r>
+      <w:r>
+        <w:t xml:space="preserve"> </w:t>
+      </w:r>
+      <w:r>
+        <w:fldChar w:fldCharType="begin"/>
+      </w:r>
+      <w:r>
+        <w:instrText xml:space="preserve"> REF _Ref166581056 \r \h </w:instrText>
+      </w:r>
+      <w:r>
+        <w:fldChar w:fldCharType="separate"/>
+      </w:r>
+      <w:r>
+        <w:t>[32]</w:t>
+      </w:r>
+      <w:r>
+        <w:fldChar w:fldCharType="end"/>
+      </w:r>
+      <w:r>
+        <w:t>.</w:t>
+      </w:r>
     </w:p>
     <w:p>
       <w:pPr>
         <w:pStyle w:val="Nadpis3urovne"/>
       </w:pPr>
-      <w:bookmarkStart w:id="19" w:name="_Toc166506007"/>
-      <w:r>
-        <w:t xml:space="preserve">NVIDIA </w:t>
-      </w:r>
-      <w:proofErr w:type="spellStart"/>
-      <w:r>
-        <w:t>Canvas</w:t>
+      <w:bookmarkStart w:id="19" w:name="_Toc166581167"/>
+      <w:r>
+        <w:t>Adobe Photoshop</w:t>
       </w:r>
       <w:bookmarkEnd w:id="19"/>
-      <w:proofErr w:type="spellEnd"/>
     </w:p>
     <w:p>
       <w:pPr>
         <w:pStyle w:val="Zakladny"/>
         <w:ind w:firstLine="0"/>
       </w:pPr>
+      <w:r>
+        <w:t xml:space="preserve">Je </w:t>
+      </w:r>
+      <w:r>
+        <w:t xml:space="preserve">platená </w:t>
+      </w:r>
+      <w:r>
+        <w:fldChar w:fldCharType="begin"/>
+      </w:r>
+      <w:r>
+        <w:instrText xml:space="preserve"> REF _Ref166579862 \r \h </w:instrText>
+      </w:r>
+      <w:r>
+        <w:fldChar w:fldCharType="separate"/>
+      </w:r>
+      <w:r>
+        <w:t>[</w:t>
+      </w:r>
+      <w:r>
+        <w:t>30</w:t>
+      </w:r>
+      <w:r>
+        <w:t>]</w:t>
+      </w:r>
+      <w:r>
+        <w:fldChar w:fldCharType="end"/>
+      </w:r>
+      <w:r>
+        <w:t xml:space="preserve"> </w:t>
+      </w:r>
+      <w:r>
+        <w:t>softvérová aplikácia na úpravu obrázkov, retušovanie fotografií, digitálny dizajn pre Windows a </w:t>
+      </w:r>
+      <w:proofErr w:type="spellStart"/>
+      <w:r>
+        <w:t>MacOS</w:t>
+      </w:r>
+      <w:proofErr w:type="spellEnd"/>
+      <w:r>
+        <w:t xml:space="preserve">. Ponúka možnosť používateľom upravovať a vylepšovať obrázky a ilustrácie vďaka jeho bohatou </w:t>
+      </w:r>
+      <w:proofErr w:type="spellStart"/>
+      <w:r>
+        <w:t>sadou</w:t>
+      </w:r>
+      <w:proofErr w:type="spellEnd"/>
+      <w:r>
+        <w:t xml:space="preserve"> nástrojov. Je to najpoužívanejší softvér na úpravu obrázkov dokonca aj videí cez vrstvy. Adobe ponúka niekoľko verzií PS, ktoré sa líšia ich cenou a</w:t>
+      </w:r>
+      <w:r>
+        <w:t> </w:t>
+      </w:r>
+      <w:r>
+        <w:t>funkcionalitou</w:t>
+      </w:r>
+      <w:r>
+        <w:t xml:space="preserve"> </w:t>
+      </w:r>
+      <w:r>
+        <w:fldChar w:fldCharType="begin"/>
+      </w:r>
+      <w:r>
+        <w:instrText xml:space="preserve"> REF _Ref166579872 \r \h </w:instrText>
+      </w:r>
+      <w:r>
+        <w:fldChar w:fldCharType="separate"/>
+      </w:r>
+      <w:r>
+        <w:t>[</w:t>
+      </w:r>
+      <w:r>
+        <w:t>31</w:t>
+      </w:r>
+      <w:r>
+        <w:t>]</w:t>
+      </w:r>
+      <w:r>
+        <w:fldChar w:fldCharType="end"/>
+      </w:r>
+      <w:r>
+        <w:t>.</w:t>
+      </w:r>
+    </w:p>
+    <w:p>
+      <w:pPr>
+        <w:pStyle w:val="Zakladny"/>
+      </w:pPr>
+      <w:r>
+        <w:t xml:space="preserve">Najnovšie verzie PS obsahujú nástroje s umelou inteligenciou pre generovanie obrázkov, úpravu nedostatkových detailov generatívne rozšírenie obrázku a ďalšie. Týmto kombinuje Photoshop silu umelej inteligencie a presnosť jeho nástrojov a funkcionalít pre väčšiu kontrolu nad tvorbou grafického obsahu </w:t>
+      </w:r>
+      <w:r>
+        <w:fldChar w:fldCharType="begin"/>
+      </w:r>
+      <w:r>
+        <w:instrText xml:space="preserve"> REF _Ref166579862 \r \h </w:instrText>
+      </w:r>
+      <w:r>
+        <w:fldChar w:fldCharType="separate"/>
+      </w:r>
+      <w:r>
+        <w:t>[</w:t>
+      </w:r>
+      <w:r>
+        <w:t>30</w:t>
+      </w:r>
+      <w:r>
+        <w:t>]</w:t>
+      </w:r>
+      <w:r>
+        <w:fldChar w:fldCharType="end"/>
+      </w:r>
+      <w:r>
+        <w:t>.</w:t>
+      </w:r>
+    </w:p>
+    <w:p>
+      <w:pPr>
+        <w:pStyle w:val="Zakladny"/>
+        <w:ind w:firstLine="0"/>
+      </w:pPr>
+      <w:r>
+        <w:t>Výhody PS:</w:t>
+      </w:r>
+    </w:p>
+    <w:p>
+      <w:pPr>
+        <w:pStyle w:val="Zakladny"/>
+        <w:numPr>
+          <w:ilvl w:val="0"/>
+          <w:numId w:val="55"/>
+        </w:numPr>
+      </w:pPr>
+      <w:r>
+        <w:t>Integrácia generatívnej umelej inteligencie do novších verzií.</w:t>
+      </w:r>
+    </w:p>
+    <w:p>
+      <w:pPr>
+        <w:pStyle w:val="Zakladny"/>
+        <w:numPr>
+          <w:ilvl w:val="0"/>
+          <w:numId w:val="55"/>
+        </w:numPr>
+      </w:pPr>
+      <w:r>
+        <w:t>Veľká komunita tvoriaca návody pre nové verzie PS.</w:t>
+      </w:r>
+    </w:p>
+    <w:p>
+      <w:pPr>
+        <w:pStyle w:val="Zakladny"/>
+        <w:numPr>
+          <w:ilvl w:val="0"/>
+          <w:numId w:val="55"/>
+        </w:numPr>
+      </w:pPr>
+      <w:r>
+        <w:t xml:space="preserve">Nespočetne veľký počet funkcionalít a nástroj na editáciu fotiek po grafický dizajn. </w:t>
+      </w:r>
+    </w:p>
+    <w:p>
+      <w:pPr>
+        <w:pStyle w:val="Zakladny"/>
+        <w:ind w:firstLine="0"/>
+      </w:pPr>
+      <w:r>
+        <w:t>Nevýhody PS:</w:t>
+      </w:r>
+    </w:p>
+    <w:p>
+      <w:pPr>
+        <w:pStyle w:val="Zakladny"/>
+        <w:numPr>
+          <w:ilvl w:val="0"/>
+          <w:numId w:val="56"/>
+        </w:numPr>
+      </w:pPr>
+      <w:r>
+        <w:t>Pre plnú verziu neexistuje doživotná licencia, iba možnosť kúpy cez mesačné predplatné</w:t>
+      </w:r>
+      <w:r>
+        <w:t>.</w:t>
+      </w:r>
+    </w:p>
+    <w:p>
+      <w:pPr>
+        <w:pStyle w:val="Zakladny"/>
+        <w:numPr>
+          <w:ilvl w:val="0"/>
+          <w:numId w:val="56"/>
+        </w:numPr>
+      </w:pPr>
+      <w:r>
+        <w:t>Študentské licencie sú iba zľavnené, neexistuje možnosť používania zadarmo</w:t>
+      </w:r>
+      <w:r>
+        <w:t xml:space="preserve"> .</w:t>
+      </w:r>
+    </w:p>
+    <w:p>
+      <w:pPr>
+        <w:pStyle w:val="Zakladny"/>
+        <w:numPr>
+          <w:ilvl w:val="0"/>
+          <w:numId w:val="56"/>
+        </w:numPr>
+      </w:pPr>
+      <w:r>
+        <w:t xml:space="preserve">Voči konkurencií dosť cenovo náročný grafický nástroj </w:t>
+      </w:r>
+      <w:r>
+        <w:fldChar w:fldCharType="begin"/>
+      </w:r>
+      <w:r>
+        <w:instrText xml:space="preserve"> REF _Ref166581056 \r \h </w:instrText>
+      </w:r>
+      <w:r>
+        <w:fldChar w:fldCharType="separate"/>
+      </w:r>
+      <w:r>
+        <w:t>[32]</w:t>
+      </w:r>
+      <w:r>
+        <w:fldChar w:fldCharType="end"/>
+      </w:r>
+      <w:r>
+        <w:t>.</w:t>
+      </w:r>
+    </w:p>
+    <w:p>
+      <w:pPr>
+        <w:pStyle w:val="Nadpis2urovne"/>
+      </w:pPr>
+      <w:bookmarkStart w:id="20" w:name="_Toc166581168"/>
+      <w:r>
+        <w:t>Generatívna u</w:t>
+      </w:r>
+      <w:r>
+        <w:t xml:space="preserve">melá </w:t>
+      </w:r>
+      <w:r>
+        <w:t>i</w:t>
+      </w:r>
+      <w:r>
+        <w:t>nteligencia</w:t>
+      </w:r>
+      <w:bookmarkEnd w:id="20"/>
+    </w:p>
+    <w:p>
+      <w:pPr>
+        <w:pStyle w:val="Zakladny"/>
+        <w:ind w:firstLine="0"/>
+      </w:pPr>
+    </w:p>
+    <w:p>
+      <w:pPr>
+        <w:pStyle w:val="Nadpis3urovne"/>
+      </w:pPr>
+      <w:bookmarkStart w:id="21" w:name="_Toc166581169"/>
+      <w:r>
+        <w:lastRenderedPageBreak/>
+        <w:t xml:space="preserve">NVIDIA </w:t>
+      </w:r>
+      <w:proofErr w:type="spellStart"/>
+      <w:r>
+        <w:t>Canvas</w:t>
+      </w:r>
+      <w:bookmarkEnd w:id="21"/>
+      <w:proofErr w:type="spellEnd"/>
+    </w:p>
+    <w:p>
+      <w:pPr>
+        <w:pStyle w:val="Nadpis3urovne"/>
+      </w:pPr>
+      <w:proofErr w:type="spellStart"/>
+      <w:r>
+        <w:t>Midjourney</w:t>
+      </w:r>
+      <w:proofErr w:type="spellEnd"/>
+    </w:p>
+    <w:p>
+      <w:pPr>
+        <w:pStyle w:val="Nadpis3urovne"/>
+      </w:pPr>
+      <w:proofErr w:type="spellStart"/>
+      <w:r>
+        <w:t>Stable</w:t>
+      </w:r>
+      <w:proofErr w:type="spellEnd"/>
+      <w:r>
+        <w:t xml:space="preserve"> </w:t>
+      </w:r>
+      <w:proofErr w:type="spellStart"/>
+      <w:r>
+        <w:t>Diffusion</w:t>
+      </w:r>
+      <w:proofErr w:type="spellEnd"/>
+    </w:p>
+    <w:p>
+      <w:pPr>
+        <w:pStyle w:val="Nadpis3urovne"/>
+      </w:pPr>
+      <w:proofErr w:type="spellStart"/>
+      <w:r>
+        <w:t>Fooocus</w:t>
+      </w:r>
+      <w:proofErr w:type="spellEnd"/>
     </w:p>
     <w:p>
       <w:pPr>
         <w:pStyle w:val="Nadpis1rovne"/>
       </w:pPr>
-      <w:bookmarkStart w:id="20" w:name="_Toc166506008"/>
+      <w:bookmarkStart w:id="22" w:name="_Toc166581170"/>
+      <w:bookmarkEnd w:id="1"/>
       <w:bookmarkEnd w:id="2"/>
-      <w:bookmarkEnd w:id="3"/>
       <w:r>
         <w:lastRenderedPageBreak/>
         <w:t>Konkurenčné aplikácie</w:t>
       </w:r>
-      <w:bookmarkEnd w:id="20"/>
+      <w:bookmarkEnd w:id="22"/>
     </w:p>
     <w:p>
       <w:pPr>
@@ -9706,7 +10211,7 @@
           <w:numId w:val="34"/>
         </w:numPr>
       </w:pPr>
-      <w:bookmarkStart w:id="21" w:name="_Toc166506009"/>
+      <w:bookmarkStart w:id="23" w:name="_Toc166581171"/>
       <w:proofErr w:type="spellStart"/>
       <w:r>
         <w:t>Universe</w:t>
@@ -9719,14 +10224,14 @@
       <w:r>
         <w:t>Sandbox</w:t>
       </w:r>
-      <w:bookmarkEnd w:id="21"/>
+      <w:bookmarkEnd w:id="23"/>
       <w:proofErr w:type="spellEnd"/>
     </w:p>
     <w:p>
       <w:pPr>
         <w:pStyle w:val="Nadpis2urovne"/>
       </w:pPr>
-      <w:bookmarkStart w:id="22" w:name="_Toc166506010"/>
+      <w:bookmarkStart w:id="24" w:name="_Toc166581172"/>
       <w:proofErr w:type="spellStart"/>
       <w:r>
         <w:t>Space</w:t>
@@ -9735,13 +10240,13 @@
       <w:r>
         <w:t xml:space="preserve"> Engine</w:t>
       </w:r>
-      <w:bookmarkEnd w:id="22"/>
+      <w:bookmarkEnd w:id="24"/>
     </w:p>
     <w:p>
       <w:pPr>
         <w:pStyle w:val="Nadpis2urovne"/>
       </w:pPr>
-      <w:bookmarkStart w:id="23" w:name="_Toc166506011"/>
+      <w:bookmarkStart w:id="25" w:name="_Toc166581173"/>
       <w:proofErr w:type="spellStart"/>
       <w:r>
         <w:t>NASA's</w:t>
@@ -9754,14 +10259,14 @@
       <w:r>
         <w:t>Eyes</w:t>
       </w:r>
-      <w:bookmarkEnd w:id="23"/>
+      <w:bookmarkEnd w:id="25"/>
       <w:proofErr w:type="spellEnd"/>
     </w:p>
     <w:p>
       <w:pPr>
         <w:pStyle w:val="Nadpis1rovne"/>
       </w:pPr>
-      <w:bookmarkStart w:id="24" w:name="_Toc166506012"/>
+      <w:bookmarkStart w:id="26" w:name="_Toc166581174"/>
       <w:r>
         <w:lastRenderedPageBreak/>
         <w:t>Návrh a</w:t>
@@ -9772,7 +10277,7 @@
       <w:r>
         <w:t>Implementácia</w:t>
       </w:r>
-      <w:bookmarkEnd w:id="24"/>
+      <w:bookmarkEnd w:id="26"/>
     </w:p>
     <w:p>
       <w:pPr>
@@ -9782,22 +10287,22 @@
           <w:numId w:val="35"/>
         </w:numPr>
       </w:pPr>
-      <w:bookmarkStart w:id="25" w:name="_Toc166506013"/>
+      <w:bookmarkStart w:id="27" w:name="_Toc166581175"/>
       <w:r>
         <w:t>Špecifikácia požiadaviek</w:t>
       </w:r>
-      <w:bookmarkEnd w:id="25"/>
+      <w:bookmarkEnd w:id="27"/>
     </w:p>
     <w:p>
       <w:pPr>
         <w:pStyle w:val="Nadpis1rovne"/>
       </w:pPr>
-      <w:bookmarkStart w:id="26" w:name="_Toc166506014"/>
+      <w:bookmarkStart w:id="28" w:name="_Toc166581176"/>
       <w:r>
         <w:lastRenderedPageBreak/>
         <w:t>Testovanie a ladenie</w:t>
       </w:r>
-      <w:bookmarkEnd w:id="26"/>
+      <w:bookmarkEnd w:id="28"/>
       <w:r>
         <w:t xml:space="preserve"> </w:t>
       </w:r>
@@ -9815,9 +10320,9 @@
         <w:br w:type="page"/>
       </w:r>
     </w:p>
-    <w:bookmarkStart w:id="27" w:name="_Toc378776136" w:displacedByCustomXml="next"/>
-    <w:bookmarkStart w:id="28" w:name="_Toc378775596" w:displacedByCustomXml="next"/>
-    <w:bookmarkStart w:id="29" w:name="_Toc166506015" w:displacedByCustomXml="next"/>
+    <w:bookmarkStart w:id="29" w:name="_Toc166581177" w:displacedByCustomXml="next"/>
+    <w:bookmarkStart w:id="30" w:name="_Toc378775596" w:displacedByCustomXml="next"/>
+    <w:bookmarkStart w:id="31" w:name="_Toc378776136" w:displacedByCustomXml="next"/>
     <w:sdt>
       <w:sdtPr>
         <w:rPr>
@@ -9848,8 +10353,8 @@
             </w:rPr>
             <w:t>Záver</w:t>
           </w:r>
-          <w:bookmarkEnd w:id="28"/>
-          <w:bookmarkEnd w:id="27"/>
+          <w:bookmarkEnd w:id="31"/>
+          <w:bookmarkEnd w:id="30"/>
           <w:r>
             <w:rPr>
               <w:rStyle w:val="NadpisneslovanChar"/>
@@ -9911,7 +10416,7 @@
         <w:br w:type="page"/>
       </w:r>
     </w:p>
-    <w:bookmarkStart w:id="30" w:name="_Toc166506016" w:displacedByCustomXml="next"/>
+    <w:bookmarkStart w:id="32" w:name="_Toc166581178" w:displacedByCustomXml="next"/>
     <w:sdt>
       <w:sdtPr>
         <w:id w:val="-1274239281"/>
@@ -9943,7 +10448,7 @@
         </w:p>
       </w:sdtContent>
     </w:sdt>
-    <w:bookmarkEnd w:id="30" w:displacedByCustomXml="prev"/>
+    <w:bookmarkEnd w:id="32" w:displacedByCustomXml="prev"/>
     <w:p>
       <w:pPr>
         <w:pStyle w:val="Zakladny"/>
@@ -9969,7 +10474,7 @@
       <w:r>
         <w:fldChar w:fldCharType="end"/>
       </w:r>
-      <w:bookmarkStart w:id="31" w:name="_Ref166172401"/>
+      <w:bookmarkStart w:id="33" w:name="_Ref166172401"/>
       <w:r>
         <w:rPr>
           <w:b/>
@@ -10148,7 +10653,7 @@
           <w:t>https://www.cnbc.com/2024/01/20/why-there-is-a-new-global-race-to-the-moon-.html</w:t>
         </w:r>
       </w:hyperlink>
-      <w:bookmarkEnd w:id="31"/>
+      <w:bookmarkEnd w:id="33"/>
     </w:p>
     <w:p>
       <w:pPr>
@@ -10163,7 +10668,7 @@
           <w:u w:val="none"/>
         </w:rPr>
       </w:pPr>
-      <w:bookmarkStart w:id="32" w:name="_Ref166258342"/>
+      <w:bookmarkStart w:id="34" w:name="_Ref166258342"/>
       <w:r>
         <w:rPr>
           <w:rStyle w:val="Hypertextovprepojenie"/>
@@ -10488,7 +10993,7 @@
           <w:t>https://eric.ed.gov/?id=ED591364</w:t>
         </w:r>
       </w:hyperlink>
-      <w:bookmarkEnd w:id="32"/>
+      <w:bookmarkEnd w:id="34"/>
       <w:r>
         <w:rPr>
           <w:rStyle w:val="Hypertextovprepojenie"/>
@@ -10511,7 +11016,7 @@
           <w:u w:val="none"/>
         </w:rPr>
       </w:pPr>
-      <w:bookmarkStart w:id="33" w:name="_Ref166240796"/>
+      <w:bookmarkStart w:id="35" w:name="_Ref166240796"/>
       <w:proofErr w:type="spellStart"/>
       <w:r>
         <w:rPr>
@@ -10764,7 +11269,7 @@
           <w:t>https://bera-journals.onlinelibrary.wiley.com/doi/full/10.1111/bjet.13317</w:t>
         </w:r>
       </w:hyperlink>
-      <w:bookmarkEnd w:id="33"/>
+      <w:bookmarkEnd w:id="35"/>
     </w:p>
     <w:p>
       <w:pPr>
@@ -10774,7 +11279,7 @@
           <w:numId w:val="33"/>
         </w:numPr>
       </w:pPr>
-      <w:bookmarkStart w:id="34" w:name="_Ref166257606"/>
+      <w:bookmarkStart w:id="36" w:name="_Ref166257606"/>
       <w:r>
         <w:rPr>
           <w:b/>
@@ -10920,7 +11425,7 @@
           <w:t>https://www.proquest.com/openview/68f7fe43529067a68fe04903f9714252/1?pq-origsite=gscholar&amp;cbl=18750&amp;diss=y</w:t>
         </w:r>
       </w:hyperlink>
-      <w:bookmarkEnd w:id="34"/>
+      <w:bookmarkEnd w:id="36"/>
       <w:r>
         <w:t xml:space="preserve"> </w:t>
       </w:r>
@@ -10933,7 +11438,7 @@
           <w:numId w:val="33"/>
         </w:numPr>
       </w:pPr>
-      <w:bookmarkStart w:id="35" w:name="_Ref166414843"/>
+      <w:bookmarkStart w:id="37" w:name="_Ref166414843"/>
       <w:proofErr w:type="spellStart"/>
       <w:r>
         <w:rPr>
@@ -11141,7 +11646,7 @@
           <w:t>https://www.linkedin.com/advice/0/how-do-you-learn-master-new-game-engine-framework-quickly</w:t>
         </w:r>
       </w:hyperlink>
-      <w:bookmarkEnd w:id="35"/>
+      <w:bookmarkEnd w:id="37"/>
       <w:r>
         <w:t xml:space="preserve"> </w:t>
       </w:r>
@@ -11154,7 +11659,7 @@
           <w:numId w:val="33"/>
         </w:numPr>
       </w:pPr>
-      <w:bookmarkStart w:id="36" w:name="_Ref166326838"/>
+      <w:bookmarkStart w:id="38" w:name="_Ref166326838"/>
       <w:proofErr w:type="spellStart"/>
       <w:r>
         <w:rPr>
@@ -11225,7 +11730,7 @@
           <w:t>https://www.arm.com/glossary/gaming-engines</w:t>
         </w:r>
       </w:hyperlink>
-      <w:bookmarkEnd w:id="36"/>
+      <w:bookmarkEnd w:id="38"/>
       <w:r>
         <w:t xml:space="preserve"> </w:t>
       </w:r>
@@ -11243,7 +11748,7 @@
           <w:u w:val="none"/>
         </w:rPr>
       </w:pPr>
-      <w:bookmarkStart w:id="37" w:name="_Ref166332326"/>
+      <w:bookmarkStart w:id="39" w:name="_Ref166332326"/>
       <w:proofErr w:type="spellStart"/>
       <w:r>
         <w:rPr>
@@ -11299,7 +11804,7 @@
           <w:t>https://www.unrealengine.com/en-US/features</w:t>
         </w:r>
       </w:hyperlink>
-      <w:bookmarkEnd w:id="37"/>
+      <w:bookmarkEnd w:id="39"/>
     </w:p>
     <w:p>
       <w:pPr>
@@ -11309,7 +11814,7 @@
           <w:numId w:val="33"/>
         </w:numPr>
       </w:pPr>
-      <w:bookmarkStart w:id="38" w:name="_Ref166332360"/>
+      <w:bookmarkStart w:id="40" w:name="_Ref166332360"/>
       <w:r>
         <w:rPr>
           <w:b/>
@@ -11530,7 +12035,7 @@
           <w:t>https://www.jsr.org/index.php/path/article/view/976/823</w:t>
         </w:r>
       </w:hyperlink>
-      <w:bookmarkEnd w:id="38"/>
+      <w:bookmarkEnd w:id="40"/>
       <w:r>
         <w:t xml:space="preserve"> </w:t>
       </w:r>
@@ -11548,7 +12053,7 @@
           <w:u w:val="none"/>
         </w:rPr>
       </w:pPr>
-      <w:bookmarkStart w:id="39" w:name="_Ref166333797"/>
+      <w:bookmarkStart w:id="41" w:name="_Ref166333797"/>
       <w:r>
         <w:rPr>
           <w:rStyle w:val="Hypertextovprepojenie"/>
@@ -11731,7 +12236,7 @@
         </w:rPr>
         <w:t xml:space="preserve"> Dostupné z: </w:t>
       </w:r>
-      <w:bookmarkEnd w:id="39"/>
+      <w:bookmarkEnd w:id="41"/>
       <w:r>
         <w:rPr>
           <w:rStyle w:val="Hypertextovprepojenie"/>
@@ -11810,7 +12315,7 @@
           <w:numId w:val="33"/>
         </w:numPr>
       </w:pPr>
-      <w:bookmarkStart w:id="40" w:name="_Ref166334171"/>
+      <w:bookmarkStart w:id="42" w:name="_Ref166334171"/>
       <w:r>
         <w:rPr>
           <w:b/>
@@ -11997,7 +12502,7 @@
           <w:t>https://arxiv.org/abs/2401.01909</w:t>
         </w:r>
       </w:hyperlink>
-      <w:bookmarkEnd w:id="40"/>
+      <w:bookmarkEnd w:id="42"/>
     </w:p>
     <w:p>
       <w:pPr>
@@ -12007,8 +12512,8 @@
           <w:numId w:val="33"/>
         </w:numPr>
       </w:pPr>
-      <w:bookmarkStart w:id="41" w:name="_Ref166335418"/>
-      <w:bookmarkStart w:id="42" w:name="_Ref166343178"/>
+      <w:bookmarkStart w:id="43" w:name="_Ref166335418"/>
+      <w:bookmarkStart w:id="44" w:name="_Ref166343178"/>
       <w:proofErr w:type="spellStart"/>
       <w:r>
         <w:rPr>
@@ -12114,7 +12619,7 @@
       <w:r>
         <w:t xml:space="preserve">, [cit. 11.05.2024]. Dostupné z: </w:t>
       </w:r>
-      <w:bookmarkEnd w:id="41"/>
+      <w:bookmarkEnd w:id="43"/>
       <w:r>
         <w:fldChar w:fldCharType="begin"/>
       </w:r>
@@ -12139,7 +12644,7 @@
       <w:r>
         <w:fldChar w:fldCharType="end"/>
       </w:r>
-      <w:bookmarkEnd w:id="42"/>
+      <w:bookmarkEnd w:id="44"/>
     </w:p>
     <w:p>
       <w:pPr>
@@ -12149,7 +12654,7 @@
           <w:numId w:val="33"/>
         </w:numPr>
       </w:pPr>
-      <w:bookmarkStart w:id="43" w:name="_Ref166505823"/>
+      <w:bookmarkStart w:id="45" w:name="_Ref166505823"/>
       <w:proofErr w:type="spellStart"/>
       <w:r>
         <w:rPr>
@@ -12219,7 +12724,7 @@
           <w:t>https://hazelengine.com/</w:t>
         </w:r>
       </w:hyperlink>
-      <w:bookmarkEnd w:id="43"/>
+      <w:bookmarkEnd w:id="45"/>
       <w:r>
         <w:t xml:space="preserve"> </w:t>
       </w:r>
@@ -12232,7 +12737,7 @@
           <w:numId w:val="33"/>
         </w:numPr>
       </w:pPr>
-      <w:bookmarkStart w:id="44" w:name="_Ref166505835"/>
+      <w:bookmarkStart w:id="46" w:name="_Ref166505835"/>
       <w:proofErr w:type="spellStart"/>
       <w:r>
         <w:rPr>
@@ -12322,7 +12827,7 @@
           <w:t>https://www.youtube.com/watch?v=yMRp9DVZYnI</w:t>
         </w:r>
       </w:hyperlink>
-      <w:bookmarkEnd w:id="44"/>
+      <w:bookmarkEnd w:id="46"/>
       <w:r>
         <w:t xml:space="preserve"> </w:t>
       </w:r>
@@ -12340,7 +12845,7 @@
           <w:u w:val="none"/>
         </w:rPr>
       </w:pPr>
-      <w:bookmarkStart w:id="45" w:name="_Ref166342807"/>
+      <w:bookmarkStart w:id="47" w:name="_Ref166342807"/>
       <w:r>
         <w:rPr>
           <w:b/>
@@ -12382,7 +12887,7 @@
           <w:t>https://unity.com/</w:t>
         </w:r>
       </w:hyperlink>
-      <w:bookmarkEnd w:id="45"/>
+      <w:bookmarkEnd w:id="47"/>
     </w:p>
     <w:p>
       <w:pPr>
@@ -12392,7 +12897,7 @@
           <w:numId w:val="33"/>
         </w:numPr>
       </w:pPr>
-      <w:bookmarkStart w:id="46" w:name="_Ref166431394"/>
+      <w:bookmarkStart w:id="48" w:name="_Ref166431394"/>
       <w:proofErr w:type="spellStart"/>
       <w:r>
         <w:rPr>
@@ -12504,7 +13009,7 @@
           <w:t>https://www.redhat.com/en/topics/middleware/what-is-ide</w:t>
         </w:r>
       </w:hyperlink>
-      <w:bookmarkEnd w:id="46"/>
+      <w:bookmarkEnd w:id="48"/>
       <w:r>
         <w:t xml:space="preserve"> </w:t>
       </w:r>
@@ -12518,7 +13023,7 @@
         </w:numPr>
         <w:jc w:val="left"/>
       </w:pPr>
-      <w:bookmarkStart w:id="47" w:name="_Ref166432271"/>
+      <w:bookmarkStart w:id="49" w:name="_Ref166432271"/>
       <w:r>
         <w:rPr>
           <w:b/>
@@ -12582,7 +13087,7 @@
           <w:t>https://docs.unity3d.com/Manual/ScriptingToolsIDEs.html</w:t>
         </w:r>
       </w:hyperlink>
-      <w:bookmarkEnd w:id="47"/>
+      <w:bookmarkEnd w:id="49"/>
       <w:r>
         <w:t xml:space="preserve"> </w:t>
       </w:r>
@@ -12595,7 +13100,7 @@
           <w:numId w:val="33"/>
         </w:numPr>
       </w:pPr>
-      <w:bookmarkStart w:id="48" w:name="_Ref166486297"/>
+      <w:bookmarkStart w:id="50" w:name="_Ref166486297"/>
       <w:r>
         <w:rPr>
           <w:b/>
@@ -12649,7 +13154,7 @@
           <w:t>https://visualstudio.microsoft.com/cs/</w:t>
         </w:r>
       </w:hyperlink>
-      <w:bookmarkEnd w:id="48"/>
+      <w:bookmarkEnd w:id="50"/>
       <w:r>
         <w:t xml:space="preserve"> </w:t>
       </w:r>
@@ -12662,7 +13167,7 @@
           <w:numId w:val="33"/>
         </w:numPr>
       </w:pPr>
-      <w:bookmarkStart w:id="49" w:name="_Ref166486289"/>
+      <w:bookmarkStart w:id="51" w:name="_Ref166486289"/>
       <w:r>
         <w:rPr>
           <w:b/>
@@ -12745,7 +13250,7 @@
           <w:t>https://visualstudio.microsoft.com/cs/vs/compare/</w:t>
         </w:r>
       </w:hyperlink>
-      <w:bookmarkEnd w:id="49"/>
+      <w:bookmarkEnd w:id="51"/>
       <w:r>
         <w:t xml:space="preserve"> </w:t>
       </w:r>
@@ -12759,7 +13264,7 @@
         </w:numPr>
         <w:jc w:val="left"/>
       </w:pPr>
-      <w:bookmarkStart w:id="50" w:name="_Ref166487133"/>
+      <w:bookmarkStart w:id="52" w:name="_Ref166487133"/>
       <w:proofErr w:type="spellStart"/>
       <w:r>
         <w:rPr>
@@ -12792,7 +13297,7 @@
           <w:t>https://www.jetbrains.com/rider/</w:t>
         </w:r>
       </w:hyperlink>
-      <w:bookmarkEnd w:id="50"/>
+      <w:bookmarkEnd w:id="52"/>
       <w:r>
         <w:t xml:space="preserve"> </w:t>
       </w:r>
@@ -12805,7 +13310,7 @@
           <w:numId w:val="33"/>
         </w:numPr>
       </w:pPr>
-      <w:bookmarkStart w:id="51" w:name="_Ref166487752"/>
+      <w:bookmarkStart w:id="53" w:name="_Ref166487752"/>
       <w:proofErr w:type="spellStart"/>
       <w:r>
         <w:rPr>
@@ -12935,7 +13440,7 @@
           <w:t>https://faun.pub/vs-code-extensions-for-complete-ide-experience-bca5bb2f0f90</w:t>
         </w:r>
       </w:hyperlink>
-      <w:bookmarkEnd w:id="51"/>
+      <w:bookmarkEnd w:id="53"/>
       <w:r>
         <w:t xml:space="preserve"> </w:t>
       </w:r>
@@ -12949,7 +13454,7 @@
         </w:numPr>
         <w:jc w:val="left"/>
       </w:pPr>
-      <w:bookmarkStart w:id="52" w:name="_Ref166490011"/>
+      <w:bookmarkStart w:id="54" w:name="_Ref166490011"/>
       <w:r>
         <w:rPr>
           <w:b/>
@@ -12982,7 +13487,7 @@
           <w:t>https://www.sw.siemens.com/en-US/technology/3d-modeling/</w:t>
         </w:r>
       </w:hyperlink>
-      <w:bookmarkEnd w:id="52"/>
+      <w:bookmarkEnd w:id="54"/>
       <w:r>
         <w:t xml:space="preserve"> </w:t>
       </w:r>
@@ -12996,7 +13501,7 @@
         </w:numPr>
         <w:jc w:val="left"/>
       </w:pPr>
-      <w:bookmarkStart w:id="53" w:name="_Ref166490889"/>
+      <w:bookmarkStart w:id="55" w:name="_Ref166490889"/>
       <w:proofErr w:type="spellStart"/>
       <w:r>
         <w:rPr>
@@ -13040,7 +13545,7 @@
           <w:t>https://www.blender.org/about/</w:t>
         </w:r>
       </w:hyperlink>
-      <w:bookmarkEnd w:id="53"/>
+      <w:bookmarkEnd w:id="55"/>
       <w:r>
         <w:t xml:space="preserve"> </w:t>
       </w:r>
@@ -13053,7 +13558,7 @@
           <w:numId w:val="33"/>
         </w:numPr>
       </w:pPr>
-      <w:bookmarkStart w:id="54" w:name="_Ref166495870"/>
+      <w:bookmarkStart w:id="56" w:name="_Ref166495870"/>
       <w:proofErr w:type="spellStart"/>
       <w:r>
         <w:rPr>
@@ -13183,7 +13688,7 @@
           <w:t>https://rebusfarm.net/blog/blender-vs-cinema-4d-choosing-the-right-3d-software</w:t>
         </w:r>
       </w:hyperlink>
-      <w:bookmarkEnd w:id="54"/>
+      <w:bookmarkEnd w:id="56"/>
       <w:r>
         <w:t xml:space="preserve"> </w:t>
       </w:r>
@@ -13197,7 +13702,7 @@
         </w:numPr>
         <w:jc w:val="left"/>
       </w:pPr>
-      <w:bookmarkStart w:id="55" w:name="_Ref166494039"/>
+      <w:bookmarkStart w:id="57" w:name="_Ref166494039"/>
       <w:proofErr w:type="spellStart"/>
       <w:r>
         <w:rPr>
@@ -13241,7 +13746,7 @@
           <w:t>https://www.maxon.net/en/cinema-4d</w:t>
         </w:r>
       </w:hyperlink>
-      <w:bookmarkEnd w:id="55"/>
+      <w:bookmarkEnd w:id="57"/>
       <w:r>
         <w:t xml:space="preserve"> </w:t>
       </w:r>
@@ -13254,7 +13759,7 @@
           <w:numId w:val="33"/>
         </w:numPr>
       </w:pPr>
-      <w:bookmarkStart w:id="56" w:name="_Ref166494176"/>
+      <w:bookmarkStart w:id="58" w:name="_Ref166494176"/>
       <w:proofErr w:type="spellStart"/>
       <w:r>
         <w:rPr>
@@ -13387,7 +13892,7 @@
           <w:t>https://garagefarm.net/blog/what-is-cinema-4d-used-for</w:t>
         </w:r>
       </w:hyperlink>
-      <w:bookmarkEnd w:id="56"/>
+      <w:bookmarkEnd w:id="58"/>
       <w:r>
         <w:t xml:space="preserve"> </w:t>
       </w:r>
@@ -13400,7 +13905,7 @@
           <w:numId w:val="33"/>
         </w:numPr>
       </w:pPr>
-      <w:bookmarkStart w:id="57" w:name="_Ref166491434"/>
+      <w:bookmarkStart w:id="59" w:name="_Ref166491434"/>
       <w:proofErr w:type="spellStart"/>
       <w:r>
         <w:rPr>
@@ -13547,7 +14052,7 @@
           <w:t>https://conceptartempire.com/what-is-3ds-max/</w:t>
         </w:r>
       </w:hyperlink>
-      <w:bookmarkEnd w:id="57"/>
+      <w:bookmarkEnd w:id="59"/>
       <w:r>
         <w:t xml:space="preserve"> </w:t>
       </w:r>
@@ -13560,7 +14065,7 @@
           <w:numId w:val="33"/>
         </w:numPr>
       </w:pPr>
-      <w:bookmarkStart w:id="58" w:name="_Ref166496671"/>
+      <w:bookmarkStart w:id="60" w:name="_Ref166496671"/>
       <w:proofErr w:type="spellStart"/>
       <w:r>
         <w:rPr>
@@ -13636,7 +14141,7 @@
           <w:t>https://medium.com/imeshup/3ds-max-pros-cons-quirks-and-links-a2a48832dbbe</w:t>
         </w:r>
       </w:hyperlink>
-      <w:bookmarkEnd w:id="58"/>
+      <w:bookmarkEnd w:id="60"/>
       <w:r>
         <w:t xml:space="preserve"> </w:t>
       </w:r>
@@ -13649,7 +14154,7 @@
           <w:numId w:val="33"/>
         </w:numPr>
       </w:pPr>
-      <w:bookmarkStart w:id="59" w:name="_Ref166512706"/>
+      <w:bookmarkStart w:id="61" w:name="_Ref166512706"/>
       <w:proofErr w:type="spellStart"/>
       <w:r>
         <w:rPr>
@@ -13728,7 +14233,7 @@
           <w:t>https://www.geeksforgeeks.org/what-is-graphics-software/</w:t>
         </w:r>
       </w:hyperlink>
-      <w:bookmarkEnd w:id="59"/>
+      <w:bookmarkEnd w:id="61"/>
       <w:r>
         <w:t xml:space="preserve"> </w:t>
       </w:r>
@@ -13745,7 +14250,7 @@
           <w:iCs/>
         </w:rPr>
       </w:pPr>
-      <w:bookmarkStart w:id="60" w:name="_Ref166522119"/>
+      <w:bookmarkStart w:id="62" w:name="_Ref166522119"/>
       <w:r>
         <w:rPr>
           <w:b/>
@@ -13801,7 +14306,7 @@
           <w:t>https://www.gimp.org/</w:t>
         </w:r>
       </w:hyperlink>
-      <w:bookmarkEnd w:id="60"/>
+      <w:bookmarkEnd w:id="62"/>
       <w:r>
         <w:t xml:space="preserve"> </w:t>
       </w:r>
@@ -13819,6 +14324,7 @@
           <w:iCs/>
         </w:rPr>
       </w:pPr>
+      <w:bookmarkStart w:id="63" w:name="_Ref166579862"/>
       <w:r>
         <w:rPr>
           <w:b/>
@@ -13841,7 +14347,13 @@
         <w:t xml:space="preserve"> </w:t>
       </w:r>
       <w:r>
-        <w:t xml:space="preserve">[online]. 2024, [cit. 13.05.2024]. Dostupné z: </w:t>
+        <w:t>[online]. 2024, [cit. 1</w:t>
+      </w:r>
+      <w:r>
+        <w:t>4</w:t>
+      </w:r>
+      <w:r>
+        <w:t xml:space="preserve">.05.2024]. Dostupné z: </w:t>
       </w:r>
       <w:hyperlink r:id="rId46" w:history="1">
         <w:r>
@@ -13851,6 +14363,7 @@
           <w:t>https://www.adobe.com/sk/products/photoshop.html</w:t>
         </w:r>
       </w:hyperlink>
+      <w:bookmarkEnd w:id="63"/>
       <w:r>
         <w:t xml:space="preserve"> </w:t>
       </w:r>
@@ -13863,47 +14376,99 @@
           <w:numId w:val="33"/>
         </w:numPr>
       </w:pPr>
-      <w:proofErr w:type="spellStart"/>
+      <w:bookmarkStart w:id="64" w:name="_Ref166579872"/>
       <w:r>
         <w:rPr>
           <w:b/>
           <w:bCs/>
         </w:rPr>
-        <w:t>Handa</w:t>
-      </w:r>
-      <w:proofErr w:type="spellEnd"/>
+        <w:t xml:space="preserve">American </w:t>
+      </w:r>
+      <w:proofErr w:type="spellStart"/>
       <w:r>
         <w:rPr>
           <w:b/>
           <w:bCs/>
         </w:rPr>
-        <w:t xml:space="preserve"> V. </w:t>
-      </w:r>
-      <w:r>
-        <w:rPr>
-          <w:i/>
-          <w:iCs/>
-        </w:rPr>
-        <w:t>WHY IS ADOBE PHOTSHOP SO POPULAR?</w:t>
-      </w:r>
-      <w:r>
-        <w:rPr>
-          <w:i/>
-          <w:iCs/>
+        <w:t>Graphics</w:t>
+      </w:r>
+      <w:proofErr w:type="spellEnd"/>
+      <w:r>
+        <w:rPr>
+          <w:b/>
+          <w:bCs/>
         </w:rPr>
         <w:t xml:space="preserve"> </w:t>
       </w:r>
-      <w:r>
-        <w:t xml:space="preserve">[online]. 2022, [cit. 13.05.2024]. Dostupné z: </w:t>
+      <w:proofErr w:type="spellStart"/>
+      <w:r>
+        <w:rPr>
+          <w:b/>
+          <w:bCs/>
+        </w:rPr>
+        <w:t>Institute</w:t>
+      </w:r>
+      <w:proofErr w:type="spellEnd"/>
+      <w:r>
+        <w:rPr>
+          <w:b/>
+          <w:bCs/>
+        </w:rPr>
+        <w:t>,</w:t>
+      </w:r>
+      <w:r>
+        <w:t xml:space="preserve"> </w:t>
+      </w:r>
+      <w:proofErr w:type="spellStart"/>
+      <w:r>
+        <w:rPr>
+          <w:i/>
+          <w:iCs/>
+        </w:rPr>
+        <w:t>What</w:t>
+      </w:r>
+      <w:proofErr w:type="spellEnd"/>
+      <w:r>
+        <w:rPr>
+          <w:i/>
+          <w:iCs/>
+        </w:rPr>
+        <w:t xml:space="preserve"> </w:t>
+      </w:r>
+      <w:proofErr w:type="spellStart"/>
+      <w:r>
+        <w:rPr>
+          <w:i/>
+          <w:iCs/>
+        </w:rPr>
+        <w:t>is</w:t>
+      </w:r>
+      <w:proofErr w:type="spellEnd"/>
+      <w:r>
+        <w:rPr>
+          <w:i/>
+          <w:iCs/>
+        </w:rPr>
+        <w:t xml:space="preserve"> Photoshop</w:t>
+      </w:r>
+      <w:r>
+        <w:t xml:space="preserve"> [online]. 2022, [cit. 14.05.2024].</w:t>
+      </w:r>
+      <w:r>
+        <w:t xml:space="preserve"> </w:t>
+      </w:r>
+      <w:r>
+        <w:t xml:space="preserve">Dostupné z: </w:t>
       </w:r>
       <w:hyperlink r:id="rId47" w:history="1">
         <w:r>
           <w:rPr>
             <w:rStyle w:val="Hypertextovprepojenie"/>
           </w:rPr>
-          <w:t>https://vracademi.com/why-is-adobe-photoshop-so-popular.html</w:t>
+          <w:t>https://www.agitraining.com/adobe/photoshop/classes/what-is-photoshop</w:t>
         </w:r>
       </w:hyperlink>
+      <w:bookmarkEnd w:id="64"/>
       <w:r>
         <w:t xml:space="preserve"> </w:t>
       </w:r>
@@ -13916,13 +14481,14 @@
           <w:numId w:val="33"/>
         </w:numPr>
       </w:pPr>
+      <w:bookmarkStart w:id="65" w:name="_Ref166581056"/>
       <w:proofErr w:type="spellStart"/>
       <w:r>
         <w:rPr>
           <w:b/>
           <w:bCs/>
         </w:rPr>
-        <w:t>Umela</w:t>
+        <w:t>Shtanakova</w:t>
       </w:r>
       <w:proofErr w:type="spellEnd"/>
       <w:r>
@@ -13930,7 +14496,142 @@
           <w:b/>
           <w:bCs/>
         </w:rPr>
-        <w:t xml:space="preserve"> inteligencia</w:t>
+        <w:t xml:space="preserve"> </w:t>
+      </w:r>
+      <w:r>
+        <w:rPr>
+          <w:b/>
+          <w:bCs/>
+        </w:rPr>
+        <w:t>A</w:t>
+      </w:r>
+      <w:r>
+        <w:rPr>
+          <w:b/>
+          <w:bCs/>
+        </w:rPr>
+        <w:t xml:space="preserve">. </w:t>
+      </w:r>
+      <w:r>
+        <w:rPr>
+          <w:i/>
+          <w:iCs/>
+        </w:rPr>
+        <w:t xml:space="preserve">GIMP </w:t>
+      </w:r>
+      <w:proofErr w:type="spellStart"/>
+      <w:r>
+        <w:rPr>
+          <w:i/>
+          <w:iCs/>
+        </w:rPr>
+        <w:t>vs</w:t>
+      </w:r>
+      <w:proofErr w:type="spellEnd"/>
+      <w:r>
+        <w:rPr>
+          <w:i/>
+          <w:iCs/>
+        </w:rPr>
+        <w:t xml:space="preserve"> Photoshop: </w:t>
+      </w:r>
+      <w:proofErr w:type="spellStart"/>
+      <w:r>
+        <w:rPr>
+          <w:i/>
+          <w:iCs/>
+        </w:rPr>
+        <w:t>Which</w:t>
+      </w:r>
+      <w:proofErr w:type="spellEnd"/>
+      <w:r>
+        <w:rPr>
+          <w:i/>
+          <w:iCs/>
+        </w:rPr>
+        <w:t xml:space="preserve"> </w:t>
+      </w:r>
+      <w:proofErr w:type="spellStart"/>
+      <w:r>
+        <w:rPr>
+          <w:i/>
+          <w:iCs/>
+        </w:rPr>
+        <w:t>Photo</w:t>
+      </w:r>
+      <w:proofErr w:type="spellEnd"/>
+      <w:r>
+        <w:rPr>
+          <w:i/>
+          <w:iCs/>
+        </w:rPr>
+        <w:t xml:space="preserve"> Editor </w:t>
+      </w:r>
+      <w:proofErr w:type="spellStart"/>
+      <w:r>
+        <w:rPr>
+          <w:i/>
+          <w:iCs/>
+        </w:rPr>
+        <w:t>is</w:t>
+      </w:r>
+      <w:proofErr w:type="spellEnd"/>
+      <w:r>
+        <w:rPr>
+          <w:i/>
+          <w:iCs/>
+        </w:rPr>
+        <w:t xml:space="preserve"> </w:t>
+      </w:r>
+      <w:proofErr w:type="spellStart"/>
+      <w:r>
+        <w:rPr>
+          <w:i/>
+          <w:iCs/>
+        </w:rPr>
+        <w:t>Better</w:t>
+      </w:r>
+      <w:proofErr w:type="spellEnd"/>
+      <w:r>
+        <w:rPr>
+          <w:i/>
+          <w:iCs/>
+        </w:rPr>
+        <w:t>?</w:t>
+      </w:r>
+      <w:r>
+        <w:rPr>
+          <w:i/>
+          <w:iCs/>
+        </w:rPr>
+        <w:t xml:space="preserve"> </w:t>
+      </w:r>
+      <w:r>
+        <w:t>[online]. 202</w:t>
+      </w:r>
+      <w:r>
+        <w:t>3</w:t>
+      </w:r>
+      <w:r>
+        <w:t>, [cit. 1</w:t>
+      </w:r>
+      <w:r>
+        <w:t>4</w:t>
+      </w:r>
+      <w:r>
+        <w:t xml:space="preserve">.05.2024]. Dostupné z: </w:t>
+      </w:r>
+      <w:hyperlink r:id="rId48" w:history="1">
+        <w:r>
+          <w:rPr>
+            <w:rStyle w:val="Hypertextovprepojenie"/>
+          </w:rPr>
+          <w:t>https://skylum.com/cs/blog/gimp-vs-photoshop</w:t>
+        </w:r>
+      </w:hyperlink>
+      <w:bookmarkEnd w:id="65"/>
+      <w:r>
+        <w:t xml:space="preserve"> </w:t>
       </w:r>
     </w:p>
     <w:p>
@@ -13947,9 +14648,16 @@
           <w:b/>
           <w:bCs/>
         </w:rPr>
-        <w:t>Foocus</w:t>
-      </w:r>
-      <w:proofErr w:type="spellEnd"/>
+        <w:t>Umela</w:t>
+      </w:r>
+      <w:proofErr w:type="spellEnd"/>
+      <w:r>
+        <w:rPr>
+          <w:b/>
+          <w:bCs/>
+        </w:rPr>
+        <w:t xml:space="preserve"> inteligencia</w:t>
+      </w:r>
     </w:p>
     <w:p>
       <w:pPr>
@@ -13965,23 +14673,7 @@
           <w:b/>
           <w:bCs/>
         </w:rPr>
-        <w:t>Stable</w:t>
-      </w:r>
-      <w:proofErr w:type="spellEnd"/>
-      <w:r>
-        <w:rPr>
-          <w:b/>
-          <w:bCs/>
-        </w:rPr>
-        <w:t xml:space="preserve"> </w:t>
-      </w:r>
-      <w:proofErr w:type="spellStart"/>
-      <w:r>
-        <w:rPr>
-          <w:b/>
-          <w:bCs/>
-        </w:rPr>
-        <w:t>diffusion</w:t>
+        <w:t>Foocus</w:t>
       </w:r>
       <w:proofErr w:type="spellEnd"/>
     </w:p>
@@ -13999,7 +14691,23 @@
           <w:b/>
           <w:bCs/>
         </w:rPr>
-        <w:t>Midjorney</w:t>
+        <w:t>Stable</w:t>
+      </w:r>
+      <w:proofErr w:type="spellEnd"/>
+      <w:r>
+        <w:rPr>
+          <w:b/>
+          <w:bCs/>
+        </w:rPr>
+        <w:t xml:space="preserve"> </w:t>
+      </w:r>
+      <w:proofErr w:type="spellStart"/>
+      <w:r>
+        <w:rPr>
+          <w:b/>
+          <w:bCs/>
+        </w:rPr>
+        <w:t>diffusion</w:t>
       </w:r>
       <w:proofErr w:type="spellEnd"/>
     </w:p>
@@ -14017,16 +14725,9 @@
           <w:b/>
           <w:bCs/>
         </w:rPr>
-        <w:t>Space</w:t>
-      </w:r>
-      <w:proofErr w:type="spellEnd"/>
-      <w:r>
-        <w:rPr>
-          <w:b/>
-          <w:bCs/>
-        </w:rPr>
-        <w:t xml:space="preserve"> engine</w:t>
-      </w:r>
+        <w:t>Midjorney</w:t>
+      </w:r>
+      <w:proofErr w:type="spellEnd"/>
     </w:p>
     <w:p>
       <w:pPr>
@@ -14042,9 +14743,16 @@
           <w:b/>
           <w:bCs/>
         </w:rPr>
-        <w:t>Sandbox</w:t>
-      </w:r>
-      <w:proofErr w:type="spellEnd"/>
+        <w:t>Space</w:t>
+      </w:r>
+      <w:proofErr w:type="spellEnd"/>
+      <w:r>
+        <w:rPr>
+          <w:b/>
+          <w:bCs/>
+        </w:rPr>
+        <w:t xml:space="preserve"> engine</w:t>
+      </w:r>
     </w:p>
     <w:p>
       <w:pPr>
@@ -14060,7 +14768,7 @@
           <w:b/>
           <w:bCs/>
         </w:rPr>
-        <w:t>Nasa</w:t>
+        <w:t>Sandbox</w:t>
       </w:r>
       <w:proofErr w:type="spellEnd"/>
     </w:p>
@@ -14072,6 +14780,24 @@
           <w:numId w:val="33"/>
         </w:numPr>
       </w:pPr>
+      <w:proofErr w:type="spellStart"/>
+      <w:r>
+        <w:rPr>
+          <w:b/>
+          <w:bCs/>
+        </w:rPr>
+        <w:t>Nasa</w:t>
+      </w:r>
+      <w:proofErr w:type="spellEnd"/>
+    </w:p>
+    <w:p>
+      <w:pPr>
+        <w:pStyle w:val="Zakladny"/>
+        <w:numPr>
+          <w:ilvl w:val="0"/>
+          <w:numId w:val="33"/>
+        </w:numPr>
+      </w:pPr>
       <w:r>
         <w:rPr>
           <w:b/>
@@ -14136,7 +14862,7 @@
         </w:rPr>
         <w:t xml:space="preserve"> Dostupné z: </w:t>
       </w:r>
-      <w:hyperlink r:id="rId48" w:history="1">
+      <w:hyperlink r:id="rId49" w:history="1">
         <w:r>
           <w:rPr>
             <w:rStyle w:val="Hypertextovprepojenie"/>
@@ -14247,7 +14973,7 @@
         </w:rPr>
         <w:t xml:space="preserve">]. Dostupné z: </w:t>
       </w:r>
-      <w:hyperlink r:id="rId49" w:history="1">
+      <w:hyperlink r:id="rId50" w:history="1">
         <w:r>
           <w:rPr>
             <w:rStyle w:val="Hypertextovprepojenie"/>
@@ -14390,7 +15116,7 @@
         <w:br/>
         <w:t xml:space="preserve">Dostupné z: </w:t>
       </w:r>
-      <w:hyperlink r:id="rId50" w:history="1">
+      <w:hyperlink r:id="rId51" w:history="1">
         <w:r>
           <w:rPr>
             <w:rStyle w:val="Hypertextovprepojenie"/>
@@ -14531,7 +15257,7 @@
         </w:rPr>
         <w:t xml:space="preserve">. [online]. 14.11.2022, [cit. 10.05.2024]. Dostupné z: </w:t>
       </w:r>
-      <w:hyperlink r:id="rId51" w:history="1">
+      <w:hyperlink r:id="rId52" w:history="1">
         <w:r>
           <w:rPr>
             <w:rStyle w:val="Hypertextovprepojenie"/>
@@ -14549,7 +15275,7 @@
           <w:tab w:val="center" w:pos="4393"/>
         </w:tabs>
         <w:sectPr>
-          <w:footerReference w:type="default" r:id="rId52"/>
+          <w:footerReference w:type="default" r:id="rId53"/>
           <w:pgSz w:w="11906" w:h="16838" w:code="9"/>
           <w:pgMar w:top="1701" w:right="1418" w:bottom="1701" w:left="1701" w:header="709" w:footer="709" w:gutter="0"/>
           <w:pgNumType w:start="1"/>
@@ -14558,7 +15284,7 @@
         </w:sectPr>
       </w:pPr>
     </w:p>
-    <w:bookmarkStart w:id="61" w:name="_Toc166506017" w:displacedByCustomXml="next"/>
+    <w:bookmarkStart w:id="66" w:name="_Toc166581179" w:displacedByCustomXml="next"/>
     <w:sdt>
       <w:sdtPr>
         <w:rPr>
@@ -14606,7 +15332,7 @@
         </w:p>
       </w:sdtContent>
     </w:sdt>
-    <w:bookmarkEnd w:id="61" w:displacedByCustomXml="prev"/>
+    <w:bookmarkEnd w:id="66" w:displacedByCustomXml="prev"/>
     <w:p>
       <w:pPr>
         <w:ind w:firstLine="708"/>
@@ -14673,12 +15399,12 @@
         </w:numPr>
         <w:ind w:left="340"/>
       </w:pPr>
-      <w:bookmarkStart w:id="62" w:name="_Toc166506018"/>
+      <w:bookmarkStart w:id="67" w:name="_Toc166581180"/>
       <w:r>
         <w:lastRenderedPageBreak/>
         <w:t>Príloha A: Štruktúra elektronického nosiča</w:t>
       </w:r>
-      <w:bookmarkEnd w:id="62"/>
+      <w:bookmarkEnd w:id="67"/>
     </w:p>
     <w:p/>
     <w:p>
@@ -14721,7 +15447,7 @@
       </w:pPr>
     </w:p>
     <w:sectPr>
-      <w:footerReference w:type="default" r:id="rId53"/>
+      <w:footerReference w:type="default" r:id="rId54"/>
       <w:pgSz w:w="11906" w:h="16838" w:code="9"/>
       <w:pgMar w:top="1701" w:right="1418" w:bottom="1701" w:left="1701" w:header="709" w:footer="709" w:gutter="0"/>
       <w:pgNumType w:fmt="upperRoman" w:start="1"/>
@@ -15298,7 +16024,13 @@
           <w:rPr>
             <w:noProof/>
           </w:rPr>
-          <w:t>II</w:t>
+          <w:t>I</w:t>
+        </w:r>
+        <w:r>
+          <w:rPr>
+            <w:noProof/>
+          </w:rPr>
+          <w:t>I</w:t>
         </w:r>
         <w:r>
           <w:rPr>
@@ -15803,6 +16535,119 @@
     </w:lvl>
   </w:abstractNum>
   <w:abstractNum w:abstractNumId="4" w15:restartNumberingAfterBreak="0">
+    <w:nsid w:val="2CAB65F7"/>
+    <w:multiLevelType w:val="hybridMultilevel"/>
+    <w:tmpl w:val="03D07B54"/>
+    <w:lvl w:ilvl="0" w:tplc="041B0001">
+      <w:start w:val="1"/>
+      <w:numFmt w:val="bullet"/>
+      <w:lvlText w:val=""/>
+      <w:lvlJc w:val="left"/>
+      <w:pPr>
+        <w:ind w:left="720" w:hanging="360"/>
+      </w:pPr>
+      <w:rPr>
+        <w:rFonts w:ascii="Symbol" w:hAnsi="Symbol" w:hint="default"/>
+      </w:rPr>
+    </w:lvl>
+    <w:lvl w:ilvl="1" w:tplc="041B0003" w:tentative="1">
+      <w:start w:val="1"/>
+      <w:numFmt w:val="bullet"/>
+      <w:lvlText w:val="o"/>
+      <w:lvlJc w:val="left"/>
+      <w:pPr>
+        <w:ind w:left="1440" w:hanging="360"/>
+      </w:pPr>
+      <w:rPr>
+        <w:rFonts w:ascii="Courier New" w:hAnsi="Courier New" w:cs="Courier New" w:hint="default"/>
+      </w:rPr>
+    </w:lvl>
+    <w:lvl w:ilvl="2" w:tplc="041B0005" w:tentative="1">
+      <w:start w:val="1"/>
+      <w:numFmt w:val="bullet"/>
+      <w:lvlText w:val=""/>
+      <w:lvlJc w:val="left"/>
+      <w:pPr>
+        <w:ind w:left="2160" w:hanging="360"/>
+      </w:pPr>
+      <w:rPr>
+        <w:rFonts w:ascii="Wingdings" w:hAnsi="Wingdings" w:hint="default"/>
+      </w:rPr>
+    </w:lvl>
+    <w:lvl w:ilvl="3" w:tplc="041B0001" w:tentative="1">
+      <w:start w:val="1"/>
+      <w:numFmt w:val="bullet"/>
+      <w:lvlText w:val=""/>
+      <w:lvlJc w:val="left"/>
+      <w:pPr>
+        <w:ind w:left="2880" w:hanging="360"/>
+      </w:pPr>
+      <w:rPr>
+        <w:rFonts w:ascii="Symbol" w:hAnsi="Symbol" w:hint="default"/>
+      </w:rPr>
+    </w:lvl>
+    <w:lvl w:ilvl="4" w:tplc="041B0003" w:tentative="1">
+      <w:start w:val="1"/>
+      <w:numFmt w:val="bullet"/>
+      <w:lvlText w:val="o"/>
+      <w:lvlJc w:val="left"/>
+      <w:pPr>
+        <w:ind w:left="3600" w:hanging="360"/>
+      </w:pPr>
+      <w:rPr>
+        <w:rFonts w:ascii="Courier New" w:hAnsi="Courier New" w:cs="Courier New" w:hint="default"/>
+      </w:rPr>
+    </w:lvl>
+    <w:lvl w:ilvl="5" w:tplc="041B0005" w:tentative="1">
+      <w:start w:val="1"/>
+      <w:numFmt w:val="bullet"/>
+      <w:lvlText w:val=""/>
+      <w:lvlJc w:val="left"/>
+      <w:pPr>
+        <w:ind w:left="4320" w:hanging="360"/>
+      </w:pPr>
+      <w:rPr>
+        <w:rFonts w:ascii="Wingdings" w:hAnsi="Wingdings" w:hint="default"/>
+      </w:rPr>
+    </w:lvl>
+    <w:lvl w:ilvl="6" w:tplc="041B0001" w:tentative="1">
+      <w:start w:val="1"/>
+      <w:numFmt w:val="bullet"/>
+      <w:lvlText w:val=""/>
+      <w:lvlJc w:val="left"/>
+      <w:pPr>
+        <w:ind w:left="5040" w:hanging="360"/>
+      </w:pPr>
+      <w:rPr>
+        <w:rFonts w:ascii="Symbol" w:hAnsi="Symbol" w:hint="default"/>
+      </w:rPr>
+    </w:lvl>
+    <w:lvl w:ilvl="7" w:tplc="041B0003" w:tentative="1">
+      <w:start w:val="1"/>
+      <w:numFmt w:val="bullet"/>
+      <w:lvlText w:val="o"/>
+      <w:lvlJc w:val="left"/>
+      <w:pPr>
+        <w:ind w:left="5760" w:hanging="360"/>
+      </w:pPr>
+      <w:rPr>
+        <w:rFonts w:ascii="Courier New" w:hAnsi="Courier New" w:cs="Courier New" w:hint="default"/>
+      </w:rPr>
+    </w:lvl>
+    <w:lvl w:ilvl="8" w:tplc="041B0005" w:tentative="1">
+      <w:start w:val="1"/>
+      <w:numFmt w:val="bullet"/>
+      <w:lvlText w:val=""/>
+      <w:lvlJc w:val="left"/>
+      <w:pPr>
+        <w:ind w:left="6480" w:hanging="360"/>
+      </w:pPr>
+      <w:rPr>
+        <w:rFonts w:ascii="Wingdings" w:hAnsi="Wingdings" w:hint="default"/>
+      </w:rPr>
+    </w:lvl>
+  </w:abstractNum>
+  <w:abstractNum w:abstractNumId="5" w15:restartNumberingAfterBreak="0">
     <w:nsid w:val="2FBE4671"/>
     <w:multiLevelType w:val="hybridMultilevel"/>
     <w:tmpl w:val="52F60F3E"/>
@@ -15915,7 +16760,7 @@
       </w:rPr>
     </w:lvl>
   </w:abstractNum>
-  <w:abstractNum w:abstractNumId="5" w15:restartNumberingAfterBreak="0">
+  <w:abstractNum w:abstractNumId="6" w15:restartNumberingAfterBreak="0">
     <w:nsid w:val="370216AF"/>
     <w:multiLevelType w:val="hybridMultilevel"/>
     <w:tmpl w:val="7B20E4AA"/>
@@ -16029,7 +16874,7 @@
       </w:rPr>
     </w:lvl>
   </w:abstractNum>
-  <w:abstractNum w:abstractNumId="6" w15:restartNumberingAfterBreak="0">
+  <w:abstractNum w:abstractNumId="7" w15:restartNumberingAfterBreak="0">
     <w:nsid w:val="39286893"/>
     <w:multiLevelType w:val="hybridMultilevel"/>
     <w:tmpl w:val="5E008C82"/>
@@ -16142,7 +16987,7 @@
       </w:rPr>
     </w:lvl>
   </w:abstractNum>
-  <w:abstractNum w:abstractNumId="7" w15:restartNumberingAfterBreak="0">
+  <w:abstractNum w:abstractNumId="8" w15:restartNumberingAfterBreak="0">
     <w:nsid w:val="3A80702B"/>
     <w:multiLevelType w:val="multilevel"/>
     <w:tmpl w:val="A7BED25C"/>
@@ -16255,7 +17100,7 @@
       </w:rPr>
     </w:lvl>
   </w:abstractNum>
-  <w:abstractNum w:abstractNumId="8" w15:restartNumberingAfterBreak="0">
+  <w:abstractNum w:abstractNumId="9" w15:restartNumberingAfterBreak="0">
     <w:nsid w:val="3D6B616B"/>
     <w:multiLevelType w:val="multilevel"/>
     <w:tmpl w:val="7E448F3A"/>
@@ -16373,7 +17218,7 @@
       </w:rPr>
     </w:lvl>
   </w:abstractNum>
-  <w:abstractNum w:abstractNumId="9" w15:restartNumberingAfterBreak="0">
+  <w:abstractNum w:abstractNumId="10" w15:restartNumberingAfterBreak="0">
     <w:nsid w:val="3E2D7297"/>
     <w:multiLevelType w:val="hybridMultilevel"/>
     <w:tmpl w:val="ABB2760E"/>
@@ -16486,7 +17331,7 @@
       </w:rPr>
     </w:lvl>
   </w:abstractNum>
-  <w:abstractNum w:abstractNumId="10" w15:restartNumberingAfterBreak="0">
+  <w:abstractNum w:abstractNumId="11" w15:restartNumberingAfterBreak="0">
     <w:nsid w:val="3E8817BA"/>
     <w:multiLevelType w:val="hybridMultilevel"/>
     <w:tmpl w:val="0B0048A0"/>
@@ -16575,7 +17420,7 @@
       </w:pPr>
     </w:lvl>
   </w:abstractNum>
-  <w:abstractNum w:abstractNumId="11" w15:restartNumberingAfterBreak="0">
+  <w:abstractNum w:abstractNumId="12" w15:restartNumberingAfterBreak="0">
     <w:nsid w:val="3F12679A"/>
     <w:multiLevelType w:val="hybridMultilevel"/>
     <w:tmpl w:val="B2308AE4"/>
@@ -16688,7 +17533,7 @@
       </w:rPr>
     </w:lvl>
   </w:abstractNum>
-  <w:abstractNum w:abstractNumId="12" w15:restartNumberingAfterBreak="0">
+  <w:abstractNum w:abstractNumId="13" w15:restartNumberingAfterBreak="0">
     <w:nsid w:val="40FC3EA0"/>
     <w:multiLevelType w:val="hybridMultilevel"/>
     <w:tmpl w:val="8E12C7D2"/>
@@ -16801,7 +17646,7 @@
       </w:rPr>
     </w:lvl>
   </w:abstractNum>
-  <w:abstractNum w:abstractNumId="13" w15:restartNumberingAfterBreak="0">
+  <w:abstractNum w:abstractNumId="14" w15:restartNumberingAfterBreak="0">
     <w:nsid w:val="43541F0E"/>
     <w:multiLevelType w:val="hybridMultilevel"/>
     <w:tmpl w:val="ABD8FE9C"/>
@@ -16891,7 +17736,7 @@
       </w:pPr>
     </w:lvl>
   </w:abstractNum>
-  <w:abstractNum w:abstractNumId="14" w15:restartNumberingAfterBreak="0">
+  <w:abstractNum w:abstractNumId="15" w15:restartNumberingAfterBreak="0">
     <w:nsid w:val="47A42D9B"/>
     <w:multiLevelType w:val="multilevel"/>
     <w:tmpl w:val="5E08AD30"/>
@@ -17004,7 +17849,7 @@
       </w:rPr>
     </w:lvl>
   </w:abstractNum>
-  <w:abstractNum w:abstractNumId="15" w15:restartNumberingAfterBreak="0">
+  <w:abstractNum w:abstractNumId="16" w15:restartNumberingAfterBreak="0">
     <w:nsid w:val="480B06C8"/>
     <w:multiLevelType w:val="multilevel"/>
     <w:tmpl w:val="CCF0AE84"/>
@@ -17118,7 +17963,7 @@
       </w:rPr>
     </w:lvl>
   </w:abstractNum>
-  <w:abstractNum w:abstractNumId="16" w15:restartNumberingAfterBreak="0">
+  <w:abstractNum w:abstractNumId="17" w15:restartNumberingAfterBreak="0">
     <w:nsid w:val="5C14376B"/>
     <w:multiLevelType w:val="multilevel"/>
     <w:tmpl w:val="041B0025"/>
@@ -17213,7 +18058,233 @@
       </w:pPr>
     </w:lvl>
   </w:abstractNum>
-  <w:abstractNum w:abstractNumId="17" w15:restartNumberingAfterBreak="0">
+  <w:abstractNum w:abstractNumId="18" w15:restartNumberingAfterBreak="0">
+    <w:nsid w:val="629C5544"/>
+    <w:multiLevelType w:val="hybridMultilevel"/>
+    <w:tmpl w:val="D28A7AE6"/>
+    <w:lvl w:ilvl="0" w:tplc="041B0001">
+      <w:start w:val="1"/>
+      <w:numFmt w:val="bullet"/>
+      <w:lvlText w:val=""/>
+      <w:lvlJc w:val="left"/>
+      <w:pPr>
+        <w:ind w:left="720" w:hanging="360"/>
+      </w:pPr>
+      <w:rPr>
+        <w:rFonts w:ascii="Symbol" w:hAnsi="Symbol" w:hint="default"/>
+      </w:rPr>
+    </w:lvl>
+    <w:lvl w:ilvl="1" w:tplc="041B0003" w:tentative="1">
+      <w:start w:val="1"/>
+      <w:numFmt w:val="bullet"/>
+      <w:lvlText w:val="o"/>
+      <w:lvlJc w:val="left"/>
+      <w:pPr>
+        <w:ind w:left="1440" w:hanging="360"/>
+      </w:pPr>
+      <w:rPr>
+        <w:rFonts w:ascii="Courier New" w:hAnsi="Courier New" w:cs="Courier New" w:hint="default"/>
+      </w:rPr>
+    </w:lvl>
+    <w:lvl w:ilvl="2" w:tplc="041B0005" w:tentative="1">
+      <w:start w:val="1"/>
+      <w:numFmt w:val="bullet"/>
+      <w:lvlText w:val=""/>
+      <w:lvlJc w:val="left"/>
+      <w:pPr>
+        <w:ind w:left="2160" w:hanging="360"/>
+      </w:pPr>
+      <w:rPr>
+        <w:rFonts w:ascii="Wingdings" w:hAnsi="Wingdings" w:hint="default"/>
+      </w:rPr>
+    </w:lvl>
+    <w:lvl w:ilvl="3" w:tplc="041B0001" w:tentative="1">
+      <w:start w:val="1"/>
+      <w:numFmt w:val="bullet"/>
+      <w:lvlText w:val=""/>
+      <w:lvlJc w:val="left"/>
+      <w:pPr>
+        <w:ind w:left="2880" w:hanging="360"/>
+      </w:pPr>
+      <w:rPr>
+        <w:rFonts w:ascii="Symbol" w:hAnsi="Symbol" w:hint="default"/>
+      </w:rPr>
+    </w:lvl>
+    <w:lvl w:ilvl="4" w:tplc="041B0003" w:tentative="1">
+      <w:start w:val="1"/>
+      <w:numFmt w:val="bullet"/>
+      <w:lvlText w:val="o"/>
+      <w:lvlJc w:val="left"/>
+      <w:pPr>
+        <w:ind w:left="3600" w:hanging="360"/>
+      </w:pPr>
+      <w:rPr>
+        <w:rFonts w:ascii="Courier New" w:hAnsi="Courier New" w:cs="Courier New" w:hint="default"/>
+      </w:rPr>
+    </w:lvl>
+    <w:lvl w:ilvl="5" w:tplc="041B0005" w:tentative="1">
+      <w:start w:val="1"/>
+      <w:numFmt w:val="bullet"/>
+      <w:lvlText w:val=""/>
+      <w:lvlJc w:val="left"/>
+      <w:pPr>
+        <w:ind w:left="4320" w:hanging="360"/>
+      </w:pPr>
+      <w:rPr>
+        <w:rFonts w:ascii="Wingdings" w:hAnsi="Wingdings" w:hint="default"/>
+      </w:rPr>
+    </w:lvl>
+    <w:lvl w:ilvl="6" w:tplc="041B0001" w:tentative="1">
+      <w:start w:val="1"/>
+      <w:numFmt w:val="bullet"/>
+      <w:lvlText w:val=""/>
+      <w:lvlJc w:val="left"/>
+      <w:pPr>
+        <w:ind w:left="5040" w:hanging="360"/>
+      </w:pPr>
+      <w:rPr>
+        <w:rFonts w:ascii="Symbol" w:hAnsi="Symbol" w:hint="default"/>
+      </w:rPr>
+    </w:lvl>
+    <w:lvl w:ilvl="7" w:tplc="041B0003" w:tentative="1">
+      <w:start w:val="1"/>
+      <w:numFmt w:val="bullet"/>
+      <w:lvlText w:val="o"/>
+      <w:lvlJc w:val="left"/>
+      <w:pPr>
+        <w:ind w:left="5760" w:hanging="360"/>
+      </w:pPr>
+      <w:rPr>
+        <w:rFonts w:ascii="Courier New" w:hAnsi="Courier New" w:cs="Courier New" w:hint="default"/>
+      </w:rPr>
+    </w:lvl>
+    <w:lvl w:ilvl="8" w:tplc="041B0005" w:tentative="1">
+      <w:start w:val="1"/>
+      <w:numFmt w:val="bullet"/>
+      <w:lvlText w:val=""/>
+      <w:lvlJc w:val="left"/>
+      <w:pPr>
+        <w:ind w:left="6480" w:hanging="360"/>
+      </w:pPr>
+      <w:rPr>
+        <w:rFonts w:ascii="Wingdings" w:hAnsi="Wingdings" w:hint="default"/>
+      </w:rPr>
+    </w:lvl>
+  </w:abstractNum>
+  <w:abstractNum w:abstractNumId="19" w15:restartNumberingAfterBreak="0">
+    <w:nsid w:val="692D2981"/>
+    <w:multiLevelType w:val="hybridMultilevel"/>
+    <w:tmpl w:val="E00CCE9C"/>
+    <w:lvl w:ilvl="0" w:tplc="041B0001">
+      <w:start w:val="1"/>
+      <w:numFmt w:val="bullet"/>
+      <w:lvlText w:val=""/>
+      <w:lvlJc w:val="left"/>
+      <w:pPr>
+        <w:ind w:left="720" w:hanging="360"/>
+      </w:pPr>
+      <w:rPr>
+        <w:rFonts w:ascii="Symbol" w:hAnsi="Symbol" w:hint="default"/>
+      </w:rPr>
+    </w:lvl>
+    <w:lvl w:ilvl="1" w:tplc="041B0003" w:tentative="1">
+      <w:start w:val="1"/>
+      <w:numFmt w:val="bullet"/>
+      <w:lvlText w:val="o"/>
+      <w:lvlJc w:val="left"/>
+      <w:pPr>
+        <w:ind w:left="1440" w:hanging="360"/>
+      </w:pPr>
+      <w:rPr>
+        <w:rFonts w:ascii="Courier New" w:hAnsi="Courier New" w:cs="Courier New" w:hint="default"/>
+      </w:rPr>
+    </w:lvl>
+    <w:lvl w:ilvl="2" w:tplc="041B0005" w:tentative="1">
+      <w:start w:val="1"/>
+      <w:numFmt w:val="bullet"/>
+      <w:lvlText w:val=""/>
+      <w:lvlJc w:val="left"/>
+      <w:pPr>
+        <w:ind w:left="2160" w:hanging="360"/>
+      </w:pPr>
+      <w:rPr>
+        <w:rFonts w:ascii="Wingdings" w:hAnsi="Wingdings" w:hint="default"/>
+      </w:rPr>
+    </w:lvl>
+    <w:lvl w:ilvl="3" w:tplc="041B0001" w:tentative="1">
+      <w:start w:val="1"/>
+      <w:numFmt w:val="bullet"/>
+      <w:lvlText w:val=""/>
+      <w:lvlJc w:val="left"/>
+      <w:pPr>
+        <w:ind w:left="2880" w:hanging="360"/>
+      </w:pPr>
+      <w:rPr>
+        <w:rFonts w:ascii="Symbol" w:hAnsi="Symbol" w:hint="default"/>
+      </w:rPr>
+    </w:lvl>
+    <w:lvl w:ilvl="4" w:tplc="041B0003" w:tentative="1">
+      <w:start w:val="1"/>
+      <w:numFmt w:val="bullet"/>
+      <w:lvlText w:val="o"/>
+      <w:lvlJc w:val="left"/>
+      <w:pPr>
+        <w:ind w:left="3600" w:hanging="360"/>
+      </w:pPr>
+      <w:rPr>
+        <w:rFonts w:ascii="Courier New" w:hAnsi="Courier New" w:cs="Courier New" w:hint="default"/>
+      </w:rPr>
+    </w:lvl>
+    <w:lvl w:ilvl="5" w:tplc="041B0005" w:tentative="1">
+      <w:start w:val="1"/>
+      <w:numFmt w:val="bullet"/>
+      <w:lvlText w:val=""/>
+      <w:lvlJc w:val="left"/>
+      <w:pPr>
+        <w:ind w:left="4320" w:hanging="360"/>
+      </w:pPr>
+      <w:rPr>
+        <w:rFonts w:ascii="Wingdings" w:hAnsi="Wingdings" w:hint="default"/>
+      </w:rPr>
+    </w:lvl>
+    <w:lvl w:ilvl="6" w:tplc="041B0001" w:tentative="1">
+      <w:start w:val="1"/>
+      <w:numFmt w:val="bullet"/>
+      <w:lvlText w:val=""/>
+      <w:lvlJc w:val="left"/>
+      <w:pPr>
+        <w:ind w:left="5040" w:hanging="360"/>
+      </w:pPr>
+      <w:rPr>
+        <w:rFonts w:ascii="Symbol" w:hAnsi="Symbol" w:hint="default"/>
+      </w:rPr>
+    </w:lvl>
+    <w:lvl w:ilvl="7" w:tplc="041B0003" w:tentative="1">
+      <w:start w:val="1"/>
+      <w:numFmt w:val="bullet"/>
+      <w:lvlText w:val="o"/>
+      <w:lvlJc w:val="left"/>
+      <w:pPr>
+        <w:ind w:left="5760" w:hanging="360"/>
+      </w:pPr>
+      <w:rPr>
+        <w:rFonts w:ascii="Courier New" w:hAnsi="Courier New" w:cs="Courier New" w:hint="default"/>
+      </w:rPr>
+    </w:lvl>
+    <w:lvl w:ilvl="8" w:tplc="041B0005" w:tentative="1">
+      <w:start w:val="1"/>
+      <w:numFmt w:val="bullet"/>
+      <w:lvlText w:val=""/>
+      <w:lvlJc w:val="left"/>
+      <w:pPr>
+        <w:ind w:left="6480" w:hanging="360"/>
+      </w:pPr>
+      <w:rPr>
+        <w:rFonts w:ascii="Wingdings" w:hAnsi="Wingdings" w:hint="default"/>
+      </w:rPr>
+    </w:lvl>
+  </w:abstractNum>
+  <w:abstractNum w:abstractNumId="20" w15:restartNumberingAfterBreak="0">
     <w:nsid w:val="6AB57C1E"/>
     <w:multiLevelType w:val="hybridMultilevel"/>
     <w:tmpl w:val="DDB400B8"/>
@@ -17326,7 +18397,7 @@
       </w:rPr>
     </w:lvl>
   </w:abstractNum>
-  <w:abstractNum w:abstractNumId="18" w15:restartNumberingAfterBreak="0">
+  <w:abstractNum w:abstractNumId="21" w15:restartNumberingAfterBreak="0">
     <w:nsid w:val="6AC85908"/>
     <w:multiLevelType w:val="hybridMultilevel"/>
     <w:tmpl w:val="A7DA0964"/>
@@ -17439,7 +18510,7 @@
       </w:rPr>
     </w:lvl>
   </w:abstractNum>
-  <w:abstractNum w:abstractNumId="19" w15:restartNumberingAfterBreak="0">
+  <w:abstractNum w:abstractNumId="22" w15:restartNumberingAfterBreak="0">
     <w:nsid w:val="6B9C208E"/>
     <w:multiLevelType w:val="hybridMultilevel"/>
     <w:tmpl w:val="2A544158"/>
@@ -17552,7 +18623,120 @@
       </w:rPr>
     </w:lvl>
   </w:abstractNum>
-  <w:abstractNum w:abstractNumId="20" w15:restartNumberingAfterBreak="0">
+  <w:abstractNum w:abstractNumId="23" w15:restartNumberingAfterBreak="0">
+    <w:nsid w:val="6EC538F6"/>
+    <w:multiLevelType w:val="hybridMultilevel"/>
+    <w:tmpl w:val="E6E0D8CE"/>
+    <w:lvl w:ilvl="0" w:tplc="041B0001">
+      <w:start w:val="1"/>
+      <w:numFmt w:val="bullet"/>
+      <w:lvlText w:val=""/>
+      <w:lvlJc w:val="left"/>
+      <w:pPr>
+        <w:ind w:left="720" w:hanging="360"/>
+      </w:pPr>
+      <w:rPr>
+        <w:rFonts w:ascii="Symbol" w:hAnsi="Symbol" w:hint="default"/>
+      </w:rPr>
+    </w:lvl>
+    <w:lvl w:ilvl="1" w:tplc="041B0003" w:tentative="1">
+      <w:start w:val="1"/>
+      <w:numFmt w:val="bullet"/>
+      <w:lvlText w:val="o"/>
+      <w:lvlJc w:val="left"/>
+      <w:pPr>
+        <w:ind w:left="1440" w:hanging="360"/>
+      </w:pPr>
+      <w:rPr>
+        <w:rFonts w:ascii="Courier New" w:hAnsi="Courier New" w:cs="Courier New" w:hint="default"/>
+      </w:rPr>
+    </w:lvl>
+    <w:lvl w:ilvl="2" w:tplc="041B0005" w:tentative="1">
+      <w:start w:val="1"/>
+      <w:numFmt w:val="bullet"/>
+      <w:lvlText w:val=""/>
+      <w:lvlJc w:val="left"/>
+      <w:pPr>
+        <w:ind w:left="2160" w:hanging="360"/>
+      </w:pPr>
+      <w:rPr>
+        <w:rFonts w:ascii="Wingdings" w:hAnsi="Wingdings" w:hint="default"/>
+      </w:rPr>
+    </w:lvl>
+    <w:lvl w:ilvl="3" w:tplc="041B0001" w:tentative="1">
+      <w:start w:val="1"/>
+      <w:numFmt w:val="bullet"/>
+      <w:lvlText w:val=""/>
+      <w:lvlJc w:val="left"/>
+      <w:pPr>
+        <w:ind w:left="2880" w:hanging="360"/>
+      </w:pPr>
+      <w:rPr>
+        <w:rFonts w:ascii="Symbol" w:hAnsi="Symbol" w:hint="default"/>
+      </w:rPr>
+    </w:lvl>
+    <w:lvl w:ilvl="4" w:tplc="041B0003" w:tentative="1">
+      <w:start w:val="1"/>
+      <w:numFmt w:val="bullet"/>
+      <w:lvlText w:val="o"/>
+      <w:lvlJc w:val="left"/>
+      <w:pPr>
+        <w:ind w:left="3600" w:hanging="360"/>
+      </w:pPr>
+      <w:rPr>
+        <w:rFonts w:ascii="Courier New" w:hAnsi="Courier New" w:cs="Courier New" w:hint="default"/>
+      </w:rPr>
+    </w:lvl>
+    <w:lvl w:ilvl="5" w:tplc="041B0005" w:tentative="1">
+      <w:start w:val="1"/>
+      <w:numFmt w:val="bullet"/>
+      <w:lvlText w:val=""/>
+      <w:lvlJc w:val="left"/>
+      <w:pPr>
+        <w:ind w:left="4320" w:hanging="360"/>
+      </w:pPr>
+      <w:rPr>
+        <w:rFonts w:ascii="Wingdings" w:hAnsi="Wingdings" w:hint="default"/>
+      </w:rPr>
+    </w:lvl>
+    <w:lvl w:ilvl="6" w:tplc="041B0001" w:tentative="1">
+      <w:start w:val="1"/>
+      <w:numFmt w:val="bullet"/>
+      <w:lvlText w:val=""/>
+      <w:lvlJc w:val="left"/>
+      <w:pPr>
+        <w:ind w:left="5040" w:hanging="360"/>
+      </w:pPr>
+      <w:rPr>
+        <w:rFonts w:ascii="Symbol" w:hAnsi="Symbol" w:hint="default"/>
+      </w:rPr>
+    </w:lvl>
+    <w:lvl w:ilvl="7" w:tplc="041B0003" w:tentative="1">
+      <w:start w:val="1"/>
+      <w:numFmt w:val="bullet"/>
+      <w:lvlText w:val="o"/>
+      <w:lvlJc w:val="left"/>
+      <w:pPr>
+        <w:ind w:left="5760" w:hanging="360"/>
+      </w:pPr>
+      <w:rPr>
+        <w:rFonts w:ascii="Courier New" w:hAnsi="Courier New" w:cs="Courier New" w:hint="default"/>
+      </w:rPr>
+    </w:lvl>
+    <w:lvl w:ilvl="8" w:tplc="041B0005" w:tentative="1">
+      <w:start w:val="1"/>
+      <w:numFmt w:val="bullet"/>
+      <w:lvlText w:val=""/>
+      <w:lvlJc w:val="left"/>
+      <w:pPr>
+        <w:ind w:left="6480" w:hanging="360"/>
+      </w:pPr>
+      <w:rPr>
+        <w:rFonts w:ascii="Wingdings" w:hAnsi="Wingdings" w:hint="default"/>
+      </w:rPr>
+    </w:lvl>
+  </w:abstractNum>
+  <w:abstractNum w:abstractNumId="24" w15:restartNumberingAfterBreak="0">
     <w:nsid w:val="74B05C56"/>
     <w:multiLevelType w:val="hybridMultilevel"/>
     <w:tmpl w:val="1F30DE96"/>
@@ -17638,7 +18822,7 @@
       </w:pPr>
     </w:lvl>
   </w:abstractNum>
-  <w:abstractNum w:abstractNumId="21" w15:restartNumberingAfterBreak="0">
+  <w:abstractNum w:abstractNumId="25" w15:restartNumberingAfterBreak="0">
     <w:nsid w:val="76626D2B"/>
     <w:multiLevelType w:val="hybridMultilevel"/>
     <w:tmpl w:val="AC6E8598"/>
@@ -17751,7 +18935,7 @@
       </w:rPr>
     </w:lvl>
   </w:abstractNum>
-  <w:abstractNum w:abstractNumId="22" w15:restartNumberingAfterBreak="0">
+  <w:abstractNum w:abstractNumId="26" w15:restartNumberingAfterBreak="0">
     <w:nsid w:val="770E217D"/>
     <w:multiLevelType w:val="hybridMultilevel"/>
     <w:tmpl w:val="CAAA9688"/>
@@ -17864,7 +19048,7 @@
       </w:rPr>
     </w:lvl>
   </w:abstractNum>
-  <w:abstractNum w:abstractNumId="23" w15:restartNumberingAfterBreak="0">
+  <w:abstractNum w:abstractNumId="27" w15:restartNumberingAfterBreak="0">
     <w:nsid w:val="79306C16"/>
     <w:multiLevelType w:val="hybridMultilevel"/>
     <w:tmpl w:val="CD1072BE"/>
@@ -17977,7 +19161,119 @@
       </w:rPr>
     </w:lvl>
   </w:abstractNum>
-  <w:abstractNum w:abstractNumId="24" w15:restartNumberingAfterBreak="0">
+  <w:abstractNum w:abstractNumId="28" w15:restartNumberingAfterBreak="0">
+    <w:nsid w:val="7A4D37C1"/>
+    <w:multiLevelType w:val="hybridMultilevel"/>
+    <w:tmpl w:val="BB44D43E"/>
+    <w:lvl w:ilvl="0" w:tplc="9678FE0C">
+      <w:numFmt w:val="bullet"/>
+      <w:lvlText w:val="-"/>
+      <w:lvlJc w:val="left"/>
+      <w:pPr>
+        <w:ind w:left="720" w:hanging="360"/>
+      </w:pPr>
+      <w:rPr>
+        <w:rFonts w:ascii="Times New Roman" w:eastAsiaTheme="minorHAnsi" w:hAnsi="Times New Roman" w:cs="Times New Roman" w:hint="default"/>
+      </w:rPr>
+    </w:lvl>
+    <w:lvl w:ilvl="1" w:tplc="041B0003" w:tentative="1">
+      <w:start w:val="1"/>
+      <w:numFmt w:val="bullet"/>
+      <w:lvlText w:val="o"/>
+      <w:lvlJc w:val="left"/>
+      <w:pPr>
+        <w:ind w:left="1440" w:hanging="360"/>
+      </w:pPr>
+      <w:rPr>
+        <w:rFonts w:ascii="Courier New" w:hAnsi="Courier New" w:cs="Courier New" w:hint="default"/>
+      </w:rPr>
+    </w:lvl>
+    <w:lvl w:ilvl="2" w:tplc="041B0005" w:tentative="1">
+      <w:start w:val="1"/>
+      <w:numFmt w:val="bullet"/>
+      <w:lvlText w:val=""/>
+      <w:lvlJc w:val="left"/>
+      <w:pPr>
+        <w:ind w:left="2160" w:hanging="360"/>
+      </w:pPr>
+      <w:rPr>
+        <w:rFonts w:ascii="Wingdings" w:hAnsi="Wingdings" w:hint="default"/>
+      </w:rPr>
+    </w:lvl>
+    <w:lvl w:ilvl="3" w:tplc="041B0001" w:tentative="1">
+      <w:start w:val="1"/>
+      <w:numFmt w:val="bullet"/>
+      <w:lvlText w:val=""/>
+      <w:lvlJc w:val="left"/>
+      <w:pPr>
+        <w:ind w:left="2880" w:hanging="360"/>
+      </w:pPr>
+      <w:rPr>
+        <w:rFonts w:ascii="Symbol" w:hAnsi="Symbol" w:hint="default"/>
+      </w:rPr>
+    </w:lvl>
+    <w:lvl w:ilvl="4" w:tplc="041B0003" w:tentative="1">
+      <w:start w:val="1"/>
+      <w:numFmt w:val="bullet"/>
+      <w:lvlText w:val="o"/>
+      <w:lvlJc w:val="left"/>
+      <w:pPr>
+        <w:ind w:left="3600" w:hanging="360"/>
+      </w:pPr>
+      <w:rPr>
+        <w:rFonts w:ascii="Courier New" w:hAnsi="Courier New" w:cs="Courier New" w:hint="default"/>
+      </w:rPr>
+    </w:lvl>
+    <w:lvl w:ilvl="5" w:tplc="041B0005" w:tentative="1">
+      <w:start w:val="1"/>
+      <w:numFmt w:val="bullet"/>
+      <w:lvlText w:val=""/>
+      <w:lvlJc w:val="left"/>
+      <w:pPr>
+        <w:ind w:left="4320" w:hanging="360"/>
+      </w:pPr>
+      <w:rPr>
+        <w:rFonts w:ascii="Wingdings" w:hAnsi="Wingdings" w:hint="default"/>
+      </w:rPr>
+    </w:lvl>
+    <w:lvl w:ilvl="6" w:tplc="041B0001" w:tentative="1">
+      <w:start w:val="1"/>
+      <w:numFmt w:val="bullet"/>
+      <w:lvlText w:val=""/>
+      <w:lvlJc w:val="left"/>
+      <w:pPr>
+        <w:ind w:left="5040" w:hanging="360"/>
+      </w:pPr>
+      <w:rPr>
+        <w:rFonts w:ascii="Symbol" w:hAnsi="Symbol" w:hint="default"/>
+      </w:rPr>
+    </w:lvl>
+    <w:lvl w:ilvl="7" w:tplc="041B0003" w:tentative="1">
+      <w:start w:val="1"/>
+      <w:numFmt w:val="bullet"/>
+      <w:lvlText w:val="o"/>
+      <w:lvlJc w:val="left"/>
+      <w:pPr>
+        <w:ind w:left="5760" w:hanging="360"/>
+      </w:pPr>
+      <w:rPr>
+        <w:rFonts w:ascii="Courier New" w:hAnsi="Courier New" w:cs="Courier New" w:hint="default"/>
+      </w:rPr>
+    </w:lvl>
+    <w:lvl w:ilvl="8" w:tplc="041B0005" w:tentative="1">
+      <w:start w:val="1"/>
+      <w:numFmt w:val="bullet"/>
+      <w:lvlText w:val=""/>
+      <w:lvlJc w:val="left"/>
+      <w:pPr>
+        <w:ind w:left="6480" w:hanging="360"/>
+      </w:pPr>
+      <w:rPr>
+        <w:rFonts w:ascii="Wingdings" w:hAnsi="Wingdings" w:hint="default"/>
+      </w:rPr>
+    </w:lvl>
+  </w:abstractNum>
+  <w:abstractNum w:abstractNumId="29" w15:restartNumberingAfterBreak="0">
     <w:nsid w:val="7C603F09"/>
     <w:multiLevelType w:val="hybridMultilevel"/>
     <w:tmpl w:val="1BB2DA3C"/>
@@ -18091,31 +19387,31 @@
     </w:lvl>
   </w:abstractNum>
   <w:num w:numId="1" w16cid:durableId="727461184">
-    <w:abstractNumId w:val="13"/>
+    <w:abstractNumId w:val="14"/>
   </w:num>
   <w:num w:numId="2" w16cid:durableId="419563442">
     <w:abstractNumId w:val="1"/>
   </w:num>
   <w:num w:numId="3" w16cid:durableId="2084569397">
+    <w:abstractNumId w:val="17"/>
+  </w:num>
+  <w:num w:numId="4" w16cid:durableId="838159699">
+    <w:abstractNumId w:val="11"/>
+  </w:num>
+  <w:num w:numId="5" w16cid:durableId="829830418">
+    <w:abstractNumId w:val="8"/>
+  </w:num>
+  <w:num w:numId="6" w16cid:durableId="447091595">
     <w:abstractNumId w:val="16"/>
   </w:num>
-  <w:num w:numId="4" w16cid:durableId="838159699">
-    <w:abstractNumId w:val="10"/>
-  </w:num>
-  <w:num w:numId="5" w16cid:durableId="829830418">
-    <w:abstractNumId w:val="7"/>
-  </w:num>
-  <w:num w:numId="6" w16cid:durableId="447091595">
+  <w:num w:numId="7" w16cid:durableId="946351669">
     <w:abstractNumId w:val="15"/>
   </w:num>
-  <w:num w:numId="7" w16cid:durableId="946351669">
-    <w:abstractNumId w:val="14"/>
-  </w:num>
   <w:num w:numId="8" w16cid:durableId="1731151863">
-    <w:abstractNumId w:val="7"/>
+    <w:abstractNumId w:val="8"/>
   </w:num>
   <w:num w:numId="9" w16cid:durableId="482234592">
-    <w:abstractNumId w:val="15"/>
+    <w:abstractNumId w:val="16"/>
     <w:lvlOverride w:ilvl="0">
       <w:startOverride w:val="1"/>
     </w:lvlOverride>
@@ -18145,7 +19441,7 @@
     </w:lvlOverride>
   </w:num>
   <w:num w:numId="10" w16cid:durableId="261571325">
-    <w:abstractNumId w:val="15"/>
+    <w:abstractNumId w:val="16"/>
     <w:lvlOverride w:ilvl="0">
       <w:startOverride w:val="1"/>
     </w:lvlOverride>
@@ -18175,7 +19471,7 @@
     </w:lvlOverride>
   </w:num>
   <w:num w:numId="11" w16cid:durableId="1243221559">
-    <w:abstractNumId w:val="15"/>
+    <w:abstractNumId w:val="16"/>
     <w:lvlOverride w:ilvl="0">
       <w:startOverride w:val="1"/>
     </w:lvlOverride>
@@ -18205,7 +19501,7 @@
     </w:lvlOverride>
   </w:num>
   <w:num w:numId="12" w16cid:durableId="508132709">
-    <w:abstractNumId w:val="15"/>
+    <w:abstractNumId w:val="16"/>
     <w:lvlOverride w:ilvl="0">
       <w:startOverride w:val="1"/>
     </w:lvlOverride>
@@ -18235,7 +19531,7 @@
     </w:lvlOverride>
   </w:num>
   <w:num w:numId="13" w16cid:durableId="1922133659">
-    <w:abstractNumId w:val="15"/>
+    <w:abstractNumId w:val="16"/>
     <w:lvlOverride w:ilvl="0">
       <w:startOverride w:val="1"/>
     </w:lvlOverride>
@@ -18265,7 +19561,7 @@
     </w:lvlOverride>
   </w:num>
   <w:num w:numId="14" w16cid:durableId="285934492">
-    <w:abstractNumId w:val="15"/>
+    <w:abstractNumId w:val="16"/>
     <w:lvlOverride w:ilvl="0">
       <w:startOverride w:val="1"/>
     </w:lvlOverride>
@@ -18295,7 +19591,7 @@
     </w:lvlOverride>
   </w:num>
   <w:num w:numId="15" w16cid:durableId="1399668299">
-    <w:abstractNumId w:val="15"/>
+    <w:abstractNumId w:val="16"/>
     <w:lvlOverride w:ilvl="0">
       <w:startOverride w:val="3"/>
     </w:lvlOverride>
@@ -18325,7 +19621,7 @@
     </w:lvlOverride>
   </w:num>
   <w:num w:numId="16" w16cid:durableId="1859851690">
-    <w:abstractNumId w:val="15"/>
+    <w:abstractNumId w:val="16"/>
     <w:lvlOverride w:ilvl="0">
       <w:startOverride w:val="1"/>
     </w:lvlOverride>
@@ -18355,7 +19651,7 @@
     </w:lvlOverride>
   </w:num>
   <w:num w:numId="17" w16cid:durableId="2071608875">
-    <w:abstractNumId w:val="15"/>
+    <w:abstractNumId w:val="16"/>
     <w:lvlOverride w:ilvl="0">
       <w:startOverride w:val="3"/>
     </w:lvlOverride>
@@ -18385,10 +19681,10 @@
     </w:lvlOverride>
   </w:num>
   <w:num w:numId="18" w16cid:durableId="962003632">
-    <w:abstractNumId w:val="15"/>
+    <w:abstractNumId w:val="16"/>
   </w:num>
   <w:num w:numId="19" w16cid:durableId="242876861">
-    <w:abstractNumId w:val="15"/>
+    <w:abstractNumId w:val="16"/>
     <w:lvlOverride w:ilvl="0">
       <w:startOverride w:val="1"/>
     </w:lvlOverride>
@@ -18418,7 +19714,7 @@
     </w:lvlOverride>
   </w:num>
   <w:num w:numId="20" w16cid:durableId="117114382">
-    <w:abstractNumId w:val="15"/>
+    <w:abstractNumId w:val="16"/>
     <w:lvlOverride w:ilvl="0">
       <w:startOverride w:val="1"/>
     </w:lvlOverride>
@@ -18448,7 +19744,7 @@
     </w:lvlOverride>
   </w:num>
   <w:num w:numId="21" w16cid:durableId="650403345">
-    <w:abstractNumId w:val="15"/>
+    <w:abstractNumId w:val="16"/>
     <w:lvlOverride w:ilvl="0">
       <w:startOverride w:val="3"/>
     </w:lvlOverride>
@@ -18478,7 +19774,7 @@
     </w:lvlOverride>
   </w:num>
   <w:num w:numId="22" w16cid:durableId="1180200695">
-    <w:abstractNumId w:val="15"/>
+    <w:abstractNumId w:val="16"/>
     <w:lvlOverride w:ilvl="0">
       <w:startOverride w:val="3"/>
     </w:lvlOverride>
@@ -18508,7 +19804,7 @@
     </w:lvlOverride>
   </w:num>
   <w:num w:numId="23" w16cid:durableId="1681930333">
-    <w:abstractNumId w:val="15"/>
+    <w:abstractNumId w:val="16"/>
     <w:lvlOverride w:ilvl="0">
       <w:startOverride w:val="3"/>
     </w:lvlOverride>
@@ -18538,7 +19834,7 @@
     </w:lvlOverride>
   </w:num>
   <w:num w:numId="24" w16cid:durableId="298995883">
-    <w:abstractNumId w:val="15"/>
+    <w:abstractNumId w:val="16"/>
     <w:lvlOverride w:ilvl="0">
       <w:startOverride w:val="1"/>
     </w:lvlOverride>
@@ -18568,7 +19864,7 @@
     </w:lvlOverride>
   </w:num>
   <w:num w:numId="25" w16cid:durableId="347413718">
-    <w:abstractNumId w:val="15"/>
+    <w:abstractNumId w:val="16"/>
     <w:lvlOverride w:ilvl="0">
       <w:startOverride w:val="3"/>
     </w:lvlOverride>
@@ -18598,7 +19894,7 @@
     </w:lvlOverride>
   </w:num>
   <w:num w:numId="26" w16cid:durableId="1312759270">
-    <w:abstractNumId w:val="15"/>
+    <w:abstractNumId w:val="16"/>
     <w:lvlOverride w:ilvl="0">
       <w:startOverride w:val="1"/>
     </w:lvlOverride>
@@ -18628,7 +19924,7 @@
     </w:lvlOverride>
   </w:num>
   <w:num w:numId="27" w16cid:durableId="1980260214">
-    <w:abstractNumId w:val="15"/>
+    <w:abstractNumId w:val="16"/>
     <w:lvlOverride w:ilvl="0">
       <w:startOverride w:val="3"/>
     </w:lvlOverride>
@@ -18658,7 +19954,7 @@
     </w:lvlOverride>
   </w:num>
   <w:num w:numId="28" w16cid:durableId="1172794452">
-    <w:abstractNumId w:val="15"/>
+    <w:abstractNumId w:val="16"/>
     <w:lvlOverride w:ilvl="0">
       <w:startOverride w:val="1"/>
     </w:lvlOverride>
@@ -18688,7 +19984,7 @@
     </w:lvlOverride>
   </w:num>
   <w:num w:numId="29" w16cid:durableId="1782914502">
-    <w:abstractNumId w:val="15"/>
+    <w:abstractNumId w:val="16"/>
     <w:lvlOverride w:ilvl="0">
       <w:startOverride w:val="1"/>
     </w:lvlOverride>
@@ -18718,7 +20014,7 @@
     </w:lvlOverride>
   </w:num>
   <w:num w:numId="30" w16cid:durableId="1949119474">
-    <w:abstractNumId w:val="15"/>
+    <w:abstractNumId w:val="16"/>
     <w:lvlOverride w:ilvl="0">
       <w:startOverride w:val="1"/>
     </w:lvlOverride>
@@ -18748,10 +20044,10 @@
     </w:lvlOverride>
   </w:num>
   <w:num w:numId="31" w16cid:durableId="816996471">
-    <w:abstractNumId w:val="8"/>
+    <w:abstractNumId w:val="9"/>
   </w:num>
   <w:num w:numId="32" w16cid:durableId="1224832747">
-    <w:abstractNumId w:val="8"/>
+    <w:abstractNumId w:val="9"/>
     <w:lvlOverride w:ilvl="0">
       <w:startOverride w:val="1"/>
     </w:lvlOverride>
@@ -18781,10 +20077,10 @@
     </w:lvlOverride>
   </w:num>
   <w:num w:numId="33" w16cid:durableId="1131704520">
-    <w:abstractNumId w:val="20"/>
+    <w:abstractNumId w:val="24"/>
   </w:num>
   <w:num w:numId="34" w16cid:durableId="145899306">
-    <w:abstractNumId w:val="8"/>
+    <w:abstractNumId w:val="9"/>
     <w:lvlOverride w:ilvl="0">
       <w:startOverride w:val="1"/>
     </w:lvlOverride>
@@ -18814,7 +20110,7 @@
     </w:lvlOverride>
   </w:num>
   <w:num w:numId="35" w16cid:durableId="1607543369">
-    <w:abstractNumId w:val="8"/>
+    <w:abstractNumId w:val="9"/>
     <w:lvlOverride w:ilvl="0">
       <w:startOverride w:val="1"/>
     </w:lvlOverride>
@@ -18844,52 +20140,67 @@
     </w:lvlOverride>
   </w:num>
   <w:num w:numId="36" w16cid:durableId="1847939195">
-    <w:abstractNumId w:val="6"/>
+    <w:abstractNumId w:val="7"/>
   </w:num>
   <w:num w:numId="37" w16cid:durableId="960037226">
-    <w:abstractNumId w:val="21"/>
+    <w:abstractNumId w:val="25"/>
   </w:num>
   <w:num w:numId="38" w16cid:durableId="1732999317">
-    <w:abstractNumId w:val="12"/>
+    <w:abstractNumId w:val="13"/>
   </w:num>
   <w:num w:numId="39" w16cid:durableId="1821339271">
-    <w:abstractNumId w:val="24"/>
+    <w:abstractNumId w:val="29"/>
   </w:num>
   <w:num w:numId="40" w16cid:durableId="1894079518">
     <w:abstractNumId w:val="3"/>
   </w:num>
   <w:num w:numId="41" w16cid:durableId="160775261">
-    <w:abstractNumId w:val="18"/>
+    <w:abstractNumId w:val="21"/>
   </w:num>
   <w:num w:numId="42" w16cid:durableId="1644239258">
-    <w:abstractNumId w:val="17"/>
+    <w:abstractNumId w:val="20"/>
   </w:num>
   <w:num w:numId="43" w16cid:durableId="1005477118">
-    <w:abstractNumId w:val="9"/>
+    <w:abstractNumId w:val="10"/>
   </w:num>
   <w:num w:numId="44" w16cid:durableId="533232094">
     <w:abstractNumId w:val="0"/>
   </w:num>
   <w:num w:numId="45" w16cid:durableId="1980912029">
+    <w:abstractNumId w:val="6"/>
+  </w:num>
+  <w:num w:numId="46" w16cid:durableId="614558231">
     <w:abstractNumId w:val="5"/>
   </w:num>
-  <w:num w:numId="46" w16cid:durableId="614558231">
-    <w:abstractNumId w:val="4"/>
-  </w:num>
   <w:num w:numId="47" w16cid:durableId="281115061">
-    <w:abstractNumId w:val="19"/>
+    <w:abstractNumId w:val="22"/>
   </w:num>
   <w:num w:numId="48" w16cid:durableId="1336223616">
     <w:abstractNumId w:val="2"/>
   </w:num>
   <w:num w:numId="49" w16cid:durableId="1775125050">
-    <w:abstractNumId w:val="23"/>
+    <w:abstractNumId w:val="27"/>
   </w:num>
   <w:num w:numId="50" w16cid:durableId="909802408">
-    <w:abstractNumId w:val="11"/>
+    <w:abstractNumId w:val="12"/>
   </w:num>
   <w:num w:numId="51" w16cid:durableId="2027126375">
-    <w:abstractNumId w:val="22"/>
+    <w:abstractNumId w:val="26"/>
+  </w:num>
+  <w:num w:numId="52" w16cid:durableId="1964579613">
+    <w:abstractNumId w:val="28"/>
+  </w:num>
+  <w:num w:numId="53" w16cid:durableId="678316698">
+    <w:abstractNumId w:val="4"/>
+  </w:num>
+  <w:num w:numId="54" w16cid:durableId="884952882">
+    <w:abstractNumId w:val="19"/>
+  </w:num>
+  <w:num w:numId="55" w16cid:durableId="717317422">
+    <w:abstractNumId w:val="18"/>
+  </w:num>
+  <w:num w:numId="56" w16cid:durableId="2043553853">
+    <w:abstractNumId w:val="23"/>
   </w:num>
 </w:numbering>
 </file>
@@ -22692,9 +24003,11 @@
   </w:compat>
   <w:rsids>
     <w:rsidRoot w:val="0011130F"/>
+    <w:rsid w:val="000A4DD3"/>
     <w:rsid w:val="000B2EBF"/>
     <w:rsid w:val="000F7ADB"/>
     <w:rsid w:val="0011130F"/>
+    <w:rsid w:val="0012208D"/>
     <w:rsid w:val="00182720"/>
     <w:rsid w:val="001F4893"/>
     <w:rsid w:val="001F632F"/>
@@ -22721,6 +24034,7 @@
     <w:rsid w:val="005E0D0C"/>
     <w:rsid w:val="005E1E0C"/>
     <w:rsid w:val="006516B5"/>
+    <w:rsid w:val="006956CD"/>
     <w:rsid w:val="006A0DC3"/>
     <w:rsid w:val="006A6CE3"/>
     <w:rsid w:val="00737DAA"/>
@@ -24839,13 +26153,6 @@
 </file>
 
 <file path=customXml/item1.xml><?xml version="1.0" encoding="utf-8"?>
-<tns:customPropertyEditors xmlns:tns="http://schemas.microsoft.com/office/2006/customDocumentInformationPanel">
-  <tns:showOnOpen>false</tns:showOnOpen>
-  <tns:defaultPropertyEditorNamespace>Standard properties</tns:defaultPropertyEditorNamespace>
-</tns:customPropertyEditors>
-</file>
-
-<file path=customXml/item2.xml><?xml version="1.0" encoding="utf-8"?>
 <b:Sources xmlns:b="http://schemas.openxmlformats.org/officeDocument/2006/bibliography" xmlns="http://schemas.openxmlformats.org/officeDocument/2006/bibliography" SelectedStyle="\ISO690Nmerical.XSL" StyleName="ISO 690 – Číselný odkaz" Version="1987">
   <b:Source>
     <b:Tag>Pra07</b:Tag>
@@ -24883,18 +26190,25 @@
 </b:Sources>
 </file>
 
+<file path=customXml/item2.xml><?xml version="1.0" encoding="utf-8"?>
+<tns:customPropertyEditors xmlns:tns="http://schemas.microsoft.com/office/2006/customDocumentInformationPanel">
+  <tns:showOnOpen>false</tns:showOnOpen>
+  <tns:defaultPropertyEditorNamespace>Standard properties</tns:defaultPropertyEditorNamespace>
+</tns:customPropertyEditors>
+</file>
+
 <file path=customXml/itemProps1.xml><?xml version="1.0" encoding="utf-8"?>
+<ds:datastoreItem xmlns:ds="http://schemas.openxmlformats.org/officeDocument/2006/customXml" ds:itemID="{77984FCD-90C3-414C-9616-A828D3018E43}">
+  <ds:schemaRefs>
+    <ds:schemaRef ds:uri="http://schemas.openxmlformats.org/officeDocument/2006/bibliography"/>
+  </ds:schemaRefs>
+</ds:datastoreItem>
+</file>
+
+<file path=customXml/itemProps2.xml><?xml version="1.0" encoding="utf-8"?>
 <ds:datastoreItem xmlns:ds="http://schemas.openxmlformats.org/officeDocument/2006/customXml" ds:itemID="{75EDBFD0-BBAC-4566-9C67-CE4E0F2888F6}">
   <ds:schemaRefs>
     <ds:schemaRef ds:uri="http://schemas.microsoft.com/office/2006/customDocumentInformationPanel"/>
   </ds:schemaRefs>
 </ds:datastoreItem>
-</file>
-
-<file path=customXml/itemProps2.xml><?xml version="1.0" encoding="utf-8"?>
-<ds:datastoreItem xmlns:ds="http://schemas.openxmlformats.org/officeDocument/2006/customXml" ds:itemID="{77984FCD-90C3-414C-9616-A828D3018E43}">
-  <ds:schemaRefs>
-    <ds:schemaRef ds:uri="http://schemas.openxmlformats.org/officeDocument/2006/bibliography"/>
-  </ds:schemaRefs>
-</ds:datastoreItem>
 </file>
</xml_diff>

<commit_message>
added navigation to headings
</commit_message>
<xml_diff>
--- a/BP.docx
+++ b/BP.docx
@@ -3194,12 +3194,8 @@
         <w:p>
           <w:pPr>
             <w:pStyle w:val="Obsah1"/>
-            <w:tabs>
-              <w:tab w:val="left" w:pos="1200"/>
-            </w:tabs>
             <w:rPr>
               <w:rFonts w:asciiTheme="minorHAnsi" w:hAnsiTheme="minorHAnsi" w:cstheme="minorBidi"/>
-              <w:b w:val="0"/>
               <w:noProof/>
               <w:kern w:val="2"/>
               <w:szCs w:val="24"/>
@@ -3216,7 +3212,7 @@
           <w:r>
             <w:fldChar w:fldCharType="separate"/>
           </w:r>
-          <w:hyperlink w:anchor="_Toc166667775" w:history="1">
+          <w:hyperlink w:anchor="_Toc166679876" w:history="1">
             <w:r>
               <w:rPr>
                 <w:rStyle w:val="Hypertextovprepojenie"/>
@@ -3227,7 +3223,6 @@
             <w:r>
               <w:rPr>
                 <w:rFonts w:asciiTheme="minorHAnsi" w:hAnsiTheme="minorHAnsi" w:cstheme="minorBidi"/>
-                <w:b w:val="0"/>
                 <w:noProof/>
                 <w:kern w:val="2"/>
                 <w:szCs w:val="24"/>
@@ -3255,7 +3250,7 @@
                 <w:noProof/>
                 <w:webHidden/>
               </w:rPr>
-              <w:instrText xml:space="preserve"> PAGEREF _Toc166667775 \h </w:instrText>
+              <w:instrText xml:space="preserve"> PAGEREF _Toc166679876 \h </w:instrText>
             </w:r>
             <w:r>
               <w:rPr>
@@ -3291,7 +3286,6 @@
             <w:pStyle w:val="Obsah1"/>
             <w:rPr>
               <w:rFonts w:asciiTheme="minorHAnsi" w:hAnsiTheme="minorHAnsi" w:cstheme="minorBidi"/>
-              <w:b w:val="0"/>
               <w:noProof/>
               <w:kern w:val="2"/>
               <w:szCs w:val="24"/>
@@ -3299,7 +3293,7 @@
               <w14:ligatures w14:val="standardContextual"/>
             </w:rPr>
           </w:pPr>
-          <w:hyperlink w:anchor="_Toc166667776" w:history="1">
+          <w:hyperlink w:anchor="_Toc166679877" w:history="1">
             <w:r>
               <w:rPr>
                 <w:rStyle w:val="Hypertextovprepojenie"/>
@@ -3310,7 +3304,6 @@
             <w:r>
               <w:rPr>
                 <w:rFonts w:asciiTheme="minorHAnsi" w:hAnsiTheme="minorHAnsi" w:cstheme="minorBidi"/>
-                <w:b w:val="0"/>
                 <w:noProof/>
                 <w:kern w:val="2"/>
                 <w:szCs w:val="24"/>
@@ -3345,7 +3338,7 @@
                 <w:noProof/>
                 <w:webHidden/>
               </w:rPr>
-              <w:instrText xml:space="preserve"> PAGEREF _Toc166667776 \h </w:instrText>
+              <w:instrText xml:space="preserve"> PAGEREF _Toc166679877 \h </w:instrText>
             </w:r>
             <w:r>
               <w:rPr>
@@ -3393,7 +3386,7 @@
               <w14:ligatures w14:val="standardContextual"/>
             </w:rPr>
           </w:pPr>
-          <w:hyperlink w:anchor="_Toc166667777" w:history="1">
+          <w:hyperlink w:anchor="_Toc166679878" w:history="1">
             <w:r>
               <w:rPr>
                 <w:rStyle w:val="Hypertextovprepojenie"/>
@@ -3439,7 +3432,7 @@
                 <w:noProof/>
                 <w:webHidden/>
               </w:rPr>
-              <w:instrText xml:space="preserve"> PAGEREF _Toc166667777 \h </w:instrText>
+              <w:instrText xml:space="preserve"> PAGEREF _Toc166679878 \h </w:instrText>
             </w:r>
             <w:r>
               <w:rPr>
@@ -3487,7 +3480,7 @@
               <w14:ligatures w14:val="standardContextual"/>
             </w:rPr>
           </w:pPr>
-          <w:hyperlink w:anchor="_Toc166667778" w:history="1">
+          <w:hyperlink w:anchor="_Toc166679879" w:history="1">
             <w:r>
               <w:rPr>
                 <w:rStyle w:val="Hypertextovprepojenie"/>
@@ -3533,7 +3526,7 @@
                 <w:noProof/>
                 <w:webHidden/>
               </w:rPr>
-              <w:instrText xml:space="preserve"> PAGEREF _Toc166667778 \h </w:instrText>
+              <w:instrText xml:space="preserve"> PAGEREF _Toc166679879 \h </w:instrText>
             </w:r>
             <w:r>
               <w:rPr>
@@ -3581,7 +3574,7 @@
               <w14:ligatures w14:val="standardContextual"/>
             </w:rPr>
           </w:pPr>
-          <w:hyperlink w:anchor="_Toc166667779" w:history="1">
+          <w:hyperlink w:anchor="_Toc166679880" w:history="1">
             <w:r>
               <w:rPr>
                 <w:rStyle w:val="Hypertextovprepojenie"/>
@@ -3627,7 +3620,7 @@
                 <w:noProof/>
                 <w:webHidden/>
               </w:rPr>
-              <w:instrText xml:space="preserve"> PAGEREF _Toc166667779 \h </w:instrText>
+              <w:instrText xml:space="preserve"> PAGEREF _Toc166679880 \h </w:instrText>
             </w:r>
             <w:r>
               <w:rPr>
@@ -3675,7 +3668,7 @@
               <w14:ligatures w14:val="standardContextual"/>
             </w:rPr>
           </w:pPr>
-          <w:hyperlink w:anchor="_Toc166667780" w:history="1">
+          <w:hyperlink w:anchor="_Toc166679881" w:history="1">
             <w:r>
               <w:rPr>
                 <w:rStyle w:val="Hypertextovprepojenie"/>
@@ -3721,7 +3714,7 @@
                 <w:noProof/>
                 <w:webHidden/>
               </w:rPr>
-              <w:instrText xml:space="preserve"> PAGEREF _Toc166667780 \h </w:instrText>
+              <w:instrText xml:space="preserve"> PAGEREF _Toc166679881 \h </w:instrText>
             </w:r>
             <w:r>
               <w:rPr>
@@ -3769,7 +3762,7 @@
               <w14:ligatures w14:val="standardContextual"/>
             </w:rPr>
           </w:pPr>
-          <w:hyperlink w:anchor="_Toc166667781" w:history="1">
+          <w:hyperlink w:anchor="_Toc166679882" w:history="1">
             <w:r>
               <w:rPr>
                 <w:rStyle w:val="Hypertextovprepojenie"/>
@@ -3815,7 +3808,7 @@
                 <w:noProof/>
                 <w:webHidden/>
               </w:rPr>
-              <w:instrText xml:space="preserve"> PAGEREF _Toc166667781 \h </w:instrText>
+              <w:instrText xml:space="preserve"> PAGEREF _Toc166679882 \h </w:instrText>
             </w:r>
             <w:r>
               <w:rPr>
@@ -3863,7 +3856,7 @@
               <w14:ligatures w14:val="standardContextual"/>
             </w:rPr>
           </w:pPr>
-          <w:hyperlink w:anchor="_Toc166667782" w:history="1">
+          <w:hyperlink w:anchor="_Toc166679883" w:history="1">
             <w:r>
               <w:rPr>
                 <w:rStyle w:val="Hypertextovprepojenie"/>
@@ -3909,7 +3902,7 @@
                 <w:noProof/>
                 <w:webHidden/>
               </w:rPr>
-              <w:instrText xml:space="preserve"> PAGEREF _Toc166667782 \h </w:instrText>
+              <w:instrText xml:space="preserve"> PAGEREF _Toc166679883 \h </w:instrText>
             </w:r>
             <w:r>
               <w:rPr>
@@ -3957,7 +3950,7 @@
               <w14:ligatures w14:val="standardContextual"/>
             </w:rPr>
           </w:pPr>
-          <w:hyperlink w:anchor="_Toc166667783" w:history="1">
+          <w:hyperlink w:anchor="_Toc166679884" w:history="1">
             <w:r>
               <w:rPr>
                 <w:rStyle w:val="Hypertextovprepojenie"/>
@@ -4003,7 +3996,7 @@
                 <w:noProof/>
                 <w:webHidden/>
               </w:rPr>
-              <w:instrText xml:space="preserve"> PAGEREF _Toc166667783 \h </w:instrText>
+              <w:instrText xml:space="preserve"> PAGEREF _Toc166679884 \h </w:instrText>
             </w:r>
             <w:r>
               <w:rPr>
@@ -4051,7 +4044,7 @@
               <w14:ligatures w14:val="standardContextual"/>
             </w:rPr>
           </w:pPr>
-          <w:hyperlink w:anchor="_Toc166667784" w:history="1">
+          <w:hyperlink w:anchor="_Toc166679885" w:history="1">
             <w:r>
               <w:rPr>
                 <w:rStyle w:val="Hypertextovprepojenie"/>
@@ -4097,7 +4090,7 @@
                 <w:noProof/>
                 <w:webHidden/>
               </w:rPr>
-              <w:instrText xml:space="preserve"> PAGEREF _Toc166667784 \h </w:instrText>
+              <w:instrText xml:space="preserve"> PAGEREF _Toc166679885 \h </w:instrText>
             </w:r>
             <w:r>
               <w:rPr>
@@ -4145,7 +4138,7 @@
               <w14:ligatures w14:val="standardContextual"/>
             </w:rPr>
           </w:pPr>
-          <w:hyperlink w:anchor="_Toc166667785" w:history="1">
+          <w:hyperlink w:anchor="_Toc166679886" w:history="1">
             <w:r>
               <w:rPr>
                 <w:rStyle w:val="Hypertextovprepojenie"/>
@@ -4191,7 +4184,7 @@
                 <w:noProof/>
                 <w:webHidden/>
               </w:rPr>
-              <w:instrText xml:space="preserve"> PAGEREF _Toc166667785 \h </w:instrText>
+              <w:instrText xml:space="preserve"> PAGEREF _Toc166679886 \h </w:instrText>
             </w:r>
             <w:r>
               <w:rPr>
@@ -4239,7 +4232,7 @@
               <w14:ligatures w14:val="standardContextual"/>
             </w:rPr>
           </w:pPr>
-          <w:hyperlink w:anchor="_Toc166667786" w:history="1">
+          <w:hyperlink w:anchor="_Toc166679887" w:history="1">
             <w:r>
               <w:rPr>
                 <w:rStyle w:val="Hypertextovprepojenie"/>
@@ -4285,7 +4278,7 @@
                 <w:noProof/>
                 <w:webHidden/>
               </w:rPr>
-              <w:instrText xml:space="preserve"> PAGEREF _Toc166667786 \h </w:instrText>
+              <w:instrText xml:space="preserve"> PAGEREF _Toc166679887 \h </w:instrText>
             </w:r>
             <w:r>
               <w:rPr>
@@ -4333,7 +4326,7 @@
               <w14:ligatures w14:val="standardContextual"/>
             </w:rPr>
           </w:pPr>
-          <w:hyperlink w:anchor="_Toc166667787" w:history="1">
+          <w:hyperlink w:anchor="_Toc166679888" w:history="1">
             <w:r>
               <w:rPr>
                 <w:rStyle w:val="Hypertextovprepojenie"/>
@@ -4379,7 +4372,7 @@
                 <w:noProof/>
                 <w:webHidden/>
               </w:rPr>
-              <w:instrText xml:space="preserve"> PAGEREF _Toc166667787 \h </w:instrText>
+              <w:instrText xml:space="preserve"> PAGEREF _Toc166679888 \h </w:instrText>
             </w:r>
             <w:r>
               <w:rPr>
@@ -4427,7 +4420,7 @@
               <w14:ligatures w14:val="standardContextual"/>
             </w:rPr>
           </w:pPr>
-          <w:hyperlink w:anchor="_Toc166667788" w:history="1">
+          <w:hyperlink w:anchor="_Toc166679889" w:history="1">
             <w:r>
               <w:rPr>
                 <w:rStyle w:val="Hypertextovprepojenie"/>
@@ -4473,7 +4466,7 @@
                 <w:noProof/>
                 <w:webHidden/>
               </w:rPr>
-              <w:instrText xml:space="preserve"> PAGEREF _Toc166667788 \h </w:instrText>
+              <w:instrText xml:space="preserve"> PAGEREF _Toc166679889 \h </w:instrText>
             </w:r>
             <w:r>
               <w:rPr>
@@ -4521,7 +4514,7 @@
               <w14:ligatures w14:val="standardContextual"/>
             </w:rPr>
           </w:pPr>
-          <w:hyperlink w:anchor="_Toc166667789" w:history="1">
+          <w:hyperlink w:anchor="_Toc166679890" w:history="1">
             <w:r>
               <w:rPr>
                 <w:rStyle w:val="Hypertextovprepojenie"/>
@@ -4567,7 +4560,7 @@
                 <w:noProof/>
                 <w:webHidden/>
               </w:rPr>
-              <w:instrText xml:space="preserve"> PAGEREF _Toc166667789 \h </w:instrText>
+              <w:instrText xml:space="preserve"> PAGEREF _Toc166679890 \h </w:instrText>
             </w:r>
             <w:r>
               <w:rPr>
@@ -4615,7 +4608,7 @@
               <w14:ligatures w14:val="standardContextual"/>
             </w:rPr>
           </w:pPr>
-          <w:hyperlink w:anchor="_Toc166667790" w:history="1">
+          <w:hyperlink w:anchor="_Toc166679891" w:history="1">
             <w:r>
               <w:rPr>
                 <w:rStyle w:val="Hypertextovprepojenie"/>
@@ -4661,7 +4654,7 @@
                 <w:noProof/>
                 <w:webHidden/>
               </w:rPr>
-              <w:instrText xml:space="preserve"> PAGEREF _Toc166667790 \h </w:instrText>
+              <w:instrText xml:space="preserve"> PAGEREF _Toc166679891 \h </w:instrText>
             </w:r>
             <w:r>
               <w:rPr>
@@ -4709,7 +4702,7 @@
               <w14:ligatures w14:val="standardContextual"/>
             </w:rPr>
           </w:pPr>
-          <w:hyperlink w:anchor="_Toc166667791" w:history="1">
+          <w:hyperlink w:anchor="_Toc166679892" w:history="1">
             <w:r>
               <w:rPr>
                 <w:rStyle w:val="Hypertextovprepojenie"/>
@@ -4755,7 +4748,7 @@
                 <w:noProof/>
                 <w:webHidden/>
               </w:rPr>
-              <w:instrText xml:space="preserve"> PAGEREF _Toc166667791 \h </w:instrText>
+              <w:instrText xml:space="preserve"> PAGEREF _Toc166679892 \h </w:instrText>
             </w:r>
             <w:r>
               <w:rPr>
@@ -4803,7 +4796,7 @@
               <w14:ligatures w14:val="standardContextual"/>
             </w:rPr>
           </w:pPr>
-          <w:hyperlink w:anchor="_Toc166667792" w:history="1">
+          <w:hyperlink w:anchor="_Toc166679893" w:history="1">
             <w:r>
               <w:rPr>
                 <w:rStyle w:val="Hypertextovprepojenie"/>
@@ -4849,7 +4842,7 @@
                 <w:noProof/>
                 <w:webHidden/>
               </w:rPr>
-              <w:instrText xml:space="preserve"> PAGEREF _Toc166667792 \h </w:instrText>
+              <w:instrText xml:space="preserve"> PAGEREF _Toc166679893 \h </w:instrText>
             </w:r>
             <w:r>
               <w:rPr>
@@ -4897,7 +4890,7 @@
               <w14:ligatures w14:val="standardContextual"/>
             </w:rPr>
           </w:pPr>
-          <w:hyperlink w:anchor="_Toc166667793" w:history="1">
+          <w:hyperlink w:anchor="_Toc166679894" w:history="1">
             <w:r>
               <w:rPr>
                 <w:rStyle w:val="Hypertextovprepojenie"/>
@@ -4943,7 +4936,7 @@
                 <w:noProof/>
                 <w:webHidden/>
               </w:rPr>
-              <w:instrText xml:space="preserve"> PAGEREF _Toc166667793 \h </w:instrText>
+              <w:instrText xml:space="preserve"> PAGEREF _Toc166679894 \h </w:instrText>
             </w:r>
             <w:r>
               <w:rPr>
@@ -4991,7 +4984,7 @@
               <w14:ligatures w14:val="standardContextual"/>
             </w:rPr>
           </w:pPr>
-          <w:hyperlink w:anchor="_Toc166667794" w:history="1">
+          <w:hyperlink w:anchor="_Toc166679895" w:history="1">
             <w:r>
               <w:rPr>
                 <w:rStyle w:val="Hypertextovprepojenie"/>
@@ -5037,7 +5030,7 @@
                 <w:noProof/>
                 <w:webHidden/>
               </w:rPr>
-              <w:instrText xml:space="preserve"> PAGEREF _Toc166667794 \h </w:instrText>
+              <w:instrText xml:space="preserve"> PAGEREF _Toc166679895 \h </w:instrText>
             </w:r>
             <w:r>
               <w:rPr>
@@ -5085,7 +5078,7 @@
               <w14:ligatures w14:val="standardContextual"/>
             </w:rPr>
           </w:pPr>
-          <w:hyperlink w:anchor="_Toc166667795" w:history="1">
+          <w:hyperlink w:anchor="_Toc166679896" w:history="1">
             <w:r>
               <w:rPr>
                 <w:rStyle w:val="Hypertextovprepojenie"/>
@@ -5131,7 +5124,7 @@
                 <w:noProof/>
                 <w:webHidden/>
               </w:rPr>
-              <w:instrText xml:space="preserve"> PAGEREF _Toc166667795 \h </w:instrText>
+              <w:instrText xml:space="preserve"> PAGEREF _Toc166679896 \h </w:instrText>
             </w:r>
             <w:r>
               <w:rPr>
@@ -5179,7 +5172,7 @@
               <w14:ligatures w14:val="standardContextual"/>
             </w:rPr>
           </w:pPr>
-          <w:hyperlink w:anchor="_Toc166667796" w:history="1">
+          <w:hyperlink w:anchor="_Toc166679897" w:history="1">
             <w:r>
               <w:rPr>
                 <w:rStyle w:val="Hypertextovprepojenie"/>
@@ -5225,7 +5218,7 @@
                 <w:noProof/>
                 <w:webHidden/>
               </w:rPr>
-              <w:instrText xml:space="preserve"> PAGEREF _Toc166667796 \h </w:instrText>
+              <w:instrText xml:space="preserve"> PAGEREF _Toc166679897 \h </w:instrText>
             </w:r>
             <w:r>
               <w:rPr>
@@ -5261,7 +5254,6 @@
             <w:pStyle w:val="Obsah1"/>
             <w:rPr>
               <w:rFonts w:asciiTheme="minorHAnsi" w:hAnsiTheme="minorHAnsi" w:cstheme="minorBidi"/>
-              <w:b w:val="0"/>
               <w:noProof/>
               <w:kern w:val="2"/>
               <w:szCs w:val="24"/>
@@ -5269,7 +5261,7 @@
               <w14:ligatures w14:val="standardContextual"/>
             </w:rPr>
           </w:pPr>
-          <w:hyperlink w:anchor="_Toc166667797" w:history="1">
+          <w:hyperlink w:anchor="_Toc166679898" w:history="1">
             <w:r>
               <w:rPr>
                 <w:rStyle w:val="Hypertextovprepojenie"/>
@@ -5280,7 +5272,6 @@
             <w:r>
               <w:rPr>
                 <w:rFonts w:asciiTheme="minorHAnsi" w:hAnsiTheme="minorHAnsi" w:cstheme="minorBidi"/>
-                <w:b w:val="0"/>
                 <w:noProof/>
                 <w:kern w:val="2"/>
                 <w:szCs w:val="24"/>
@@ -5315,7 +5306,7 @@
                 <w:noProof/>
                 <w:webHidden/>
               </w:rPr>
-              <w:instrText xml:space="preserve"> PAGEREF _Toc166667797 \h </w:instrText>
+              <w:instrText xml:space="preserve"> PAGEREF _Toc166679898 \h </w:instrText>
             </w:r>
             <w:r>
               <w:rPr>
@@ -5363,7 +5354,7 @@
               <w14:ligatures w14:val="standardContextual"/>
             </w:rPr>
           </w:pPr>
-          <w:hyperlink w:anchor="_Toc166667798" w:history="1">
+          <w:hyperlink w:anchor="_Toc166679899" w:history="1">
             <w:r>
               <w:rPr>
                 <w:rStyle w:val="Hypertextovprepojenie"/>
@@ -5409,7 +5400,7 @@
                 <w:noProof/>
                 <w:webHidden/>
               </w:rPr>
-              <w:instrText xml:space="preserve"> PAGEREF _Toc166667798 \h </w:instrText>
+              <w:instrText xml:space="preserve"> PAGEREF _Toc166679899 \h </w:instrText>
             </w:r>
             <w:r>
               <w:rPr>
@@ -5457,7 +5448,7 @@
               <w14:ligatures w14:val="standardContextual"/>
             </w:rPr>
           </w:pPr>
-          <w:hyperlink w:anchor="_Toc166667799" w:history="1">
+          <w:hyperlink w:anchor="_Toc166679900" w:history="1">
             <w:r>
               <w:rPr>
                 <w:rStyle w:val="Hypertextovprepojenie"/>
@@ -5503,7 +5494,7 @@
                 <w:noProof/>
                 <w:webHidden/>
               </w:rPr>
-              <w:instrText xml:space="preserve"> PAGEREF _Toc166667799 \h </w:instrText>
+              <w:instrText xml:space="preserve"> PAGEREF _Toc166679900 \h </w:instrText>
             </w:r>
             <w:r>
               <w:rPr>
@@ -5551,7 +5542,7 @@
               <w14:ligatures w14:val="standardContextual"/>
             </w:rPr>
           </w:pPr>
-          <w:hyperlink w:anchor="_Toc166667800" w:history="1">
+          <w:hyperlink w:anchor="_Toc166679901" w:history="1">
             <w:r>
               <w:rPr>
                 <w:rStyle w:val="Hypertextovprepojenie"/>
@@ -5597,7 +5588,7 @@
                 <w:noProof/>
                 <w:webHidden/>
               </w:rPr>
-              <w:instrText xml:space="preserve"> PAGEREF _Toc166667800 \h </w:instrText>
+              <w:instrText xml:space="preserve"> PAGEREF _Toc166679901 \h </w:instrText>
             </w:r>
             <w:r>
               <w:rPr>
@@ -5645,7 +5636,7 @@
               <w14:ligatures w14:val="standardContextual"/>
             </w:rPr>
           </w:pPr>
-          <w:hyperlink w:anchor="_Toc166667801" w:history="1">
+          <w:hyperlink w:anchor="_Toc166679902" w:history="1">
             <w:r>
               <w:rPr>
                 <w:rStyle w:val="Hypertextovprepojenie"/>
@@ -5691,7 +5682,7 @@
                 <w:noProof/>
                 <w:webHidden/>
               </w:rPr>
-              <w:instrText xml:space="preserve"> PAGEREF _Toc166667801 \h </w:instrText>
+              <w:instrText xml:space="preserve"> PAGEREF _Toc166679902 \h </w:instrText>
             </w:r>
             <w:r>
               <w:rPr>
@@ -5739,7 +5730,7 @@
               <w14:ligatures w14:val="standardContextual"/>
             </w:rPr>
           </w:pPr>
-          <w:hyperlink w:anchor="_Toc166667802" w:history="1">
+          <w:hyperlink w:anchor="_Toc166679903" w:history="1">
             <w:r>
               <w:rPr>
                 <w:rStyle w:val="Hypertextovprepojenie"/>
@@ -5785,7 +5776,7 @@
                 <w:noProof/>
                 <w:webHidden/>
               </w:rPr>
-              <w:instrText xml:space="preserve"> PAGEREF _Toc166667802 \h </w:instrText>
+              <w:instrText xml:space="preserve"> PAGEREF _Toc166679903 \h </w:instrText>
             </w:r>
             <w:r>
               <w:rPr>
@@ -5821,7 +5812,6 @@
             <w:pStyle w:val="Obsah1"/>
             <w:rPr>
               <w:rFonts w:asciiTheme="minorHAnsi" w:hAnsiTheme="minorHAnsi" w:cstheme="minorBidi"/>
-              <w:b w:val="0"/>
               <w:noProof/>
               <w:kern w:val="2"/>
               <w:szCs w:val="24"/>
@@ -5829,7 +5819,7 @@
               <w14:ligatures w14:val="standardContextual"/>
             </w:rPr>
           </w:pPr>
-          <w:hyperlink w:anchor="_Toc166667803" w:history="1">
+          <w:hyperlink w:anchor="_Toc166679904" w:history="1">
             <w:r>
               <w:rPr>
                 <w:rStyle w:val="Hypertextovprepojenie"/>
@@ -5840,7 +5830,6 @@
             <w:r>
               <w:rPr>
                 <w:rFonts w:asciiTheme="minorHAnsi" w:hAnsiTheme="minorHAnsi" w:cstheme="minorBidi"/>
-                <w:b w:val="0"/>
                 <w:noProof/>
                 <w:kern w:val="2"/>
                 <w:szCs w:val="24"/>
@@ -5875,7 +5864,7 @@
                 <w:noProof/>
                 <w:webHidden/>
               </w:rPr>
-              <w:instrText xml:space="preserve"> PAGEREF _Toc166667803 \h </w:instrText>
+              <w:instrText xml:space="preserve"> PAGEREF _Toc166679904 \h </w:instrText>
             </w:r>
             <w:r>
               <w:rPr>
@@ -5923,7 +5912,7 @@
               <w14:ligatures w14:val="standardContextual"/>
             </w:rPr>
           </w:pPr>
-          <w:hyperlink w:anchor="_Toc166667804" w:history="1">
+          <w:hyperlink w:anchor="_Toc166679905" w:history="1">
             <w:r>
               <w:rPr>
                 <w:rStyle w:val="Hypertextovprepojenie"/>
@@ -5969,7 +5958,7 @@
                 <w:noProof/>
                 <w:webHidden/>
               </w:rPr>
-              <w:instrText xml:space="preserve"> PAGEREF _Toc166667804 \h </w:instrText>
+              <w:instrText xml:space="preserve"> PAGEREF _Toc166679905 \h </w:instrText>
             </w:r>
             <w:r>
               <w:rPr>
@@ -6005,7 +5994,6 @@
             <w:pStyle w:val="Obsah1"/>
             <w:rPr>
               <w:rFonts w:asciiTheme="minorHAnsi" w:hAnsiTheme="minorHAnsi" w:cstheme="minorBidi"/>
-              <w:b w:val="0"/>
               <w:noProof/>
               <w:kern w:val="2"/>
               <w:szCs w:val="24"/>
@@ -6013,7 +6001,7 @@
               <w14:ligatures w14:val="standardContextual"/>
             </w:rPr>
           </w:pPr>
-          <w:hyperlink w:anchor="_Toc166667805" w:history="1">
+          <w:hyperlink w:anchor="_Toc166679906" w:history="1">
             <w:r>
               <w:rPr>
                 <w:rStyle w:val="Hypertextovprepojenie"/>
@@ -6024,7 +6012,6 @@
             <w:r>
               <w:rPr>
                 <w:rFonts w:asciiTheme="minorHAnsi" w:hAnsiTheme="minorHAnsi" w:cstheme="minorBidi"/>
-                <w:b w:val="0"/>
                 <w:noProof/>
                 <w:kern w:val="2"/>
                 <w:szCs w:val="24"/>
@@ -6059,7 +6046,7 @@
                 <w:noProof/>
                 <w:webHidden/>
               </w:rPr>
-              <w:instrText xml:space="preserve"> PAGEREF _Toc166667805 \h </w:instrText>
+              <w:instrText xml:space="preserve"> PAGEREF _Toc166679906 \h </w:instrText>
             </w:r>
             <w:r>
               <w:rPr>
@@ -6093,12 +6080,8 @@
         <w:p>
           <w:pPr>
             <w:pStyle w:val="Obsah1"/>
-            <w:tabs>
-              <w:tab w:val="left" w:pos="1200"/>
-            </w:tabs>
             <w:rPr>
               <w:rFonts w:asciiTheme="minorHAnsi" w:hAnsiTheme="minorHAnsi" w:cstheme="minorBidi"/>
-              <w:b w:val="0"/>
               <w:noProof/>
               <w:kern w:val="2"/>
               <w:szCs w:val="24"/>
@@ -6106,7 +6089,7 @@
               <w14:ligatures w14:val="standardContextual"/>
             </w:rPr>
           </w:pPr>
-          <w:hyperlink w:anchor="_Toc166667806" w:history="1">
+          <w:hyperlink w:anchor="_Toc166679907" w:history="1">
             <w:r>
               <w:rPr>
                 <w:rStyle w:val="Hypertextovprepojenie"/>
@@ -6117,7 +6100,6 @@
             <w:r>
               <w:rPr>
                 <w:rFonts w:asciiTheme="minorHAnsi" w:hAnsiTheme="minorHAnsi" w:cstheme="minorBidi"/>
-                <w:b w:val="0"/>
                 <w:noProof/>
                 <w:kern w:val="2"/>
                 <w:szCs w:val="24"/>
@@ -6145,7 +6127,7 @@
                 <w:noProof/>
                 <w:webHidden/>
               </w:rPr>
-              <w:instrText xml:space="preserve"> PAGEREF _Toc166667806 \h </w:instrText>
+              <w:instrText xml:space="preserve"> PAGEREF _Toc166679907 \h </w:instrText>
             </w:r>
             <w:r>
               <w:rPr>
@@ -6179,12 +6161,8 @@
         <w:p>
           <w:pPr>
             <w:pStyle w:val="Obsah1"/>
-            <w:tabs>
-              <w:tab w:val="left" w:pos="3353"/>
-            </w:tabs>
             <w:rPr>
               <w:rFonts w:asciiTheme="minorHAnsi" w:hAnsiTheme="minorHAnsi" w:cstheme="minorBidi"/>
-              <w:b w:val="0"/>
               <w:noProof/>
               <w:kern w:val="2"/>
               <w:szCs w:val="24"/>
@@ -6192,7 +6170,7 @@
               <w14:ligatures w14:val="standardContextual"/>
             </w:rPr>
           </w:pPr>
-          <w:hyperlink w:anchor="_Toc166667807" w:history="1">
+          <w:hyperlink w:anchor="_Toc166679908" w:history="1">
             <w:r>
               <w:rPr>
                 <w:rStyle w:val="Hypertextovprepojenie"/>
@@ -6203,7 +6181,6 @@
             <w:r>
               <w:rPr>
                 <w:rFonts w:asciiTheme="minorHAnsi" w:hAnsiTheme="minorHAnsi" w:cstheme="minorBidi"/>
-                <w:b w:val="0"/>
                 <w:noProof/>
                 <w:kern w:val="2"/>
                 <w:szCs w:val="24"/>
@@ -6231,7 +6208,7 @@
                 <w:noProof/>
                 <w:webHidden/>
               </w:rPr>
-              <w:instrText xml:space="preserve"> PAGEREF _Toc166667807 \h </w:instrText>
+              <w:instrText xml:space="preserve"> PAGEREF _Toc166679908 \h </w:instrText>
             </w:r>
             <w:r>
               <w:rPr>
@@ -6265,12 +6242,8 @@
         <w:p>
           <w:pPr>
             <w:pStyle w:val="Obsah1"/>
-            <w:tabs>
-              <w:tab w:val="left" w:pos="1440"/>
-            </w:tabs>
             <w:rPr>
               <w:rFonts w:asciiTheme="minorHAnsi" w:hAnsiTheme="minorHAnsi" w:cstheme="minorBidi"/>
-              <w:b w:val="0"/>
               <w:noProof/>
               <w:kern w:val="2"/>
               <w:szCs w:val="24"/>
@@ -6278,7 +6251,7 @@
               <w14:ligatures w14:val="standardContextual"/>
             </w:rPr>
           </w:pPr>
-          <w:hyperlink w:anchor="_Toc166667808" w:history="1">
+          <w:hyperlink w:anchor="_Toc166679909" w:history="1">
             <w:r>
               <w:rPr>
                 <w:rStyle w:val="Hypertextovprepojenie"/>
@@ -6289,7 +6262,6 @@
             <w:r>
               <w:rPr>
                 <w:rFonts w:asciiTheme="minorHAnsi" w:hAnsiTheme="minorHAnsi" w:cstheme="minorBidi"/>
-                <w:b w:val="0"/>
                 <w:noProof/>
                 <w:kern w:val="2"/>
                 <w:szCs w:val="24"/>
@@ -6324,7 +6296,7 @@
                 <w:noProof/>
                 <w:webHidden/>
               </w:rPr>
-              <w:instrText xml:space="preserve"> PAGEREF _Toc166667808 \h </w:instrText>
+              <w:instrText xml:space="preserve"> PAGEREF _Toc166679909 \h </w:instrText>
             </w:r>
             <w:r>
               <w:rPr>
@@ -6360,7 +6332,6 @@
             <w:pStyle w:val="Obsah1"/>
             <w:rPr>
               <w:rFonts w:asciiTheme="minorHAnsi" w:hAnsiTheme="minorHAnsi" w:cstheme="minorBidi"/>
-              <w:b w:val="0"/>
               <w:noProof/>
               <w:kern w:val="2"/>
               <w:szCs w:val="24"/>
@@ -6368,7 +6339,7 @@
               <w14:ligatures w14:val="standardContextual"/>
             </w:rPr>
           </w:pPr>
-          <w:hyperlink w:anchor="_Toc166667809" w:history="1">
+          <w:hyperlink w:anchor="_Toc166679910" w:history="1">
             <w:r>
               <w:rPr>
                 <w:rStyle w:val="Hypertextovprepojenie"/>
@@ -6395,7 +6366,7 @@
                 <w:noProof/>
                 <w:webHidden/>
               </w:rPr>
-              <w:instrText xml:space="preserve"> PAGEREF _Toc166667809 \h </w:instrText>
+              <w:instrText xml:space="preserve"> PAGEREF _Toc166679910 \h </w:instrText>
             </w:r>
             <w:r>
               <w:rPr>
@@ -6966,7 +6937,7 @@
         </w:sectPr>
       </w:pPr>
     </w:p>
-    <w:bookmarkStart w:id="0" w:name="_Toc166667775" w:displacedByCustomXml="next"/>
+    <w:bookmarkStart w:id="0" w:name="_Toc166679876" w:displacedByCustomXml="next"/>
     <w:sdt>
       <w:sdtPr>
         <w:id w:val="523750043"/>
@@ -7252,9 +7223,9 @@
           <w:sz w:val="44"/>
         </w:rPr>
       </w:pPr>
-      <w:bookmarkStart w:id="1" w:name="_Toc166667776"/>
-      <w:bookmarkStart w:id="2" w:name="_Toc378775589"/>
-      <w:bookmarkStart w:id="3" w:name="_Toc378776129"/>
+      <w:bookmarkStart w:id="1" w:name="_Toc378775589"/>
+      <w:bookmarkStart w:id="2" w:name="_Toc378776129"/>
+      <w:bookmarkStart w:id="3" w:name="_Toc166679877"/>
       <w:r>
         <w:rPr>
           <w:rStyle w:val="ZakladnyChar"/>
@@ -7277,7 +7248,7 @@
         </w:rPr>
         <w:t>í</w:t>
       </w:r>
-      <w:bookmarkEnd w:id="1"/>
+      <w:bookmarkEnd w:id="3"/>
     </w:p>
     <w:p>
       <w:pPr>
@@ -7375,7 +7346,7 @@
       <w:pPr>
         <w:pStyle w:val="Nadpis2urovne"/>
       </w:pPr>
-      <w:bookmarkStart w:id="4" w:name="_Toc166667777"/>
+      <w:bookmarkStart w:id="4" w:name="_Toc166679878"/>
       <w:r>
         <w:t>Herný Engine</w:t>
       </w:r>
@@ -7418,7 +7389,7 @@
       <w:pPr>
         <w:pStyle w:val="Nadpis3urovne"/>
       </w:pPr>
-      <w:bookmarkStart w:id="5" w:name="_Toc166667778"/>
+      <w:bookmarkStart w:id="5" w:name="_Toc166679879"/>
       <w:proofErr w:type="spellStart"/>
       <w:r>
         <w:t>Unreal</w:t>
@@ -7673,7 +7644,7 @@
       <w:pPr>
         <w:pStyle w:val="Nadpis3urovne"/>
       </w:pPr>
-      <w:bookmarkStart w:id="6" w:name="_Toc166667779"/>
+      <w:bookmarkStart w:id="6" w:name="_Toc166679880"/>
       <w:proofErr w:type="spellStart"/>
       <w:r>
         <w:t>Godot</w:t>
@@ -7959,7 +7930,7 @@
       <w:pPr>
         <w:pStyle w:val="Nadpis3urovne"/>
       </w:pPr>
-      <w:bookmarkStart w:id="7" w:name="_Toc166667780"/>
+      <w:bookmarkStart w:id="7" w:name="_Toc166679881"/>
       <w:proofErr w:type="spellStart"/>
       <w:r>
         <w:t>Hazel</w:t>
@@ -8240,7 +8211,7 @@
       <w:pPr>
         <w:pStyle w:val="Nadpis3urovne"/>
       </w:pPr>
-      <w:bookmarkStart w:id="8" w:name="_Toc166667781"/>
+      <w:bookmarkStart w:id="8" w:name="_Toc166679882"/>
       <w:r>
         <w:t>Unity</w:t>
       </w:r>
@@ -8491,7 +8462,7 @@
       <w:pPr>
         <w:pStyle w:val="Nadpis2urovne"/>
       </w:pPr>
-      <w:bookmarkStart w:id="9" w:name="_Toc166667782"/>
+      <w:bookmarkStart w:id="9" w:name="_Toc166679883"/>
       <w:r>
         <w:lastRenderedPageBreak/>
         <w:t>Vývojové prostredie</w:t>
@@ -8690,7 +8661,7 @@
       <w:pPr>
         <w:pStyle w:val="Nadpis3urovne"/>
       </w:pPr>
-      <w:bookmarkStart w:id="10" w:name="_Toc166667783"/>
+      <w:bookmarkStart w:id="10" w:name="_Toc166679884"/>
       <w:proofErr w:type="spellStart"/>
       <w:r>
         <w:t>Visual</w:t>
@@ -8842,7 +8813,7 @@
       <w:pPr>
         <w:pStyle w:val="Nadpis3urovne"/>
       </w:pPr>
-      <w:bookmarkStart w:id="11" w:name="_Toc166667784"/>
+      <w:bookmarkStart w:id="11" w:name="_Toc166679885"/>
       <w:proofErr w:type="spellStart"/>
       <w:r>
         <w:t>Jetbrains</w:t>
@@ -8932,7 +8903,7 @@
       <w:pPr>
         <w:pStyle w:val="Nadpis3urovne"/>
       </w:pPr>
-      <w:bookmarkStart w:id="12" w:name="_Toc166667785"/>
+      <w:bookmarkStart w:id="12" w:name="_Toc166679886"/>
       <w:proofErr w:type="spellStart"/>
       <w:r>
         <w:lastRenderedPageBreak/>
@@ -9060,7 +9031,7 @@
       <w:pPr>
         <w:pStyle w:val="Nadpis2urovne"/>
       </w:pPr>
-      <w:bookmarkStart w:id="13" w:name="_Toc166667786"/>
+      <w:bookmarkStart w:id="13" w:name="_Toc166679887"/>
       <w:r>
         <w:t xml:space="preserve">3D </w:t>
       </w:r>
@@ -9119,7 +9090,7 @@
       <w:pPr>
         <w:pStyle w:val="Nadpis3urovne"/>
       </w:pPr>
-      <w:bookmarkStart w:id="14" w:name="_Toc166667787"/>
+      <w:bookmarkStart w:id="14" w:name="_Toc166679888"/>
       <w:proofErr w:type="spellStart"/>
       <w:r>
         <w:t>Blender</w:t>
@@ -9432,7 +9403,7 @@
       <w:pPr>
         <w:pStyle w:val="Nadpis3urovne"/>
       </w:pPr>
-      <w:bookmarkStart w:id="15" w:name="_Toc166667788"/>
+      <w:bookmarkStart w:id="15" w:name="_Toc166679889"/>
       <w:proofErr w:type="spellStart"/>
       <w:r>
         <w:t>Cinema</w:t>
@@ -9647,7 +9618,7 @@
       <w:pPr>
         <w:pStyle w:val="Nadpis3urovne"/>
       </w:pPr>
-      <w:bookmarkStart w:id="16" w:name="_Toc166667789"/>
+      <w:bookmarkStart w:id="16" w:name="_Toc166679890"/>
       <w:proofErr w:type="spellStart"/>
       <w:r>
         <w:t>Autodesk</w:t>
@@ -9898,7 +9869,7 @@
       <w:pPr>
         <w:pStyle w:val="Nadpis2urovne"/>
       </w:pPr>
-      <w:bookmarkStart w:id="17" w:name="_Toc166667790"/>
+      <w:bookmarkStart w:id="17" w:name="_Toc166679891"/>
       <w:r>
         <w:t>Grafick</w:t>
       </w:r>
@@ -10046,7 +10017,7 @@
       <w:pPr>
         <w:pStyle w:val="Nadpis3urovne"/>
       </w:pPr>
-      <w:bookmarkStart w:id="18" w:name="_Toc166667791"/>
+      <w:bookmarkStart w:id="18" w:name="_Toc166679892"/>
       <w:r>
         <w:t>GIMP</w:t>
       </w:r>
@@ -10243,7 +10214,7 @@
       <w:pPr>
         <w:pStyle w:val="Nadpis3urovne"/>
       </w:pPr>
-      <w:bookmarkStart w:id="19" w:name="_Toc166667792"/>
+      <w:bookmarkStart w:id="19" w:name="_Toc166679893"/>
       <w:r>
         <w:t>Adobe Photoshop</w:t>
       </w:r>
@@ -10487,7 +10458,7 @@
       <w:pPr>
         <w:pStyle w:val="Nadpis2urovne"/>
       </w:pPr>
-      <w:bookmarkStart w:id="20" w:name="_Toc166667793"/>
+      <w:bookmarkStart w:id="20" w:name="_Toc166679894"/>
       <w:r>
         <w:t>Generatívna u</w:t>
       </w:r>
@@ -10605,7 +10576,7 @@
       <w:pPr>
         <w:pStyle w:val="Nadpis3urovne"/>
       </w:pPr>
-      <w:bookmarkStart w:id="21" w:name="_Toc166667794"/>
+      <w:bookmarkStart w:id="21" w:name="_Toc166679895"/>
       <w:r>
         <w:t xml:space="preserve">NVIDIA </w:t>
       </w:r>
@@ -10662,7 +10633,7 @@
       <w:pPr>
         <w:pStyle w:val="Nadpis3urovne"/>
       </w:pPr>
-      <w:bookmarkStart w:id="22" w:name="_Toc166667795"/>
+      <w:bookmarkStart w:id="22" w:name="_Toc166679896"/>
       <w:proofErr w:type="spellStart"/>
       <w:r>
         <w:t>Midjourney</w:t>
@@ -10893,7 +10864,7 @@
       <w:pPr>
         <w:pStyle w:val="Nadpis3urovne"/>
       </w:pPr>
-      <w:bookmarkStart w:id="23" w:name="_Toc166667796"/>
+      <w:bookmarkStart w:id="23" w:name="_Toc166679897"/>
       <w:proofErr w:type="spellStart"/>
       <w:r>
         <w:lastRenderedPageBreak/>
@@ -11110,9 +11081,9 @@
       <w:pPr>
         <w:pStyle w:val="Nadpis1rovne"/>
       </w:pPr>
-      <w:bookmarkStart w:id="24" w:name="_Toc166667797"/>
+      <w:bookmarkStart w:id="24" w:name="_Toc166679898"/>
+      <w:bookmarkEnd w:id="1"/>
       <w:bookmarkEnd w:id="2"/>
-      <w:bookmarkEnd w:id="3"/>
       <w:r>
         <w:lastRenderedPageBreak/>
         <w:t>Konkurenčné aplikácie</w:t>
@@ -11139,7 +11110,7 @@
           <w:numId w:val="4"/>
         </w:numPr>
       </w:pPr>
-      <w:bookmarkStart w:id="25" w:name="_Toc166667798"/>
+      <w:bookmarkStart w:id="25" w:name="_Toc166679899"/>
       <w:proofErr w:type="spellStart"/>
       <w:r>
         <w:t>Universe</w:t>
@@ -11416,7 +11387,7 @@
       <w:pPr>
         <w:pStyle w:val="Nadpis2urovne"/>
       </w:pPr>
-      <w:bookmarkStart w:id="26" w:name="_Toc166667799"/>
+      <w:bookmarkStart w:id="26" w:name="_Toc166679900"/>
       <w:proofErr w:type="spellStart"/>
       <w:r>
         <w:t>Space</w:t>
@@ -11602,7 +11573,7 @@
       <w:pPr>
         <w:pStyle w:val="Nadpis2urovne"/>
       </w:pPr>
-      <w:bookmarkStart w:id="27" w:name="_Toc166667800"/>
+      <w:bookmarkStart w:id="27" w:name="_Toc166679901"/>
       <w:proofErr w:type="spellStart"/>
       <w:r>
         <w:t>SpaceSim</w:t>
@@ -11856,7 +11827,7 @@
       <w:pPr>
         <w:pStyle w:val="Nadpis2urovne"/>
       </w:pPr>
-      <w:bookmarkStart w:id="28" w:name="_Toc166667801"/>
+      <w:bookmarkStart w:id="28" w:name="_Toc166679902"/>
       <w:proofErr w:type="spellStart"/>
       <w:r>
         <w:t>NASA's</w:t>
@@ -12004,7 +11975,7 @@
       <w:pPr>
         <w:pStyle w:val="Nadpis2urovne"/>
       </w:pPr>
-      <w:bookmarkStart w:id="29" w:name="_Toc166667802"/>
+      <w:bookmarkStart w:id="29" w:name="_Toc166679903"/>
       <w:r>
         <w:t>Zhrnutie aplikácií</w:t>
       </w:r>
@@ -12044,7 +12015,7 @@
       <w:pPr>
         <w:pStyle w:val="Nadpis1rovne"/>
       </w:pPr>
-      <w:bookmarkStart w:id="30" w:name="_Toc166667803"/>
+      <w:bookmarkStart w:id="30" w:name="_Toc166679904"/>
       <w:r>
         <w:lastRenderedPageBreak/>
         <w:t>Návrh a</w:t>
@@ -12056,6 +12027,12 @@
         <w:t>Implementácia</w:t>
       </w:r>
       <w:bookmarkEnd w:id="30"/>
+    </w:p>
+    <w:p>
+      <w:pPr>
+        <w:pStyle w:val="Zakladny"/>
+        <w:ind w:firstLine="0"/>
+      </w:pPr>
     </w:p>
     <w:p>
       <w:pPr>
@@ -12065,7 +12042,7 @@
           <w:numId w:val="5"/>
         </w:numPr>
       </w:pPr>
-      <w:bookmarkStart w:id="31" w:name="_Toc166667804"/>
+      <w:bookmarkStart w:id="31" w:name="_Toc166679905"/>
       <w:r>
         <w:t>Špecifikácia požiadaviek</w:t>
       </w:r>
@@ -12075,7 +12052,7 @@
       <w:pPr>
         <w:pStyle w:val="Nadpis1rovne"/>
       </w:pPr>
-      <w:bookmarkStart w:id="32" w:name="_Toc166667805"/>
+      <w:bookmarkStart w:id="32" w:name="_Toc166679906"/>
       <w:r>
         <w:lastRenderedPageBreak/>
         <w:t>Testovanie a ladenie</w:t>
@@ -12098,9 +12075,9 @@
         <w:br w:type="page"/>
       </w:r>
     </w:p>
-    <w:bookmarkStart w:id="33" w:name="_Toc378775596" w:displacedByCustomXml="next"/>
+    <w:bookmarkStart w:id="33" w:name="_Toc166679907" w:displacedByCustomXml="next"/>
     <w:bookmarkStart w:id="34" w:name="_Toc378776136" w:displacedByCustomXml="next"/>
-    <w:bookmarkStart w:id="35" w:name="_Toc166667806" w:displacedByCustomXml="next"/>
+    <w:bookmarkStart w:id="35" w:name="_Toc378775596" w:displacedByCustomXml="next"/>
     <w:sdt>
       <w:sdtPr>
         <w:rPr>
@@ -12131,8 +12108,8 @@
             </w:rPr>
             <w:t>Záver</w:t>
           </w:r>
+          <w:bookmarkEnd w:id="35"/>
           <w:bookmarkEnd w:id="34"/>
-          <w:bookmarkEnd w:id="33"/>
           <w:r>
             <w:rPr>
               <w:rStyle w:val="NadpisneslovanChar"/>
@@ -12143,7 +12120,7 @@
         </w:p>
       </w:sdtContent>
     </w:sdt>
-    <w:bookmarkEnd w:id="35" w:displacedByCustomXml="prev"/>
+    <w:bookmarkEnd w:id="33" w:displacedByCustomXml="prev"/>
     <w:sdt>
       <w:sdtPr>
         <w:rPr>
@@ -12194,7 +12171,7 @@
         <w:br w:type="page"/>
       </w:r>
     </w:p>
-    <w:bookmarkStart w:id="36" w:name="_Toc166667807" w:displacedByCustomXml="next"/>
+    <w:bookmarkStart w:id="36" w:name="_Toc166679908" w:displacedByCustomXml="next"/>
     <w:sdt>
       <w:sdtPr>
         <w:id w:val="-1274239281"/>
@@ -17837,7 +17814,7 @@
         </w:sectPr>
       </w:pPr>
     </w:p>
-    <w:bookmarkStart w:id="79" w:name="_Toc166667808" w:displacedByCustomXml="next"/>
+    <w:bookmarkStart w:id="79" w:name="_Toc166679909" w:displacedByCustomXml="next"/>
     <w:sdt>
       <w:sdtPr>
         <w:rPr>
@@ -17952,7 +17929,7 @@
         </w:numPr>
         <w:ind w:left="340"/>
       </w:pPr>
-      <w:bookmarkStart w:id="80" w:name="_Toc166667809"/>
+      <w:bookmarkStart w:id="80" w:name="_Toc166679910"/>
       <w:r>
         <w:lastRenderedPageBreak/>
         <w:t>Príloha A: Štruktúra elektronického nosiča</w:t>
@@ -23553,7 +23530,7 @@
     <w:link w:val="Nadpis1rovneChar"/>
     <w:autoRedefine/>
     <w:qFormat/>
-    <w:rsid w:val="00655268"/>
+    <w:rsid w:val="00827D6C"/>
     <w:pPr>
       <w:keepNext/>
       <w:keepLines/>
@@ -23562,6 +23539,7 @@
         <w:numId w:val="2"/>
       </w:numPr>
       <w:spacing w:after="320" w:line="240" w:lineRule="auto"/>
+      <w:outlineLvl w:val="0"/>
     </w:pPr>
     <w:rPr>
       <w:rFonts w:ascii="Times New Roman" w:hAnsi="Times New Roman" w:cs="Times New Roman"/>
@@ -23587,7 +23565,7 @@
     <w:link w:val="Nadpis2urovneChar"/>
     <w:autoRedefine/>
     <w:qFormat/>
-    <w:rsid w:val="00F16718"/>
+    <w:rsid w:val="00827D6C"/>
     <w:pPr>
       <w:keepNext/>
       <w:keepLines/>
@@ -23596,6 +23574,7 @@
         <w:numId w:val="2"/>
       </w:numPr>
       <w:spacing w:before="320" w:after="280" w:line="240" w:lineRule="auto"/>
+      <w:outlineLvl w:val="1"/>
     </w:pPr>
     <w:rPr>
       <w:rFonts w:ascii="Times New Roman" w:hAnsi="Times New Roman" w:cs="Times New Roman"/>
@@ -23608,7 +23587,7 @@
     <w:name w:val="Nadpis 1.úrovne Char"/>
     <w:basedOn w:val="Predvolenpsmoodseku"/>
     <w:link w:val="Nadpis1rovne"/>
-    <w:rsid w:val="00655268"/>
+    <w:rsid w:val="00827D6C"/>
     <w:rPr>
       <w:rFonts w:ascii="Times New Roman" w:hAnsi="Times New Roman" w:cs="Times New Roman"/>
       <w:b/>
@@ -23621,7 +23600,7 @@
     <w:next w:val="Zakladny"/>
     <w:link w:val="Nadpis3urovneChar"/>
     <w:qFormat/>
-    <w:rsid w:val="00BB1046"/>
+    <w:rsid w:val="00827D6C"/>
     <w:pPr>
       <w:keepNext/>
       <w:keepLines/>
@@ -23630,6 +23609,7 @@
         <w:numId w:val="2"/>
       </w:numPr>
       <w:spacing w:before="280" w:after="280" w:line="240" w:lineRule="auto"/>
+      <w:outlineLvl w:val="2"/>
     </w:pPr>
     <w:rPr>
       <w:rFonts w:ascii="Times New Roman" w:hAnsi="Times New Roman" w:cs="Times New Roman"/>
@@ -23642,7 +23622,7 @@
     <w:name w:val="Nadpis 2.urovne Char"/>
     <w:basedOn w:val="Predvolenpsmoodseku"/>
     <w:link w:val="Nadpis2urovne"/>
-    <w:rsid w:val="00F16718"/>
+    <w:rsid w:val="00827D6C"/>
     <w:rPr>
       <w:rFonts w:ascii="Times New Roman" w:hAnsi="Times New Roman" w:cs="Times New Roman"/>
       <w:b/>
@@ -23672,7 +23652,7 @@
     <w:name w:val="Nadpis 3.urovne Char"/>
     <w:basedOn w:val="Predvolenpsmoodseku"/>
     <w:link w:val="Nadpis3urovne"/>
-    <w:rsid w:val="00BB1046"/>
+    <w:rsid w:val="00827D6C"/>
     <w:rPr>
       <w:rFonts w:ascii="Times New Roman" w:hAnsi="Times New Roman" w:cs="Times New Roman"/>
       <w:b/>
@@ -23916,10 +23896,11 @@
     <w:autoRedefine/>
     <w:uiPriority w:val="39"/>
     <w:unhideWhenUsed/>
-    <w:rsid w:val="00A33C93"/>
+    <w:rsid w:val="00827D6C"/>
     <w:pPr>
       <w:tabs>
         <w:tab w:val="left" w:pos="851"/>
+        <w:tab w:val="left" w:pos="1200"/>
         <w:tab w:val="right" w:leader="dot" w:pos="8777"/>
       </w:tabs>
       <w:spacing w:before="240"/>
@@ -26281,7 +26262,7 @@
   </w:font>
   <w:font w:name="Tahoma">
     <w:panose1 w:val="020B0604030504040204"/>
-    <w:charset w:val="00"/>
+    <w:charset w:val="EE"/>
     <w:family w:val="swiss"/>
     <w:pitch w:val="variable"/>
     <w:sig w:usb0="E1002EFF" w:usb1="C000605B" w:usb2="00000029" w:usb3="00000000" w:csb0="000101FF" w:csb1="00000000"/>
@@ -26654,6 +26635,7 @@
   </w:compat>
   <w:rsids>
     <w:rsidRoot w:val="0011130F"/>
+    <w:rsid w:val="00063FCF"/>
     <w:rsid w:val="000A4DD3"/>
     <w:rsid w:val="000B2EBF"/>
     <w:rsid w:val="000C7767"/>
@@ -26661,6 +26643,7 @@
     <w:rsid w:val="0011130F"/>
     <w:rsid w:val="0012208D"/>
     <w:rsid w:val="0013789A"/>
+    <w:rsid w:val="0016042A"/>
     <w:rsid w:val="00182720"/>
     <w:rsid w:val="001F4893"/>
     <w:rsid w:val="001F632F"/>
@@ -26681,7 +26664,10 @@
     <w:rsid w:val="00411ECF"/>
     <w:rsid w:val="004160B7"/>
     <w:rsid w:val="00430F7D"/>
+    <w:rsid w:val="0044694B"/>
+    <w:rsid w:val="004734FC"/>
     <w:rsid w:val="004C1C4E"/>
+    <w:rsid w:val="00514771"/>
     <w:rsid w:val="005530E8"/>
     <w:rsid w:val="0055436D"/>
     <w:rsid w:val="00556B6D"/>
@@ -26696,6 +26682,8 @@
     <w:rsid w:val="006A6CE3"/>
     <w:rsid w:val="00737DAA"/>
     <w:rsid w:val="00773ADF"/>
+    <w:rsid w:val="00776087"/>
+    <w:rsid w:val="00777EA4"/>
     <w:rsid w:val="007B2ABF"/>
     <w:rsid w:val="00847080"/>
     <w:rsid w:val="00854576"/>
@@ -29098,6 +29086,13 @@
 </file>
 
 <file path=customXml/item1.xml><?xml version="1.0" encoding="utf-8"?>
+<tns:customPropertyEditors xmlns:tns="http://schemas.microsoft.com/office/2006/customDocumentInformationPanel">
+  <tns:showOnOpen>false</tns:showOnOpen>
+  <tns:defaultPropertyEditorNamespace>Standard properties</tns:defaultPropertyEditorNamespace>
+</tns:customPropertyEditors>
+</file>
+
+<file path=customXml/item2.xml><?xml version="1.0" encoding="utf-8"?>
 <b:Sources xmlns:b="http://schemas.openxmlformats.org/officeDocument/2006/bibliography" xmlns="http://schemas.openxmlformats.org/officeDocument/2006/bibliography" SelectedStyle="\ISO690Nmerical.XSL" StyleName="ISO 690 – Číselný odkaz" Version="1987">
   <b:Source>
     <b:Tag>Pra07</b:Tag>
@@ -29135,25 +29130,18 @@
 </b:Sources>
 </file>
 
-<file path=customXml/item2.xml><?xml version="1.0" encoding="utf-8"?>
-<tns:customPropertyEditors xmlns:tns="http://schemas.microsoft.com/office/2006/customDocumentInformationPanel">
-  <tns:showOnOpen>false</tns:showOnOpen>
-  <tns:defaultPropertyEditorNamespace>Standard properties</tns:defaultPropertyEditorNamespace>
-</tns:customPropertyEditors>
+<file path=customXml/itemProps1.xml><?xml version="1.0" encoding="utf-8"?>
+<ds:datastoreItem xmlns:ds="http://schemas.openxmlformats.org/officeDocument/2006/customXml" ds:itemID="{75EDBFD0-BBAC-4566-9C67-CE4E0F2888F6}">
+  <ds:schemaRefs>
+    <ds:schemaRef ds:uri="http://schemas.microsoft.com/office/2006/customDocumentInformationPanel"/>
+  </ds:schemaRefs>
+</ds:datastoreItem>
 </file>
 
-<file path=customXml/itemProps1.xml><?xml version="1.0" encoding="utf-8"?>
+<file path=customXml/itemProps2.xml><?xml version="1.0" encoding="utf-8"?>
 <ds:datastoreItem xmlns:ds="http://schemas.openxmlformats.org/officeDocument/2006/customXml" ds:itemID="{77984FCD-90C3-414C-9616-A828D3018E43}">
   <ds:schemaRefs>
     <ds:schemaRef ds:uri="http://schemas.openxmlformats.org/officeDocument/2006/bibliography"/>
   </ds:schemaRefs>
 </ds:datastoreItem>
-</file>
-
-<file path=customXml/itemProps2.xml><?xml version="1.0" encoding="utf-8"?>
-<ds:datastoreItem xmlns:ds="http://schemas.openxmlformats.org/officeDocument/2006/customXml" ds:itemID="{75EDBFD0-BBAC-4566-9C67-CE4E0F2888F6}">
-  <ds:schemaRefs>
-    <ds:schemaRef ds:uri="http://schemas.microsoft.com/office/2006/customDocumentInformationPanel"/>
-  </ds:schemaRefs>
-</ds:datastoreItem>
 </file>
</xml_diff>

<commit_message>
Chapter 3 start, diagrams
</commit_message>
<xml_diff>
--- a/BP.docx
+++ b/BP.docx
@@ -2973,7 +2973,7 @@
           <w:rStyle w:val="ZakladnyChar"/>
           <w:noProof/>
         </w:rPr>
-        <w:t>15.05.2024</w:t>
+        <w:t>16.05.2024</w:t>
       </w:r>
       <w:r>
         <w:rPr>
@@ -3213,7 +3213,7 @@
           <w:r>
             <w:fldChar w:fldCharType="separate"/>
           </w:r>
-          <w:hyperlink w:anchor="_Toc166695345" w:history="1">
+          <w:hyperlink w:anchor="_Toc166755532" w:history="1">
             <w:r>
               <w:rPr>
                 <w:rStyle w:val="Hypertextovprepojenie"/>
@@ -3252,7 +3252,7 @@
                 <w:noProof/>
                 <w:webHidden/>
               </w:rPr>
-              <w:instrText xml:space="preserve"> PAGEREF _Toc166695345 \h </w:instrText>
+              <w:instrText xml:space="preserve"> PAGEREF _Toc166755532 \h </w:instrText>
             </w:r>
             <w:r>
               <w:rPr>
@@ -3296,7 +3296,7 @@
               <w14:ligatures w14:val="standardContextual"/>
             </w:rPr>
           </w:pPr>
-          <w:hyperlink w:anchor="_Toc166695346" w:history="1">
+          <w:hyperlink w:anchor="_Toc166755533" w:history="1">
             <w:r>
               <w:rPr>
                 <w:rStyle w:val="Hypertextovprepojenie"/>
@@ -3342,7 +3342,7 @@
                 <w:noProof/>
                 <w:webHidden/>
               </w:rPr>
-              <w:instrText xml:space="preserve"> PAGEREF _Toc166695346 \h </w:instrText>
+              <w:instrText xml:space="preserve"> PAGEREF _Toc166755533 \h </w:instrText>
             </w:r>
             <w:r>
               <w:rPr>
@@ -3390,7 +3390,7 @@
               <w14:ligatures w14:val="standardContextual"/>
             </w:rPr>
           </w:pPr>
-          <w:hyperlink w:anchor="_Toc166695347" w:history="1">
+          <w:hyperlink w:anchor="_Toc166755534" w:history="1">
             <w:r>
               <w:rPr>
                 <w:rStyle w:val="Hypertextovprepojenie"/>
@@ -3436,7 +3436,7 @@
                 <w:noProof/>
                 <w:webHidden/>
               </w:rPr>
-              <w:instrText xml:space="preserve"> PAGEREF _Toc166695347 \h </w:instrText>
+              <w:instrText xml:space="preserve"> PAGEREF _Toc166755534 \h </w:instrText>
             </w:r>
             <w:r>
               <w:rPr>
@@ -3484,7 +3484,7 @@
               <w14:ligatures w14:val="standardContextual"/>
             </w:rPr>
           </w:pPr>
-          <w:hyperlink w:anchor="_Toc166695348" w:history="1">
+          <w:hyperlink w:anchor="_Toc166755535" w:history="1">
             <w:r>
               <w:rPr>
                 <w:rStyle w:val="Hypertextovprepojenie"/>
@@ -3530,7 +3530,7 @@
                 <w:noProof/>
                 <w:webHidden/>
               </w:rPr>
-              <w:instrText xml:space="preserve"> PAGEREF _Toc166695348 \h </w:instrText>
+              <w:instrText xml:space="preserve"> PAGEREF _Toc166755535 \h </w:instrText>
             </w:r>
             <w:r>
               <w:rPr>
@@ -3578,7 +3578,7 @@
               <w14:ligatures w14:val="standardContextual"/>
             </w:rPr>
           </w:pPr>
-          <w:hyperlink w:anchor="_Toc166695349" w:history="1">
+          <w:hyperlink w:anchor="_Toc166755536" w:history="1">
             <w:r>
               <w:rPr>
                 <w:rStyle w:val="Hypertextovprepojenie"/>
@@ -3624,7 +3624,7 @@
                 <w:noProof/>
                 <w:webHidden/>
               </w:rPr>
-              <w:instrText xml:space="preserve"> PAGEREF _Toc166695349 \h </w:instrText>
+              <w:instrText xml:space="preserve"> PAGEREF _Toc166755536 \h </w:instrText>
             </w:r>
             <w:r>
               <w:rPr>
@@ -3672,7 +3672,7 @@
               <w14:ligatures w14:val="standardContextual"/>
             </w:rPr>
           </w:pPr>
-          <w:hyperlink w:anchor="_Toc166695350" w:history="1">
+          <w:hyperlink w:anchor="_Toc166755537" w:history="1">
             <w:r>
               <w:rPr>
                 <w:rStyle w:val="Hypertextovprepojenie"/>
@@ -3718,7 +3718,7 @@
                 <w:noProof/>
                 <w:webHidden/>
               </w:rPr>
-              <w:instrText xml:space="preserve"> PAGEREF _Toc166695350 \h </w:instrText>
+              <w:instrText xml:space="preserve"> PAGEREF _Toc166755537 \h </w:instrText>
             </w:r>
             <w:r>
               <w:rPr>
@@ -3766,7 +3766,7 @@
               <w14:ligatures w14:val="standardContextual"/>
             </w:rPr>
           </w:pPr>
-          <w:hyperlink w:anchor="_Toc166695351" w:history="1">
+          <w:hyperlink w:anchor="_Toc166755538" w:history="1">
             <w:r>
               <w:rPr>
                 <w:rStyle w:val="Hypertextovprepojenie"/>
@@ -3812,7 +3812,7 @@
                 <w:noProof/>
                 <w:webHidden/>
               </w:rPr>
-              <w:instrText xml:space="preserve"> PAGEREF _Toc166695351 \h </w:instrText>
+              <w:instrText xml:space="preserve"> PAGEREF _Toc166755538 \h </w:instrText>
             </w:r>
             <w:r>
               <w:rPr>
@@ -3860,7 +3860,7 @@
               <w14:ligatures w14:val="standardContextual"/>
             </w:rPr>
           </w:pPr>
-          <w:hyperlink w:anchor="_Toc166695352" w:history="1">
+          <w:hyperlink w:anchor="_Toc166755539" w:history="1">
             <w:r>
               <w:rPr>
                 <w:rStyle w:val="Hypertextovprepojenie"/>
@@ -3906,7 +3906,7 @@
                 <w:noProof/>
                 <w:webHidden/>
               </w:rPr>
-              <w:instrText xml:space="preserve"> PAGEREF _Toc166695352 \h </w:instrText>
+              <w:instrText xml:space="preserve"> PAGEREF _Toc166755539 \h </w:instrText>
             </w:r>
             <w:r>
               <w:rPr>
@@ -3954,7 +3954,7 @@
               <w14:ligatures w14:val="standardContextual"/>
             </w:rPr>
           </w:pPr>
-          <w:hyperlink w:anchor="_Toc166695353" w:history="1">
+          <w:hyperlink w:anchor="_Toc166755540" w:history="1">
             <w:r>
               <w:rPr>
                 <w:rStyle w:val="Hypertextovprepojenie"/>
@@ -4000,7 +4000,7 @@
                 <w:noProof/>
                 <w:webHidden/>
               </w:rPr>
-              <w:instrText xml:space="preserve"> PAGEREF _Toc166695353 \h </w:instrText>
+              <w:instrText xml:space="preserve"> PAGEREF _Toc166755540 \h </w:instrText>
             </w:r>
             <w:r>
               <w:rPr>
@@ -4048,7 +4048,7 @@
               <w14:ligatures w14:val="standardContextual"/>
             </w:rPr>
           </w:pPr>
-          <w:hyperlink w:anchor="_Toc166695354" w:history="1">
+          <w:hyperlink w:anchor="_Toc166755541" w:history="1">
             <w:r>
               <w:rPr>
                 <w:rStyle w:val="Hypertextovprepojenie"/>
@@ -4094,7 +4094,7 @@
                 <w:noProof/>
                 <w:webHidden/>
               </w:rPr>
-              <w:instrText xml:space="preserve"> PAGEREF _Toc166695354 \h </w:instrText>
+              <w:instrText xml:space="preserve"> PAGEREF _Toc166755541 \h </w:instrText>
             </w:r>
             <w:r>
               <w:rPr>
@@ -4142,7 +4142,7 @@
               <w14:ligatures w14:val="standardContextual"/>
             </w:rPr>
           </w:pPr>
-          <w:hyperlink w:anchor="_Toc166695355" w:history="1">
+          <w:hyperlink w:anchor="_Toc166755542" w:history="1">
             <w:r>
               <w:rPr>
                 <w:rStyle w:val="Hypertextovprepojenie"/>
@@ -4188,7 +4188,7 @@
                 <w:noProof/>
                 <w:webHidden/>
               </w:rPr>
-              <w:instrText xml:space="preserve"> PAGEREF _Toc166695355 \h </w:instrText>
+              <w:instrText xml:space="preserve"> PAGEREF _Toc166755542 \h </w:instrText>
             </w:r>
             <w:r>
               <w:rPr>
@@ -4236,7 +4236,7 @@
               <w14:ligatures w14:val="standardContextual"/>
             </w:rPr>
           </w:pPr>
-          <w:hyperlink w:anchor="_Toc166695356" w:history="1">
+          <w:hyperlink w:anchor="_Toc166755543" w:history="1">
             <w:r>
               <w:rPr>
                 <w:rStyle w:val="Hypertextovprepojenie"/>
@@ -4282,7 +4282,7 @@
                 <w:noProof/>
                 <w:webHidden/>
               </w:rPr>
-              <w:instrText xml:space="preserve"> PAGEREF _Toc166695356 \h </w:instrText>
+              <w:instrText xml:space="preserve"> PAGEREF _Toc166755543 \h </w:instrText>
             </w:r>
             <w:r>
               <w:rPr>
@@ -4330,7 +4330,7 @@
               <w14:ligatures w14:val="standardContextual"/>
             </w:rPr>
           </w:pPr>
-          <w:hyperlink w:anchor="_Toc166695357" w:history="1">
+          <w:hyperlink w:anchor="_Toc166755544" w:history="1">
             <w:r>
               <w:rPr>
                 <w:rStyle w:val="Hypertextovprepojenie"/>
@@ -4376,7 +4376,7 @@
                 <w:noProof/>
                 <w:webHidden/>
               </w:rPr>
-              <w:instrText xml:space="preserve"> PAGEREF _Toc166695357 \h </w:instrText>
+              <w:instrText xml:space="preserve"> PAGEREF _Toc166755544 \h </w:instrText>
             </w:r>
             <w:r>
               <w:rPr>
@@ -4424,7 +4424,7 @@
               <w14:ligatures w14:val="standardContextual"/>
             </w:rPr>
           </w:pPr>
-          <w:hyperlink w:anchor="_Toc166695358" w:history="1">
+          <w:hyperlink w:anchor="_Toc166755545" w:history="1">
             <w:r>
               <w:rPr>
                 <w:rStyle w:val="Hypertextovprepojenie"/>
@@ -4470,7 +4470,7 @@
                 <w:noProof/>
                 <w:webHidden/>
               </w:rPr>
-              <w:instrText xml:space="preserve"> PAGEREF _Toc166695358 \h </w:instrText>
+              <w:instrText xml:space="preserve"> PAGEREF _Toc166755545 \h </w:instrText>
             </w:r>
             <w:r>
               <w:rPr>
@@ -4518,7 +4518,7 @@
               <w14:ligatures w14:val="standardContextual"/>
             </w:rPr>
           </w:pPr>
-          <w:hyperlink w:anchor="_Toc166695359" w:history="1">
+          <w:hyperlink w:anchor="_Toc166755546" w:history="1">
             <w:r>
               <w:rPr>
                 <w:rStyle w:val="Hypertextovprepojenie"/>
@@ -4564,7 +4564,7 @@
                 <w:noProof/>
                 <w:webHidden/>
               </w:rPr>
-              <w:instrText xml:space="preserve"> PAGEREF _Toc166695359 \h </w:instrText>
+              <w:instrText xml:space="preserve"> PAGEREF _Toc166755546 \h </w:instrText>
             </w:r>
             <w:r>
               <w:rPr>
@@ -4612,7 +4612,7 @@
               <w14:ligatures w14:val="standardContextual"/>
             </w:rPr>
           </w:pPr>
-          <w:hyperlink w:anchor="_Toc166695360" w:history="1">
+          <w:hyperlink w:anchor="_Toc166755547" w:history="1">
             <w:r>
               <w:rPr>
                 <w:rStyle w:val="Hypertextovprepojenie"/>
@@ -4658,7 +4658,7 @@
                 <w:noProof/>
                 <w:webHidden/>
               </w:rPr>
-              <w:instrText xml:space="preserve"> PAGEREF _Toc166695360 \h </w:instrText>
+              <w:instrText xml:space="preserve"> PAGEREF _Toc166755547 \h </w:instrText>
             </w:r>
             <w:r>
               <w:rPr>
@@ -4706,7 +4706,7 @@
               <w14:ligatures w14:val="standardContextual"/>
             </w:rPr>
           </w:pPr>
-          <w:hyperlink w:anchor="_Toc166695361" w:history="1">
+          <w:hyperlink w:anchor="_Toc166755548" w:history="1">
             <w:r>
               <w:rPr>
                 <w:rStyle w:val="Hypertextovprepojenie"/>
@@ -4752,7 +4752,7 @@
                 <w:noProof/>
                 <w:webHidden/>
               </w:rPr>
-              <w:instrText xml:space="preserve"> PAGEREF _Toc166695361 \h </w:instrText>
+              <w:instrText xml:space="preserve"> PAGEREF _Toc166755548 \h </w:instrText>
             </w:r>
             <w:r>
               <w:rPr>
@@ -4800,7 +4800,7 @@
               <w14:ligatures w14:val="standardContextual"/>
             </w:rPr>
           </w:pPr>
-          <w:hyperlink w:anchor="_Toc166695362" w:history="1">
+          <w:hyperlink w:anchor="_Toc166755549" w:history="1">
             <w:r>
               <w:rPr>
                 <w:rStyle w:val="Hypertextovprepojenie"/>
@@ -4846,7 +4846,7 @@
                 <w:noProof/>
                 <w:webHidden/>
               </w:rPr>
-              <w:instrText xml:space="preserve"> PAGEREF _Toc166695362 \h </w:instrText>
+              <w:instrText xml:space="preserve"> PAGEREF _Toc166755549 \h </w:instrText>
             </w:r>
             <w:r>
               <w:rPr>
@@ -4894,7 +4894,7 @@
               <w14:ligatures w14:val="standardContextual"/>
             </w:rPr>
           </w:pPr>
-          <w:hyperlink w:anchor="_Toc166695363" w:history="1">
+          <w:hyperlink w:anchor="_Toc166755550" w:history="1">
             <w:r>
               <w:rPr>
                 <w:rStyle w:val="Hypertextovprepojenie"/>
@@ -4940,7 +4940,7 @@
                 <w:noProof/>
                 <w:webHidden/>
               </w:rPr>
-              <w:instrText xml:space="preserve"> PAGEREF _Toc166695363 \h </w:instrText>
+              <w:instrText xml:space="preserve"> PAGEREF _Toc166755550 \h </w:instrText>
             </w:r>
             <w:r>
               <w:rPr>
@@ -4988,7 +4988,7 @@
               <w14:ligatures w14:val="standardContextual"/>
             </w:rPr>
           </w:pPr>
-          <w:hyperlink w:anchor="_Toc166695364" w:history="1">
+          <w:hyperlink w:anchor="_Toc166755551" w:history="1">
             <w:r>
               <w:rPr>
                 <w:rStyle w:val="Hypertextovprepojenie"/>
@@ -5034,7 +5034,7 @@
                 <w:noProof/>
                 <w:webHidden/>
               </w:rPr>
-              <w:instrText xml:space="preserve"> PAGEREF _Toc166695364 \h </w:instrText>
+              <w:instrText xml:space="preserve"> PAGEREF _Toc166755551 \h </w:instrText>
             </w:r>
             <w:r>
               <w:rPr>
@@ -5082,7 +5082,7 @@
               <w14:ligatures w14:val="standardContextual"/>
             </w:rPr>
           </w:pPr>
-          <w:hyperlink w:anchor="_Toc166695365" w:history="1">
+          <w:hyperlink w:anchor="_Toc166755552" w:history="1">
             <w:r>
               <w:rPr>
                 <w:rStyle w:val="Hypertextovprepojenie"/>
@@ -5128,7 +5128,7 @@
                 <w:noProof/>
                 <w:webHidden/>
               </w:rPr>
-              <w:instrText xml:space="preserve"> PAGEREF _Toc166695365 \h </w:instrText>
+              <w:instrText xml:space="preserve"> PAGEREF _Toc166755552 \h </w:instrText>
             </w:r>
             <w:r>
               <w:rPr>
@@ -5176,7 +5176,7 @@
               <w14:ligatures w14:val="standardContextual"/>
             </w:rPr>
           </w:pPr>
-          <w:hyperlink w:anchor="_Toc166695366" w:history="1">
+          <w:hyperlink w:anchor="_Toc166755553" w:history="1">
             <w:r>
               <w:rPr>
                 <w:rStyle w:val="Hypertextovprepojenie"/>
@@ -5222,7 +5222,7 @@
                 <w:noProof/>
                 <w:webHidden/>
               </w:rPr>
-              <w:instrText xml:space="preserve"> PAGEREF _Toc166695366 \h </w:instrText>
+              <w:instrText xml:space="preserve"> PAGEREF _Toc166755553 \h </w:instrText>
             </w:r>
             <w:r>
               <w:rPr>
@@ -5266,7 +5266,7 @@
               <w14:ligatures w14:val="standardContextual"/>
             </w:rPr>
           </w:pPr>
-          <w:hyperlink w:anchor="_Toc166695367" w:history="1">
+          <w:hyperlink w:anchor="_Toc166755554" w:history="1">
             <w:r>
               <w:rPr>
                 <w:rStyle w:val="Hypertextovprepojenie"/>
@@ -5312,7 +5312,7 @@
                 <w:noProof/>
                 <w:webHidden/>
               </w:rPr>
-              <w:instrText xml:space="preserve"> PAGEREF _Toc166695367 \h </w:instrText>
+              <w:instrText xml:space="preserve"> PAGEREF _Toc166755554 \h </w:instrText>
             </w:r>
             <w:r>
               <w:rPr>
@@ -5360,7 +5360,7 @@
               <w14:ligatures w14:val="standardContextual"/>
             </w:rPr>
           </w:pPr>
-          <w:hyperlink w:anchor="_Toc166695368" w:history="1">
+          <w:hyperlink w:anchor="_Toc166755555" w:history="1">
             <w:r>
               <w:rPr>
                 <w:rStyle w:val="Hypertextovprepojenie"/>
@@ -5406,7 +5406,7 @@
                 <w:noProof/>
                 <w:webHidden/>
               </w:rPr>
-              <w:instrText xml:space="preserve"> PAGEREF _Toc166695368 \h </w:instrText>
+              <w:instrText xml:space="preserve"> PAGEREF _Toc166755555 \h </w:instrText>
             </w:r>
             <w:r>
               <w:rPr>
@@ -5454,7 +5454,7 @@
               <w14:ligatures w14:val="standardContextual"/>
             </w:rPr>
           </w:pPr>
-          <w:hyperlink w:anchor="_Toc166695369" w:history="1">
+          <w:hyperlink w:anchor="_Toc166755556" w:history="1">
             <w:r>
               <w:rPr>
                 <w:rStyle w:val="Hypertextovprepojenie"/>
@@ -5500,7 +5500,7 @@
                 <w:noProof/>
                 <w:webHidden/>
               </w:rPr>
-              <w:instrText xml:space="preserve"> PAGEREF _Toc166695369 \h </w:instrText>
+              <w:instrText xml:space="preserve"> PAGEREF _Toc166755556 \h </w:instrText>
             </w:r>
             <w:r>
               <w:rPr>
@@ -5548,7 +5548,7 @@
               <w14:ligatures w14:val="standardContextual"/>
             </w:rPr>
           </w:pPr>
-          <w:hyperlink w:anchor="_Toc166695370" w:history="1">
+          <w:hyperlink w:anchor="_Toc166755557" w:history="1">
             <w:r>
               <w:rPr>
                 <w:rStyle w:val="Hypertextovprepojenie"/>
@@ -5594,7 +5594,7 @@
                 <w:noProof/>
                 <w:webHidden/>
               </w:rPr>
-              <w:instrText xml:space="preserve"> PAGEREF _Toc166695370 \h </w:instrText>
+              <w:instrText xml:space="preserve"> PAGEREF _Toc166755557 \h </w:instrText>
             </w:r>
             <w:r>
               <w:rPr>
@@ -5642,7 +5642,7 @@
               <w14:ligatures w14:val="standardContextual"/>
             </w:rPr>
           </w:pPr>
-          <w:hyperlink w:anchor="_Toc166695371" w:history="1">
+          <w:hyperlink w:anchor="_Toc166755558" w:history="1">
             <w:r>
               <w:rPr>
                 <w:rStyle w:val="Hypertextovprepojenie"/>
@@ -5688,7 +5688,7 @@
                 <w:noProof/>
                 <w:webHidden/>
               </w:rPr>
-              <w:instrText xml:space="preserve"> PAGEREF _Toc166695371 \h </w:instrText>
+              <w:instrText xml:space="preserve"> PAGEREF _Toc166755558 \h </w:instrText>
             </w:r>
             <w:r>
               <w:rPr>
@@ -5736,7 +5736,7 @@
               <w14:ligatures w14:val="standardContextual"/>
             </w:rPr>
           </w:pPr>
-          <w:hyperlink w:anchor="_Toc166695372" w:history="1">
+          <w:hyperlink w:anchor="_Toc166755559" w:history="1">
             <w:r>
               <w:rPr>
                 <w:rStyle w:val="Hypertextovprepojenie"/>
@@ -5782,7 +5782,7 @@
                 <w:noProof/>
                 <w:webHidden/>
               </w:rPr>
-              <w:instrText xml:space="preserve"> PAGEREF _Toc166695372 \h </w:instrText>
+              <w:instrText xml:space="preserve"> PAGEREF _Toc166755559 \h </w:instrText>
             </w:r>
             <w:r>
               <w:rPr>
@@ -5826,7 +5826,7 @@
               <w14:ligatures w14:val="standardContextual"/>
             </w:rPr>
           </w:pPr>
-          <w:hyperlink w:anchor="_Toc166695373" w:history="1">
+          <w:hyperlink w:anchor="_Toc166755560" w:history="1">
             <w:r>
               <w:rPr>
                 <w:rStyle w:val="Hypertextovprepojenie"/>
@@ -5872,7 +5872,7 @@
                 <w:noProof/>
                 <w:webHidden/>
               </w:rPr>
-              <w:instrText xml:space="preserve"> PAGEREF _Toc166695373 \h </w:instrText>
+              <w:instrText xml:space="preserve"> PAGEREF _Toc166755560 \h </w:instrText>
             </w:r>
             <w:r>
               <w:rPr>
@@ -5920,7 +5920,7 @@
               <w14:ligatures w14:val="standardContextual"/>
             </w:rPr>
           </w:pPr>
-          <w:hyperlink w:anchor="_Toc166695374" w:history="1">
+          <w:hyperlink w:anchor="_Toc166755561" w:history="1">
             <w:r>
               <w:rPr>
                 <w:rStyle w:val="Hypertextovprepojenie"/>
@@ -5966,7 +5966,7 @@
                 <w:noProof/>
                 <w:webHidden/>
               </w:rPr>
-              <w:instrText xml:space="preserve"> PAGEREF _Toc166695374 \h </w:instrText>
+              <w:instrText xml:space="preserve"> PAGEREF _Toc166755561 \h </w:instrText>
             </w:r>
             <w:r>
               <w:rPr>
@@ -6014,7 +6014,7 @@
               <w14:ligatures w14:val="standardContextual"/>
             </w:rPr>
           </w:pPr>
-          <w:hyperlink w:anchor="_Toc166695375" w:history="1">
+          <w:hyperlink w:anchor="_Toc166755562" w:history="1">
             <w:r>
               <w:rPr>
                 <w:rStyle w:val="Hypertextovprepojenie"/>
@@ -6060,7 +6060,7 @@
                 <w:noProof/>
                 <w:webHidden/>
               </w:rPr>
-              <w:instrText xml:space="preserve"> PAGEREF _Toc166695375 \h </w:instrText>
+              <w:instrText xml:space="preserve"> PAGEREF _Toc166755562 \h </w:instrText>
             </w:r>
             <w:r>
               <w:rPr>
@@ -6081,6 +6081,476 @@
                 <w:webHidden/>
               </w:rPr>
               <w:t>15</w:t>
+            </w:r>
+            <w:r>
+              <w:rPr>
+                <w:noProof/>
+                <w:webHidden/>
+              </w:rPr>
+              <w:fldChar w:fldCharType="end"/>
+            </w:r>
+          </w:hyperlink>
+        </w:p>
+        <w:p>
+          <w:pPr>
+            <w:pStyle w:val="Obsah3"/>
+            <w:tabs>
+              <w:tab w:val="left" w:pos="1680"/>
+              <w:tab w:val="right" w:leader="dot" w:pos="8777"/>
+            </w:tabs>
+            <w:rPr>
+              <w:rFonts w:asciiTheme="minorHAnsi" w:hAnsiTheme="minorHAnsi" w:cstheme="minorBidi"/>
+              <w:noProof/>
+              <w:kern w:val="2"/>
+              <w:sz w:val="24"/>
+              <w:szCs w:val="24"/>
+              <w:lang w:val="sk-SK" w:eastAsia="sk-SK"/>
+              <w14:ligatures w14:val="standardContextual"/>
+            </w:rPr>
+          </w:pPr>
+          <w:hyperlink w:anchor="_Toc166755563" w:history="1">
+            <w:r>
+              <w:rPr>
+                <w:rStyle w:val="Hypertextovprepojenie"/>
+                <w:noProof/>
+              </w:rPr>
+              <w:t>3.6.2</w:t>
+            </w:r>
+            <w:r>
+              <w:rPr>
+                <w:rFonts w:asciiTheme="minorHAnsi" w:hAnsiTheme="minorHAnsi" w:cstheme="minorBidi"/>
+                <w:noProof/>
+                <w:kern w:val="2"/>
+                <w:sz w:val="24"/>
+                <w:szCs w:val="24"/>
+                <w:lang w:val="sk-SK" w:eastAsia="sk-SK"/>
+                <w14:ligatures w14:val="standardContextual"/>
+              </w:rPr>
+              <w:tab/>
+            </w:r>
+            <w:r>
+              <w:rPr>
+                <w:rStyle w:val="Hypertextovprepojenie"/>
+                <w:noProof/>
+              </w:rPr>
+              <w:t>Konceptuálny návrh</w:t>
+            </w:r>
+            <w:r>
+              <w:rPr>
+                <w:noProof/>
+                <w:webHidden/>
+              </w:rPr>
+              <w:tab/>
+            </w:r>
+            <w:r>
+              <w:rPr>
+                <w:noProof/>
+                <w:webHidden/>
+              </w:rPr>
+              <w:fldChar w:fldCharType="begin"/>
+            </w:r>
+            <w:r>
+              <w:rPr>
+                <w:noProof/>
+                <w:webHidden/>
+              </w:rPr>
+              <w:instrText xml:space="preserve"> PAGEREF _Toc166755563 \h </w:instrText>
+            </w:r>
+            <w:r>
+              <w:rPr>
+                <w:noProof/>
+                <w:webHidden/>
+              </w:rPr>
+            </w:r>
+            <w:r>
+              <w:rPr>
+                <w:noProof/>
+                <w:webHidden/>
+              </w:rPr>
+              <w:fldChar w:fldCharType="separate"/>
+            </w:r>
+            <w:r>
+              <w:rPr>
+                <w:noProof/>
+                <w:webHidden/>
+              </w:rPr>
+              <w:t>16</w:t>
+            </w:r>
+            <w:r>
+              <w:rPr>
+                <w:noProof/>
+                <w:webHidden/>
+              </w:rPr>
+              <w:fldChar w:fldCharType="end"/>
+            </w:r>
+          </w:hyperlink>
+        </w:p>
+        <w:p>
+          <w:pPr>
+            <w:pStyle w:val="Obsah3"/>
+            <w:tabs>
+              <w:tab w:val="left" w:pos="1680"/>
+              <w:tab w:val="right" w:leader="dot" w:pos="8777"/>
+            </w:tabs>
+            <w:rPr>
+              <w:rFonts w:asciiTheme="minorHAnsi" w:hAnsiTheme="minorHAnsi" w:cstheme="minorBidi"/>
+              <w:noProof/>
+              <w:kern w:val="2"/>
+              <w:sz w:val="24"/>
+              <w:szCs w:val="24"/>
+              <w:lang w:val="sk-SK" w:eastAsia="sk-SK"/>
+              <w14:ligatures w14:val="standardContextual"/>
+            </w:rPr>
+          </w:pPr>
+          <w:hyperlink w:anchor="_Toc166755564" w:history="1">
+            <w:r>
+              <w:rPr>
+                <w:rStyle w:val="Hypertextovprepojenie"/>
+                <w:noProof/>
+              </w:rPr>
+              <w:t>3.6.3</w:t>
+            </w:r>
+            <w:r>
+              <w:rPr>
+                <w:rFonts w:asciiTheme="minorHAnsi" w:hAnsiTheme="minorHAnsi" w:cstheme="minorBidi"/>
+                <w:noProof/>
+                <w:kern w:val="2"/>
+                <w:sz w:val="24"/>
+                <w:szCs w:val="24"/>
+                <w:lang w:val="sk-SK" w:eastAsia="sk-SK"/>
+                <w14:ligatures w14:val="standardContextual"/>
+              </w:rPr>
+              <w:tab/>
+            </w:r>
+            <w:r>
+              <w:rPr>
+                <w:rStyle w:val="Hypertextovprepojenie"/>
+                <w:noProof/>
+              </w:rPr>
+              <w:t>Očakávania od aplikácie</w:t>
+            </w:r>
+            <w:r>
+              <w:rPr>
+                <w:noProof/>
+                <w:webHidden/>
+              </w:rPr>
+              <w:tab/>
+            </w:r>
+            <w:r>
+              <w:rPr>
+                <w:noProof/>
+                <w:webHidden/>
+              </w:rPr>
+              <w:fldChar w:fldCharType="begin"/>
+            </w:r>
+            <w:r>
+              <w:rPr>
+                <w:noProof/>
+                <w:webHidden/>
+              </w:rPr>
+              <w:instrText xml:space="preserve"> PAGEREF _Toc166755564 \h </w:instrText>
+            </w:r>
+            <w:r>
+              <w:rPr>
+                <w:noProof/>
+                <w:webHidden/>
+              </w:rPr>
+            </w:r>
+            <w:r>
+              <w:rPr>
+                <w:noProof/>
+                <w:webHidden/>
+              </w:rPr>
+              <w:fldChar w:fldCharType="separate"/>
+            </w:r>
+            <w:r>
+              <w:rPr>
+                <w:noProof/>
+                <w:webHidden/>
+              </w:rPr>
+              <w:t>17</w:t>
+            </w:r>
+            <w:r>
+              <w:rPr>
+                <w:noProof/>
+                <w:webHidden/>
+              </w:rPr>
+              <w:fldChar w:fldCharType="end"/>
+            </w:r>
+          </w:hyperlink>
+        </w:p>
+        <w:p>
+          <w:pPr>
+            <w:pStyle w:val="Obsah3"/>
+            <w:tabs>
+              <w:tab w:val="left" w:pos="1680"/>
+              <w:tab w:val="right" w:leader="dot" w:pos="8777"/>
+            </w:tabs>
+            <w:rPr>
+              <w:rFonts w:asciiTheme="minorHAnsi" w:hAnsiTheme="minorHAnsi" w:cstheme="minorBidi"/>
+              <w:noProof/>
+              <w:kern w:val="2"/>
+              <w:sz w:val="24"/>
+              <w:szCs w:val="24"/>
+              <w:lang w:val="sk-SK" w:eastAsia="sk-SK"/>
+              <w14:ligatures w14:val="standardContextual"/>
+            </w:rPr>
+          </w:pPr>
+          <w:hyperlink w:anchor="_Toc166755565" w:history="1">
+            <w:r>
+              <w:rPr>
+                <w:rStyle w:val="Hypertextovprepojenie"/>
+                <w:noProof/>
+              </w:rPr>
+              <w:t>3.6.4</w:t>
+            </w:r>
+            <w:r>
+              <w:rPr>
+                <w:rFonts w:asciiTheme="minorHAnsi" w:hAnsiTheme="minorHAnsi" w:cstheme="minorBidi"/>
+                <w:noProof/>
+                <w:kern w:val="2"/>
+                <w:sz w:val="24"/>
+                <w:szCs w:val="24"/>
+                <w:lang w:val="sk-SK" w:eastAsia="sk-SK"/>
+                <w14:ligatures w14:val="standardContextual"/>
+              </w:rPr>
+              <w:tab/>
+            </w:r>
+            <w:r>
+              <w:rPr>
+                <w:rStyle w:val="Hypertextovprepojenie"/>
+                <w:noProof/>
+              </w:rPr>
+              <w:t>Rozdelenie vývoju na etapy</w:t>
+            </w:r>
+            <w:r>
+              <w:rPr>
+                <w:noProof/>
+                <w:webHidden/>
+              </w:rPr>
+              <w:tab/>
+            </w:r>
+            <w:r>
+              <w:rPr>
+                <w:noProof/>
+                <w:webHidden/>
+              </w:rPr>
+              <w:fldChar w:fldCharType="begin"/>
+            </w:r>
+            <w:r>
+              <w:rPr>
+                <w:noProof/>
+                <w:webHidden/>
+              </w:rPr>
+              <w:instrText xml:space="preserve"> PAGEREF _Toc166755565 \h </w:instrText>
+            </w:r>
+            <w:r>
+              <w:rPr>
+                <w:noProof/>
+                <w:webHidden/>
+              </w:rPr>
+            </w:r>
+            <w:r>
+              <w:rPr>
+                <w:noProof/>
+                <w:webHidden/>
+              </w:rPr>
+              <w:fldChar w:fldCharType="separate"/>
+            </w:r>
+            <w:r>
+              <w:rPr>
+                <w:noProof/>
+                <w:webHidden/>
+              </w:rPr>
+              <w:t>17</w:t>
+            </w:r>
+            <w:r>
+              <w:rPr>
+                <w:noProof/>
+                <w:webHidden/>
+              </w:rPr>
+              <w:fldChar w:fldCharType="end"/>
+            </w:r>
+          </w:hyperlink>
+        </w:p>
+        <w:p>
+          <w:pPr>
+            <w:pStyle w:val="Obsah3"/>
+            <w:tabs>
+              <w:tab w:val="left" w:pos="1680"/>
+              <w:tab w:val="right" w:leader="dot" w:pos="8777"/>
+            </w:tabs>
+            <w:rPr>
+              <w:rFonts w:asciiTheme="minorHAnsi" w:hAnsiTheme="minorHAnsi" w:cstheme="minorBidi"/>
+              <w:noProof/>
+              <w:kern w:val="2"/>
+              <w:sz w:val="24"/>
+              <w:szCs w:val="24"/>
+              <w:lang w:val="sk-SK" w:eastAsia="sk-SK"/>
+              <w14:ligatures w14:val="standardContextual"/>
+            </w:rPr>
+          </w:pPr>
+          <w:hyperlink w:anchor="_Toc166755566" w:history="1">
+            <w:r>
+              <w:rPr>
+                <w:rStyle w:val="Hypertextovprepojenie"/>
+                <w:noProof/>
+              </w:rPr>
+              <w:t>3.6.5</w:t>
+            </w:r>
+            <w:r>
+              <w:rPr>
+                <w:rFonts w:asciiTheme="minorHAnsi" w:hAnsiTheme="minorHAnsi" w:cstheme="minorBidi"/>
+                <w:noProof/>
+                <w:kern w:val="2"/>
+                <w:sz w:val="24"/>
+                <w:szCs w:val="24"/>
+                <w:lang w:val="sk-SK" w:eastAsia="sk-SK"/>
+                <w14:ligatures w14:val="standardContextual"/>
+              </w:rPr>
+              <w:tab/>
+            </w:r>
+            <w:r>
+              <w:rPr>
+                <w:rStyle w:val="Hypertextovprepojenie"/>
+                <w:noProof/>
+              </w:rPr>
+              <w:t>Rozdelenie časovej osi</w:t>
+            </w:r>
+            <w:r>
+              <w:rPr>
+                <w:noProof/>
+                <w:webHidden/>
+              </w:rPr>
+              <w:tab/>
+            </w:r>
+            <w:r>
+              <w:rPr>
+                <w:noProof/>
+                <w:webHidden/>
+              </w:rPr>
+              <w:fldChar w:fldCharType="begin"/>
+            </w:r>
+            <w:r>
+              <w:rPr>
+                <w:noProof/>
+                <w:webHidden/>
+              </w:rPr>
+              <w:instrText xml:space="preserve"> PAGEREF _Toc166755566 \h </w:instrText>
+            </w:r>
+            <w:r>
+              <w:rPr>
+                <w:noProof/>
+                <w:webHidden/>
+              </w:rPr>
+            </w:r>
+            <w:r>
+              <w:rPr>
+                <w:noProof/>
+                <w:webHidden/>
+              </w:rPr>
+              <w:fldChar w:fldCharType="separate"/>
+            </w:r>
+            <w:r>
+              <w:rPr>
+                <w:noProof/>
+                <w:webHidden/>
+              </w:rPr>
+              <w:t>17</w:t>
+            </w:r>
+            <w:r>
+              <w:rPr>
+                <w:noProof/>
+                <w:webHidden/>
+              </w:rPr>
+              <w:fldChar w:fldCharType="end"/>
+            </w:r>
+          </w:hyperlink>
+        </w:p>
+        <w:p>
+          <w:pPr>
+            <w:pStyle w:val="Obsah3"/>
+            <w:tabs>
+              <w:tab w:val="left" w:pos="1680"/>
+              <w:tab w:val="right" w:leader="dot" w:pos="8777"/>
+            </w:tabs>
+            <w:rPr>
+              <w:rFonts w:asciiTheme="minorHAnsi" w:hAnsiTheme="minorHAnsi" w:cstheme="minorBidi"/>
+              <w:noProof/>
+              <w:kern w:val="2"/>
+              <w:sz w:val="24"/>
+              <w:szCs w:val="24"/>
+              <w:lang w:val="sk-SK" w:eastAsia="sk-SK"/>
+              <w14:ligatures w14:val="standardContextual"/>
+            </w:rPr>
+          </w:pPr>
+          <w:hyperlink w:anchor="_Toc166755567" w:history="1">
+            <w:r>
+              <w:rPr>
+                <w:rStyle w:val="Hypertextovprepojenie"/>
+                <w:noProof/>
+              </w:rPr>
+              <w:t>3.6.6</w:t>
+            </w:r>
+            <w:r>
+              <w:rPr>
+                <w:rFonts w:asciiTheme="minorHAnsi" w:hAnsiTheme="minorHAnsi" w:cstheme="minorBidi"/>
+                <w:noProof/>
+                <w:kern w:val="2"/>
+                <w:sz w:val="24"/>
+                <w:szCs w:val="24"/>
+                <w:lang w:val="sk-SK" w:eastAsia="sk-SK"/>
+                <w14:ligatures w14:val="standardContextual"/>
+              </w:rPr>
+              <w:tab/>
+            </w:r>
+            <w:r>
+              <w:rPr>
+                <w:rStyle w:val="Hypertextovprepojenie"/>
+                <w:noProof/>
+              </w:rPr>
+              <w:t>Návrh GUI</w:t>
+            </w:r>
+            <w:r>
+              <w:rPr>
+                <w:noProof/>
+                <w:webHidden/>
+              </w:rPr>
+              <w:tab/>
+            </w:r>
+            <w:r>
+              <w:rPr>
+                <w:noProof/>
+                <w:webHidden/>
+              </w:rPr>
+              <w:fldChar w:fldCharType="begin"/>
+            </w:r>
+            <w:r>
+              <w:rPr>
+                <w:noProof/>
+                <w:webHidden/>
+              </w:rPr>
+              <w:instrText xml:space="preserve"> PAGEREF _Toc166755567 \h </w:instrText>
+            </w:r>
+            <w:r>
+              <w:rPr>
+                <w:noProof/>
+                <w:webHidden/>
+              </w:rPr>
+            </w:r>
+            <w:r>
+              <w:rPr>
+                <w:noProof/>
+                <w:webHidden/>
+              </w:rPr>
+              <w:fldChar w:fldCharType="separate"/>
+            </w:r>
+            <w:r>
+              <w:rPr>
+                <w:noProof/>
+                <w:webHidden/>
+              </w:rPr>
+              <w:t>17</w:t>
             </w:r>
             <w:r>
               <w:rPr>
@@ -6108,7 +6578,7 @@
               <w14:ligatures w14:val="standardContextual"/>
             </w:rPr>
           </w:pPr>
-          <w:hyperlink w:anchor="_Toc166695376" w:history="1">
+          <w:hyperlink w:anchor="_Toc166755568" w:history="1">
             <w:r>
               <w:rPr>
                 <w:rStyle w:val="Hypertextovprepojenie"/>
@@ -6154,7 +6624,7 @@
                 <w:noProof/>
                 <w:webHidden/>
               </w:rPr>
-              <w:instrText xml:space="preserve"> PAGEREF _Toc166695376 \h </w:instrText>
+              <w:instrText xml:space="preserve"> PAGEREF _Toc166755568 \h </w:instrText>
             </w:r>
             <w:r>
               <w:rPr>
@@ -6174,7 +6644,7 @@
                 <w:noProof/>
                 <w:webHidden/>
               </w:rPr>
-              <w:t>15</w:t>
+              <w:t>17</w:t>
             </w:r>
             <w:r>
               <w:rPr>
@@ -6198,7 +6668,7 @@
               <w14:ligatures w14:val="standardContextual"/>
             </w:rPr>
           </w:pPr>
-          <w:hyperlink w:anchor="_Toc166695377" w:history="1">
+          <w:hyperlink w:anchor="_Toc166755569" w:history="1">
             <w:r>
               <w:rPr>
                 <w:rStyle w:val="Hypertextovprepojenie"/>
@@ -6244,7 +6714,7 @@
                 <w:noProof/>
                 <w:webHidden/>
               </w:rPr>
-              <w:instrText xml:space="preserve"> PAGEREF _Toc166695377 \h </w:instrText>
+              <w:instrText xml:space="preserve"> PAGEREF _Toc166755569 \h </w:instrText>
             </w:r>
             <w:r>
               <w:rPr>
@@ -6264,7 +6734,7 @@
                 <w:noProof/>
                 <w:webHidden/>
               </w:rPr>
-              <w:t>16</w:t>
+              <w:t>18</w:t>
             </w:r>
             <w:r>
               <w:rPr>
@@ -6288,7 +6758,7 @@
               <w14:ligatures w14:val="standardContextual"/>
             </w:rPr>
           </w:pPr>
-          <w:hyperlink w:anchor="_Toc166695378" w:history="1">
+          <w:hyperlink w:anchor="_Toc166755570" w:history="1">
             <w:r>
               <w:rPr>
                 <w:rStyle w:val="Hypertextovprepojenie"/>
@@ -6327,7 +6797,7 @@
                 <w:noProof/>
                 <w:webHidden/>
               </w:rPr>
-              <w:instrText xml:space="preserve"> PAGEREF _Toc166695378 \h </w:instrText>
+              <w:instrText xml:space="preserve"> PAGEREF _Toc166755570 \h </w:instrText>
             </w:r>
             <w:r>
               <w:rPr>
@@ -6347,7 +6817,7 @@
                 <w:noProof/>
                 <w:webHidden/>
               </w:rPr>
-              <w:t>17</w:t>
+              <w:t>19</w:t>
             </w:r>
             <w:r>
               <w:rPr>
@@ -6374,7 +6844,7 @@
               <w14:ligatures w14:val="standardContextual"/>
             </w:rPr>
           </w:pPr>
-          <w:hyperlink w:anchor="_Toc166695379" w:history="1">
+          <w:hyperlink w:anchor="_Toc166755571" w:history="1">
             <w:r>
               <w:rPr>
                 <w:rStyle w:val="Hypertextovprepojenie"/>
@@ -6413,7 +6883,7 @@
                 <w:noProof/>
                 <w:webHidden/>
               </w:rPr>
-              <w:instrText xml:space="preserve"> PAGEREF _Toc166695379 \h </w:instrText>
+              <w:instrText xml:space="preserve"> PAGEREF _Toc166755571 \h </w:instrText>
             </w:r>
             <w:r>
               <w:rPr>
@@ -6433,7 +6903,7 @@
                 <w:noProof/>
                 <w:webHidden/>
               </w:rPr>
-              <w:t>18</w:t>
+              <w:t>20</w:t>
             </w:r>
             <w:r>
               <w:rPr>
@@ -6457,7 +6927,7 @@
               <w14:ligatures w14:val="standardContextual"/>
             </w:rPr>
           </w:pPr>
-          <w:hyperlink w:anchor="_Toc166695380" w:history="1">
+          <w:hyperlink w:anchor="_Toc166755572" w:history="1">
             <w:r>
               <w:rPr>
                 <w:rStyle w:val="Hypertextovprepojenie"/>
@@ -6503,7 +6973,7 @@
                 <w:noProof/>
                 <w:webHidden/>
               </w:rPr>
-              <w:instrText xml:space="preserve"> PAGEREF _Toc166695380 \h </w:instrText>
+              <w:instrText xml:space="preserve"> PAGEREF _Toc166755572 \h </w:instrText>
             </w:r>
             <w:r>
               <w:rPr>
@@ -6547,7 +7017,7 @@
               <w14:ligatures w14:val="standardContextual"/>
             </w:rPr>
           </w:pPr>
-          <w:hyperlink w:anchor="_Toc166695381" w:history="1">
+          <w:hyperlink w:anchor="_Toc166755573" w:history="1">
             <w:r>
               <w:rPr>
                 <w:rStyle w:val="Hypertextovprepojenie"/>
@@ -6574,7 +7044,7 @@
                 <w:noProof/>
                 <w:webHidden/>
               </w:rPr>
-              <w:instrText xml:space="preserve"> PAGEREF _Toc166695381 \h </w:instrText>
+              <w:instrText xml:space="preserve"> PAGEREF _Toc166755573 \h </w:instrText>
             </w:r>
             <w:r>
               <w:rPr>
@@ -6659,7 +7129,19 @@
             <w:rPr>
               <w:rStyle w:val="NadpisneslovanChar"/>
             </w:rPr>
-            <w:t>Zoznam obrázkov a tabuliek</w:t>
+            <w:t>Zoznam obrázkov a</w:t>
+          </w:r>
+          <w:r>
+            <w:rPr>
+              <w:rStyle w:val="NadpisneslovanChar"/>
+            </w:rPr>
+            <w:t> </w:t>
+          </w:r>
+          <w:r>
+            <w:rPr>
+              <w:rStyle w:val="NadpisneslovanChar"/>
+            </w:rPr>
+            <w:t>tabuliek</w:t>
           </w:r>
         </w:p>
       </w:sdtContent>
@@ -6671,16 +7153,18 @@
           <w:tab w:val="right" w:leader="dot" w:pos="8777"/>
         </w:tabs>
         <w:rPr>
-          <w:rFonts w:ascii="Times New Roman" w:hAnsi="Times New Roman" w:cs="Times New Roman"/>
+          <w:rFonts w:eastAsiaTheme="minorEastAsia"/>
           <w:noProof/>
+          <w:kern w:val="2"/>
           <w:sz w:val="24"/>
           <w:szCs w:val="24"/>
+          <w:lang w:eastAsia="sk-SK"/>
+          <w14:ligatures w14:val="standardContextual"/>
         </w:rPr>
       </w:pPr>
       <w:r>
         <w:rPr>
           <w:rFonts w:ascii="Times New Roman" w:hAnsi="Times New Roman" w:cs="Times New Roman"/>
-          <w:sz w:val="24"/>
           <w:szCs w:val="24"/>
         </w:rPr>
         <w:fldChar w:fldCharType="begin"/>
@@ -6688,107 +7172,70 @@
       <w:r>
         <w:rPr>
           <w:rFonts w:ascii="Times New Roman" w:hAnsi="Times New Roman" w:cs="Times New Roman"/>
-          <w:sz w:val="24"/>
           <w:szCs w:val="24"/>
         </w:rPr>
-        <w:instrText xml:space="preserve"> TOC \h \z \c "Obrázok" </w:instrText>
+        <w:instrText xml:space="preserve"> TOC \h \z \c "Obr." </w:instrText>
       </w:r>
       <w:r>
         <w:rPr>
           <w:rFonts w:ascii="Times New Roman" w:hAnsi="Times New Roman" w:cs="Times New Roman"/>
-          <w:sz w:val="24"/>
           <w:szCs w:val="24"/>
         </w:rPr>
         <w:fldChar w:fldCharType="separate"/>
       </w:r>
-      <w:hyperlink w:anchor="_Toc383984452" w:history="1">
+      <w:hyperlink w:anchor="_Toc166755574" w:history="1">
         <w:r>
           <w:rPr>
             <w:rStyle w:val="Hypertextovprepojenie"/>
-            <w:rFonts w:ascii="Times New Roman" w:hAnsi="Times New Roman" w:cs="Times New Roman"/>
             <w:noProof/>
-            <w:sz w:val="24"/>
-            <w:szCs w:val="24"/>
           </w:rPr>
-          <w:t>Obrázok 1</w:t>
+          <w:t>Obr. 1 Stavový diagram návrhu aplikácie</w:t>
         </w:r>
         <w:r>
           <w:rPr>
-            <w:rStyle w:val="Hypertextovprepojenie"/>
-            <w:rFonts w:ascii="Times New Roman" w:hAnsi="Times New Roman" w:cs="Times New Roman"/>
-            <w:noProof/>
-            <w:sz w:val="24"/>
-            <w:szCs w:val="24"/>
-          </w:rPr>
-          <w:noBreakHyphen/>
-          <w:t>1 Use case diagram požiadaviek</w:t>
-        </w:r>
-        <w:r>
-          <w:rPr>
-            <w:rFonts w:ascii="Times New Roman" w:hAnsi="Times New Roman" w:cs="Times New Roman"/>
             <w:noProof/>
             <w:webHidden/>
-            <w:sz w:val="24"/>
-            <w:szCs w:val="24"/>
           </w:rPr>
           <w:tab/>
         </w:r>
         <w:r>
           <w:rPr>
-            <w:rFonts w:ascii="Times New Roman" w:hAnsi="Times New Roman" w:cs="Times New Roman"/>
             <w:noProof/>
             <w:webHidden/>
-            <w:sz w:val="24"/>
-            <w:szCs w:val="24"/>
           </w:rPr>
           <w:fldChar w:fldCharType="begin"/>
         </w:r>
         <w:r>
           <w:rPr>
-            <w:rFonts w:ascii="Times New Roman" w:hAnsi="Times New Roman" w:cs="Times New Roman"/>
             <w:noProof/>
             <w:webHidden/>
-            <w:sz w:val="24"/>
-            <w:szCs w:val="24"/>
           </w:rPr>
-          <w:instrText xml:space="preserve"> PAGEREF _Toc383984452 \h </w:instrText>
+          <w:instrText xml:space="preserve"> PAGEREF _Toc166755574 \h </w:instrText>
         </w:r>
         <w:r>
           <w:rPr>
-            <w:rFonts w:ascii="Times New Roman" w:hAnsi="Times New Roman" w:cs="Times New Roman"/>
             <w:noProof/>
             <w:webHidden/>
-            <w:sz w:val="24"/>
-            <w:szCs w:val="24"/>
           </w:rPr>
         </w:r>
         <w:r>
           <w:rPr>
-            <w:rFonts w:ascii="Times New Roman" w:hAnsi="Times New Roman" w:cs="Times New Roman"/>
             <w:noProof/>
             <w:webHidden/>
-            <w:sz w:val="24"/>
-            <w:szCs w:val="24"/>
           </w:rPr>
           <w:fldChar w:fldCharType="separate"/>
         </w:r>
         <w:r>
           <w:rPr>
-            <w:rFonts w:ascii="Times New Roman" w:hAnsi="Times New Roman" w:cs="Times New Roman"/>
             <w:noProof/>
             <w:webHidden/>
-            <w:sz w:val="24"/>
-            <w:szCs w:val="24"/>
           </w:rPr>
-          <w:t>4</w:t>
+          <w:t>16</w:t>
         </w:r>
         <w:r>
           <w:rPr>
-            <w:rFonts w:ascii="Times New Roman" w:hAnsi="Times New Roman" w:cs="Times New Roman"/>
             <w:noProof/>
             <w:webHidden/>
-            <w:sz w:val="24"/>
-            <w:szCs w:val="24"/>
           </w:rPr>
           <w:fldChar w:fldCharType="end"/>
         </w:r>
@@ -6796,9 +7243,87 @@
     </w:p>
     <w:p>
       <w:pPr>
-        <w:pStyle w:val="Zakladny"/>
-      </w:pPr>
-      <w:r>
+        <w:pStyle w:val="Zoznamobrzkov"/>
+        <w:tabs>
+          <w:tab w:val="right" w:leader="dot" w:pos="8777"/>
+        </w:tabs>
+        <w:rPr>
+          <w:rFonts w:eastAsiaTheme="minorEastAsia"/>
+          <w:noProof/>
+          <w:kern w:val="2"/>
+          <w:sz w:val="24"/>
+          <w:szCs w:val="24"/>
+          <w:lang w:eastAsia="sk-SK"/>
+          <w14:ligatures w14:val="standardContextual"/>
+        </w:rPr>
+      </w:pPr>
+      <w:hyperlink w:anchor="_Toc166755575" w:history="1">
+        <w:r>
+          <w:rPr>
+            <w:rStyle w:val="Hypertextovprepojenie"/>
+            <w:noProof/>
+          </w:rPr>
+          <w:t>Obr. 2 Diagram prípadov použitia</w:t>
+        </w:r>
+        <w:r>
+          <w:rPr>
+            <w:noProof/>
+            <w:webHidden/>
+          </w:rPr>
+          <w:tab/>
+        </w:r>
+        <w:r>
+          <w:rPr>
+            <w:noProof/>
+            <w:webHidden/>
+          </w:rPr>
+          <w:fldChar w:fldCharType="begin"/>
+        </w:r>
+        <w:r>
+          <w:rPr>
+            <w:noProof/>
+            <w:webHidden/>
+          </w:rPr>
+          <w:instrText xml:space="preserve"> PAGEREF _Toc166755575 \h </w:instrText>
+        </w:r>
+        <w:r>
+          <w:rPr>
+            <w:noProof/>
+            <w:webHidden/>
+          </w:rPr>
+        </w:r>
+        <w:r>
+          <w:rPr>
+            <w:noProof/>
+            <w:webHidden/>
+          </w:rPr>
+          <w:fldChar w:fldCharType="separate"/>
+        </w:r>
+        <w:r>
+          <w:rPr>
+            <w:noProof/>
+            <w:webHidden/>
+          </w:rPr>
+          <w:t>17</w:t>
+        </w:r>
+        <w:r>
+          <w:rPr>
+            <w:noProof/>
+            <w:webHidden/>
+          </w:rPr>
+          <w:fldChar w:fldCharType="end"/>
+        </w:r>
+      </w:hyperlink>
+    </w:p>
+    <w:p>
+      <w:pPr>
+        <w:pStyle w:val="Zakladny"/>
+        <w:ind w:firstLine="0"/>
+      </w:pPr>
+      <w:r>
+        <w:rPr>
+          <w:szCs w:val="24"/>
+        </w:rPr>
         <w:fldChar w:fldCharType="end"/>
       </w:r>
     </w:p>
@@ -7182,7 +7707,7 @@
         </w:sectPr>
       </w:pPr>
     </w:p>
-    <w:bookmarkStart w:id="0" w:name="_Toc166695345" w:displacedByCustomXml="next"/>
+    <w:bookmarkStart w:id="0" w:name="_Toc166755532" w:displacedByCustomXml="next"/>
     <w:sdt>
       <w:sdtPr>
         <w:id w:val="523750043"/>
@@ -7470,7 +7995,7 @@
       </w:pPr>
       <w:bookmarkStart w:id="1" w:name="_Toc378775589"/>
       <w:bookmarkStart w:id="2" w:name="_Toc378776129"/>
-      <w:bookmarkStart w:id="3" w:name="_Toc166695346"/>
+      <w:bookmarkStart w:id="3" w:name="_Toc166755533"/>
       <w:r>
         <w:rPr>
           <w:rStyle w:val="ZakladnyChar"/>
@@ -7591,7 +8116,7 @@
       <w:pPr>
         <w:pStyle w:val="Nadpis2urovne"/>
       </w:pPr>
-      <w:bookmarkStart w:id="4" w:name="_Toc166695347"/>
+      <w:bookmarkStart w:id="4" w:name="_Toc166755534"/>
       <w:r>
         <w:t>Herný Engine</w:t>
       </w:r>
@@ -7634,7 +8159,7 @@
       <w:pPr>
         <w:pStyle w:val="Nadpis3urovne"/>
       </w:pPr>
-      <w:bookmarkStart w:id="5" w:name="_Toc166695348"/>
+      <w:bookmarkStart w:id="5" w:name="_Toc166755535"/>
       <w:proofErr w:type="spellStart"/>
       <w:r>
         <w:t>Unreal</w:t>
@@ -7889,7 +8414,7 @@
       <w:pPr>
         <w:pStyle w:val="Nadpis3urovne"/>
       </w:pPr>
-      <w:bookmarkStart w:id="6" w:name="_Toc166695349"/>
+      <w:bookmarkStart w:id="6" w:name="_Toc166755536"/>
       <w:proofErr w:type="spellStart"/>
       <w:r>
         <w:t>Godot</w:t>
@@ -8175,7 +8700,7 @@
       <w:pPr>
         <w:pStyle w:val="Nadpis3urovne"/>
       </w:pPr>
-      <w:bookmarkStart w:id="7" w:name="_Toc166695350"/>
+      <w:bookmarkStart w:id="7" w:name="_Toc166755537"/>
       <w:proofErr w:type="spellStart"/>
       <w:r>
         <w:t>Hazel</w:t>
@@ -8456,7 +8981,7 @@
       <w:pPr>
         <w:pStyle w:val="Nadpis3urovne"/>
       </w:pPr>
-      <w:bookmarkStart w:id="8" w:name="_Toc166695351"/>
+      <w:bookmarkStart w:id="8" w:name="_Toc166755538"/>
       <w:r>
         <w:t>Unity</w:t>
       </w:r>
@@ -8707,7 +9232,7 @@
       <w:pPr>
         <w:pStyle w:val="Nadpis2urovne"/>
       </w:pPr>
-      <w:bookmarkStart w:id="9" w:name="_Toc166695352"/>
+      <w:bookmarkStart w:id="9" w:name="_Toc166755539"/>
       <w:r>
         <w:lastRenderedPageBreak/>
         <w:t>Vývojové prostredie</w:t>
@@ -8906,7 +9431,7 @@
       <w:pPr>
         <w:pStyle w:val="Nadpis3urovne"/>
       </w:pPr>
-      <w:bookmarkStart w:id="10" w:name="_Toc166695353"/>
+      <w:bookmarkStart w:id="10" w:name="_Toc166755540"/>
       <w:proofErr w:type="spellStart"/>
       <w:r>
         <w:t>Visual</w:t>
@@ -9058,7 +9583,7 @@
       <w:pPr>
         <w:pStyle w:val="Nadpis3urovne"/>
       </w:pPr>
-      <w:bookmarkStart w:id="11" w:name="_Toc166695354"/>
+      <w:bookmarkStart w:id="11" w:name="_Toc166755541"/>
       <w:proofErr w:type="spellStart"/>
       <w:r>
         <w:t>Jetbrains</w:t>
@@ -9148,7 +9673,7 @@
       <w:pPr>
         <w:pStyle w:val="Nadpis3urovne"/>
       </w:pPr>
-      <w:bookmarkStart w:id="12" w:name="_Toc166695355"/>
+      <w:bookmarkStart w:id="12" w:name="_Toc166755542"/>
       <w:proofErr w:type="spellStart"/>
       <w:r>
         <w:lastRenderedPageBreak/>
@@ -9276,7 +9801,7 @@
       <w:pPr>
         <w:pStyle w:val="Nadpis2urovne"/>
       </w:pPr>
-      <w:bookmarkStart w:id="13" w:name="_Toc166695356"/>
+      <w:bookmarkStart w:id="13" w:name="_Toc166755543"/>
       <w:r>
         <w:t xml:space="preserve">3D </w:t>
       </w:r>
@@ -9335,7 +9860,7 @@
       <w:pPr>
         <w:pStyle w:val="Nadpis3urovne"/>
       </w:pPr>
-      <w:bookmarkStart w:id="14" w:name="_Toc166695357"/>
+      <w:bookmarkStart w:id="14" w:name="_Toc166755544"/>
       <w:proofErr w:type="spellStart"/>
       <w:r>
         <w:t>Blender</w:t>
@@ -9648,7 +10173,7 @@
       <w:pPr>
         <w:pStyle w:val="Nadpis3urovne"/>
       </w:pPr>
-      <w:bookmarkStart w:id="15" w:name="_Toc166695358"/>
+      <w:bookmarkStart w:id="15" w:name="_Toc166755545"/>
       <w:proofErr w:type="spellStart"/>
       <w:r>
         <w:t>Cinema</w:t>
@@ -9863,7 +10388,7 @@
       <w:pPr>
         <w:pStyle w:val="Nadpis3urovne"/>
       </w:pPr>
-      <w:bookmarkStart w:id="16" w:name="_Toc166695359"/>
+      <w:bookmarkStart w:id="16" w:name="_Toc166755546"/>
       <w:proofErr w:type="spellStart"/>
       <w:r>
         <w:t>Autodesk</w:t>
@@ -10114,7 +10639,7 @@
       <w:pPr>
         <w:pStyle w:val="Nadpis2urovne"/>
       </w:pPr>
-      <w:bookmarkStart w:id="17" w:name="_Toc166695360"/>
+      <w:bookmarkStart w:id="17" w:name="_Toc166755547"/>
       <w:r>
         <w:t>Grafick</w:t>
       </w:r>
@@ -10262,7 +10787,7 @@
       <w:pPr>
         <w:pStyle w:val="Nadpis3urovne"/>
       </w:pPr>
-      <w:bookmarkStart w:id="18" w:name="_Toc166695361"/>
+      <w:bookmarkStart w:id="18" w:name="_Toc166755548"/>
       <w:r>
         <w:t>GIMP</w:t>
       </w:r>
@@ -10459,7 +10984,7 @@
       <w:pPr>
         <w:pStyle w:val="Nadpis3urovne"/>
       </w:pPr>
-      <w:bookmarkStart w:id="19" w:name="_Toc166695362"/>
+      <w:bookmarkStart w:id="19" w:name="_Toc166755549"/>
       <w:r>
         <w:t>Adobe Photoshop</w:t>
       </w:r>
@@ -10703,7 +11228,7 @@
       <w:pPr>
         <w:pStyle w:val="Nadpis2urovne"/>
       </w:pPr>
-      <w:bookmarkStart w:id="20" w:name="_Toc166695363"/>
+      <w:bookmarkStart w:id="20" w:name="_Toc166755550"/>
       <w:r>
         <w:t>Generatívna u</w:t>
       </w:r>
@@ -10821,7 +11346,7 @@
       <w:pPr>
         <w:pStyle w:val="Nadpis3urovne"/>
       </w:pPr>
-      <w:bookmarkStart w:id="21" w:name="_Toc166695364"/>
+      <w:bookmarkStart w:id="21" w:name="_Toc166755551"/>
       <w:r>
         <w:t xml:space="preserve">NVIDIA </w:t>
       </w:r>
@@ -10878,7 +11403,7 @@
       <w:pPr>
         <w:pStyle w:val="Nadpis3urovne"/>
       </w:pPr>
-      <w:bookmarkStart w:id="22" w:name="_Toc166695365"/>
+      <w:bookmarkStart w:id="22" w:name="_Toc166755552"/>
       <w:proofErr w:type="spellStart"/>
       <w:r>
         <w:t>Midjourney</w:t>
@@ -11109,7 +11634,7 @@
       <w:pPr>
         <w:pStyle w:val="Nadpis3urovne"/>
       </w:pPr>
-      <w:bookmarkStart w:id="23" w:name="_Toc166695366"/>
+      <w:bookmarkStart w:id="23" w:name="_Toc166755553"/>
       <w:proofErr w:type="spellStart"/>
       <w:r>
         <w:lastRenderedPageBreak/>
@@ -11326,7 +11851,7 @@
       <w:pPr>
         <w:pStyle w:val="Nadpis1rovne"/>
       </w:pPr>
-      <w:bookmarkStart w:id="24" w:name="_Toc166695367"/>
+      <w:bookmarkStart w:id="24" w:name="_Toc166755554"/>
       <w:bookmarkEnd w:id="1"/>
       <w:bookmarkEnd w:id="2"/>
       <w:r>
@@ -11355,7 +11880,7 @@
           <w:numId w:val="4"/>
         </w:numPr>
       </w:pPr>
-      <w:bookmarkStart w:id="25" w:name="_Toc166695368"/>
+      <w:bookmarkStart w:id="25" w:name="_Toc166755555"/>
       <w:proofErr w:type="spellStart"/>
       <w:r>
         <w:t>Universe</w:t>
@@ -11632,7 +12157,7 @@
       <w:pPr>
         <w:pStyle w:val="Nadpis2urovne"/>
       </w:pPr>
-      <w:bookmarkStart w:id="26" w:name="_Toc166695369"/>
+      <w:bookmarkStart w:id="26" w:name="_Toc166755556"/>
       <w:proofErr w:type="spellStart"/>
       <w:r>
         <w:t>Space</w:t>
@@ -11818,7 +12343,7 @@
       <w:pPr>
         <w:pStyle w:val="Nadpis2urovne"/>
       </w:pPr>
-      <w:bookmarkStart w:id="27" w:name="_Toc166695370"/>
+      <w:bookmarkStart w:id="27" w:name="_Toc166755557"/>
       <w:proofErr w:type="spellStart"/>
       <w:r>
         <w:t>SpaceSim</w:t>
@@ -12072,7 +12597,7 @@
       <w:pPr>
         <w:pStyle w:val="Nadpis2urovne"/>
       </w:pPr>
-      <w:bookmarkStart w:id="28" w:name="_Toc166695371"/>
+      <w:bookmarkStart w:id="28" w:name="_Toc166755558"/>
       <w:proofErr w:type="spellStart"/>
       <w:r>
         <w:t>NASA's</w:t>
@@ -12220,7 +12745,7 @@
       <w:pPr>
         <w:pStyle w:val="Nadpis2urovne"/>
       </w:pPr>
-      <w:bookmarkStart w:id="29" w:name="_Toc166695372"/>
+      <w:bookmarkStart w:id="29" w:name="_Toc166755559"/>
       <w:r>
         <w:t>Zhrnutie aplikácií</w:t>
       </w:r>
@@ -12260,7 +12785,7 @@
       <w:pPr>
         <w:pStyle w:val="Nadpis1rovne"/>
       </w:pPr>
-      <w:bookmarkStart w:id="30" w:name="_Toc166695373"/>
+      <w:bookmarkStart w:id="30" w:name="_Toc166755560"/>
       <w:r>
         <w:lastRenderedPageBreak/>
         <w:t>Návrh a</w:t>
@@ -12279,7 +12804,10 @@
         <w:ind w:firstLine="0"/>
       </w:pPr>
       <w:r>
-        <w:t>V tejto kapitole si zhrnieme návrh a implementáciu aplikácie</w:t>
+        <w:t xml:space="preserve">Táto kapitola obsahuje </w:t>
+      </w:r>
+      <w:r>
+        <w:t>návrh a implementáciu aplikácie</w:t>
       </w:r>
       <w:r>
         <w:t>, ktorá simuluje životný cyklus slnečnej sústavy, od jej formovania až po zánik.</w:t>
@@ -12301,7 +12829,7 @@
       <w:pPr>
         <w:pStyle w:val="Nadpis2urovne"/>
       </w:pPr>
-      <w:bookmarkStart w:id="31" w:name="_Toc166695374"/>
+      <w:bookmarkStart w:id="31" w:name="_Toc166755561"/>
       <w:r>
         <w:t>Návrh</w:t>
       </w:r>
@@ -12329,7 +12857,7 @@
       <w:pPr>
         <w:pStyle w:val="Nadpis3urovne"/>
       </w:pPr>
-      <w:bookmarkStart w:id="32" w:name="_Toc166695375"/>
+      <w:bookmarkStart w:id="32" w:name="_Toc166755562"/>
       <w:r>
         <w:t>Špecifikácia požiadaviek</w:t>
       </w:r>
@@ -12409,10 +12937,7 @@
         <w:ind w:firstLine="0"/>
       </w:pPr>
       <w:r>
-        <w:t>Oneskorenie medzi vstupom používateľa a reakciou aplikácie by malo byť minimálne</w:t>
-      </w:r>
-      <w:r>
-        <w:t>.</w:t>
+        <w:t>Oneskorenie medzi vstupom používateľa a reakciou aplikácie by malo byť minimálne.</w:t>
       </w:r>
     </w:p>
     <w:p>
@@ -12472,41 +12997,408 @@
       <w:pPr>
         <w:pStyle w:val="Nadpis3urovne"/>
       </w:pPr>
+      <w:bookmarkStart w:id="33" w:name="_Toc166755563"/>
       <w:r>
         <w:t>Koncept</w:t>
       </w:r>
       <w:r>
         <w:t>uálny návrh</w:t>
       </w:r>
+      <w:bookmarkEnd w:id="33"/>
+    </w:p>
+    <w:p>
+      <w:pPr>
+        <w:pStyle w:val="Zakladny"/>
+        <w:ind w:firstLine="0"/>
+      </w:pPr>
+      <w:r>
+        <w:t xml:space="preserve">Po stanovení správnych požiadaviek, </w:t>
+      </w:r>
+      <w:r>
+        <w:t xml:space="preserve">sme spravili </w:t>
+      </w:r>
+      <w:r>
+        <w:t xml:space="preserve">koncept aplikácie. Tento </w:t>
+      </w:r>
+      <w:r>
+        <w:t xml:space="preserve">sme si navrhli </w:t>
+      </w:r>
+      <w:r>
+        <w:t xml:space="preserve"> pomocou rôznych UML diagramov.</w:t>
+      </w:r>
+      <w:r>
+        <w:t xml:space="preserve"> Pomocou stavového diagramu sme si navrhli celkový chod aplikácie od jej spustenia až po vypnutie. Stanovili sme si rôzne stavy, v ktorých sa používateľ môže nachádzať.</w:t>
+      </w:r>
+    </w:p>
+    <w:p>
+      <w:pPr>
+        <w:pStyle w:val="Zakladny"/>
+        <w:keepNext/>
+      </w:pPr>
+      <w:r>
+        <w:object w:dxaOrig="11986" w:dyaOrig="8791" w14:anchorId="580A7E24">
+          <v:shapetype id="_x0000_t75" coordsize="21600,21600" o:spt="75" o:preferrelative="t" path="m@4@5l@4@11@9@11@9@5xe" filled="f" stroked="f">
+            <v:stroke joinstyle="miter"/>
+            <v:formulas>
+              <v:f eqn="if lineDrawn pixelLineWidth 0"/>
+              <v:f eqn="sum @0 1 0"/>
+              <v:f eqn="sum 0 0 @1"/>
+              <v:f eqn="prod @2 1 2"/>
+              <v:f eqn="prod @3 21600 pixelWidth"/>
+              <v:f eqn="prod @3 21600 pixelHeight"/>
+              <v:f eqn="sum @0 0 1"/>
+              <v:f eqn="prod @6 1 2"/>
+              <v:f eqn="prod @7 21600 pixelWidth"/>
+              <v:f eqn="sum @8 21600 0"/>
+              <v:f eqn="prod @7 21600 pixelHeight"/>
+              <v:f eqn="sum @10 21600 0"/>
+            </v:formulas>
+            <v:path o:extrusionok="f" gradientshapeok="t" o:connecttype="rect"/>
+            <o:lock v:ext="edit" aspectratio="t"/>
+          </v:shapetype>
+          <v:shape id="_x0000_i1146" type="#_x0000_t75" style="width:373.95pt;height:274.3pt" o:ole="">
+            <v:imagedata r:id="rId19" o:title=""/>
+          </v:shape>
+          <o:OLEObject Type="Embed" ProgID="Visio.Drawing.15" ShapeID="_x0000_i1146" DrawAspect="Content" ObjectID="_1777369781" r:id="rId20"/>
+        </w:object>
+      </w:r>
+    </w:p>
+    <w:p>
+      <w:pPr>
+        <w:pStyle w:val="Popis"/>
+      </w:pPr>
+      <w:bookmarkStart w:id="34" w:name="_Toc166755574"/>
+      <w:r>
+        <w:t xml:space="preserve">Obr. </w:t>
+      </w:r>
+      <w:r>
+        <w:fldChar w:fldCharType="begin"/>
+      </w:r>
+      <w:r>
+        <w:instrText xml:space="preserve"> SEQ Obr. \* ARABIC </w:instrText>
+      </w:r>
+      <w:r>
+        <w:fldChar w:fldCharType="separate"/>
+      </w:r>
+      <w:r>
+        <w:rPr>
+          <w:noProof/>
+        </w:rPr>
+        <w:t>1</w:t>
+      </w:r>
+      <w:r>
+        <w:fldChar w:fldCharType="end"/>
+      </w:r>
+      <w:r>
+        <w:t xml:space="preserve"> Stavový diagram návrhu aplikácie</w:t>
+      </w:r>
+      <w:bookmarkEnd w:id="34"/>
+    </w:p>
+    <w:p>
+      <w:pPr>
+        <w:pStyle w:val="Zakladny"/>
+        <w:ind w:firstLine="0"/>
+      </w:pPr>
+      <w:r>
+        <w:t xml:space="preserve">Prvý stav je hlavné menu. Používateľ by mal vedieť sa dostať do </w:t>
+      </w:r>
+      <w:r>
+        <w:t xml:space="preserve">stavu </w:t>
+      </w:r>
+      <w:r>
+        <w:t>nastavení, spustiť simuláciu alebo sa dostať výberu spustenia. V nastaveniach má používateľ možnosť úpravu rozličných preferencií, ako napríklad, nastavenie zvuku, hudby, rozlíšenia</w:t>
+      </w:r>
+      <w:r>
+        <w:t>, levelu detailu</w:t>
+      </w:r>
+      <w:r>
+        <w:t>. Z hlavného menu sa používateľ vie dostať do výberu etáp. V tomto stave má na výber 4 etapy, začiatok, skorá slnečná sústava, súčasnosť, budúcnosť. Zároveň z každého stavu, ktorý je dostupný z hlavného menu sa dá dostať späť na stav hlavné menu</w:t>
+      </w:r>
+      <w:r>
+        <w:t>.</w:t>
+      </w:r>
+      <w:r>
+        <w:t xml:space="preserve"> Najdôležitejší stav je stav simulácie. Tento stav sa delí na 4 podstavy. Každý podstav je etapa vo vývoji slnečnej sústavy. Každý stav etapy nadväzuje pritom na jeho ďalší, pričom sa v čase nedá vrátiť </w:t>
+      </w:r>
+      <w:r>
+        <w:t>do predošlého stavu</w:t>
+      </w:r>
+      <w:r>
+        <w:t>.</w:t>
+      </w:r>
+      <w:r>
+        <w:t xml:space="preserve"> Zo simulácie sa taktiež dá dostať do hlavného menu</w:t>
+      </w:r>
+      <w:r>
+        <w:t>.</w:t>
+      </w:r>
+    </w:p>
+    <w:p>
+      <w:pPr>
+        <w:pStyle w:val="Zakladny"/>
+        <w:ind w:firstLine="0"/>
+      </w:pPr>
+      <w:r>
+        <w:rPr>
+          <w:noProof/>
+        </w:rPr>
+        <w:lastRenderedPageBreak/>
+        <mc:AlternateContent>
+          <mc:Choice Requires="wps">
+            <w:drawing>
+              <wp:anchor distT="0" distB="0" distL="114300" distR="114300" simplePos="0" relativeHeight="251666432" behindDoc="0" locked="0" layoutInCell="1" allowOverlap="1" wp14:anchorId="70C319BF" wp14:editId="1DC4B568">
+                <wp:simplePos x="0" y="0"/>
+                <wp:positionH relativeFrom="column">
+                  <wp:posOffset>1382947</wp:posOffset>
+                </wp:positionH>
+                <wp:positionV relativeFrom="paragraph">
+                  <wp:posOffset>4770120</wp:posOffset>
+                </wp:positionV>
+                <wp:extent cx="2822575" cy="635"/>
+                <wp:effectExtent l="0" t="0" r="0" b="0"/>
+                <wp:wrapTopAndBottom/>
+                <wp:docPr id="134452651" name="Textové pole 1"/>
+                <wp:cNvGraphicFramePr/>
+                <a:graphic xmlns:a="http://schemas.openxmlformats.org/drawingml/2006/main">
+                  <a:graphicData uri="http://schemas.microsoft.com/office/word/2010/wordprocessingShape">
+                    <wps:wsp>
+                      <wps:cNvSpPr txBox="1"/>
+                      <wps:spPr>
+                        <a:xfrm>
+                          <a:off x="0" y="0"/>
+                          <a:ext cx="2822575" cy="635"/>
+                        </a:xfrm>
+                        <a:prstGeom prst="rect">
+                          <a:avLst/>
+                        </a:prstGeom>
+                        <a:solidFill>
+                          <a:prstClr val="white"/>
+                        </a:solidFill>
+                        <a:ln>
+                          <a:noFill/>
+                        </a:ln>
+                      </wps:spPr>
+                      <wps:txbx>
+                        <w:txbxContent>
+                          <w:p>
+                            <w:pPr>
+                              <w:pStyle w:val="Popis"/>
+                              <w:rPr>
+                                <w:rFonts w:ascii="Times New Roman" w:hAnsi="Times New Roman" w:cs="Times New Roman"/>
+                                <w:noProof/>
+                                <w:szCs w:val="32"/>
+                              </w:rPr>
+                            </w:pPr>
+                            <w:r>
+                              <w:t xml:space="preserve">Obr. </w:t>
+                            </w:r>
+                            <w:r>
+                              <w:fldChar w:fldCharType="begin"/>
+                            </w:r>
+                            <w:r>
+                              <w:instrText xml:space="preserve"> SEQ Obr. \* ARABIC </w:instrText>
+                            </w:r>
+                            <w:r>
+                              <w:fldChar w:fldCharType="separate"/>
+                            </w:r>
+                            <w:r>
+                              <w:rPr>
+                                <w:noProof/>
+                              </w:rPr>
+                              <w:t>2</w:t>
+                            </w:r>
+                            <w:r>
+                              <w:fldChar w:fldCharType="end"/>
+                            </w:r>
+                            <w:r>
+                              <w:t xml:space="preserve"> diagram použitia simulácie</w:t>
+                            </w:r>
+                          </w:p>
+                        </w:txbxContent>
+                      </wps:txbx>
+                      <wps:bodyPr rot="0" spcFirstLastPara="0" vertOverflow="overflow" horzOverflow="overflow" vert="horz" wrap="square" lIns="0" tIns="0" rIns="0" bIns="0" numCol="1" spcCol="0" rtlCol="0" fromWordArt="0" anchor="t" anchorCtr="0" forceAA="0" compatLnSpc="1">
+                        <a:prstTxWarp prst="textNoShape">
+                          <a:avLst/>
+                        </a:prstTxWarp>
+                        <a:spAutoFit/>
+                      </wps:bodyPr>
+                    </wps:wsp>
+                  </a:graphicData>
+                </a:graphic>
+              </wp:anchor>
+            </w:drawing>
+          </mc:Choice>
+          <mc:Fallback>
+            <w:pict>
+              <v:shape w14:anchorId="70C319BF" id="Textové pole 1" o:spid="_x0000_s1028" type="#_x0000_t202" style="position:absolute;left:0;text-align:left;margin-left:108.9pt;margin-top:375.6pt;width:222.25pt;height:.05pt;z-index:251666432;visibility:visible;mso-wrap-style:square;mso-wrap-distance-left:9pt;mso-wrap-distance-top:0;mso-wrap-distance-right:9pt;mso-wrap-distance-bottom:0;mso-position-horizontal:absolute;mso-position-horizontal-relative:text;mso-position-vertical:absolute;mso-position-vertical-relative:text;v-text-anchor:top" o:gfxdata="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" stroked="f">
+                <v:textbox style="mso-fit-shape-to-text:t" inset="0,0,0,0">
+                  <w:txbxContent>
+                    <w:p>
+                      <w:pPr>
+                        <w:pStyle w:val="Popis"/>
+                        <w:rPr>
+                          <w:rFonts w:ascii="Times New Roman" w:hAnsi="Times New Roman" w:cs="Times New Roman"/>
+                          <w:noProof/>
+                          <w:szCs w:val="32"/>
+                        </w:rPr>
+                      </w:pPr>
+                      <w:r>
+                        <w:t xml:space="preserve">Obr. </w:t>
+                      </w:r>
+                      <w:r>
+                        <w:fldChar w:fldCharType="begin"/>
+                      </w:r>
+                      <w:r>
+                        <w:instrText xml:space="preserve"> SEQ Obr. \* ARABIC </w:instrText>
+                      </w:r>
+                      <w:r>
+                        <w:fldChar w:fldCharType="separate"/>
+                      </w:r>
+                      <w:r>
+                        <w:rPr>
+                          <w:noProof/>
+                        </w:rPr>
+                        <w:t>2</w:t>
+                      </w:r>
+                      <w:r>
+                        <w:fldChar w:fldCharType="end"/>
+                      </w:r>
+                      <w:r>
+                        <w:t xml:space="preserve"> diagram použitia simulácie</w:t>
+                      </w:r>
+                    </w:p>
+                  </w:txbxContent>
+                </v:textbox>
+                <w10:wrap type="topAndBottom"/>
+              </v:shape>
+            </w:pict>
+          </mc:Fallback>
+        </mc:AlternateContent>
+      </w:r>
+      <w:r>
+        <w:rPr>
+          <w:noProof/>
+        </w:rPr>
+        <w:drawing>
+          <wp:anchor distT="0" distB="0" distL="114300" distR="114300" simplePos="0" relativeHeight="251664384" behindDoc="0" locked="0" layoutInCell="1" allowOverlap="1" wp14:anchorId="203A8C1B" wp14:editId="49343A60">
+            <wp:simplePos x="0" y="0"/>
+            <wp:positionH relativeFrom="column">
+              <wp:posOffset>1289050</wp:posOffset>
+            </wp:positionH>
+            <wp:positionV relativeFrom="paragraph">
+              <wp:posOffset>1098826</wp:posOffset>
+            </wp:positionV>
+            <wp:extent cx="2822575" cy="3719830"/>
+            <wp:effectExtent l="0" t="0" r="0" b="0"/>
+            <wp:wrapTopAndBottom/>
+            <wp:docPr id="1027107363" name="Grafický objekt 13"/>
+            <wp:cNvGraphicFramePr>
+              <a:graphicFrameLocks xmlns:a="http://schemas.openxmlformats.org/drawingml/2006/main" noChangeAspect="1"/>
+            </wp:cNvGraphicFramePr>
+            <a:graphic xmlns:a="http://schemas.openxmlformats.org/drawingml/2006/main">
+              <a:graphicData uri="http://schemas.openxmlformats.org/drawingml/2006/picture">
+                <pic:pic xmlns:pic="http://schemas.openxmlformats.org/drawingml/2006/picture">
+                  <pic:nvPicPr>
+                    <pic:cNvPr id="1027107363" name="Grafický objekt 1027107363"/>
+                    <pic:cNvPicPr/>
+                  </pic:nvPicPr>
+                  <pic:blipFill rotWithShape="1">
+                    <a:blip r:embed="rId21">
+                      <a:extLst>
+                        <a:ext uri="{28A0092B-C50C-407E-A947-70E740481C1C}">
+                          <a14:useLocalDpi xmlns:a14="http://schemas.microsoft.com/office/drawing/2010/main" val="0"/>
+                        </a:ext>
+                        <a:ext uri="{96DAC541-7B7A-43D3-8B79-37D633B846F1}">
+                          <asvg:svgBlip xmlns:asvg="http://schemas.microsoft.com/office/drawing/2016/SVG/main" r:embed="rId22"/>
+                        </a:ext>
+                      </a:extLst>
+                    </a:blip>
+                    <a:srcRect l="24795" t="2419" r="31307" b="15756"/>
+                    <a:stretch/>
+                  </pic:blipFill>
+                  <pic:spPr bwMode="auto">
+                    <a:xfrm>
+                      <a:off x="0" y="0"/>
+                      <a:ext cx="2822575" cy="3719830"/>
+                    </a:xfrm>
+                    <a:prstGeom prst="rect">
+                      <a:avLst/>
+                    </a:prstGeom>
+                    <a:ln>
+                      <a:noFill/>
+                    </a:ln>
+                    <a:extLst>
+                      <a:ext uri="{53640926-AAD7-44D8-BBD7-CCE9431645EC}">
+                        <a14:shadowObscured xmlns:a14="http://schemas.microsoft.com/office/drawing/2010/main"/>
+                      </a:ext>
+                    </a:extLst>
+                  </pic:spPr>
+                </pic:pic>
+              </a:graphicData>
+            </a:graphic>
+          </wp:anchor>
+        </w:drawing>
+      </w:r>
+      <w:r>
+        <w:t>Ako ďalšie</w:t>
+      </w:r>
+      <w:r>
+        <w:t xml:space="preserve"> </w:t>
+      </w:r>
+      <w:r>
+        <w:t>sme si spravili diagram prípadov použitia pre používateľa. S týmto návrhom sme si určili čo by mal používateľ v simulácií byť schopný vedieť dokázať spraviť.</w:t>
+      </w:r>
+      <w:r>
+        <w:t xml:space="preserve"> </w:t>
+      </w:r>
+      <w:r>
+        <w:t>Pri tomto sme opäť komunikovali s vzorkov používateľov a upravovali sme diagram podľa ich nápadov a požiadaviek.</w:t>
+      </w:r>
+      <w:r>
+        <w:t xml:space="preserve"> </w:t>
+      </w:r>
+    </w:p>
+    <w:p>
+      <w:pPr>
+        <w:pStyle w:val="Zakladny"/>
+        <w:ind w:firstLine="0"/>
+      </w:pPr>
     </w:p>
     <w:p>
       <w:pPr>
         <w:pStyle w:val="Nadpis3urovne"/>
       </w:pPr>
+      <w:bookmarkStart w:id="35" w:name="_Toc166755564"/>
       <w:r>
         <w:t>Očakávania od aplikácie</w:t>
       </w:r>
+      <w:bookmarkEnd w:id="35"/>
     </w:p>
     <w:p>
       <w:pPr>
         <w:pStyle w:val="Nadpis3urovne"/>
       </w:pPr>
+      <w:bookmarkStart w:id="36" w:name="_Toc166755565"/>
       <w:r>
         <w:t>Rozdelenie vývoju na etapy</w:t>
       </w:r>
+      <w:bookmarkEnd w:id="36"/>
     </w:p>
     <w:p>
       <w:pPr>
         <w:pStyle w:val="Nadpis3urovne"/>
       </w:pPr>
+      <w:bookmarkStart w:id="37" w:name="_Toc166755566"/>
       <w:r>
         <w:t>Rozdelenie časovej osi</w:t>
       </w:r>
+      <w:bookmarkEnd w:id="37"/>
     </w:p>
     <w:p>
       <w:pPr>
         <w:pStyle w:val="Nadpis3urovne"/>
       </w:pPr>
+      <w:bookmarkStart w:id="38" w:name="_Toc166755567"/>
       <w:r>
         <w:t>Návrh</w:t>
       </w:r>
@@ -12516,27 +13408,28 @@
       <w:r>
         <w:t>UI</w:t>
       </w:r>
+      <w:bookmarkEnd w:id="38"/>
     </w:p>
     <w:p>
       <w:pPr>
         <w:pStyle w:val="Nadpis2urovne"/>
       </w:pPr>
-      <w:bookmarkStart w:id="33" w:name="_Toc166695376"/>
+      <w:bookmarkStart w:id="39" w:name="_Toc166755568"/>
       <w:r>
         <w:t>Implementácia</w:t>
       </w:r>
-      <w:bookmarkEnd w:id="33"/>
+      <w:bookmarkEnd w:id="39"/>
     </w:p>
     <w:p>
       <w:pPr>
         <w:pStyle w:val="Nadpis1rovne"/>
       </w:pPr>
-      <w:bookmarkStart w:id="34" w:name="_Toc166695377"/>
+      <w:bookmarkStart w:id="40" w:name="_Toc166755569"/>
       <w:r>
         <w:lastRenderedPageBreak/>
         <w:t>Testovanie a ladenie</w:t>
       </w:r>
-      <w:bookmarkEnd w:id="34"/>
+      <w:bookmarkEnd w:id="40"/>
       <w:r>
         <w:t xml:space="preserve"> </w:t>
       </w:r>
@@ -12554,9 +13447,9 @@
         <w:br w:type="page"/>
       </w:r>
     </w:p>
-    <w:bookmarkStart w:id="35" w:name="_Toc166695378" w:displacedByCustomXml="next"/>
-    <w:bookmarkStart w:id="36" w:name="_Toc378776136" w:displacedByCustomXml="next"/>
-    <w:bookmarkStart w:id="37" w:name="_Toc378775596" w:displacedByCustomXml="next"/>
+    <w:bookmarkStart w:id="41" w:name="_Toc166755570" w:displacedByCustomXml="next"/>
+    <w:bookmarkStart w:id="42" w:name="_Toc378776136" w:displacedByCustomXml="next"/>
+    <w:bookmarkStart w:id="43" w:name="_Toc378775596" w:displacedByCustomXml="next"/>
     <w:sdt>
       <w:sdtPr>
         <w:rPr>
@@ -12587,8 +13480,8 @@
             </w:rPr>
             <w:t>Záver</w:t>
           </w:r>
-          <w:bookmarkEnd w:id="37"/>
-          <w:bookmarkEnd w:id="36"/>
+          <w:bookmarkEnd w:id="43"/>
+          <w:bookmarkEnd w:id="42"/>
           <w:r>
             <w:rPr>
               <w:rStyle w:val="NadpisneslovanChar"/>
@@ -12599,7 +13492,7 @@
         </w:p>
       </w:sdtContent>
     </w:sdt>
-    <w:bookmarkEnd w:id="35" w:displacedByCustomXml="prev"/>
+    <w:bookmarkEnd w:id="41" w:displacedByCustomXml="prev"/>
     <w:sdt>
       <w:sdtPr>
         <w:rPr>
@@ -12650,7 +13543,7 @@
         <w:br w:type="page"/>
       </w:r>
     </w:p>
-    <w:bookmarkStart w:id="38" w:name="_Toc166695379" w:displacedByCustomXml="next"/>
+    <w:bookmarkStart w:id="44" w:name="_Toc166755571" w:displacedByCustomXml="next"/>
     <w:sdt>
       <w:sdtPr>
         <w:id w:val="-1274239281"/>
@@ -12682,7 +13575,7 @@
         </w:p>
       </w:sdtContent>
     </w:sdt>
-    <w:bookmarkEnd w:id="38" w:displacedByCustomXml="prev"/>
+    <w:bookmarkEnd w:id="44" w:displacedByCustomXml="prev"/>
     <w:p>
       <w:pPr>
         <w:pStyle w:val="Zakladny"/>
@@ -12708,7 +13601,7 @@
       <w:r>
         <w:fldChar w:fldCharType="end"/>
       </w:r>
-      <w:bookmarkStart w:id="39" w:name="_Ref166172401"/>
+      <w:bookmarkStart w:id="45" w:name="_Ref166172401"/>
       <w:r>
         <w:rPr>
           <w:b/>
@@ -12879,7 +13772,7 @@
       <w:r>
         <w:t xml:space="preserve"> </w:t>
       </w:r>
-      <w:hyperlink r:id="rId19" w:history="1">
+      <w:hyperlink r:id="rId23" w:history="1">
         <w:r>
           <w:rPr>
             <w:rStyle w:val="Hypertextovprepojenie"/>
@@ -12887,7 +13780,7 @@
           <w:t>https://www.cnbc.com/2024/01/20/why-there-is-a-new-global-race-to-the-moon-.html</w:t>
         </w:r>
       </w:hyperlink>
-      <w:bookmarkEnd w:id="39"/>
+      <w:bookmarkEnd w:id="45"/>
     </w:p>
     <w:p>
       <w:pPr>
@@ -12902,7 +13795,7 @@
           <w:u w:val="none"/>
         </w:rPr>
       </w:pPr>
-      <w:bookmarkStart w:id="40" w:name="_Ref166258342"/>
+      <w:bookmarkStart w:id="46" w:name="_Ref166258342"/>
       <w:r>
         <w:rPr>
           <w:rStyle w:val="Hypertextovprepojenie"/>
@@ -13219,7 +14112,7 @@
         </w:rPr>
         <w:t xml:space="preserve"> [cit. 10.05.2024]. Dostupné z: </w:t>
       </w:r>
-      <w:hyperlink r:id="rId20" w:history="1">
+      <w:hyperlink r:id="rId24" w:history="1">
         <w:r>
           <w:rPr>
             <w:rStyle w:val="Hypertextovprepojenie"/>
@@ -13227,7 +14120,7 @@
           <w:t>https://eric.ed.gov/?id=ED591364</w:t>
         </w:r>
       </w:hyperlink>
-      <w:bookmarkEnd w:id="40"/>
+      <w:bookmarkEnd w:id="46"/>
       <w:r>
         <w:rPr>
           <w:rStyle w:val="Hypertextovprepojenie"/>
@@ -13250,7 +14143,7 @@
           <w:u w:val="none"/>
         </w:rPr>
       </w:pPr>
-      <w:bookmarkStart w:id="41" w:name="_Ref166240796"/>
+      <w:bookmarkStart w:id="47" w:name="_Ref166240796"/>
       <w:proofErr w:type="spellStart"/>
       <w:r>
         <w:rPr>
@@ -13495,7 +14388,7 @@
       <w:r>
         <w:t xml:space="preserve">. Dostupné z: </w:t>
       </w:r>
-      <w:hyperlink r:id="rId21" w:history="1">
+      <w:hyperlink r:id="rId25" w:history="1">
         <w:r>
           <w:rPr>
             <w:rStyle w:val="Hypertextovprepojenie"/>
@@ -13503,7 +14396,7 @@
           <w:t>https://bera-journals.onlinelibrary.wiley.com/doi/full/10.1111/bjet.13317</w:t>
         </w:r>
       </w:hyperlink>
-      <w:bookmarkEnd w:id="41"/>
+      <w:bookmarkEnd w:id="47"/>
     </w:p>
     <w:p>
       <w:pPr>
@@ -13513,7 +14406,7 @@
           <w:numId w:val="3"/>
         </w:numPr>
       </w:pPr>
-      <w:bookmarkStart w:id="42" w:name="_Ref166257606"/>
+      <w:bookmarkStart w:id="48" w:name="_Ref166257606"/>
       <w:r>
         <w:rPr>
           <w:b/>
@@ -13651,7 +14544,7 @@
       <w:r>
         <w:t xml:space="preserve"> [cit. 10.05.2024]. Dostupné z: </w:t>
       </w:r>
-      <w:hyperlink r:id="rId22" w:history="1">
+      <w:hyperlink r:id="rId26" w:history="1">
         <w:r>
           <w:rPr>
             <w:rStyle w:val="Hypertextovprepojenie"/>
@@ -13659,7 +14552,7 @@
           <w:t>https://www.proquest.com/openview/68f7fe43529067a68fe04903f9714252/1?pq-origsite=gscholar&amp;cbl=18750&amp;diss=y</w:t>
         </w:r>
       </w:hyperlink>
-      <w:bookmarkEnd w:id="42"/>
+      <w:bookmarkEnd w:id="48"/>
       <w:r>
         <w:t xml:space="preserve"> </w:t>
       </w:r>
@@ -13672,7 +14565,7 @@
           <w:numId w:val="3"/>
         </w:numPr>
       </w:pPr>
-      <w:bookmarkStart w:id="43" w:name="_Ref166414843"/>
+      <w:bookmarkStart w:id="49" w:name="_Ref166414843"/>
       <w:proofErr w:type="spellStart"/>
       <w:r>
         <w:rPr>
@@ -13872,7 +14765,7 @@
       <w:r>
         <w:t xml:space="preserve"> 2023, [cit 12.05.2024]. Dostupné z: </w:t>
       </w:r>
-      <w:hyperlink r:id="rId23" w:history="1">
+      <w:hyperlink r:id="rId27" w:history="1">
         <w:r>
           <w:rPr>
             <w:rStyle w:val="Hypertextovprepojenie"/>
@@ -13880,7 +14773,7 @@
           <w:t>https://www.linkedin.com/advice/0/how-do-you-learn-master-new-game-engine-framework-quickly</w:t>
         </w:r>
       </w:hyperlink>
-      <w:bookmarkEnd w:id="43"/>
+      <w:bookmarkEnd w:id="49"/>
       <w:r>
         <w:t xml:space="preserve"> </w:t>
       </w:r>
@@ -13893,7 +14786,7 @@
           <w:numId w:val="3"/>
         </w:numPr>
       </w:pPr>
-      <w:bookmarkStart w:id="44" w:name="_Ref166326838"/>
+      <w:bookmarkStart w:id="50" w:name="_Ref166326838"/>
       <w:proofErr w:type="spellStart"/>
       <w:r>
         <w:rPr>
@@ -13956,7 +14849,7 @@
       <w:r>
         <w:t xml:space="preserve"> 2021, [cit. 10.05.2024]. Dostupné z: </w:t>
       </w:r>
-      <w:hyperlink r:id="rId24" w:history="1">
+      <w:hyperlink r:id="rId28" w:history="1">
         <w:r>
           <w:rPr>
             <w:rStyle w:val="Hypertextovprepojenie"/>
@@ -13964,7 +14857,7 @@
           <w:t>https://www.arm.com/glossary/gaming-engines</w:t>
         </w:r>
       </w:hyperlink>
-      <w:bookmarkEnd w:id="44"/>
+      <w:bookmarkEnd w:id="50"/>
       <w:r>
         <w:t xml:space="preserve"> </w:t>
       </w:r>
@@ -13982,7 +14875,7 @@
           <w:u w:val="none"/>
         </w:rPr>
       </w:pPr>
-      <w:bookmarkStart w:id="45" w:name="_Ref166332326"/>
+      <w:bookmarkStart w:id="51" w:name="_Ref166332326"/>
       <w:proofErr w:type="spellStart"/>
       <w:r>
         <w:rPr>
@@ -14030,7 +14923,7 @@
       <w:r>
         <w:t xml:space="preserve"> [online]. 2018, [cit. 10.05.2024]. Dostupné z: </w:t>
       </w:r>
-      <w:hyperlink r:id="rId25" w:history="1">
+      <w:hyperlink r:id="rId29" w:history="1">
         <w:r>
           <w:rPr>
             <w:rStyle w:val="Hypertextovprepojenie"/>
@@ -14038,7 +14931,7 @@
           <w:t>https://www.unrealengine.com/en-US/features</w:t>
         </w:r>
       </w:hyperlink>
-      <w:bookmarkEnd w:id="45"/>
+      <w:bookmarkEnd w:id="51"/>
     </w:p>
     <w:p>
       <w:pPr>
@@ -14048,7 +14941,7 @@
           <w:numId w:val="3"/>
         </w:numPr>
       </w:pPr>
-      <w:bookmarkStart w:id="46" w:name="_Ref166332360"/>
+      <w:bookmarkStart w:id="52" w:name="_Ref166332360"/>
       <w:r>
         <w:rPr>
           <w:b/>
@@ -14261,7 +15154,7 @@
       <w:r>
         <w:t xml:space="preserve"> [cit.  11.05.2024]. Dostupné z: </w:t>
       </w:r>
-      <w:hyperlink r:id="rId26" w:history="1">
+      <w:hyperlink r:id="rId30" w:history="1">
         <w:r>
           <w:rPr>
             <w:rStyle w:val="Hypertextovprepojenie"/>
@@ -14269,7 +15162,7 @@
           <w:t>https://www.jsr.org/index.php/path/article/view/976/823</w:t>
         </w:r>
       </w:hyperlink>
-      <w:bookmarkEnd w:id="46"/>
+      <w:bookmarkEnd w:id="52"/>
       <w:r>
         <w:t xml:space="preserve"> </w:t>
       </w:r>
@@ -14287,7 +15180,7 @@
           <w:u w:val="none"/>
         </w:rPr>
       </w:pPr>
-      <w:bookmarkStart w:id="47" w:name="_Ref166333797"/>
+      <w:bookmarkStart w:id="53" w:name="_Ref166333797"/>
       <w:r>
         <w:rPr>
           <w:rStyle w:val="Hypertextovprepojenie"/>
@@ -14470,7 +15363,7 @@
         </w:rPr>
         <w:t xml:space="preserve"> Dostupné z: </w:t>
       </w:r>
-      <w:bookmarkEnd w:id="47"/>
+      <w:bookmarkEnd w:id="53"/>
       <w:r>
         <w:rPr>
           <w:rStyle w:val="Hypertextovprepojenie"/>
@@ -14549,7 +15442,7 @@
           <w:numId w:val="3"/>
         </w:numPr>
       </w:pPr>
-      <w:bookmarkStart w:id="48" w:name="_Ref166334171"/>
+      <w:bookmarkStart w:id="54" w:name="_Ref166334171"/>
       <w:r>
         <w:rPr>
           <w:b/>
@@ -14728,7 +15621,7 @@
       <w:r>
         <w:t xml:space="preserve"> Dostupné z: </w:t>
       </w:r>
-      <w:hyperlink r:id="rId27" w:history="1">
+      <w:hyperlink r:id="rId31" w:history="1">
         <w:r>
           <w:rPr>
             <w:rStyle w:val="Hypertextovprepojenie"/>
@@ -14736,7 +15629,7 @@
           <w:t>https://arxiv.org/abs/2401.01909</w:t>
         </w:r>
       </w:hyperlink>
-      <w:bookmarkEnd w:id="48"/>
+      <w:bookmarkEnd w:id="54"/>
     </w:p>
     <w:p>
       <w:pPr>
@@ -14746,8 +15639,8 @@
           <w:numId w:val="3"/>
         </w:numPr>
       </w:pPr>
-      <w:bookmarkStart w:id="49" w:name="_Ref166335418"/>
-      <w:bookmarkStart w:id="50" w:name="_Ref166343178"/>
+      <w:bookmarkStart w:id="55" w:name="_Ref166335418"/>
+      <w:bookmarkStart w:id="56" w:name="_Ref166343178"/>
       <w:proofErr w:type="spellStart"/>
       <w:r>
         <w:rPr>
@@ -14853,7 +15746,7 @@
       <w:r>
         <w:t xml:space="preserve">, [cit. 11.05.2024]. Dostupné z: </w:t>
       </w:r>
-      <w:bookmarkEnd w:id="49"/>
+      <w:bookmarkEnd w:id="55"/>
       <w:r>
         <w:fldChar w:fldCharType="begin"/>
       </w:r>
@@ -14878,7 +15771,7 @@
       <w:r>
         <w:fldChar w:fldCharType="end"/>
       </w:r>
-      <w:bookmarkEnd w:id="50"/>
+      <w:bookmarkEnd w:id="56"/>
     </w:p>
     <w:p>
       <w:pPr>
@@ -14888,7 +15781,7 @@
           <w:numId w:val="3"/>
         </w:numPr>
       </w:pPr>
-      <w:bookmarkStart w:id="51" w:name="_Ref166505823"/>
+      <w:bookmarkStart w:id="57" w:name="_Ref166505823"/>
       <w:proofErr w:type="spellStart"/>
       <w:r>
         <w:rPr>
@@ -14950,7 +15843,7 @@
       <w:r>
         <w:t xml:space="preserve">[online]. 2022, [cit. 13.05.2024]. Dostupné z: </w:t>
       </w:r>
-      <w:hyperlink r:id="rId28" w:history="1">
+      <w:hyperlink r:id="rId32" w:history="1">
         <w:r>
           <w:rPr>
             <w:rStyle w:val="Hypertextovprepojenie"/>
@@ -14958,7 +15851,7 @@
           <w:t>https://hazelengine.com/</w:t>
         </w:r>
       </w:hyperlink>
-      <w:bookmarkEnd w:id="51"/>
+      <w:bookmarkEnd w:id="57"/>
       <w:r>
         <w:t xml:space="preserve"> </w:t>
       </w:r>
@@ -14971,7 +15864,7 @@
           <w:numId w:val="3"/>
         </w:numPr>
       </w:pPr>
-      <w:bookmarkStart w:id="52" w:name="_Ref166505835"/>
+      <w:bookmarkStart w:id="58" w:name="_Ref166505835"/>
       <w:proofErr w:type="spellStart"/>
       <w:r>
         <w:rPr>
@@ -15053,7 +15946,7 @@
       <w:r>
         <w:t xml:space="preserve">[online]. 2024, [cit. 13.05.2024]. Dostupné z: </w:t>
       </w:r>
-      <w:hyperlink r:id="rId29" w:history="1">
+      <w:hyperlink r:id="rId33" w:history="1">
         <w:r>
           <w:rPr>
             <w:rStyle w:val="Hypertextovprepojenie"/>
@@ -15061,7 +15954,7 @@
           <w:t>https://www.youtube.com/watch?v=yMRp9DVZYnI</w:t>
         </w:r>
       </w:hyperlink>
-      <w:bookmarkEnd w:id="52"/>
+      <w:bookmarkEnd w:id="58"/>
       <w:r>
         <w:t xml:space="preserve"> </w:t>
       </w:r>
@@ -15079,7 +15972,7 @@
           <w:u w:val="none"/>
         </w:rPr>
       </w:pPr>
-      <w:bookmarkStart w:id="53" w:name="_Ref166342807"/>
+      <w:bookmarkStart w:id="59" w:name="_Ref166342807"/>
       <w:r>
         <w:rPr>
           <w:b/>
@@ -15113,7 +16006,7 @@
       <w:r>
         <w:t xml:space="preserve"> 2024, [cit.  10.05.2024]. Dostupné z: </w:t>
       </w:r>
-      <w:hyperlink r:id="rId30" w:history="1">
+      <w:hyperlink r:id="rId34" w:history="1">
         <w:r>
           <w:rPr>
             <w:rStyle w:val="Hypertextovprepojenie"/>
@@ -15121,7 +16014,7 @@
           <w:t>https://unity.com/</w:t>
         </w:r>
       </w:hyperlink>
-      <w:bookmarkEnd w:id="53"/>
+      <w:bookmarkEnd w:id="59"/>
     </w:p>
     <w:p>
       <w:pPr>
@@ -15131,7 +16024,7 @@
           <w:numId w:val="3"/>
         </w:numPr>
       </w:pPr>
-      <w:bookmarkStart w:id="54" w:name="_Ref166431394"/>
+      <w:bookmarkStart w:id="60" w:name="_Ref166431394"/>
       <w:proofErr w:type="spellStart"/>
       <w:r>
         <w:rPr>
@@ -15235,7 +16128,7 @@
       <w:r>
         <w:t xml:space="preserve"> [cit. 12.05.2024]. Dostupné z: </w:t>
       </w:r>
-      <w:hyperlink r:id="rId31" w:history="1">
+      <w:hyperlink r:id="rId35" w:history="1">
         <w:r>
           <w:rPr>
             <w:rStyle w:val="Hypertextovprepojenie"/>
@@ -15243,7 +16136,7 @@
           <w:t>https://www.redhat.com/en/topics/middleware/what-is-ide</w:t>
         </w:r>
       </w:hyperlink>
-      <w:bookmarkEnd w:id="54"/>
+      <w:bookmarkEnd w:id="60"/>
       <w:r>
         <w:t xml:space="preserve"> </w:t>
       </w:r>
@@ -15257,7 +16150,7 @@
         </w:numPr>
         <w:jc w:val="left"/>
       </w:pPr>
-      <w:bookmarkStart w:id="55" w:name="_Ref166432271"/>
+      <w:bookmarkStart w:id="61" w:name="_Ref166432271"/>
       <w:r>
         <w:rPr>
           <w:b/>
@@ -15313,7 +16206,7 @@
       <w:r>
         <w:t xml:space="preserve"> [online]. 2022, [cit. 12.05.2024]. Dostupné z: </w:t>
       </w:r>
-      <w:hyperlink r:id="rId32" w:history="1">
+      <w:hyperlink r:id="rId36" w:history="1">
         <w:r>
           <w:rPr>
             <w:rStyle w:val="Hypertextovprepojenie"/>
@@ -15321,7 +16214,7 @@
           <w:t>https://docs.unity3d.com/Manual/ScriptingToolsIDEs.html</w:t>
         </w:r>
       </w:hyperlink>
-      <w:bookmarkEnd w:id="55"/>
+      <w:bookmarkEnd w:id="61"/>
       <w:r>
         <w:t xml:space="preserve"> </w:t>
       </w:r>
@@ -15334,7 +16227,7 @@
           <w:numId w:val="3"/>
         </w:numPr>
       </w:pPr>
-      <w:bookmarkStart w:id="56" w:name="_Ref166486297"/>
+      <w:bookmarkStart w:id="62" w:name="_Ref166486297"/>
       <w:r>
         <w:rPr>
           <w:b/>
@@ -15380,7 +16273,7 @@
       <w:r>
         <w:t xml:space="preserve">[online]. 2022, [cit. 12.05.2024]. Dostupné z: </w:t>
       </w:r>
-      <w:hyperlink r:id="rId33" w:history="1">
+      <w:hyperlink r:id="rId37" w:history="1">
         <w:r>
           <w:rPr>
             <w:rStyle w:val="Hypertextovprepojenie"/>
@@ -15388,7 +16281,7 @@
           <w:t>https://visualstudio.microsoft.com/cs/</w:t>
         </w:r>
       </w:hyperlink>
-      <w:bookmarkEnd w:id="56"/>
+      <w:bookmarkEnd w:id="62"/>
       <w:r>
         <w:t xml:space="preserve"> </w:t>
       </w:r>
@@ -15401,7 +16294,7 @@
           <w:numId w:val="3"/>
         </w:numPr>
       </w:pPr>
-      <w:bookmarkStart w:id="57" w:name="_Ref166486289"/>
+      <w:bookmarkStart w:id="63" w:name="_Ref166486289"/>
       <w:r>
         <w:rPr>
           <w:b/>
@@ -15476,7 +16369,7 @@
       <w:r>
         <w:t xml:space="preserve"> [online]. 2022, [cit. 13.05.2024]. Dostupné z: </w:t>
       </w:r>
-      <w:hyperlink r:id="rId34" w:history="1">
+      <w:hyperlink r:id="rId38" w:history="1">
         <w:r>
           <w:rPr>
             <w:rStyle w:val="Hypertextovprepojenie"/>
@@ -15484,7 +16377,7 @@
           <w:t>https://visualstudio.microsoft.com/cs/vs/compare/</w:t>
         </w:r>
       </w:hyperlink>
-      <w:bookmarkEnd w:id="57"/>
+      <w:bookmarkEnd w:id="63"/>
       <w:r>
         <w:t xml:space="preserve"> </w:t>
       </w:r>
@@ -15498,7 +16391,7 @@
         </w:numPr>
         <w:jc w:val="left"/>
       </w:pPr>
-      <w:bookmarkStart w:id="58" w:name="_Ref166487133"/>
+      <w:bookmarkStart w:id="64" w:name="_Ref166487133"/>
       <w:proofErr w:type="spellStart"/>
       <w:r>
         <w:rPr>
@@ -15523,7 +16416,7 @@
       <w:r>
         <w:t xml:space="preserve"> [online]. 2017, [cit. 12.05.2024]. Dostupné z: </w:t>
       </w:r>
-      <w:hyperlink r:id="rId35" w:history="1">
+      <w:hyperlink r:id="rId39" w:history="1">
         <w:r>
           <w:rPr>
             <w:rStyle w:val="Hypertextovprepojenie"/>
@@ -15531,7 +16424,7 @@
           <w:t>https://www.jetbrains.com/rider/</w:t>
         </w:r>
       </w:hyperlink>
-      <w:bookmarkEnd w:id="58"/>
+      <w:bookmarkEnd w:id="64"/>
       <w:r>
         <w:t xml:space="preserve"> </w:t>
       </w:r>
@@ -15544,7 +16437,7 @@
           <w:numId w:val="3"/>
         </w:numPr>
       </w:pPr>
-      <w:bookmarkStart w:id="59" w:name="_Ref166487752"/>
+      <w:bookmarkStart w:id="65" w:name="_Ref166487752"/>
       <w:proofErr w:type="spellStart"/>
       <w:r>
         <w:rPr>
@@ -15650,7 +16543,7 @@
       <w:r>
         <w:t xml:space="preserve">.05.2024]. Dostupné z: </w:t>
       </w:r>
-      <w:hyperlink r:id="rId36" w:history="1">
+      <w:hyperlink r:id="rId40" w:history="1">
         <w:r>
           <w:rPr>
             <w:rStyle w:val="Hypertextovprepojenie"/>
@@ -15658,7 +16551,7 @@
           <w:t>https://faun.pub/vs-code-extensions-for-complete-ide-experience-bca5bb2f0f90</w:t>
         </w:r>
       </w:hyperlink>
-      <w:bookmarkEnd w:id="59"/>
+      <w:bookmarkEnd w:id="65"/>
       <w:r>
         <w:t xml:space="preserve"> </w:t>
       </w:r>
@@ -15672,7 +16565,7 @@
         </w:numPr>
         <w:jc w:val="left"/>
       </w:pPr>
-      <w:bookmarkStart w:id="60" w:name="_Ref166490011"/>
+      <w:bookmarkStart w:id="66" w:name="_Ref166490011"/>
       <w:r>
         <w:rPr>
           <w:b/>
@@ -15697,7 +16590,7 @@
       <w:r>
         <w:t xml:space="preserve">[online]. 2021, [cit. 13.05.2024]. Dostupné z: </w:t>
       </w:r>
-      <w:hyperlink r:id="rId37" w:history="1">
+      <w:hyperlink r:id="rId41" w:history="1">
         <w:r>
           <w:rPr>
             <w:rStyle w:val="Hypertextovprepojenie"/>
@@ -15705,7 +16598,7 @@
           <w:t>https://www.sw.siemens.com/en-US/technology/3d-modeling/</w:t>
         </w:r>
       </w:hyperlink>
-      <w:bookmarkEnd w:id="60"/>
+      <w:bookmarkEnd w:id="66"/>
       <w:r>
         <w:t xml:space="preserve"> </w:t>
       </w:r>
@@ -15719,7 +16612,7 @@
         </w:numPr>
         <w:jc w:val="left"/>
       </w:pPr>
-      <w:bookmarkStart w:id="61" w:name="_Ref166490889"/>
+      <w:bookmarkStart w:id="67" w:name="_Ref166490889"/>
       <w:proofErr w:type="spellStart"/>
       <w:r>
         <w:rPr>
@@ -15755,7 +16648,7 @@
       <w:r>
         <w:t xml:space="preserve">[online]. 2019, [cit. 13.05.2024]. Dostupné z: </w:t>
       </w:r>
-      <w:hyperlink r:id="rId38" w:history="1">
+      <w:hyperlink r:id="rId42" w:history="1">
         <w:r>
           <w:rPr>
             <w:rStyle w:val="Hypertextovprepojenie"/>
@@ -15763,7 +16656,7 @@
           <w:t>https://www.blender.org/about/</w:t>
         </w:r>
       </w:hyperlink>
-      <w:bookmarkEnd w:id="61"/>
+      <w:bookmarkEnd w:id="67"/>
       <w:r>
         <w:t xml:space="preserve"> </w:t>
       </w:r>
@@ -15776,7 +16669,7 @@
           <w:numId w:val="3"/>
         </w:numPr>
       </w:pPr>
-      <w:bookmarkStart w:id="62" w:name="_Ref166495870"/>
+      <w:bookmarkStart w:id="68" w:name="_Ref166495870"/>
       <w:proofErr w:type="spellStart"/>
       <w:r>
         <w:rPr>
@@ -15898,7 +16791,7 @@
       <w:r>
         <w:t xml:space="preserve"> </w:t>
       </w:r>
-      <w:hyperlink r:id="rId39" w:history="1">
+      <w:hyperlink r:id="rId43" w:history="1">
         <w:r>
           <w:rPr>
             <w:rStyle w:val="Hypertextovprepojenie"/>
@@ -15906,7 +16799,7 @@
           <w:t>https://rebusfarm.net/blog/blender-vs-cinema-4d-choosing-the-right-3d-software</w:t>
         </w:r>
       </w:hyperlink>
-      <w:bookmarkEnd w:id="62"/>
+      <w:bookmarkEnd w:id="68"/>
       <w:r>
         <w:t xml:space="preserve"> </w:t>
       </w:r>
@@ -15920,7 +16813,7 @@
         </w:numPr>
         <w:jc w:val="left"/>
       </w:pPr>
-      <w:bookmarkStart w:id="63" w:name="_Ref166494039"/>
+      <w:bookmarkStart w:id="69" w:name="_Ref166494039"/>
       <w:proofErr w:type="spellStart"/>
       <w:r>
         <w:rPr>
@@ -15956,7 +16849,7 @@
       <w:r>
         <w:t xml:space="preserve">[online]. 2024, [cit. 13.05.2024]. Dostupné z: </w:t>
       </w:r>
-      <w:hyperlink r:id="rId40" w:history="1">
+      <w:hyperlink r:id="rId44" w:history="1">
         <w:r>
           <w:rPr>
             <w:rStyle w:val="Hypertextovprepojenie"/>
@@ -15964,7 +16857,7 @@
           <w:t>https://www.maxon.net/en/cinema-4d</w:t>
         </w:r>
       </w:hyperlink>
-      <w:bookmarkEnd w:id="63"/>
+      <w:bookmarkEnd w:id="69"/>
       <w:r>
         <w:t xml:space="preserve"> </w:t>
       </w:r>
@@ -15977,7 +16870,7 @@
           <w:numId w:val="3"/>
         </w:numPr>
       </w:pPr>
-      <w:bookmarkStart w:id="64" w:name="_Ref166494176"/>
+      <w:bookmarkStart w:id="70" w:name="_Ref166494176"/>
       <w:proofErr w:type="spellStart"/>
       <w:r>
         <w:rPr>
@@ -16102,7 +16995,7 @@
       <w:r>
         <w:t xml:space="preserve">. 2022, [cit. 13.05.2024]. Dostupné z: </w:t>
       </w:r>
-      <w:hyperlink r:id="rId41" w:history="1">
+      <w:hyperlink r:id="rId45" w:history="1">
         <w:r>
           <w:rPr>
             <w:rStyle w:val="Hypertextovprepojenie"/>
@@ -16110,7 +17003,7 @@
           <w:t>https://garagefarm.net/blog/what-is-cinema-4d-used-for</w:t>
         </w:r>
       </w:hyperlink>
-      <w:bookmarkEnd w:id="64"/>
+      <w:bookmarkEnd w:id="70"/>
       <w:r>
         <w:t xml:space="preserve"> </w:t>
       </w:r>
@@ -16123,7 +17016,7 @@
           <w:numId w:val="3"/>
         </w:numPr>
       </w:pPr>
-      <w:bookmarkStart w:id="65" w:name="_Ref166491434"/>
+      <w:bookmarkStart w:id="71" w:name="_Ref166491434"/>
       <w:proofErr w:type="spellStart"/>
       <w:r>
         <w:rPr>
@@ -16262,7 +17155,7 @@
       <w:r>
         <w:t xml:space="preserve">: </w:t>
       </w:r>
-      <w:hyperlink r:id="rId42" w:history="1">
+      <w:hyperlink r:id="rId46" w:history="1">
         <w:r>
           <w:rPr>
             <w:rStyle w:val="Hypertextovprepojenie"/>
@@ -16270,7 +17163,7 @@
           <w:t>https://conceptartempire.com/what-is-3ds-max/</w:t>
         </w:r>
       </w:hyperlink>
-      <w:bookmarkEnd w:id="65"/>
+      <w:bookmarkEnd w:id="71"/>
       <w:r>
         <w:t xml:space="preserve"> </w:t>
       </w:r>
@@ -16283,7 +17176,7 @@
           <w:numId w:val="3"/>
         </w:numPr>
       </w:pPr>
-      <w:bookmarkStart w:id="66" w:name="_Ref166496671"/>
+      <w:bookmarkStart w:id="72" w:name="_Ref166496671"/>
       <w:proofErr w:type="spellStart"/>
       <w:r>
         <w:rPr>
@@ -16351,7 +17244,7 @@
       <w:r>
         <w:t xml:space="preserve"> [online]. 2018, [cit. 13.05.2024]. Dostupné z: </w:t>
       </w:r>
-      <w:hyperlink r:id="rId43" w:history="1">
+      <w:hyperlink r:id="rId47" w:history="1">
         <w:r>
           <w:rPr>
             <w:rStyle w:val="Hypertextovprepojenie"/>
@@ -16359,7 +17252,7 @@
           <w:t>https://medium.com/imeshup/3ds-max-pros-cons-quirks-and-links-a2a48832dbbe</w:t>
         </w:r>
       </w:hyperlink>
-      <w:bookmarkEnd w:id="66"/>
+      <w:bookmarkEnd w:id="72"/>
       <w:r>
         <w:t xml:space="preserve"> </w:t>
       </w:r>
@@ -16372,7 +17265,7 @@
           <w:numId w:val="3"/>
         </w:numPr>
       </w:pPr>
-      <w:bookmarkStart w:id="67" w:name="_Ref166512706"/>
+      <w:bookmarkStart w:id="73" w:name="_Ref166512706"/>
       <w:proofErr w:type="spellStart"/>
       <w:r>
         <w:rPr>
@@ -16443,7 +17336,7 @@
       <w:r>
         <w:t xml:space="preserve"> [online]. 2022, [cit. 13.05.2024]. Dostupné z: </w:t>
       </w:r>
-      <w:hyperlink r:id="rId44" w:history="1">
+      <w:hyperlink r:id="rId48" w:history="1">
         <w:r>
           <w:rPr>
             <w:rStyle w:val="Hypertextovprepojenie"/>
@@ -16451,7 +17344,7 @@
           <w:t>https://www.geeksforgeeks.org/what-is-graphics-software/</w:t>
         </w:r>
       </w:hyperlink>
-      <w:bookmarkEnd w:id="67"/>
+      <w:bookmarkEnd w:id="73"/>
       <w:r>
         <w:t xml:space="preserve"> </w:t>
       </w:r>
@@ -16468,7 +17361,7 @@
           <w:iCs/>
         </w:rPr>
       </w:pPr>
-      <w:bookmarkStart w:id="68" w:name="_Ref166522119"/>
+      <w:bookmarkStart w:id="74" w:name="_Ref166522119"/>
       <w:r>
         <w:rPr>
           <w:b/>
@@ -16516,7 +17409,7 @@
       <w:r>
         <w:t xml:space="preserve">[online]. 1998, [cit. 13.05.2024]. Dostupné z: </w:t>
       </w:r>
-      <w:hyperlink r:id="rId45" w:history="1">
+      <w:hyperlink r:id="rId49" w:history="1">
         <w:r>
           <w:rPr>
             <w:rStyle w:val="Hypertextovprepojenie"/>
@@ -16524,7 +17417,7 @@
           <w:t>https://www.gimp.org/</w:t>
         </w:r>
       </w:hyperlink>
-      <w:bookmarkEnd w:id="68"/>
+      <w:bookmarkEnd w:id="74"/>
       <w:r>
         <w:t xml:space="preserve"> </w:t>
       </w:r>
@@ -16542,7 +17435,7 @@
           <w:iCs/>
         </w:rPr>
       </w:pPr>
-      <w:bookmarkStart w:id="69" w:name="_Ref166579862"/>
+      <w:bookmarkStart w:id="75" w:name="_Ref166579862"/>
       <w:r>
         <w:rPr>
           <w:b/>
@@ -16573,7 +17466,7 @@
       <w:r>
         <w:t xml:space="preserve">.05.2024]. Dostupné z: </w:t>
       </w:r>
-      <w:hyperlink r:id="rId46" w:history="1">
+      <w:hyperlink r:id="rId50" w:history="1">
         <w:r>
           <w:rPr>
             <w:rStyle w:val="Hypertextovprepojenie"/>
@@ -16581,7 +17474,7 @@
           <w:t>https://www.adobe.com/sk/products/photoshop.html</w:t>
         </w:r>
       </w:hyperlink>
-      <w:bookmarkEnd w:id="69"/>
+      <w:bookmarkEnd w:id="75"/>
       <w:r>
         <w:t xml:space="preserve"> </w:t>
       </w:r>
@@ -16594,7 +17487,7 @@
           <w:numId w:val="3"/>
         </w:numPr>
       </w:pPr>
-      <w:bookmarkStart w:id="70" w:name="_Ref166579872"/>
+      <w:bookmarkStart w:id="76" w:name="_Ref166579872"/>
       <w:r>
         <w:rPr>
           <w:b/>
@@ -16678,7 +17571,7 @@
       <w:r>
         <w:t xml:space="preserve">Dostupné z: </w:t>
       </w:r>
-      <w:hyperlink r:id="rId47" w:history="1">
+      <w:hyperlink r:id="rId51" w:history="1">
         <w:r>
           <w:rPr>
             <w:rStyle w:val="Hypertextovprepojenie"/>
@@ -16686,7 +17579,7 @@
           <w:t>https://www.agitraining.com/adobe/photoshop/classes/what-is-photoshop</w:t>
         </w:r>
       </w:hyperlink>
-      <w:bookmarkEnd w:id="70"/>
+      <w:bookmarkEnd w:id="76"/>
       <w:r>
         <w:t xml:space="preserve"> </w:t>
       </w:r>
@@ -16699,7 +17592,7 @@
           <w:numId w:val="3"/>
         </w:numPr>
       </w:pPr>
-      <w:bookmarkStart w:id="71" w:name="_Ref166581056"/>
+      <w:bookmarkStart w:id="77" w:name="_Ref166581056"/>
       <w:proofErr w:type="spellStart"/>
       <w:r>
         <w:rPr>
@@ -16839,7 +17732,7 @@
       <w:r>
         <w:t xml:space="preserve">.05.2024]. Dostupné z: </w:t>
       </w:r>
-      <w:hyperlink r:id="rId48" w:history="1">
+      <w:hyperlink r:id="rId52" w:history="1">
         <w:r>
           <w:rPr>
             <w:rStyle w:val="Hypertextovprepojenie"/>
@@ -16847,7 +17740,7 @@
           <w:t>https://skylum.com/cs/blog/gimp-vs-photoshop</w:t>
         </w:r>
       </w:hyperlink>
-      <w:bookmarkEnd w:id="71"/>
+      <w:bookmarkEnd w:id="77"/>
       <w:r>
         <w:t xml:space="preserve"> </w:t>
       </w:r>
@@ -16860,7 +17753,7 @@
           <w:numId w:val="3"/>
         </w:numPr>
       </w:pPr>
-      <w:bookmarkStart w:id="72" w:name="_Ref166588320"/>
+      <w:bookmarkStart w:id="78" w:name="_Ref166588320"/>
       <w:proofErr w:type="spellStart"/>
       <w:r>
         <w:rPr>
@@ -16928,7 +17821,7 @@
       <w:r>
         <w:t xml:space="preserve"> [online]. 2024, [cit. 14.05.2024]. Dostupné z: </w:t>
       </w:r>
-      <w:hyperlink r:id="rId49" w:history="1">
+      <w:hyperlink r:id="rId53" w:history="1">
         <w:r>
           <w:rPr>
             <w:rStyle w:val="Hypertextovprepojenie"/>
@@ -16936,7 +17829,7 @@
           <w:t>https://www.nvidia.com/en-us/glossary/generative-ai/</w:t>
         </w:r>
       </w:hyperlink>
-      <w:bookmarkEnd w:id="72"/>
+      <w:bookmarkEnd w:id="78"/>
       <w:r>
         <w:t xml:space="preserve"> </w:t>
       </w:r>
@@ -16949,7 +17842,7 @@
           <w:numId w:val="3"/>
         </w:numPr>
       </w:pPr>
-      <w:bookmarkStart w:id="73" w:name="_Ref166591875"/>
+      <w:bookmarkStart w:id="79" w:name="_Ref166591875"/>
       <w:proofErr w:type="spellStart"/>
       <w:r>
         <w:rPr>
@@ -17001,7 +17894,7 @@
       <w:r>
         <w:t xml:space="preserve">[online]. 2023, [cit. 14.05.2024]. Dostupné z: </w:t>
       </w:r>
-      <w:hyperlink r:id="rId50" w:history="1">
+      <w:hyperlink r:id="rId54" w:history="1">
         <w:r>
           <w:rPr>
             <w:rStyle w:val="Hypertextovprepojenie"/>
@@ -17009,7 +17902,7 @@
           <w:t>https://www.nvidia.com/en-eu/studio/canvas/</w:t>
         </w:r>
       </w:hyperlink>
-      <w:bookmarkEnd w:id="73"/>
+      <w:bookmarkEnd w:id="79"/>
       <w:r>
         <w:t xml:space="preserve"> </w:t>
       </w:r>
@@ -17022,7 +17915,7 @@
           <w:numId w:val="3"/>
         </w:numPr>
       </w:pPr>
-      <w:bookmarkStart w:id="74" w:name="_Ref166592814"/>
+      <w:bookmarkStart w:id="80" w:name="_Ref166592814"/>
       <w:proofErr w:type="spellStart"/>
       <w:r>
         <w:rPr>
@@ -17170,7 +18063,7 @@
       <w:r>
         <w:t xml:space="preserve">. 2024, [cit. 14.05.2024]. Dostupné z: </w:t>
       </w:r>
-      <w:hyperlink r:id="rId51" w:history="1">
+      <w:hyperlink r:id="rId55" w:history="1">
         <w:r>
           <w:rPr>
             <w:rStyle w:val="Hypertextovprepojenie"/>
@@ -17178,7 +18071,7 @@
           <w:t>https://www.androidauthority.com/what-is-midjourney-3324590/</w:t>
         </w:r>
       </w:hyperlink>
-      <w:bookmarkEnd w:id="74"/>
+      <w:bookmarkEnd w:id="80"/>
       <w:r>
         <w:t xml:space="preserve"> </w:t>
       </w:r>
@@ -17191,7 +18084,7 @@
           <w:numId w:val="3"/>
         </w:numPr>
       </w:pPr>
-      <w:bookmarkStart w:id="75" w:name="_Ref166594532"/>
+      <w:bookmarkStart w:id="81" w:name="_Ref166594532"/>
       <w:proofErr w:type="spellStart"/>
       <w:r>
         <w:rPr>
@@ -17275,7 +18168,7 @@
       <w:r>
         <w:t xml:space="preserve">[online]. 2024, [cit. 14.05.2024]. Dostupné z: </w:t>
       </w:r>
-      <w:hyperlink r:id="rId52" w:history="1">
+      <w:hyperlink r:id="rId56" w:history="1">
         <w:r>
           <w:rPr>
             <w:rStyle w:val="Hypertextovprepojenie"/>
@@ -17283,7 +18176,7 @@
           <w:t>https://fooocusai.com/</w:t>
         </w:r>
       </w:hyperlink>
-      <w:bookmarkEnd w:id="75"/>
+      <w:bookmarkEnd w:id="81"/>
       <w:r>
         <w:t xml:space="preserve"> </w:t>
       </w:r>
@@ -17296,7 +18189,7 @@
           <w:numId w:val="3"/>
         </w:numPr>
       </w:pPr>
-      <w:bookmarkStart w:id="76" w:name="_Ref166667495"/>
+      <w:bookmarkStart w:id="82" w:name="_Ref166667495"/>
       <w:r>
         <w:rPr>
           <w:b/>
@@ -17416,7 +18309,7 @@
       <w:r>
         <w:t xml:space="preserve">, [cit. 14.05.2024]. Dostupné z: </w:t>
       </w:r>
-      <w:hyperlink r:id="rId53" w:history="1">
+      <w:hyperlink r:id="rId57" w:history="1">
         <w:r>
           <w:rPr>
             <w:rStyle w:val="Hypertextovprepojenie"/>
@@ -17424,7 +18317,7 @@
           <w:t>https://universesandbox.com/blog/2016/02/n-body-problem/</w:t>
         </w:r>
       </w:hyperlink>
-      <w:bookmarkEnd w:id="76"/>
+      <w:bookmarkEnd w:id="82"/>
       <w:r>
         <w:t xml:space="preserve"> </w:t>
       </w:r>
@@ -17437,7 +18330,7 @@
           <w:numId w:val="3"/>
         </w:numPr>
       </w:pPr>
-      <w:bookmarkStart w:id="77" w:name="_Ref166667480"/>
+      <w:bookmarkStart w:id="83" w:name="_Ref166667480"/>
       <w:proofErr w:type="spellStart"/>
       <w:r>
         <w:rPr>
@@ -17505,7 +18398,7 @@
       <w:r>
         <w:t xml:space="preserve">[online]. 2018, [cit. 14.05.2024]. Dostupné z: </w:t>
       </w:r>
-      <w:hyperlink r:id="rId54" w:history="1">
+      <w:hyperlink r:id="rId58" w:history="1">
         <w:r>
           <w:rPr>
             <w:rStyle w:val="Hypertextovprepojenie"/>
@@ -17513,7 +18406,7 @@
           <w:t>https://universesandbox.com/</w:t>
         </w:r>
       </w:hyperlink>
-      <w:bookmarkEnd w:id="77"/>
+      <w:bookmarkEnd w:id="83"/>
       <w:r>
         <w:t xml:space="preserve"> </w:t>
       </w:r>
@@ -17526,7 +18419,7 @@
           <w:numId w:val="3"/>
         </w:numPr>
       </w:pPr>
-      <w:bookmarkStart w:id="78" w:name="_Ref166664774"/>
+      <w:bookmarkStart w:id="84" w:name="_Ref166664774"/>
       <w:proofErr w:type="spellStart"/>
       <w:r>
         <w:rPr>
@@ -17576,7 +18469,7 @@
       <w:r>
         <w:t xml:space="preserve">[online]. 2019, [cit. 14.05.2024] Dostupné z: </w:t>
       </w:r>
-      <w:hyperlink r:id="rId55" w:history="1">
+      <w:hyperlink r:id="rId59" w:history="1">
         <w:r>
           <w:rPr>
             <w:rStyle w:val="Hypertextovprepojenie"/>
@@ -17584,7 +18477,7 @@
           <w:t>https://spaceengine.org/</w:t>
         </w:r>
       </w:hyperlink>
-      <w:bookmarkEnd w:id="78"/>
+      <w:bookmarkEnd w:id="84"/>
       <w:r>
         <w:t xml:space="preserve"> </w:t>
       </w:r>
@@ -17597,7 +18490,7 @@
           <w:numId w:val="3"/>
         </w:numPr>
       </w:pPr>
-      <w:bookmarkStart w:id="79" w:name="_Ref166663753"/>
+      <w:bookmarkStart w:id="85" w:name="_Ref166663753"/>
       <w:proofErr w:type="spellStart"/>
       <w:r>
         <w:rPr>
@@ -17630,7 +18523,7 @@
       <w:r>
         <w:t xml:space="preserve"> [online]. 2018, [cit. 15.05.2024]. Dostupné z: </w:t>
       </w:r>
-      <w:hyperlink r:id="rId56" w:history="1">
+      <w:hyperlink r:id="rId60" w:history="1">
         <w:r>
           <w:rPr>
             <w:rStyle w:val="Hypertextovprepojenie"/>
@@ -17638,7 +18531,7 @@
           <w:t>https://pavelsevecek.github.io/</w:t>
         </w:r>
       </w:hyperlink>
-      <w:bookmarkEnd w:id="79"/>
+      <w:bookmarkEnd w:id="85"/>
       <w:r>
         <w:t xml:space="preserve"> </w:t>
       </w:r>
@@ -17651,7 +18544,7 @@
           <w:numId w:val="3"/>
         </w:numPr>
       </w:pPr>
-      <w:bookmarkStart w:id="80" w:name="_Ref166662957"/>
+      <w:bookmarkStart w:id="86" w:name="_Ref166662957"/>
       <w:r>
         <w:rPr>
           <w:b/>
@@ -17723,7 +18616,7 @@
       <w:r>
         <w:t xml:space="preserve">.05.2024]. Dostupné z: </w:t>
       </w:r>
-      <w:hyperlink r:id="rId57" w:history="1">
+      <w:hyperlink r:id="rId61" w:history="1">
         <w:r>
           <w:rPr>
             <w:rStyle w:val="Hypertextovprepojenie"/>
@@ -17731,7 +18624,7 @@
           <w:t>https://science.nasa.gov/solar-system/</w:t>
         </w:r>
       </w:hyperlink>
-      <w:bookmarkEnd w:id="80"/>
+      <w:bookmarkEnd w:id="86"/>
       <w:r>
         <w:t xml:space="preserve"> </w:t>
       </w:r>
@@ -17820,7 +18713,7 @@
         </w:rPr>
         <w:t xml:space="preserve"> Dostupné z: </w:t>
       </w:r>
-      <w:hyperlink r:id="rId58" w:history="1">
+      <w:hyperlink r:id="rId62" w:history="1">
         <w:r>
           <w:rPr>
             <w:rStyle w:val="Hypertextovprepojenie"/>
@@ -17949,7 +18842,7 @@
         </w:rPr>
         <w:t xml:space="preserve">]. Dostupné z: </w:t>
       </w:r>
-      <w:hyperlink r:id="rId59" w:history="1">
+      <w:hyperlink r:id="rId63" w:history="1">
         <w:r>
           <w:rPr>
             <w:rStyle w:val="Hypertextovprepojenie"/>
@@ -18097,7 +18990,7 @@
         </w:rPr>
         <w:t xml:space="preserve">.05.2024]. Dostupné z: </w:t>
       </w:r>
-      <w:hyperlink r:id="rId60" w:history="1">
+      <w:hyperlink r:id="rId64" w:history="1">
         <w:r>
           <w:rPr>
             <w:rStyle w:val="Hypertextovprepojenie"/>
@@ -18250,7 +19143,7 @@
         </w:rPr>
         <w:t xml:space="preserve">.05.2024]. Dostupné z: </w:t>
       </w:r>
-      <w:hyperlink r:id="rId61" w:history="1">
+      <w:hyperlink r:id="rId65" w:history="1">
         <w:r>
           <w:rPr>
             <w:rStyle w:val="Hypertextovprepojenie"/>
@@ -18268,7 +19161,7 @@
           <w:tab w:val="center" w:pos="4393"/>
         </w:tabs>
         <w:sectPr>
-          <w:footerReference w:type="default" r:id="rId62"/>
+          <w:footerReference w:type="default" r:id="rId66"/>
           <w:pgSz w:w="11906" w:h="16838" w:code="9"/>
           <w:pgMar w:top="1701" w:right="1418" w:bottom="1701" w:left="1701" w:header="709" w:footer="709" w:gutter="0"/>
           <w:pgNumType w:start="1"/>
@@ -18277,7 +19170,7 @@
         </w:sectPr>
       </w:pPr>
     </w:p>
-    <w:bookmarkStart w:id="81" w:name="_Toc166695380" w:displacedByCustomXml="next"/>
+    <w:bookmarkStart w:id="87" w:name="_Toc166755572" w:displacedByCustomXml="next"/>
     <w:sdt>
       <w:sdtPr>
         <w:rPr>
@@ -18325,7 +19218,7 @@
         </w:p>
       </w:sdtContent>
     </w:sdt>
-    <w:bookmarkEnd w:id="81" w:displacedByCustomXml="prev"/>
+    <w:bookmarkEnd w:id="87" w:displacedByCustomXml="prev"/>
     <w:p>
       <w:pPr>
         <w:ind w:firstLine="708"/>
@@ -18392,12 +19285,12 @@
         </w:numPr>
         <w:ind w:left="340"/>
       </w:pPr>
-      <w:bookmarkStart w:id="82" w:name="_Toc166695381"/>
+      <w:bookmarkStart w:id="88" w:name="_Toc166755573"/>
       <w:r>
         <w:lastRenderedPageBreak/>
         <w:t>Príloha A: Štruktúra elektronického nosiča</w:t>
       </w:r>
-      <w:bookmarkEnd w:id="82"/>
+      <w:bookmarkEnd w:id="88"/>
     </w:p>
     <w:p/>
     <w:p>
@@ -18440,7 +19333,7 @@
       </w:pPr>
     </w:p>
     <w:sectPr>
-      <w:footerReference w:type="default" r:id="rId63"/>
+      <w:footerReference w:type="default" r:id="rId67"/>
       <w:pgSz w:w="11906" w:h="16838" w:code="9"/>
       <w:pgMar w:top="1701" w:right="1418" w:bottom="1701" w:left="1701" w:header="709" w:footer="709" w:gutter="0"/>
       <w:pgNumType w:fmt="upperRoman" w:start="1"/>
@@ -18589,7 +19482,7 @@
               <v:stroke joinstyle="miter"/>
               <v:path gradientshapeok="t" o:connecttype="rect"/>
             </v:shapetype>
-            <v:shape id="_x0000_s1028" type="#_x0000_t202" style="position:absolute;left:0;text-align:left;margin-left:74.65pt;margin-top:1.05pt;width:403.75pt;height:23.3pt;z-index:251659264;visibility:visible;mso-wrap-style:square;mso-width-percent:0;mso-height-percent:200;mso-wrap-distance-left:9pt;mso-wrap-distance-top:3.6pt;mso-wrap-distance-right:9pt;mso-wrap-distance-bottom:3.6pt;mso-position-horizontal:absolute;mso-position-horizontal-relative:text;mso-position-vertical:absolute;mso-position-vertical-relative:text;mso-width-percent:0;mso-height-percent:200;mso-width-relative:margin;mso-height-relative:margin;v-text-anchor:top" o:gfxdata="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" stroked="f">
+            <v:shape id="_x0000_s1029" type="#_x0000_t202" style="position:absolute;left:0;text-align:left;margin-left:74.65pt;margin-top:1.05pt;width:403.75pt;height:23.3pt;z-index:251659264;visibility:visible;mso-wrap-style:square;mso-width-percent:0;mso-height-percent:200;mso-wrap-distance-left:9pt;mso-wrap-distance-top:3.6pt;mso-wrap-distance-right:9pt;mso-wrap-distance-bottom:3.6pt;mso-position-horizontal:absolute;mso-position-horizontal-relative:text;mso-position-vertical:absolute;mso-position-vertical-relative:text;mso-width-percent:0;mso-height-percent:200;mso-width-relative:margin;mso-height-relative:margin;v-text-anchor:top" o:gfxdata="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" stroked="f">
               <v:textbox style="mso-fit-shape-to-text:t">
                 <w:txbxContent>
                   <w:sdt>
@@ -18807,7 +19700,7 @@
               <v:stroke joinstyle="miter"/>
               <v:path gradientshapeok="t" o:connecttype="rect"/>
             </v:shapetype>
-            <v:shape id="_x0000_s1029" type="#_x0000_t202" style="position:absolute;left:0;text-align:left;margin-left:74.65pt;margin-top:1.05pt;width:403.75pt;height:23.3pt;z-index:251661312;visibility:visible;mso-wrap-style:square;mso-width-percent:0;mso-height-percent:200;mso-wrap-distance-left:9pt;mso-wrap-distance-top:3.6pt;mso-wrap-distance-right:9pt;mso-wrap-distance-bottom:3.6pt;mso-position-horizontal:absolute;mso-position-horizontal-relative:text;mso-position-vertical:absolute;mso-position-vertical-relative:text;mso-width-percent:0;mso-height-percent:200;mso-width-relative:margin;mso-height-relative:margin;v-text-anchor:top" o:gfxdata="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" stroked="f">
+            <v:shape id="_x0000_s1030" type="#_x0000_t202" style="position:absolute;left:0;text-align:left;margin-left:74.65pt;margin-top:1.05pt;width:403.75pt;height:23.3pt;z-index:251661312;visibility:visible;mso-wrap-style:square;mso-width-percent:0;mso-height-percent:200;mso-wrap-distance-left:9pt;mso-wrap-distance-top:3.6pt;mso-wrap-distance-right:9pt;mso-wrap-distance-bottom:3.6pt;mso-position-horizontal:absolute;mso-position-horizontal-relative:text;mso-position-vertical:absolute;mso-position-vertical-relative:text;mso-width-percent:0;mso-height-percent:200;mso-width-relative:margin;mso-height-relative:margin;v-text-anchor:top" o:gfxdata="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" stroked="f">
               <v:textbox style="mso-fit-shape-to-text:t">
                 <w:txbxContent>
                   <w:sdt>
@@ -24395,12 +25288,14 @@
     <w:name w:val="caption"/>
     <w:basedOn w:val="Normlny"/>
     <w:next w:val="Normlny"/>
+    <w:autoRedefine/>
     <w:uiPriority w:val="35"/>
     <w:unhideWhenUsed/>
     <w:qFormat/>
-    <w:rsid w:val="0012247C"/>
+    <w:rsid w:val="00BC508B"/>
     <w:pPr>
       <w:spacing w:after="200" w:line="240" w:lineRule="auto"/>
+      <w:jc w:val="center"/>
     </w:pPr>
     <w:rPr>
       <w:i/>
@@ -27124,9 +28019,11 @@
   </w:compat>
   <w:rsids>
     <w:rsidRoot w:val="0011130F"/>
+    <w:rsid w:val="000121E6"/>
     <w:rsid w:val="00063FCF"/>
     <w:rsid w:val="000A4DD3"/>
     <w:rsid w:val="000B2EBF"/>
+    <w:rsid w:val="000C5121"/>
     <w:rsid w:val="000C7767"/>
     <w:rsid w:val="000F7ADB"/>
     <w:rsid w:val="0011130F"/>
@@ -27184,6 +28081,7 @@
     <w:rsid w:val="008E51B0"/>
     <w:rsid w:val="00906E7B"/>
     <w:rsid w:val="0091241A"/>
+    <w:rsid w:val="00913F49"/>
     <w:rsid w:val="00964391"/>
     <w:rsid w:val="00972F05"/>
     <w:rsid w:val="009859E1"/>
@@ -27204,13 +28102,16 @@
     <w:rsid w:val="00C61A97"/>
     <w:rsid w:val="00CB75B1"/>
     <w:rsid w:val="00CC5DE5"/>
+    <w:rsid w:val="00D36063"/>
     <w:rsid w:val="00D602A1"/>
     <w:rsid w:val="00D62EEB"/>
     <w:rsid w:val="00DB13B4"/>
     <w:rsid w:val="00DC1C6D"/>
     <w:rsid w:val="00E64084"/>
     <w:rsid w:val="00EB35DA"/>
+    <w:rsid w:val="00ED2958"/>
     <w:rsid w:val="00F25D82"/>
+    <w:rsid w:val="00F55142"/>
     <w:rsid w:val="00F95760"/>
   </w:rsids>
   <m:mathPr>

</xml_diff>